<commit_message>
Agregue PARTE 3, punto C, implementar consultas y PARTE 4 lo deje organizado para completar
</commit_message>
<xml_diff>
--- a/LABORATORIOS/Lab2/Lab02.docx
+++ b/LABORATORIOS/Lab2/Lab02.docx
@@ -60,41 +60,40 @@
     <w:p>
       <w:pPr>
         <w:pStyle w:val="Sinespaciado"/>
-      </w:pPr>
-    </w:p>
-    <w:p>
-      <w:r>
-        <w:t>1) Realicen el diagrama de conceptos4 extendido.</w:t>
-      </w:r>
-    </w:p>
-    <w:p>
+        <w:numPr>
+          <w:ilvl w:val="1"/>
+          <w:numId w:val="1"/>
+        </w:numPr>
+      </w:pPr>
+      <w:r>
+        <w:t>Realicen el diagrama de conceptos4 extendido.</w:t>
+      </w:r>
+    </w:p>
+    <w:p>
+      <w:pPr>
+        <w:pStyle w:val="Prrafodelista"/>
+        <w:ind w:left="1440"/>
+      </w:pPr>
       <w:r>
         <w:t>Únicamente extiendan los conceptos del ciclo.</w:t>
       </w:r>
     </w:p>
     <w:p>
-      <w:r>
-        <w:t>(Consulten la especificación de los tipos de las columnas con el comando correspondiente al motor5)</w:t>
-      </w:r>
-      <w:r>
-        <w:t>.</w:t>
-      </w:r>
-    </w:p>
-    <w:p>
-      <w:r>
-        <w:t>No olviden indicar para cada uno de los atributos tipo y modificador, cardinalidad y</w:t>
-      </w:r>
-      <w:r>
-        <w:t xml:space="preserve"> </w:t>
-      </w:r>
-      <w:r>
-        <w:t>requisito de unicidad, cuando sea necesario.</w:t>
-      </w:r>
-      <w:r>
-        <w:t xml:space="preserve"> </w:t>
-      </w:r>
-      <w:r>
-        <w:t xml:space="preserve">Usen </w:t>
+      <w:pPr>
+        <w:pStyle w:val="Prrafodelista"/>
+        <w:ind w:left="1440"/>
+      </w:pPr>
+      <w:r>
+        <w:t>(Consulten la especificación de los tipos de las columnas con el comando correspondiente al motor5).</w:t>
+      </w:r>
+    </w:p>
+    <w:p>
+      <w:pPr>
+        <w:pStyle w:val="Prrafodelista"/>
+        <w:ind w:left="1440"/>
+      </w:pPr>
+      <w:r>
+        <w:t xml:space="preserve">No olviden indicar para cada uno de los atributos tipo y modificador, cardinalidad y requisito de unicidad, cuando sea necesario. Usen </w:t>
       </w:r>
       <w:proofErr w:type="spellStart"/>
       <w:r>
@@ -130,6 +129,10 @@
       </w:r>
     </w:p>
     <w:p>
+      <w:pPr>
+        <w:pStyle w:val="Prrafodelista"/>
+        <w:ind w:left="1440"/>
+      </w:pPr>
       <w:r>
         <w:t>Recuerden los atributos a los que decidieron permitir que fueran desconocidos.</w:t>
       </w:r>
@@ -137,6 +140,10 @@
     <w:p>
       <w:pPr>
         <w:pStyle w:val="Sinespaciado"/>
+        <w:numPr>
+          <w:ilvl w:val="1"/>
+          <w:numId w:val="1"/>
+        </w:numPr>
       </w:pPr>
       <w:r>
         <w:t>Diagrama de conceptos extendido:</w:t>
@@ -145,18 +152,17 @@
     <w:p>
       <w:pPr>
         <w:pStyle w:val="Sinespaciado"/>
-      </w:pPr>
-    </w:p>
-    <w:p>
-      <w:pPr>
-        <w:pStyle w:val="Sinespaciado"/>
-      </w:pPr>
-      <w:r>
+        <w:ind w:left="1440"/>
+      </w:pPr>
+      <w:r>
+        <w:rPr>
+          <w:noProof/>
+        </w:rPr>
         <w:drawing>
-          <wp:inline distT="0" distB="0" distL="0" distR="0" wp14:anchorId="5628943A" wp14:editId="3E11F94E">
+          <wp:inline distT="0" distB="0" distL="0" distR="0" wp14:anchorId="5B084FB1" wp14:editId="68E61084">
             <wp:extent cx="2856909" cy="3800474"/>
             <wp:effectExtent l="0" t="0" r="635" b="0"/>
-            <wp:docPr id="1655883029" name="Imagen 1" descr="Diagrama&#10;&#10;Descripción generada automáticamente"/>
+            <wp:docPr id="1588902280" name="Imagen 1" descr="Diagrama&#10;&#10;Descripción generada automáticamente"/>
             <wp:cNvGraphicFramePr>
               <a:graphicFrameLocks xmlns:a="http://schemas.openxmlformats.org/drawingml/2006/main" noChangeAspect="1"/>
             </wp:cNvGraphicFramePr>
@@ -197,6 +203,11 @@
     <w:p>
       <w:pPr>
         <w:pStyle w:val="Sinespaciado"/>
+      </w:pPr>
+    </w:p>
+    <w:p>
+      <w:pPr>
+        <w:pStyle w:val="Sinespaciado"/>
         <w:numPr>
           <w:ilvl w:val="0"/>
           <w:numId w:val="1"/>
@@ -205,41 +216,71 @@
       <w:r>
         <w:t>Modelo conceptual. Funciones. (¿qué hace?)</w:t>
       </w:r>
-      <w:r>
-        <w:cr/>
-      </w:r>
-    </w:p>
-    <w:p>
-      <w:pPr>
-        <w:ind w:firstLine="360"/>
-      </w:pPr>
-      <w:r>
-        <w:t>1) Realicen el diagrama de funciones. 6</w:t>
-      </w:r>
-    </w:p>
-    <w:p>
-      <w:r>
+    </w:p>
+    <w:p>
+      <w:pPr>
+        <w:pStyle w:val="Sinespaciado"/>
+        <w:numPr>
+          <w:ilvl w:val="1"/>
+          <w:numId w:val="1"/>
+        </w:numPr>
+        <w:jc w:val="both"/>
+        <w:rPr>
+          <w:b w:val="0"/>
+          <w:bCs/>
+        </w:rPr>
+      </w:pPr>
+      <w:r>
+        <w:rPr>
+          <w:b w:val="0"/>
+          <w:bCs/>
+        </w:rPr>
+        <w:t xml:space="preserve"> Realicen el diagrama de funciones. </w:t>
+      </w:r>
+    </w:p>
+    <w:p>
+      <w:pPr>
+        <w:pStyle w:val="Prrafodelista"/>
+        <w:ind w:left="1440"/>
+      </w:pPr>
+      <w:r>
+        <w:t>¿Cuáles casos de uso son necesarios para almacenar la información del ciclo?</w:t>
+      </w:r>
+    </w:p>
+    <w:p>
+      <w:pPr>
+        <w:pStyle w:val="Prrafodelista"/>
+        <w:ind w:left="1440"/>
+      </w:pPr>
+      <w:r>
+        <w:t>Usen el estándar Mantener &lt;Objeto&gt;, Mantener &lt;Rol&gt; y Registrar &lt;Evento&gt;</w:t>
+      </w:r>
+    </w:p>
+    <w:p>
+      <w:pPr>
+        <w:pStyle w:val="Prrafodelista"/>
+        <w:ind w:left="1440"/>
+      </w:pPr>
+      <w:r>
+        <w:t>Usen para los casos de uso los colores de los CRUD.</w:t>
+      </w:r>
+    </w:p>
+    <w:p>
+      <w:pPr>
+        <w:pStyle w:val="Sinespaciado"/>
+        <w:ind w:left="720"/>
+        <w:jc w:val="both"/>
+      </w:pPr>
+      <w:r>
+        <w:rPr>
+          <w:noProof/>
+        </w:rPr>
         <w:lastRenderedPageBreak/>
-        <w:t>¿Cuáles casos de uso son necesarios para almacenar la información del ciclo?</w:t>
-      </w:r>
-    </w:p>
-    <w:p>
-      <w:r>
-        <w:t>Usen el estándar Mantener &lt;Objeto&gt;, Mantener &lt;Rol&gt; y Registrar &lt;Evento&gt;</w:t>
-      </w:r>
-    </w:p>
-    <w:p>
-      <w:r>
-        <w:t>Usen para los casos de uso los colores de los CRUD.</w:t>
-      </w:r>
-    </w:p>
-    <w:p>
-      <w:r>
         <w:drawing>
-          <wp:inline distT="0" distB="0" distL="0" distR="0" wp14:anchorId="3CEAC1DC" wp14:editId="151BD7FC">
+          <wp:inline distT="0" distB="0" distL="0" distR="0" wp14:anchorId="0E884759" wp14:editId="1D25CB96">
             <wp:extent cx="4458322" cy="4248743"/>
             <wp:effectExtent l="0" t="0" r="0" b="0"/>
-            <wp:docPr id="1844635531" name="Imagen 1" descr="Diagrama&#10;&#10;Descripción generada automáticamente"/>
+            <wp:docPr id="261195280" name="Imagen 1" descr="Diagrama&#10;&#10;Descripción generada automáticamente"/>
             <wp:cNvGraphicFramePr>
               <a:graphicFrameLocks xmlns:a="http://schemas.openxmlformats.org/drawingml/2006/main" noChangeAspect="1"/>
             </wp:cNvGraphicFramePr>
@@ -275,86 +316,1817 @@
     <w:p>
       <w:pPr>
         <w:pStyle w:val="Sinespaciado"/>
-      </w:pPr>
+        <w:numPr>
+          <w:ilvl w:val="0"/>
+          <w:numId w:val="1"/>
+        </w:numPr>
+        <w:jc w:val="both"/>
+      </w:pPr>
+      <w:r>
+        <w:t>Modelo conceptual. Consultas Operativas. (¿qué ofrece?) // Falta por resolver</w:t>
+      </w:r>
     </w:p>
     <w:p>
       <w:pPr>
         <w:pStyle w:val="Sinespaciado"/>
-        <w:ind w:firstLine="708"/>
-      </w:pPr>
-      <w:r>
-        <w:t>C. Modelo conceptual. Consultas Operativas. (¿qué ofrece?)</w:t>
-      </w:r>
-      <w:r>
-        <w:t xml:space="preserve"> // Falta por resolver</w:t>
+        <w:numPr>
+          <w:ilvl w:val="1"/>
+          <w:numId w:val="1"/>
+        </w:numPr>
+        <w:jc w:val="both"/>
+        <w:rPr>
+          <w:b w:val="0"/>
+          <w:bCs/>
+        </w:rPr>
+      </w:pPr>
+      <w:r>
+        <w:rPr>
+          <w:b w:val="0"/>
+          <w:bCs/>
+        </w:rPr>
+        <w:t>Implemente las siguientes nuevas consultas</w:t>
+      </w:r>
+      <w:r>
+        <w:rPr>
+          <w:b w:val="0"/>
+          <w:bCs/>
+        </w:rPr>
+        <w:t>:</w:t>
+      </w:r>
+    </w:p>
+    <w:p>
+      <w:pPr>
+        <w:pStyle w:val="Prrafodelista"/>
+        <w:numPr>
+          <w:ilvl w:val="2"/>
+          <w:numId w:val="1"/>
+        </w:numPr>
+      </w:pPr>
+      <w:r>
+        <w:t>El número y porcentaje de habitaciones de cada tipo de habitación</w:t>
+      </w:r>
+    </w:p>
+    <w:p>
+      <w:pPr>
+        <w:pStyle w:val="Prrafodelista"/>
+        <w:ind w:left="2160"/>
+      </w:pPr>
+      <w:r>
+        <w:t>[id, descripción, número de habitaciones, porcentaje de habitaciones] (Orden de mayor a menor por número de habitaciones)</w:t>
+      </w:r>
+    </w:p>
+    <w:p>
+      <w:pPr>
+        <w:pStyle w:val="Prrafodelista"/>
+        <w:numPr>
+          <w:ilvl w:val="3"/>
+          <w:numId w:val="1"/>
+        </w:numPr>
+        <w:rPr>
+          <w:lang w:val="en-US"/>
+        </w:rPr>
+      </w:pPr>
+      <w:r>
+        <w:rPr>
+          <w:lang w:val="en-US"/>
+        </w:rPr>
+        <w:t xml:space="preserve">SELECT a.id, </w:t>
+      </w:r>
+      <w:proofErr w:type="spellStart"/>
+      <w:proofErr w:type="gramStart"/>
+      <w:r>
+        <w:rPr>
+          <w:lang w:val="en-US"/>
+        </w:rPr>
+        <w:t>a.description</w:t>
+      </w:r>
+      <w:proofErr w:type="spellEnd"/>
+      <w:proofErr w:type="gramEnd"/>
+      <w:r>
+        <w:rPr>
+          <w:lang w:val="en-US"/>
+        </w:rPr>
+        <w:t xml:space="preserve">, COUNT(b.id) as number, (COUNT(b.id)/(SELECT COUNT(id) FROM room))*100 as </w:t>
+      </w:r>
+      <w:proofErr w:type="spellStart"/>
+      <w:r>
+        <w:rPr>
+          <w:lang w:val="en-US"/>
+        </w:rPr>
+        <w:t>percentaje</w:t>
+      </w:r>
+      <w:proofErr w:type="spellEnd"/>
+      <w:r>
+        <w:rPr>
+          <w:lang w:val="en-US"/>
+        </w:rPr>
+        <w:t xml:space="preserve"> FROM </w:t>
+      </w:r>
+      <w:proofErr w:type="spellStart"/>
+      <w:r>
+        <w:rPr>
+          <w:lang w:val="en-US"/>
+        </w:rPr>
+        <w:t>room_type</w:t>
+      </w:r>
+      <w:proofErr w:type="spellEnd"/>
+      <w:r>
+        <w:rPr>
+          <w:lang w:val="en-US"/>
+        </w:rPr>
+        <w:t xml:space="preserve"> a</w:t>
+      </w:r>
+    </w:p>
+    <w:p>
+      <w:pPr>
+        <w:pStyle w:val="Prrafodelista"/>
+        <w:ind w:left="2880"/>
+        <w:rPr>
+          <w:lang w:val="en-US"/>
+        </w:rPr>
+      </w:pPr>
+      <w:r>
+        <w:rPr>
+          <w:lang w:val="en-US"/>
+        </w:rPr>
+        <w:t>JOIN room b ON a.id=</w:t>
+      </w:r>
+      <w:proofErr w:type="spellStart"/>
+      <w:proofErr w:type="gramStart"/>
+      <w:r>
+        <w:rPr>
+          <w:lang w:val="en-US"/>
+        </w:rPr>
+        <w:t>b.room</w:t>
+      </w:r>
+      <w:proofErr w:type="gramEnd"/>
+      <w:r>
+        <w:rPr>
+          <w:lang w:val="en-US"/>
+        </w:rPr>
+        <w:t>_type</w:t>
+      </w:r>
+      <w:proofErr w:type="spellEnd"/>
+    </w:p>
+    <w:p>
+      <w:pPr>
+        <w:pStyle w:val="Prrafodelista"/>
+        <w:ind w:left="2880"/>
+        <w:rPr>
+          <w:lang w:val="en-US"/>
+        </w:rPr>
+      </w:pPr>
+      <w:r>
+        <w:rPr>
+          <w:lang w:val="en-US"/>
+        </w:rPr>
+        <w:t>GROUP BY a.id</w:t>
+      </w:r>
+    </w:p>
+    <w:p>
+      <w:pPr>
+        <w:pStyle w:val="Prrafodelista"/>
+        <w:ind w:left="2880"/>
+        <w:rPr>
+          <w:lang w:val="en-US"/>
+        </w:rPr>
+      </w:pPr>
+      <w:r>
+        <w:rPr>
+          <w:lang w:val="en-US"/>
+        </w:rPr>
+        <w:t>ORDER BY number DESC</w:t>
+      </w:r>
+    </w:p>
+    <w:p>
+      <w:pPr>
+        <w:pStyle w:val="Prrafodelista"/>
+        <w:ind w:left="2880"/>
+        <w:rPr>
+          <w:lang w:val="en-US"/>
+        </w:rPr>
+      </w:pPr>
+      <w:r>
+        <w:drawing>
+          <wp:inline distT="0" distB="0" distL="0" distR="0" wp14:anchorId="6DD4492A" wp14:editId="0D94C216">
+            <wp:extent cx="3720694" cy="1615440"/>
+            <wp:effectExtent l="0" t="0" r="0" b="3810"/>
+            <wp:docPr id="259210030" name="Imagen 1" descr="Tabla&#10;&#10;Descripción generada automáticamente"/>
+            <wp:cNvGraphicFramePr>
+              <a:graphicFrameLocks xmlns:a="http://schemas.openxmlformats.org/drawingml/2006/main" noChangeAspect="1"/>
+            </wp:cNvGraphicFramePr>
+            <a:graphic xmlns:a="http://schemas.openxmlformats.org/drawingml/2006/main">
+              <a:graphicData uri="http://schemas.openxmlformats.org/drawingml/2006/picture">
+                <pic:pic xmlns:pic="http://schemas.openxmlformats.org/drawingml/2006/picture">
+                  <pic:nvPicPr>
+                    <pic:cNvPr id="259210030" name="Imagen 1" descr="Tabla&#10;&#10;Descripción generada automáticamente"/>
+                    <pic:cNvPicPr/>
+                  </pic:nvPicPr>
+                  <pic:blipFill>
+                    <a:blip r:embed="rId7">
+                      <a:extLst>
+                        <a:ext uri="{28A0092B-C50C-407E-A947-70E740481C1C}">
+                          <a14:useLocalDpi xmlns:a14="http://schemas.microsoft.com/office/drawing/2010/main" val="0"/>
+                        </a:ext>
+                      </a:extLst>
+                    </a:blip>
+                    <a:stretch>
+                      <a:fillRect/>
+                    </a:stretch>
+                  </pic:blipFill>
+                  <pic:spPr>
+                    <a:xfrm>
+                      <a:off x="0" y="0"/>
+                      <a:ext cx="3756800" cy="1631116"/>
+                    </a:xfrm>
+                    <a:prstGeom prst="rect">
+                      <a:avLst/>
+                    </a:prstGeom>
+                  </pic:spPr>
+                </pic:pic>
+              </a:graphicData>
+            </a:graphic>
+          </wp:inline>
+        </w:drawing>
+      </w:r>
+    </w:p>
+    <w:p>
+      <w:pPr>
+        <w:pStyle w:val="Prrafodelista"/>
+        <w:numPr>
+          <w:ilvl w:val="2"/>
+          <w:numId w:val="1"/>
+        </w:numPr>
+      </w:pPr>
+      <w:r>
+        <w:t xml:space="preserve">El precio de cada habitación considerando su máxima ocupación [id, </w:t>
+      </w:r>
+      <w:proofErr w:type="spellStart"/>
+      <w:r>
+        <w:t>descripcion</w:t>
+      </w:r>
+      <w:proofErr w:type="spellEnd"/>
+      <w:r>
+        <w:t xml:space="preserve"> del tipo de habitación, máxima ocupación, precio] (Ordenado de mayor a menor por precio)</w:t>
+      </w:r>
+    </w:p>
+    <w:p>
+      <w:pPr>
+        <w:pStyle w:val="Prrafodelista"/>
+        <w:numPr>
+          <w:ilvl w:val="3"/>
+          <w:numId w:val="1"/>
+        </w:numPr>
+        <w:rPr>
+          <w:lang w:val="en-US"/>
+        </w:rPr>
+      </w:pPr>
+      <w:r>
+        <w:rPr>
+          <w:lang w:val="en-US"/>
+        </w:rPr>
+        <w:t xml:space="preserve">SELECT a.id, </w:t>
+      </w:r>
+      <w:proofErr w:type="spellStart"/>
+      <w:proofErr w:type="gramStart"/>
+      <w:r>
+        <w:rPr>
+          <w:lang w:val="en-US"/>
+        </w:rPr>
+        <w:t>b.description</w:t>
+      </w:r>
+      <w:proofErr w:type="spellEnd"/>
+      <w:proofErr w:type="gramEnd"/>
+      <w:r>
+        <w:rPr>
+          <w:lang w:val="en-US"/>
+        </w:rPr>
+        <w:t xml:space="preserve">, </w:t>
+      </w:r>
+      <w:proofErr w:type="spellStart"/>
+      <w:r>
+        <w:rPr>
+          <w:lang w:val="en-US"/>
+        </w:rPr>
+        <w:t>a.max_occupancy</w:t>
+      </w:r>
+      <w:proofErr w:type="spellEnd"/>
+      <w:r>
+        <w:rPr>
+          <w:lang w:val="en-US"/>
+        </w:rPr>
+        <w:t xml:space="preserve">, </w:t>
+      </w:r>
+      <w:proofErr w:type="spellStart"/>
+      <w:r>
+        <w:rPr>
+          <w:lang w:val="en-US"/>
+        </w:rPr>
+        <w:t>c.amount</w:t>
+      </w:r>
+      <w:proofErr w:type="spellEnd"/>
+      <w:r>
+        <w:rPr>
+          <w:lang w:val="en-US"/>
+        </w:rPr>
+        <w:t xml:space="preserve"> FROM room a</w:t>
+      </w:r>
+    </w:p>
+    <w:p>
+      <w:pPr>
+        <w:pStyle w:val="Prrafodelista"/>
+        <w:ind w:left="2880"/>
+        <w:rPr>
+          <w:lang w:val="en-US"/>
+        </w:rPr>
+      </w:pPr>
+      <w:r>
+        <w:rPr>
+          <w:lang w:val="en-US"/>
+        </w:rPr>
+        <w:t xml:space="preserve">JOIN </w:t>
+      </w:r>
+      <w:proofErr w:type="spellStart"/>
+      <w:r>
+        <w:rPr>
+          <w:lang w:val="en-US"/>
+        </w:rPr>
+        <w:t>room_type</w:t>
+      </w:r>
+      <w:proofErr w:type="spellEnd"/>
+      <w:r>
+        <w:rPr>
+          <w:lang w:val="en-US"/>
+        </w:rPr>
+        <w:t xml:space="preserve"> b ON b.id=</w:t>
+      </w:r>
+      <w:proofErr w:type="spellStart"/>
+      <w:proofErr w:type="gramStart"/>
+      <w:r>
+        <w:rPr>
+          <w:lang w:val="en-US"/>
+        </w:rPr>
+        <w:t>a.room</w:t>
+      </w:r>
+      <w:proofErr w:type="gramEnd"/>
+      <w:r>
+        <w:rPr>
+          <w:lang w:val="en-US"/>
+        </w:rPr>
+        <w:t>_type</w:t>
+      </w:r>
+      <w:proofErr w:type="spellEnd"/>
+    </w:p>
+    <w:p>
+      <w:pPr>
+        <w:pStyle w:val="Prrafodelista"/>
+        <w:ind w:left="2880"/>
+        <w:rPr>
+          <w:lang w:val="en-US"/>
+        </w:rPr>
+      </w:pPr>
+      <w:r>
+        <w:rPr>
+          <w:lang w:val="en-US"/>
+        </w:rPr>
+        <w:t>JOIN rate c ON b.id=</w:t>
+      </w:r>
+      <w:proofErr w:type="spellStart"/>
+      <w:proofErr w:type="gramStart"/>
+      <w:r>
+        <w:rPr>
+          <w:lang w:val="en-US"/>
+        </w:rPr>
+        <w:t>c.room</w:t>
+      </w:r>
+      <w:proofErr w:type="gramEnd"/>
+      <w:r>
+        <w:rPr>
+          <w:lang w:val="en-US"/>
+        </w:rPr>
+        <w:t>_type</w:t>
+      </w:r>
+      <w:proofErr w:type="spellEnd"/>
+    </w:p>
+    <w:p>
+      <w:pPr>
+        <w:pStyle w:val="Prrafodelista"/>
+        <w:ind w:left="2880"/>
+        <w:rPr>
+          <w:lang w:val="en-US"/>
+        </w:rPr>
+      </w:pPr>
+      <w:r>
+        <w:rPr>
+          <w:lang w:val="en-US"/>
+        </w:rPr>
+        <w:lastRenderedPageBreak/>
+        <w:t xml:space="preserve">ORDER BY </w:t>
+      </w:r>
+      <w:proofErr w:type="spellStart"/>
+      <w:proofErr w:type="gramStart"/>
+      <w:r>
+        <w:rPr>
+          <w:lang w:val="en-US"/>
+        </w:rPr>
+        <w:t>c.amount</w:t>
+      </w:r>
+      <w:proofErr w:type="spellEnd"/>
+      <w:proofErr w:type="gramEnd"/>
+      <w:r>
+        <w:rPr>
+          <w:lang w:val="en-US"/>
+        </w:rPr>
+        <w:t xml:space="preserve"> ASC</w:t>
+      </w:r>
+      <w:r>
+        <w:rPr>
+          <w:noProof/>
+          <w:lang w:val="en-US"/>
+        </w:rPr>
+        <w:t xml:space="preserve"> </w:t>
+      </w:r>
+      <w:r>
+        <w:drawing>
+          <wp:inline distT="0" distB="0" distL="0" distR="0" wp14:anchorId="072F0A1C" wp14:editId="5F103A33">
+            <wp:extent cx="4922947" cy="2377646"/>
+            <wp:effectExtent l="0" t="0" r="0" b="3810"/>
+            <wp:docPr id="153934431" name="Imagen 1" descr="Tabla&#10;&#10;Descripción generada automáticamente"/>
+            <wp:cNvGraphicFramePr>
+              <a:graphicFrameLocks xmlns:a="http://schemas.openxmlformats.org/drawingml/2006/main" noChangeAspect="1"/>
+            </wp:cNvGraphicFramePr>
+            <a:graphic xmlns:a="http://schemas.openxmlformats.org/drawingml/2006/main">
+              <a:graphicData uri="http://schemas.openxmlformats.org/drawingml/2006/picture">
+                <pic:pic xmlns:pic="http://schemas.openxmlformats.org/drawingml/2006/picture">
+                  <pic:nvPicPr>
+                    <pic:cNvPr id="153934431" name="Imagen 1" descr="Tabla&#10;&#10;Descripción generada automáticamente"/>
+                    <pic:cNvPicPr/>
+                  </pic:nvPicPr>
+                  <pic:blipFill>
+                    <a:blip r:embed="rId8">
+                      <a:extLst>
+                        <a:ext uri="{28A0092B-C50C-407E-A947-70E740481C1C}">
+                          <a14:useLocalDpi xmlns:a14="http://schemas.microsoft.com/office/drawing/2010/main" val="0"/>
+                        </a:ext>
+                      </a:extLst>
+                    </a:blip>
+                    <a:stretch>
+                      <a:fillRect/>
+                    </a:stretch>
+                  </pic:blipFill>
+                  <pic:spPr>
+                    <a:xfrm>
+                      <a:off x="0" y="0"/>
+                      <a:ext cx="4922947" cy="2377646"/>
+                    </a:xfrm>
+                    <a:prstGeom prst="rect">
+                      <a:avLst/>
+                    </a:prstGeom>
+                  </pic:spPr>
+                </pic:pic>
+              </a:graphicData>
+            </a:graphic>
+          </wp:inline>
+        </w:drawing>
+      </w:r>
+    </w:p>
+    <w:p>
+      <w:pPr>
+        <w:pStyle w:val="Prrafodelista"/>
+        <w:numPr>
+          <w:ilvl w:val="2"/>
+          <w:numId w:val="1"/>
+        </w:numPr>
+      </w:pPr>
+      <w:r>
+        <w:t>Propongan una nueva consulta para esta área</w:t>
+      </w:r>
+      <w:r>
+        <w:t xml:space="preserve"> = El precio total de todas las habitaciones por tipo, sin importar los ocupantes (Mostrar tipo, descripción y precio)</w:t>
+      </w:r>
+    </w:p>
+    <w:p>
+      <w:pPr>
+        <w:pStyle w:val="Prrafodelista"/>
+        <w:numPr>
+          <w:ilvl w:val="3"/>
+          <w:numId w:val="1"/>
+        </w:numPr>
+        <w:rPr>
+          <w:lang w:val="en-US"/>
+        </w:rPr>
+      </w:pPr>
+      <w:r>
+        <w:rPr>
+          <w:lang w:val="en-US"/>
+        </w:rPr>
+        <w:t xml:space="preserve">SELECT a.id, </w:t>
+      </w:r>
+      <w:proofErr w:type="spellStart"/>
+      <w:proofErr w:type="gramStart"/>
+      <w:r>
+        <w:rPr>
+          <w:lang w:val="en-US"/>
+        </w:rPr>
+        <w:t>a.description</w:t>
+      </w:r>
+      <w:proofErr w:type="spellEnd"/>
+      <w:proofErr w:type="gramEnd"/>
+      <w:r>
+        <w:rPr>
+          <w:lang w:val="en-US"/>
+        </w:rPr>
+        <w:t>, SUM(</w:t>
+      </w:r>
+      <w:proofErr w:type="spellStart"/>
+      <w:r>
+        <w:rPr>
+          <w:lang w:val="en-US"/>
+        </w:rPr>
+        <w:t>b.amount</w:t>
+      </w:r>
+      <w:proofErr w:type="spellEnd"/>
+      <w:r>
+        <w:rPr>
+          <w:lang w:val="en-US"/>
+        </w:rPr>
+        <w:t xml:space="preserve">) FROM </w:t>
+      </w:r>
+      <w:proofErr w:type="spellStart"/>
+      <w:r>
+        <w:rPr>
+          <w:lang w:val="en-US"/>
+        </w:rPr>
+        <w:t>room_type</w:t>
+      </w:r>
+      <w:proofErr w:type="spellEnd"/>
+      <w:r>
+        <w:rPr>
+          <w:lang w:val="en-US"/>
+        </w:rPr>
+        <w:t xml:space="preserve"> a</w:t>
+      </w:r>
+    </w:p>
+    <w:p>
+      <w:pPr>
+        <w:pStyle w:val="Prrafodelista"/>
+        <w:ind w:left="2880"/>
+        <w:rPr>
+          <w:lang w:val="en-US"/>
+        </w:rPr>
+      </w:pPr>
+      <w:r>
+        <w:rPr>
+          <w:lang w:val="en-US"/>
+        </w:rPr>
+        <w:t>JOIN rate b ON a.id=</w:t>
+      </w:r>
+      <w:proofErr w:type="spellStart"/>
+      <w:proofErr w:type="gramStart"/>
+      <w:r>
+        <w:rPr>
+          <w:lang w:val="en-US"/>
+        </w:rPr>
+        <w:t>b.room</w:t>
+      </w:r>
+      <w:proofErr w:type="gramEnd"/>
+      <w:r>
+        <w:rPr>
+          <w:lang w:val="en-US"/>
+        </w:rPr>
+        <w:t>_type</w:t>
+      </w:r>
+      <w:proofErr w:type="spellEnd"/>
+    </w:p>
+    <w:p>
+      <w:pPr>
+        <w:pStyle w:val="Prrafodelista"/>
+        <w:ind w:left="2880"/>
+      </w:pPr>
+      <w:r>
+        <w:t xml:space="preserve">GROUP BY </w:t>
+      </w:r>
+      <w:proofErr w:type="spellStart"/>
+      <w:r>
+        <w:t>a.id</w:t>
+      </w:r>
+      <w:proofErr w:type="spellEnd"/>
+    </w:p>
+    <w:p>
+      <w:pPr>
+        <w:pStyle w:val="Prrafodelista"/>
+        <w:ind w:left="2880"/>
+      </w:pPr>
+      <w:r>
+        <w:drawing>
+          <wp:inline distT="0" distB="0" distL="0" distR="0" wp14:anchorId="1A166FEF" wp14:editId="3B528C72">
+            <wp:extent cx="4572396" cy="1790855"/>
+            <wp:effectExtent l="0" t="0" r="0" b="0"/>
+            <wp:docPr id="602309951" name="Imagen 1" descr="Tabla&#10;&#10;Descripción generada automáticamente"/>
+            <wp:cNvGraphicFramePr>
+              <a:graphicFrameLocks xmlns:a="http://schemas.openxmlformats.org/drawingml/2006/main" noChangeAspect="1"/>
+            </wp:cNvGraphicFramePr>
+            <a:graphic xmlns:a="http://schemas.openxmlformats.org/drawingml/2006/main">
+              <a:graphicData uri="http://schemas.openxmlformats.org/drawingml/2006/picture">
+                <pic:pic xmlns:pic="http://schemas.openxmlformats.org/drawingml/2006/picture">
+                  <pic:nvPicPr>
+                    <pic:cNvPr id="602309951" name="Imagen 1" descr="Tabla&#10;&#10;Descripción generada automáticamente"/>
+                    <pic:cNvPicPr/>
+                  </pic:nvPicPr>
+                  <pic:blipFill>
+                    <a:blip r:embed="rId9">
+                      <a:extLst>
+                        <a:ext uri="{28A0092B-C50C-407E-A947-70E740481C1C}">
+                          <a14:useLocalDpi xmlns:a14="http://schemas.microsoft.com/office/drawing/2010/main" val="0"/>
+                        </a:ext>
+                      </a:extLst>
+                    </a:blip>
+                    <a:stretch>
+                      <a:fillRect/>
+                    </a:stretch>
+                  </pic:blipFill>
+                  <pic:spPr>
+                    <a:xfrm>
+                      <a:off x="0" y="0"/>
+                      <a:ext cx="4572396" cy="1790855"/>
+                    </a:xfrm>
+                    <a:prstGeom prst="rect">
+                      <a:avLst/>
+                    </a:prstGeom>
+                  </pic:spPr>
+                </pic:pic>
+              </a:graphicData>
+            </a:graphic>
+          </wp:inline>
+        </w:drawing>
       </w:r>
     </w:p>
     <w:p/>
     <w:p>
       <w:pPr>
-        <w:ind w:firstLine="708"/>
-      </w:pPr>
-      <w:r>
-        <w:t>1) Implemente las siguientes nuevas consultas</w:t>
-      </w:r>
-      <w:r>
-        <w:t>:</w:t>
-      </w:r>
-    </w:p>
-    <w:p>
-      <w:r>
-        <w:t>El número y porcentaje de habitaciones de cada tipo de habitación</w:t>
-      </w:r>
-    </w:p>
-    <w:p>
-      <w:r>
-        <w:t xml:space="preserve">[id, descripción, </w:t>
-      </w:r>
-      <w:r>
-        <w:t>número</w:t>
-      </w:r>
-      <w:r>
-        <w:t xml:space="preserve"> de </w:t>
-      </w:r>
-      <w:r>
-        <w:t>habitaciones</w:t>
-      </w:r>
-      <w:r>
-        <w:t>, porcentaje de habitaciones]</w:t>
-      </w:r>
-      <w:r>
+        <w:pStyle w:val="Prrafodelista"/>
+        <w:numPr>
+          <w:ilvl w:val="1"/>
+          <w:numId w:val="1"/>
+        </w:numPr>
+      </w:pPr>
+      <w:r>
+        <w:t xml:space="preserve">De las consultas </w:t>
+      </w:r>
+      <w:proofErr w:type="spellStart"/>
+      <w:r>
+        <w:t>easy</w:t>
+      </w:r>
+      <w:proofErr w:type="spellEnd"/>
+      <w:r>
+        <w:t xml:space="preserve"> o </w:t>
+      </w:r>
+      <w:proofErr w:type="spellStart"/>
+      <w:r>
+        <w:t>medium</w:t>
+      </w:r>
+      <w:proofErr w:type="spellEnd"/>
+      <w:r>
+        <w:t xml:space="preserve"> propuestas en SQLZOO, seleccionen y generalicen la</w:t>
+      </w:r>
+    </w:p>
+    <w:p>
+      <w:pPr>
+        <w:pStyle w:val="Prrafodelista"/>
+        <w:ind w:left="1440"/>
+      </w:pPr>
+      <w:r>
+        <w:t xml:space="preserve">que consideren más relevante para este ciclo de desarrollo. </w:t>
+      </w:r>
+      <w:proofErr w:type="spellStart"/>
+      <w:r>
+        <w:t>Implémentenla</w:t>
+      </w:r>
+      <w:proofErr w:type="spellEnd"/>
+      <w:r>
+        <w:t>, si no lo han</w:t>
+      </w:r>
+    </w:p>
+    <w:p>
+      <w:pPr>
+        <w:pStyle w:val="Prrafodelista"/>
+        <w:ind w:left="1440"/>
+      </w:pPr>
+      <w:r>
+        <w:t>hecho.</w:t>
+      </w:r>
+    </w:p>
+    <w:p>
+      <w:pPr>
+        <w:pStyle w:val="Prrafodelista"/>
+        <w:numPr>
+          <w:ilvl w:val="1"/>
+          <w:numId w:val="1"/>
+        </w:numPr>
+      </w:pPr>
+      <w:r>
+        <w:t>De las consultas anteriores, diseñen las dos que consideren son las mejores consultas.</w:t>
+      </w:r>
+    </w:p>
+    <w:p>
+      <w:pPr>
+        <w:pStyle w:val="Prrafodelista"/>
+        <w:ind w:left="1440"/>
+      </w:pPr>
+      <w:r>
+        <w:t>Preséntenlas en el diagrama de casos de uso.</w:t>
+      </w:r>
+    </w:p>
+    <w:p>
+      <w:pPr>
+        <w:pStyle w:val="Sinespaciado"/>
+        <w:numPr>
+          <w:ilvl w:val="0"/>
+          <w:numId w:val="1"/>
+        </w:numPr>
+        <w:jc w:val="both"/>
+      </w:pPr>
+      <w:r>
+        <w:t xml:space="preserve">Modelo lógico. (¿cómo se almacena?) </w:t>
+      </w:r>
+    </w:p>
+    <w:p>
+      <w:pPr>
+        <w:pStyle w:val="Sinespaciado"/>
+        <w:numPr>
+          <w:ilvl w:val="1"/>
+          <w:numId w:val="1"/>
+        </w:numPr>
+        <w:jc w:val="both"/>
+        <w:rPr>
+          <w:b w:val="0"/>
+          <w:bCs/>
+        </w:rPr>
+      </w:pPr>
+      <w:r>
+        <w:rPr>
+          <w:b w:val="0"/>
+          <w:bCs/>
+        </w:rPr>
+        <w:t>Editen el modelo lógico general para que en este sólo queden las tablas necesarias para</w:t>
+      </w:r>
+      <w:r>
+        <w:rPr>
+          <w:b w:val="0"/>
+          <w:bCs/>
+        </w:rPr>
         <w:t xml:space="preserve"> </w:t>
       </w:r>
       <w:r>
-        <w:t>(Orden de mayor a menor por número de habitaciones)</w:t>
-      </w:r>
-    </w:p>
-    <w:p>
-      <w:r>
-        <w:t>E</w:t>
-      </w:r>
-      <w:r>
-        <w:t>l precio de cada habitación considerando su máxima ocupación</w:t>
+        <w:rPr>
+          <w:b w:val="0"/>
+          <w:bCs/>
+        </w:rPr>
+        <w:t xml:space="preserve">el ciclo: las propias y las de referencia. </w:t>
+      </w:r>
+    </w:p>
+    <w:p>
+      <w:pPr>
+        <w:pStyle w:val="Ttulo1"/>
+      </w:pPr>
+      <w:r>
+        <w:t>Parte Cuatro. Ciclo dos: en Astah y en documento // Falta</w:t>
+      </w:r>
+    </w:p>
+    <w:p>
+      <w:r>
+        <w:cr/>
+      </w:r>
+      <w:r>
+        <w:t>Diseñe e implemente este ciclo considerando todos los pasos propuestos para el ciclo</w:t>
+      </w:r>
+    </w:p>
+    <w:p>
+      <w:r>
+        <w:t xml:space="preserve">anterior A, B, C, D. </w:t>
+      </w:r>
+    </w:p>
+    <w:p>
+      <w:pPr>
+        <w:pStyle w:val="Sinespaciado"/>
+        <w:numPr>
+          <w:ilvl w:val="0"/>
+          <w:numId w:val="2"/>
+        </w:numPr>
+      </w:pPr>
+      <w:r>
+        <w:t>Modelo conceptual. Conceptos. (¿qué conoce?)</w:t>
+      </w:r>
+    </w:p>
+    <w:p>
+      <w:pPr>
+        <w:pStyle w:val="Sinespaciado"/>
+        <w:numPr>
+          <w:ilvl w:val="1"/>
+          <w:numId w:val="2"/>
+        </w:numPr>
+      </w:pPr>
+      <w:r>
+        <w:t>Realicen el diagrama de conceptos4 extendido.</w:t>
+      </w:r>
+    </w:p>
+    <w:p>
+      <w:pPr>
+        <w:pStyle w:val="Prrafodelista"/>
+        <w:ind w:left="1440"/>
+      </w:pPr>
+      <w:r>
+        <w:t>Únicamente extiendan los conceptos del ciclo.</w:t>
+      </w:r>
+    </w:p>
+    <w:p>
+      <w:pPr>
+        <w:pStyle w:val="Prrafodelista"/>
+        <w:ind w:left="1440"/>
+      </w:pPr>
+      <w:r>
+        <w:lastRenderedPageBreak/>
+        <w:t>(Consulten la especificación de los tipos de las columnas con el comando correspondiente al motor5).</w:t>
+      </w:r>
+    </w:p>
+    <w:p>
+      <w:pPr>
+        <w:pStyle w:val="Prrafodelista"/>
+        <w:ind w:left="1440"/>
+      </w:pPr>
+      <w:r>
+        <w:t xml:space="preserve">No olviden indicar para cada uno de los atributos tipo y modificador, cardinalidad y requisito de unicidad, cuando sea necesario. Usen </w:t>
+      </w:r>
+      <w:proofErr w:type="spellStart"/>
+      <w:r>
+        <w:t>Integer</w:t>
+      </w:r>
+      <w:proofErr w:type="spellEnd"/>
+      <w:r>
+        <w:t xml:space="preserve">, Real, </w:t>
+      </w:r>
+      <w:proofErr w:type="spellStart"/>
+      <w:r>
+        <w:t>Boolean</w:t>
+      </w:r>
+      <w:proofErr w:type="spellEnd"/>
+      <w:r>
+        <w:t xml:space="preserve">, </w:t>
+      </w:r>
+      <w:proofErr w:type="spellStart"/>
+      <w:r>
+        <w:t>String</w:t>
+      </w:r>
+      <w:proofErr w:type="spellEnd"/>
+      <w:r>
+        <w:t xml:space="preserve"> y </w:t>
+      </w:r>
+      <w:proofErr w:type="spellStart"/>
+      <w:r>
+        <w:t>DateTime</w:t>
+      </w:r>
+      <w:proofErr w:type="spellEnd"/>
+      <w:r>
+        <w:t xml:space="preserve"> como tipos del modelo conceptual.</w:t>
+      </w:r>
+    </w:p>
+    <w:p>
+      <w:pPr>
+        <w:pStyle w:val="Prrafodelista"/>
+        <w:ind w:left="1440"/>
+      </w:pPr>
+      <w:r>
+        <w:t>Recuerden los atributos a los que decidieron permitir que fueran desconocidos.</w:t>
+      </w:r>
+    </w:p>
+    <w:p>
+      <w:pPr>
+        <w:pStyle w:val="Sinespaciado"/>
+        <w:numPr>
+          <w:ilvl w:val="1"/>
+          <w:numId w:val="2"/>
+        </w:numPr>
+      </w:pPr>
+      <w:r>
+        <w:t>Diagrama de conceptos extendido:</w:t>
+      </w:r>
+    </w:p>
+    <w:p>
+      <w:pPr>
+        <w:pStyle w:val="Sinespaciado"/>
+        <w:ind w:left="1440"/>
+      </w:pPr>
+      <w:r>
+        <w:drawing>
+          <wp:inline distT="0" distB="0" distL="0" distR="0" wp14:anchorId="5628F8C2" wp14:editId="5E50A915">
+            <wp:extent cx="3924640" cy="5540220"/>
+            <wp:effectExtent l="0" t="0" r="0" b="3810"/>
+            <wp:docPr id="30674020" name="Imagen 1"/>
+            <wp:cNvGraphicFramePr>
+              <a:graphicFrameLocks xmlns:a="http://schemas.openxmlformats.org/drawingml/2006/main" noChangeAspect="1"/>
+            </wp:cNvGraphicFramePr>
+            <a:graphic xmlns:a="http://schemas.openxmlformats.org/drawingml/2006/main">
+              <a:graphicData uri="http://schemas.openxmlformats.org/drawingml/2006/picture">
+                <pic:pic xmlns:pic="http://schemas.openxmlformats.org/drawingml/2006/picture">
+                  <pic:nvPicPr>
+                    <pic:cNvPr id="30674020" name="Imagen 1"/>
+                    <pic:cNvPicPr/>
+                  </pic:nvPicPr>
+                  <pic:blipFill>
+                    <a:blip r:embed="rId10">
+                      <a:extLst>
+                        <a:ext uri="{28A0092B-C50C-407E-A947-70E740481C1C}">
+                          <a14:useLocalDpi xmlns:a14="http://schemas.microsoft.com/office/drawing/2010/main" val="0"/>
+                        </a:ext>
+                      </a:extLst>
+                    </a:blip>
+                    <a:stretch>
+                      <a:fillRect/>
+                    </a:stretch>
+                  </pic:blipFill>
+                  <pic:spPr>
+                    <a:xfrm>
+                      <a:off x="0" y="0"/>
+                      <a:ext cx="3924640" cy="5540220"/>
+                    </a:xfrm>
+                    <a:prstGeom prst="rect">
+                      <a:avLst/>
+                    </a:prstGeom>
+                  </pic:spPr>
+                </pic:pic>
+              </a:graphicData>
+            </a:graphic>
+          </wp:inline>
+        </w:drawing>
+      </w:r>
+    </w:p>
+    <w:p>
+      <w:pPr>
+        <w:pStyle w:val="Sinespaciado"/>
+      </w:pPr>
+    </w:p>
+    <w:p>
+      <w:pPr>
+        <w:pStyle w:val="Sinespaciado"/>
+      </w:pPr>
+    </w:p>
+    <w:p>
+      <w:pPr>
+        <w:pStyle w:val="Sinespaciado"/>
+        <w:numPr>
+          <w:ilvl w:val="0"/>
+          <w:numId w:val="2"/>
+        </w:numPr>
+      </w:pPr>
+      <w:r>
+        <w:t>Modelo conceptual. Funciones. (¿qué hace?)</w:t>
+      </w:r>
+    </w:p>
+    <w:p>
+      <w:pPr>
+        <w:pStyle w:val="Sinespaciado"/>
+        <w:numPr>
+          <w:ilvl w:val="1"/>
+          <w:numId w:val="2"/>
+        </w:numPr>
+        <w:jc w:val="both"/>
+        <w:rPr>
+          <w:b w:val="0"/>
+          <w:bCs/>
+        </w:rPr>
+      </w:pPr>
+      <w:r>
+        <w:rPr>
+          <w:b w:val="0"/>
+          <w:bCs/>
+        </w:rPr>
+        <w:t xml:space="preserve"> Realicen el diagrama de funciones. </w:t>
+      </w:r>
+    </w:p>
+    <w:p>
+      <w:pPr>
+        <w:pStyle w:val="Prrafodelista"/>
+        <w:ind w:left="1440"/>
+      </w:pPr>
+      <w:r>
+        <w:t>¿Cuáles casos de uso son necesarios para almacenar la información del ciclo?</w:t>
+      </w:r>
+    </w:p>
+    <w:p>
+      <w:pPr>
+        <w:pStyle w:val="Prrafodelista"/>
+        <w:ind w:left="1440"/>
+      </w:pPr>
+      <w:r>
+        <w:t>Usen el estándar Mantener &lt;Objeto&gt;, Mantener &lt;Rol&gt; y Registrar &lt;Evento&gt;</w:t>
+      </w:r>
+    </w:p>
+    <w:p>
+      <w:pPr>
+        <w:pStyle w:val="Prrafodelista"/>
+        <w:ind w:left="1440"/>
+      </w:pPr>
+      <w:r>
+        <w:t>Usen para los casos de uso los colores de los CRUD.</w:t>
+      </w:r>
+    </w:p>
+    <w:p>
+      <w:pPr>
+        <w:pStyle w:val="Sinespaciado"/>
+        <w:ind w:left="720"/>
+        <w:jc w:val="both"/>
+      </w:pPr>
+    </w:p>
+    <w:p>
+      <w:pPr>
+        <w:pStyle w:val="Sinespaciado"/>
+        <w:numPr>
+          <w:ilvl w:val="0"/>
+          <w:numId w:val="2"/>
+        </w:numPr>
+        <w:jc w:val="both"/>
+      </w:pPr>
+      <w:r>
+        <w:t>Modelo conceptual. Consultas Operativas. (¿qué ofrece?) // Falta por resolver</w:t>
+      </w:r>
+    </w:p>
+    <w:p>
+      <w:pPr>
+        <w:pStyle w:val="Sinespaciado"/>
+        <w:numPr>
+          <w:ilvl w:val="1"/>
+          <w:numId w:val="2"/>
+        </w:numPr>
+        <w:jc w:val="both"/>
+        <w:rPr>
+          <w:b w:val="0"/>
+          <w:bCs/>
+        </w:rPr>
+      </w:pPr>
+      <w:r>
+        <w:rPr>
+          <w:b w:val="0"/>
+          <w:bCs/>
+        </w:rPr>
+        <w:t>Implemente las siguientes nuevas consultas:</w:t>
+      </w:r>
+    </w:p>
+    <w:p>
+      <w:pPr>
+        <w:pStyle w:val="Prrafodelista"/>
+        <w:numPr>
+          <w:ilvl w:val="2"/>
+          <w:numId w:val="2"/>
+        </w:numPr>
+      </w:pPr>
+      <w:r>
+        <w:lastRenderedPageBreak/>
+        <w:t xml:space="preserve">El número de reservas por </w:t>
+      </w:r>
+      <w:proofErr w:type="spellStart"/>
+      <w:r>
+        <w:t>dia</w:t>
+      </w:r>
+      <w:proofErr w:type="spellEnd"/>
+      <w:r>
+        <w:t xml:space="preserve"> de la semana [Dia de la semana, número de reservas] (Ordenado por número de reservas) </w:t>
+      </w:r>
+    </w:p>
+    <w:p>
+      <w:pPr>
+        <w:pStyle w:val="Prrafodelista"/>
+        <w:numPr>
+          <w:ilvl w:val="3"/>
+          <w:numId w:val="2"/>
+        </w:numPr>
+        <w:rPr>
+          <w:lang w:val="en-US"/>
+        </w:rPr>
+      </w:pPr>
+      <w:r>
+        <w:rPr>
+          <w:lang w:val="en-US"/>
+        </w:rPr>
+        <w:t xml:space="preserve">SELECT a.id, </w:t>
+      </w:r>
+      <w:proofErr w:type="spellStart"/>
+      <w:proofErr w:type="gramStart"/>
+      <w:r>
+        <w:rPr>
+          <w:lang w:val="en-US"/>
+        </w:rPr>
+        <w:t>a.description</w:t>
+      </w:r>
+      <w:proofErr w:type="spellEnd"/>
+      <w:proofErr w:type="gramEnd"/>
+      <w:r>
+        <w:rPr>
+          <w:lang w:val="en-US"/>
+        </w:rPr>
+        <w:t xml:space="preserve">, COUNT(b.id) as number, (COUNT(b.id)/(SELECT COUNT(id) FROM room))*100 as </w:t>
+      </w:r>
+      <w:proofErr w:type="spellStart"/>
+      <w:r>
+        <w:rPr>
+          <w:lang w:val="en-US"/>
+        </w:rPr>
+        <w:t>percentaje</w:t>
+      </w:r>
+      <w:proofErr w:type="spellEnd"/>
+      <w:r>
+        <w:rPr>
+          <w:lang w:val="en-US"/>
+        </w:rPr>
+        <w:t xml:space="preserve"> FROM </w:t>
+      </w:r>
+      <w:proofErr w:type="spellStart"/>
+      <w:r>
+        <w:rPr>
+          <w:lang w:val="en-US"/>
+        </w:rPr>
+        <w:t>room_type</w:t>
+      </w:r>
+      <w:proofErr w:type="spellEnd"/>
+      <w:r>
+        <w:rPr>
+          <w:lang w:val="en-US"/>
+        </w:rPr>
+        <w:t xml:space="preserve"> a</w:t>
+      </w:r>
+    </w:p>
+    <w:p>
+      <w:pPr>
+        <w:pStyle w:val="Prrafodelista"/>
+        <w:ind w:left="2880"/>
+        <w:rPr>
+          <w:lang w:val="en-US"/>
+        </w:rPr>
+      </w:pPr>
+      <w:r>
+        <w:rPr>
+          <w:lang w:val="en-US"/>
+        </w:rPr>
+        <w:t>JOIN room b ON a.id=</w:t>
+      </w:r>
+      <w:proofErr w:type="spellStart"/>
+      <w:proofErr w:type="gramStart"/>
+      <w:r>
+        <w:rPr>
+          <w:lang w:val="en-US"/>
+        </w:rPr>
+        <w:t>b.room</w:t>
+      </w:r>
+      <w:proofErr w:type="gramEnd"/>
+      <w:r>
+        <w:rPr>
+          <w:lang w:val="en-US"/>
+        </w:rPr>
+        <w:t>_type</w:t>
+      </w:r>
+      <w:proofErr w:type="spellEnd"/>
+    </w:p>
+    <w:p>
+      <w:pPr>
+        <w:pStyle w:val="Prrafodelista"/>
+        <w:ind w:left="2880"/>
+        <w:rPr>
+          <w:lang w:val="en-US"/>
+        </w:rPr>
+      </w:pPr>
+      <w:r>
+        <w:rPr>
+          <w:lang w:val="en-US"/>
+        </w:rPr>
+        <w:t>GROUP BY a.id</w:t>
+      </w:r>
+    </w:p>
+    <w:p>
+      <w:pPr>
+        <w:pStyle w:val="Prrafodelista"/>
+        <w:ind w:left="2880"/>
+        <w:rPr>
+          <w:lang w:val="en-US"/>
+        </w:rPr>
+      </w:pPr>
+      <w:r>
+        <w:rPr>
+          <w:lang w:val="en-US"/>
+        </w:rPr>
+        <w:t>ORDER BY number DESC</w:t>
+      </w:r>
+    </w:p>
+    <w:p>
+      <w:pPr>
+        <w:pStyle w:val="Prrafodelista"/>
+        <w:ind w:left="2880"/>
+        <w:rPr>
+          <w:lang w:val="en-US"/>
+        </w:rPr>
+      </w:pPr>
+      <w:r>
+        <w:drawing>
+          <wp:inline distT="0" distB="0" distL="0" distR="0" wp14:anchorId="0D26EFB0" wp14:editId="29C5F09B">
+            <wp:extent cx="3720694" cy="1615440"/>
+            <wp:effectExtent l="0" t="0" r="0" b="3810"/>
+            <wp:docPr id="833103410" name="Imagen 1" descr="Tabla&#10;&#10;Descripción generada automáticamente"/>
+            <wp:cNvGraphicFramePr>
+              <a:graphicFrameLocks xmlns:a="http://schemas.openxmlformats.org/drawingml/2006/main" noChangeAspect="1"/>
+            </wp:cNvGraphicFramePr>
+            <a:graphic xmlns:a="http://schemas.openxmlformats.org/drawingml/2006/main">
+              <a:graphicData uri="http://schemas.openxmlformats.org/drawingml/2006/picture">
+                <pic:pic xmlns:pic="http://schemas.openxmlformats.org/drawingml/2006/picture">
+                  <pic:nvPicPr>
+                    <pic:cNvPr id="259210030" name="Imagen 1" descr="Tabla&#10;&#10;Descripción generada automáticamente"/>
+                    <pic:cNvPicPr/>
+                  </pic:nvPicPr>
+                  <pic:blipFill>
+                    <a:blip r:embed="rId7">
+                      <a:extLst>
+                        <a:ext uri="{28A0092B-C50C-407E-A947-70E740481C1C}">
+                          <a14:useLocalDpi xmlns:a14="http://schemas.microsoft.com/office/drawing/2010/main" val="0"/>
+                        </a:ext>
+                      </a:extLst>
+                    </a:blip>
+                    <a:stretch>
+                      <a:fillRect/>
+                    </a:stretch>
+                  </pic:blipFill>
+                  <pic:spPr>
+                    <a:xfrm>
+                      <a:off x="0" y="0"/>
+                      <a:ext cx="3756800" cy="1631116"/>
+                    </a:xfrm>
+                    <a:prstGeom prst="rect">
+                      <a:avLst/>
+                    </a:prstGeom>
+                  </pic:spPr>
+                </pic:pic>
+              </a:graphicData>
+            </a:graphic>
+          </wp:inline>
+        </w:drawing>
+      </w:r>
+    </w:p>
+    <w:p>
+      <w:pPr>
+        <w:pStyle w:val="Prrafodelista"/>
+        <w:numPr>
+          <w:ilvl w:val="2"/>
+          <w:numId w:val="2"/>
+        </w:numPr>
+      </w:pPr>
+      <w:r>
+        <w:t>Los mejores clientes del hotel (considerando el valor total de sus estadías (</w:t>
+      </w:r>
+      <w:proofErr w:type="spellStart"/>
+      <w:r>
+        <w:t>incluyento</w:t>
+      </w:r>
+      <w:proofErr w:type="spellEnd"/>
+      <w:r>
+        <w:t xml:space="preserve"> extras).</w:t>
       </w:r>
       <w:r>
         <w:t xml:space="preserve"> </w:t>
       </w:r>
       <w:r>
-        <w:t xml:space="preserve">[id, </w:t>
-      </w:r>
-      <w:proofErr w:type="spellStart"/>
-      <w:r>
-        <w:t>descripcion</w:t>
-      </w:r>
-      <w:proofErr w:type="spellEnd"/>
-      <w:r>
-        <w:t xml:space="preserve"> del tipo de habitación, máxima ocupación, precio] (Ordenado de mayor a menor por precio)</w:t>
-      </w:r>
-      <w:r>
+        <w:t>Los mejores clientes son aquellos superiores al promedio. [Identificación, nombres del cliente, valor habitación, valores extras, valor total] (Ordenado por valor total) Propongan una nueva consulta para esta área</w:t>
+      </w:r>
+    </w:p>
+    <w:p>
+      <w:pPr>
+        <w:pStyle w:val="Prrafodelista"/>
+        <w:numPr>
+          <w:ilvl w:val="3"/>
+          <w:numId w:val="2"/>
+        </w:numPr>
+        <w:rPr>
+          <w:lang w:val="en-US"/>
+        </w:rPr>
+      </w:pPr>
+      <w:r>
+        <w:rPr>
+          <w:lang w:val="en-US"/>
+        </w:rPr>
+        <w:t xml:space="preserve">SELECT a.id, </w:t>
+      </w:r>
+      <w:proofErr w:type="spellStart"/>
+      <w:proofErr w:type="gramStart"/>
+      <w:r>
+        <w:rPr>
+          <w:lang w:val="en-US"/>
+        </w:rPr>
+        <w:t>b.description</w:t>
+      </w:r>
+      <w:proofErr w:type="spellEnd"/>
+      <w:proofErr w:type="gramEnd"/>
+      <w:r>
+        <w:rPr>
+          <w:lang w:val="en-US"/>
+        </w:rPr>
+        <w:t xml:space="preserve">, </w:t>
+      </w:r>
+      <w:proofErr w:type="spellStart"/>
+      <w:r>
+        <w:rPr>
+          <w:lang w:val="en-US"/>
+        </w:rPr>
+        <w:t>a.max_occupancy</w:t>
+      </w:r>
+      <w:proofErr w:type="spellEnd"/>
+      <w:r>
+        <w:rPr>
+          <w:lang w:val="en-US"/>
+        </w:rPr>
+        <w:t xml:space="preserve">, </w:t>
+      </w:r>
+      <w:proofErr w:type="spellStart"/>
+      <w:r>
+        <w:rPr>
+          <w:lang w:val="en-US"/>
+        </w:rPr>
+        <w:t>c.amount</w:t>
+      </w:r>
+      <w:proofErr w:type="spellEnd"/>
+      <w:r>
+        <w:rPr>
+          <w:lang w:val="en-US"/>
+        </w:rPr>
+        <w:t xml:space="preserve"> FROM room a</w:t>
+      </w:r>
+    </w:p>
+    <w:p>
+      <w:pPr>
+        <w:pStyle w:val="Prrafodelista"/>
+        <w:ind w:left="2880"/>
+        <w:rPr>
+          <w:lang w:val="en-US"/>
+        </w:rPr>
+      </w:pPr>
+      <w:r>
+        <w:rPr>
+          <w:lang w:val="en-US"/>
+        </w:rPr>
+        <w:t xml:space="preserve">JOIN </w:t>
+      </w:r>
+      <w:proofErr w:type="spellStart"/>
+      <w:r>
+        <w:rPr>
+          <w:lang w:val="en-US"/>
+        </w:rPr>
+        <w:t>room_type</w:t>
+      </w:r>
+      <w:proofErr w:type="spellEnd"/>
+      <w:r>
+        <w:rPr>
+          <w:lang w:val="en-US"/>
+        </w:rPr>
+        <w:t xml:space="preserve"> b ON b.id=</w:t>
+      </w:r>
+      <w:proofErr w:type="spellStart"/>
+      <w:proofErr w:type="gramStart"/>
+      <w:r>
+        <w:rPr>
+          <w:lang w:val="en-US"/>
+        </w:rPr>
+        <w:t>a.room</w:t>
+      </w:r>
+      <w:proofErr w:type="gramEnd"/>
+      <w:r>
+        <w:rPr>
+          <w:lang w:val="en-US"/>
+        </w:rPr>
+        <w:t>_type</w:t>
+      </w:r>
+      <w:proofErr w:type="spellEnd"/>
+    </w:p>
+    <w:p>
+      <w:pPr>
+        <w:pStyle w:val="Prrafodelista"/>
+        <w:ind w:left="2880"/>
+        <w:rPr>
+          <w:lang w:val="en-US"/>
+        </w:rPr>
+      </w:pPr>
+      <w:r>
+        <w:rPr>
+          <w:lang w:val="en-US"/>
+        </w:rPr>
+        <w:t>JOIN rate c ON b.id=</w:t>
+      </w:r>
+      <w:proofErr w:type="spellStart"/>
+      <w:proofErr w:type="gramStart"/>
+      <w:r>
+        <w:rPr>
+          <w:lang w:val="en-US"/>
+        </w:rPr>
+        <w:t>c.room</w:t>
+      </w:r>
+      <w:proofErr w:type="gramEnd"/>
+      <w:r>
+        <w:rPr>
+          <w:lang w:val="en-US"/>
+        </w:rPr>
+        <w:t>_type</w:t>
+      </w:r>
+      <w:proofErr w:type="spellEnd"/>
+    </w:p>
+    <w:p>
+      <w:pPr>
+        <w:pStyle w:val="Prrafodelista"/>
+        <w:ind w:left="2880"/>
+        <w:rPr>
+          <w:lang w:val="en-US"/>
+        </w:rPr>
+      </w:pPr>
+      <w:r>
+        <w:rPr>
+          <w:lang w:val="en-US"/>
+        </w:rPr>
+        <w:t xml:space="preserve">ORDER BY </w:t>
+      </w:r>
+      <w:proofErr w:type="spellStart"/>
+      <w:proofErr w:type="gramStart"/>
+      <w:r>
+        <w:rPr>
+          <w:lang w:val="en-US"/>
+        </w:rPr>
+        <w:t>c.amount</w:t>
+      </w:r>
+      <w:proofErr w:type="spellEnd"/>
+      <w:proofErr w:type="gramEnd"/>
+      <w:r>
+        <w:rPr>
+          <w:lang w:val="en-US"/>
+        </w:rPr>
+        <w:t xml:space="preserve"> ASC</w:t>
+      </w:r>
+      <w:r>
+        <w:rPr>
+          <w:noProof/>
+          <w:lang w:val="en-US"/>
+        </w:rPr>
         <w:t xml:space="preserve"> </w:t>
       </w:r>
       <w:r>
-        <w:t>Propongan una nueva consulta para esta área</w:t>
+        <w:drawing>
+          <wp:inline distT="0" distB="0" distL="0" distR="0" wp14:anchorId="29AC3098" wp14:editId="4DD0F93B">
+            <wp:extent cx="4922947" cy="2377646"/>
+            <wp:effectExtent l="0" t="0" r="0" b="3810"/>
+            <wp:docPr id="91259266" name="Imagen 1" descr="Tabla&#10;&#10;Descripción generada automáticamente"/>
+            <wp:cNvGraphicFramePr>
+              <a:graphicFrameLocks xmlns:a="http://schemas.openxmlformats.org/drawingml/2006/main" noChangeAspect="1"/>
+            </wp:cNvGraphicFramePr>
+            <a:graphic xmlns:a="http://schemas.openxmlformats.org/drawingml/2006/main">
+              <a:graphicData uri="http://schemas.openxmlformats.org/drawingml/2006/picture">
+                <pic:pic xmlns:pic="http://schemas.openxmlformats.org/drawingml/2006/picture">
+                  <pic:nvPicPr>
+                    <pic:cNvPr id="153934431" name="Imagen 1" descr="Tabla&#10;&#10;Descripción generada automáticamente"/>
+                    <pic:cNvPicPr/>
+                  </pic:nvPicPr>
+                  <pic:blipFill>
+                    <a:blip r:embed="rId8">
+                      <a:extLst>
+                        <a:ext uri="{28A0092B-C50C-407E-A947-70E740481C1C}">
+                          <a14:useLocalDpi xmlns:a14="http://schemas.microsoft.com/office/drawing/2010/main" val="0"/>
+                        </a:ext>
+                      </a:extLst>
+                    </a:blip>
+                    <a:stretch>
+                      <a:fillRect/>
+                    </a:stretch>
+                  </pic:blipFill>
+                  <pic:spPr>
+                    <a:xfrm>
+                      <a:off x="0" y="0"/>
+                      <a:ext cx="4922947" cy="2377646"/>
+                    </a:xfrm>
+                    <a:prstGeom prst="rect">
+                      <a:avLst/>
+                    </a:prstGeom>
+                  </pic:spPr>
+                </pic:pic>
+              </a:graphicData>
+            </a:graphic>
+          </wp:inline>
+        </w:drawing>
+      </w:r>
+    </w:p>
+    <w:p>
+      <w:pPr>
+        <w:pStyle w:val="Prrafodelista"/>
+        <w:numPr>
+          <w:ilvl w:val="2"/>
+          <w:numId w:val="2"/>
+        </w:numPr>
+      </w:pPr>
+      <w:r>
+        <w:t>Propongan una nueva consulta para esta área = El precio total de todas las habitaciones por tipo, sin importar los ocupantes (Mostrar tipo, descripción y precio)</w:t>
+      </w:r>
+    </w:p>
+    <w:p>
+      <w:pPr>
+        <w:pStyle w:val="Prrafodelista"/>
+        <w:numPr>
+          <w:ilvl w:val="3"/>
+          <w:numId w:val="2"/>
+        </w:numPr>
+        <w:rPr>
+          <w:lang w:val="en-US"/>
+        </w:rPr>
+      </w:pPr>
+      <w:r>
+        <w:rPr>
+          <w:lang w:val="en-US"/>
+        </w:rPr>
+        <w:t xml:space="preserve">SELECT a.id, </w:t>
+      </w:r>
+      <w:proofErr w:type="spellStart"/>
+      <w:proofErr w:type="gramStart"/>
+      <w:r>
+        <w:rPr>
+          <w:lang w:val="en-US"/>
+        </w:rPr>
+        <w:t>a.description</w:t>
+      </w:r>
+      <w:proofErr w:type="spellEnd"/>
+      <w:proofErr w:type="gramEnd"/>
+      <w:r>
+        <w:rPr>
+          <w:lang w:val="en-US"/>
+        </w:rPr>
+        <w:t>, SUM(</w:t>
+      </w:r>
+      <w:proofErr w:type="spellStart"/>
+      <w:r>
+        <w:rPr>
+          <w:lang w:val="en-US"/>
+        </w:rPr>
+        <w:t>b.amount</w:t>
+      </w:r>
+      <w:proofErr w:type="spellEnd"/>
+      <w:r>
+        <w:rPr>
+          <w:lang w:val="en-US"/>
+        </w:rPr>
+        <w:t xml:space="preserve">) FROM </w:t>
+      </w:r>
+      <w:proofErr w:type="spellStart"/>
+      <w:r>
+        <w:rPr>
+          <w:lang w:val="en-US"/>
+        </w:rPr>
+        <w:t>room_type</w:t>
+      </w:r>
+      <w:proofErr w:type="spellEnd"/>
+      <w:r>
+        <w:rPr>
+          <w:lang w:val="en-US"/>
+        </w:rPr>
+        <w:t xml:space="preserve"> a</w:t>
+      </w:r>
+    </w:p>
+    <w:p>
+      <w:pPr>
+        <w:pStyle w:val="Prrafodelista"/>
+        <w:ind w:left="2880"/>
+        <w:rPr>
+          <w:lang w:val="en-US"/>
+        </w:rPr>
+      </w:pPr>
+      <w:r>
+        <w:rPr>
+          <w:lang w:val="en-US"/>
+        </w:rPr>
+        <w:t>JOIN rate b ON a.id=</w:t>
+      </w:r>
+      <w:proofErr w:type="spellStart"/>
+      <w:proofErr w:type="gramStart"/>
+      <w:r>
+        <w:rPr>
+          <w:lang w:val="en-US"/>
+        </w:rPr>
+        <w:t>b.room</w:t>
+      </w:r>
+      <w:proofErr w:type="gramEnd"/>
+      <w:r>
+        <w:rPr>
+          <w:lang w:val="en-US"/>
+        </w:rPr>
+        <w:t>_type</w:t>
+      </w:r>
+      <w:proofErr w:type="spellEnd"/>
+    </w:p>
+    <w:p>
+      <w:pPr>
+        <w:pStyle w:val="Prrafodelista"/>
+        <w:ind w:left="2880"/>
+      </w:pPr>
+      <w:r>
+        <w:t xml:space="preserve">GROUP BY </w:t>
+      </w:r>
+      <w:proofErr w:type="spellStart"/>
+      <w:r>
+        <w:t>a.id</w:t>
+      </w:r>
+      <w:proofErr w:type="spellEnd"/>
+    </w:p>
+    <w:p>
+      <w:pPr>
+        <w:pStyle w:val="Prrafodelista"/>
+        <w:ind w:left="2880"/>
+      </w:pPr>
+      <w:r>
+        <w:lastRenderedPageBreak/>
+        <w:drawing>
+          <wp:inline distT="0" distB="0" distL="0" distR="0" wp14:anchorId="64F6273F" wp14:editId="524C7B6B">
+            <wp:extent cx="4572396" cy="1790855"/>
+            <wp:effectExtent l="0" t="0" r="0" b="0"/>
+            <wp:docPr id="2116542458" name="Imagen 1" descr="Tabla&#10;&#10;Descripción generada automáticamente"/>
+            <wp:cNvGraphicFramePr>
+              <a:graphicFrameLocks xmlns:a="http://schemas.openxmlformats.org/drawingml/2006/main" noChangeAspect="1"/>
+            </wp:cNvGraphicFramePr>
+            <a:graphic xmlns:a="http://schemas.openxmlformats.org/drawingml/2006/main">
+              <a:graphicData uri="http://schemas.openxmlformats.org/drawingml/2006/picture">
+                <pic:pic xmlns:pic="http://schemas.openxmlformats.org/drawingml/2006/picture">
+                  <pic:nvPicPr>
+                    <pic:cNvPr id="602309951" name="Imagen 1" descr="Tabla&#10;&#10;Descripción generada automáticamente"/>
+                    <pic:cNvPicPr/>
+                  </pic:nvPicPr>
+                  <pic:blipFill>
+                    <a:blip r:embed="rId9">
+                      <a:extLst>
+                        <a:ext uri="{28A0092B-C50C-407E-A947-70E740481C1C}">
+                          <a14:useLocalDpi xmlns:a14="http://schemas.microsoft.com/office/drawing/2010/main" val="0"/>
+                        </a:ext>
+                      </a:extLst>
+                    </a:blip>
+                    <a:stretch>
+                      <a:fillRect/>
+                    </a:stretch>
+                  </pic:blipFill>
+                  <pic:spPr>
+                    <a:xfrm>
+                      <a:off x="0" y="0"/>
+                      <a:ext cx="4572396" cy="1790855"/>
+                    </a:xfrm>
+                    <a:prstGeom prst="rect">
+                      <a:avLst/>
+                    </a:prstGeom>
+                  </pic:spPr>
+                </pic:pic>
+              </a:graphicData>
+            </a:graphic>
+          </wp:inline>
+        </w:drawing>
+      </w:r>
+    </w:p>
+    <w:p/>
+    <w:p>
+      <w:pPr>
+        <w:pStyle w:val="Prrafodelista"/>
+        <w:numPr>
+          <w:ilvl w:val="1"/>
+          <w:numId w:val="2"/>
+        </w:numPr>
+      </w:pPr>
+      <w:r>
+        <w:t xml:space="preserve">De las consultas </w:t>
+      </w:r>
+      <w:proofErr w:type="spellStart"/>
+      <w:r>
+        <w:t>easy</w:t>
+      </w:r>
+      <w:proofErr w:type="spellEnd"/>
+      <w:r>
+        <w:t xml:space="preserve"> o </w:t>
+      </w:r>
+      <w:proofErr w:type="spellStart"/>
+      <w:r>
+        <w:t>medium</w:t>
+      </w:r>
+      <w:proofErr w:type="spellEnd"/>
+      <w:r>
+        <w:t xml:space="preserve"> propuestas en SQLZOO, seleccionen y generalicen la</w:t>
+      </w:r>
+    </w:p>
+    <w:p>
+      <w:pPr>
+        <w:pStyle w:val="Prrafodelista"/>
+        <w:ind w:left="1440"/>
+      </w:pPr>
+      <w:r>
+        <w:t xml:space="preserve">que consideren más relevante para este ciclo de desarrollo. </w:t>
+      </w:r>
+      <w:proofErr w:type="spellStart"/>
+      <w:r>
+        <w:t>Implémentenla</w:t>
+      </w:r>
+      <w:proofErr w:type="spellEnd"/>
+      <w:r>
+        <w:t>, si no lo han</w:t>
+      </w:r>
+    </w:p>
+    <w:p>
+      <w:pPr>
+        <w:pStyle w:val="Prrafodelista"/>
+        <w:ind w:left="1440"/>
+      </w:pPr>
+      <w:r>
+        <w:t>hecho.</w:t>
+      </w:r>
+    </w:p>
+    <w:p>
+      <w:pPr>
+        <w:pStyle w:val="Prrafodelista"/>
+        <w:numPr>
+          <w:ilvl w:val="1"/>
+          <w:numId w:val="2"/>
+        </w:numPr>
+      </w:pPr>
+      <w:r>
+        <w:t>De las consultas anteriores, diseñen las dos que consideren son las mejores consultas.</w:t>
+      </w:r>
+    </w:p>
+    <w:p>
+      <w:pPr>
+        <w:pStyle w:val="Prrafodelista"/>
+        <w:ind w:left="1440"/>
+      </w:pPr>
+      <w:r>
+        <w:t>Preséntenlas en el diagrama de casos de uso.</w:t>
+      </w:r>
+    </w:p>
+    <w:p>
+      <w:pPr>
+        <w:pStyle w:val="Sinespaciado"/>
+        <w:numPr>
+          <w:ilvl w:val="0"/>
+          <w:numId w:val="2"/>
+        </w:numPr>
+        <w:jc w:val="both"/>
+      </w:pPr>
+      <w:r>
+        <w:t xml:space="preserve">Modelo lógico. (¿cómo se almacena?) </w:t>
+      </w:r>
+    </w:p>
+    <w:p>
+      <w:pPr>
+        <w:pStyle w:val="Sinespaciado"/>
+        <w:numPr>
+          <w:ilvl w:val="1"/>
+          <w:numId w:val="2"/>
+        </w:numPr>
+        <w:jc w:val="both"/>
+        <w:rPr>
+          <w:b w:val="0"/>
+          <w:bCs/>
+        </w:rPr>
+      </w:pPr>
+      <w:r>
+        <w:rPr>
+          <w:b w:val="0"/>
+          <w:bCs/>
+        </w:rPr>
+        <w:t xml:space="preserve">Editen el modelo lógico general para que en este sólo queden las tablas necesarias para el ciclo: las propias y las de referencia. </w:t>
+      </w:r>
+    </w:p>
+    <w:p/>
+    <w:p>
+      <w:pPr>
+        <w:pStyle w:val="Ttulo1"/>
+      </w:pPr>
+      <w:r>
+        <w:t>PARTE CINCO. Extendiendo un ciclo.</w:t>
+      </w:r>
+    </w:p>
+    <w:p>
+      <w:r>
+        <w:t xml:space="preserve">1) Implementen las consultas </w:t>
+      </w:r>
+      <w:proofErr w:type="spellStart"/>
+      <w:r>
+        <w:t>Hard</w:t>
+      </w:r>
+      <w:proofErr w:type="spellEnd"/>
+      <w:r>
+        <w:t xml:space="preserve"> </w:t>
+      </w:r>
+      <w:proofErr w:type="spellStart"/>
+      <w:r>
+        <w:t>questions</w:t>
+      </w:r>
+      <w:proofErr w:type="spellEnd"/>
+      <w:r>
+        <w:t xml:space="preserve"> en SQL [Escriban las consultas en los lenguajes pedidos y prueben la consulta SQL en </w:t>
+      </w:r>
+      <w:proofErr w:type="spellStart"/>
+      <w:r>
+        <w:t>sqlzoo</w:t>
+      </w:r>
+      <w:proofErr w:type="spellEnd"/>
+      <w:r>
+        <w:t>. Si no lograron escribir alguna, Indiquen el punto de problema]</w:t>
       </w:r>
     </w:p>
     <w:p>
@@ -363,229 +2135,11 @@
       </w:r>
       <w:proofErr w:type="spellStart"/>
       <w:r>
-        <w:t>easy</w:t>
-      </w:r>
-      <w:proofErr w:type="spellEnd"/>
-      <w:r>
-        <w:t xml:space="preserve"> o </w:t>
-      </w:r>
-      <w:proofErr w:type="spellStart"/>
-      <w:r>
-        <w:t>medium</w:t>
-      </w:r>
-      <w:proofErr w:type="spellEnd"/>
-      <w:r>
-        <w:t xml:space="preserve"> propuestas en SQLZOO, seleccionen y generalicen la</w:t>
-      </w:r>
-    </w:p>
-    <w:p>
-      <w:r>
-        <w:t xml:space="preserve">que consideren más relevante para este ciclo de desarrollo. </w:t>
-      </w:r>
-      <w:proofErr w:type="spellStart"/>
-      <w:r>
-        <w:t>Implémentenla</w:t>
-      </w:r>
-      <w:proofErr w:type="spellEnd"/>
-      <w:r>
-        <w:t>, si no lo han</w:t>
-      </w:r>
-    </w:p>
-    <w:p>
-      <w:r>
-        <w:t>hecho.</w:t>
-      </w:r>
-    </w:p>
-    <w:p>
-      <w:r>
-        <w:t>3) De las consultas anteriores, diseñen las dos que consideren son las mejores consultas.</w:t>
-      </w:r>
-    </w:p>
-    <w:p>
-      <w:r>
-        <w:t>Preséntenlas en el diagrama de casos de uso</w:t>
-      </w:r>
-      <w:r>
-        <w:t>.</w:t>
-      </w:r>
-    </w:p>
-    <w:p/>
-    <w:p>
-      <w:pPr>
-        <w:pStyle w:val="Sinespaciado"/>
-      </w:pPr>
-      <w:r>
-        <w:lastRenderedPageBreak/>
-        <w:t>D. Modelo lógico. (¿cómo se almacena?)</w:t>
-      </w:r>
-      <w:r>
-        <w:t xml:space="preserve"> // Falta por resolver (lo </w:t>
-      </w:r>
-      <w:proofErr w:type="gramStart"/>
-      <w:r>
-        <w:t>intenté</w:t>
-      </w:r>
-      <w:proofErr w:type="gramEnd"/>
-      <w:r>
-        <w:t xml:space="preserve"> pero no se a qué se refiere)</w:t>
-      </w:r>
-    </w:p>
-    <w:p>
-      <w:r>
-        <w:t>1) Editen el modelo lógico general para que en este sólo queden las tablas necesarias para</w:t>
-      </w:r>
-    </w:p>
-    <w:p>
-      <w:r>
-        <w:t xml:space="preserve">el ciclo: las propias y las de referencia. </w:t>
-      </w:r>
-    </w:p>
-    <w:p>
-      <w:pPr>
-        <w:pStyle w:val="Ttulo1"/>
-      </w:pPr>
-      <w:r>
-        <w:t>Parte Cuatro. Ciclo dos: en Astah y en documento // Falta</w:t>
-      </w:r>
-    </w:p>
-    <w:p>
-      <w:r>
-        <w:cr/>
-      </w:r>
-      <w:r>
-        <w:t>Diseñe e implemente este ciclo considerando todos los pasos propuestos para el ciclo</w:t>
-      </w:r>
-    </w:p>
-    <w:p>
-      <w:r>
-        <w:t>anterior A, B, C, D. Las nuevas consultas para este ciclo son:</w:t>
-      </w:r>
-    </w:p>
-    <w:p>
-      <w:r>
-        <w:t xml:space="preserve">El número de reservas por </w:t>
-      </w:r>
-      <w:proofErr w:type="spellStart"/>
-      <w:r>
-        <w:t>dia</w:t>
-      </w:r>
-      <w:proofErr w:type="spellEnd"/>
-      <w:r>
-        <w:t xml:space="preserve"> de la semana</w:t>
-      </w:r>
-      <w:r>
-        <w:t xml:space="preserve"> </w:t>
-      </w:r>
-      <w:r>
-        <w:t>[Dia de la semana, número de reservas] (Ordenado por número de reservas)</w:t>
-      </w:r>
-      <w:r>
-        <w:t xml:space="preserve"> </w:t>
-      </w:r>
-      <w:r>
-        <w:t>Los mejores clientes del hotel (considerando el valor total de sus estadías (</w:t>
-      </w:r>
-      <w:proofErr w:type="spellStart"/>
-      <w:r>
-        <w:t>incluyento</w:t>
-      </w:r>
-      <w:proofErr w:type="spellEnd"/>
-      <w:r>
-        <w:t xml:space="preserve"> extras)</w:t>
-      </w:r>
-      <w:r>
-        <w:t>.</w:t>
-      </w:r>
-    </w:p>
-    <w:p>
-      <w:r>
-        <w:t>Los mejores clientes son aquellos superiores al promedio.</w:t>
-      </w:r>
-      <w:r>
-        <w:t xml:space="preserve"> </w:t>
-      </w:r>
-      <w:r>
-        <w:t xml:space="preserve">[Identificación, nombres del cliente, valor habitación, </w:t>
-      </w:r>
-      <w:r>
-        <w:t>valores extras</w:t>
-      </w:r>
-      <w:r>
-        <w:t>, valor total] (Ordenado por valor total)</w:t>
-      </w:r>
-      <w:r>
-        <w:t xml:space="preserve"> </w:t>
-      </w:r>
-      <w:r>
-        <w:t>Propongan una nueva consulta para esta área</w:t>
-      </w:r>
-    </w:p>
-    <w:p>
-      <w:pPr>
-        <w:pStyle w:val="Ttulo1"/>
-      </w:pPr>
-      <w:r>
-        <w:t>PARTE CINCO. Extendiendo un ciclo.</w:t>
-      </w:r>
-    </w:p>
-    <w:p>
-      <w:r>
-        <w:t xml:space="preserve">1) Implementen las consultas </w:t>
-      </w:r>
-      <w:proofErr w:type="spellStart"/>
-      <w:r>
-        <w:t>Hard</w:t>
-      </w:r>
-      <w:proofErr w:type="spellEnd"/>
-      <w:r>
-        <w:t xml:space="preserve"> </w:t>
-      </w:r>
-      <w:proofErr w:type="spellStart"/>
-      <w:r>
-        <w:t>questions</w:t>
-      </w:r>
-      <w:proofErr w:type="spellEnd"/>
-      <w:r>
-        <w:t xml:space="preserve"> en SQL [Escriban las consultas en los lenguajes pedidos y prueben</w:t>
-      </w:r>
-      <w:r>
-        <w:t xml:space="preserve"> </w:t>
-      </w:r>
-      <w:r>
-        <w:t xml:space="preserve">la consulta SQL en </w:t>
-      </w:r>
-      <w:proofErr w:type="spellStart"/>
-      <w:r>
-        <w:t>sqlzoo</w:t>
-      </w:r>
-      <w:proofErr w:type="spellEnd"/>
-      <w:r>
-        <w:t>. Si no lograron escribir</w:t>
-      </w:r>
-      <w:r>
-        <w:t xml:space="preserve"> </w:t>
-      </w:r>
-      <w:r>
-        <w:t>alguna, Indiquen el punto de problema]</w:t>
-      </w:r>
-    </w:p>
-    <w:p>
-      <w:r>
-        <w:t xml:space="preserve">2) De las consultas </w:t>
-      </w:r>
-      <w:proofErr w:type="spellStart"/>
-      <w:r>
         <w:t>hard</w:t>
       </w:r>
       <w:proofErr w:type="spellEnd"/>
       <w:r>
-        <w:t xml:space="preserve"> seleccione la que considere más importante para adicionarla a uno de</w:t>
-      </w:r>
-      <w:r>
-        <w:t xml:space="preserve"> </w:t>
-      </w:r>
-      <w:r>
-        <w:t xml:space="preserve">los </w:t>
+        <w:t xml:space="preserve"> seleccione la que considere más importante para adicionarla a uno de los </w:t>
       </w:r>
       <w:proofErr w:type="spellStart"/>
       <w:r>
@@ -593,22 +2147,7 @@
       </w:r>
       <w:proofErr w:type="spellEnd"/>
       <w:r>
-        <w:t xml:space="preserve"> de</w:t>
-      </w:r>
-      <w:r>
-        <w:t xml:space="preserve"> </w:t>
-      </w:r>
-      <w:r>
-        <w:t>desarrollo. Diséñenla (no olvide generalizarlas). Preséntenla en un diagrama de</w:t>
-      </w:r>
-      <w:r>
-        <w:t xml:space="preserve"> </w:t>
-      </w:r>
-      <w:r>
-        <w:t>casos de uso</w:t>
-      </w:r>
-      <w:r>
-        <w:t>.</w:t>
+        <w:t xml:space="preserve"> de desarrollo. Diséñenla (no olvide generalizarlas). Preséntenla en un diagrama de casos de uso.</w:t>
       </w:r>
     </w:p>
     <w:p/>
@@ -664,6 +2203,95 @@
 <file path=word/numbering.xml><?xml version="1.0" encoding="utf-8"?>
 <w:numbering xmlns:wpc="http://schemas.microsoft.com/office/word/2010/wordprocessingCanvas" xmlns:cx="http://schemas.microsoft.com/office/drawing/2014/chartex" xmlns:cx1="http://schemas.microsoft.com/office/drawing/2015/9/8/chartex" xmlns:cx2="http://schemas.microsoft.com/office/drawing/2015/10/21/chartex" xmlns:cx3="http://schemas.microsoft.com/office/drawing/2016/5/9/chartex" xmlns:cx4="http://schemas.microsoft.com/office/drawing/2016/5/10/chartex" xmlns:cx5="http://schemas.microsoft.com/office/drawing/2016/5/11/chartex" xmlns:cx6="http://schemas.microsoft.com/office/drawing/2016/5/12/chartex" xmlns:cx7="http://schemas.microsoft.com/office/drawing/2016/5/13/chartex" xmlns:cx8="http://schemas.microsoft.com/office/drawing/2016/5/14/chartex" xmlns:mc="http://schemas.openxmlformats.org/markup-compatibility/2006" xmlns:aink="http://schemas.microsoft.com/office/drawing/2016/ink" xmlns:am3d="http://schemas.microsoft.com/office/drawing/2017/model3d" xmlns:o="urn:schemas-microsoft-com:office:office" xmlns:oel="http://schemas.microsoft.com/office/2019/extlst" xmlns:r="http://schemas.openxmlformats.org/officeDocument/2006/relationships" xmlns:m="http://schemas.openxmlformats.org/officeDocument/2006/math" xmlns:v="urn:schemas-microsoft-com:vml" xmlns:wp14="http://schemas.microsoft.com/office/word/2010/wordprocessingDrawing" xmlns:wp="http://schemas.openxmlformats.org/drawingml/2006/wordprocessingDrawing" xmlns:w10="urn:schemas-microsoft-com:office:word" xmlns:w="http://schemas.openxmlformats.org/wordprocessingml/2006/main" xmlns:w14="http://schemas.microsoft.com/office/word/2010/wordml" xmlns:w15="http://schemas.microsoft.com/office/word/2012/wordml" xmlns:w16cex="http://schemas.microsoft.com/office/word/2018/wordml/cex" xmlns:w16cid="http://schemas.microsoft.com/office/word/2016/wordml/cid" xmlns:w16="http://schemas.microsoft.com/office/word/2018/wordml" xmlns:w16sdtdh="http://schemas.microsoft.com/office/word/2020/wordml/sdtdatahash" xmlns:w16se="http://schemas.microsoft.com/office/word/2015/wordml/symex" xmlns:wpg="http://schemas.microsoft.com/office/word/2010/wordprocessingGroup" xmlns:wpi="http://schemas.microsoft.com/office/word/2010/wordprocessingInk" xmlns:wne="http://schemas.microsoft.com/office/word/2006/wordml" xmlns:wps="http://schemas.microsoft.com/office/word/2010/wordprocessingShape" mc:Ignorable="w14 w15 w16se w16cid w16 w16cex w16sdtdh wp14">
   <w:abstractNum w:abstractNumId="0" w15:restartNumberingAfterBreak="0">
+    <w:nsid w:val="223162B6"/>
+    <w:multiLevelType w:val="hybridMultilevel"/>
+    <w:tmpl w:val="F39A1E56"/>
+    <w:lvl w:ilvl="0" w:tplc="FFFFFFFF">
+      <w:start w:val="1"/>
+      <w:numFmt w:val="upperLetter"/>
+      <w:lvlText w:val="%1."/>
+      <w:lvlJc w:val="left"/>
+      <w:pPr>
+        <w:ind w:left="720" w:hanging="360"/>
+      </w:pPr>
+      <w:rPr>
+        <w:rFonts w:hint="default"/>
+      </w:rPr>
+    </w:lvl>
+    <w:lvl w:ilvl="1" w:tplc="FFFFFFFF">
+      <w:start w:val="1"/>
+      <w:numFmt w:val="lowerLetter"/>
+      <w:lvlText w:val="%2."/>
+      <w:lvlJc w:val="left"/>
+      <w:pPr>
+        <w:ind w:left="1440" w:hanging="360"/>
+      </w:pPr>
+    </w:lvl>
+    <w:lvl w:ilvl="2" w:tplc="FFFFFFFF">
+      <w:start w:val="1"/>
+      <w:numFmt w:val="lowerRoman"/>
+      <w:lvlText w:val="%3."/>
+      <w:lvlJc w:val="right"/>
+      <w:pPr>
+        <w:ind w:left="2160" w:hanging="180"/>
+      </w:pPr>
+    </w:lvl>
+    <w:lvl w:ilvl="3" w:tplc="FFFFFFFF">
+      <w:start w:val="1"/>
+      <w:numFmt w:val="decimal"/>
+      <w:lvlText w:val="%4."/>
+      <w:lvlJc w:val="left"/>
+      <w:pPr>
+        <w:ind w:left="2880" w:hanging="360"/>
+      </w:pPr>
+    </w:lvl>
+    <w:lvl w:ilvl="4" w:tplc="FFFFFFFF">
+      <w:start w:val="1"/>
+      <w:numFmt w:val="lowerLetter"/>
+      <w:lvlText w:val="%5."/>
+      <w:lvlJc w:val="left"/>
+      <w:pPr>
+        <w:ind w:left="3600" w:hanging="360"/>
+      </w:pPr>
+    </w:lvl>
+    <w:lvl w:ilvl="5" w:tplc="FFFFFFFF" w:tentative="1">
+      <w:start w:val="1"/>
+      <w:numFmt w:val="lowerRoman"/>
+      <w:lvlText w:val="%6."/>
+      <w:lvlJc w:val="right"/>
+      <w:pPr>
+        <w:ind w:left="4320" w:hanging="180"/>
+      </w:pPr>
+    </w:lvl>
+    <w:lvl w:ilvl="6" w:tplc="FFFFFFFF" w:tentative="1">
+      <w:start w:val="1"/>
+      <w:numFmt w:val="decimal"/>
+      <w:lvlText w:val="%7."/>
+      <w:lvlJc w:val="left"/>
+      <w:pPr>
+        <w:ind w:left="5040" w:hanging="360"/>
+      </w:pPr>
+    </w:lvl>
+    <w:lvl w:ilvl="7" w:tplc="FFFFFFFF" w:tentative="1">
+      <w:start w:val="1"/>
+      <w:numFmt w:val="lowerLetter"/>
+      <w:lvlText w:val="%8."/>
+      <w:lvlJc w:val="left"/>
+      <w:pPr>
+        <w:ind w:left="5760" w:hanging="360"/>
+      </w:pPr>
+    </w:lvl>
+    <w:lvl w:ilvl="8" w:tplc="FFFFFFFF" w:tentative="1">
+      <w:start w:val="1"/>
+      <w:numFmt w:val="lowerRoman"/>
+      <w:lvlText w:val="%9."/>
+      <w:lvlJc w:val="right"/>
+      <w:pPr>
+        <w:ind w:left="6480" w:hanging="180"/>
+      </w:pPr>
+    </w:lvl>
+  </w:abstractNum>
+  <w:abstractNum w:abstractNumId="1" w15:restartNumberingAfterBreak="0">
     <w:nsid w:val="7D834C95"/>
     <w:multiLevelType w:val="hybridMultilevel"/>
     <w:tmpl w:val="F39A1E56"/>
@@ -679,7 +2307,7 @@
         <w:rFonts w:hint="default"/>
       </w:rPr>
     </w:lvl>
-    <w:lvl w:ilvl="1" w:tplc="240A0019" w:tentative="1">
+    <w:lvl w:ilvl="1" w:tplc="240A0019">
       <w:start w:val="1"/>
       <w:numFmt w:val="lowerLetter"/>
       <w:lvlText w:val="%2."/>
@@ -688,7 +2316,7 @@
         <w:ind w:left="1440" w:hanging="360"/>
       </w:pPr>
     </w:lvl>
-    <w:lvl w:ilvl="2" w:tplc="240A001B" w:tentative="1">
+    <w:lvl w:ilvl="2" w:tplc="240A001B">
       <w:start w:val="1"/>
       <w:numFmt w:val="lowerRoman"/>
       <w:lvlText w:val="%3."/>
@@ -697,7 +2325,7 @@
         <w:ind w:left="2160" w:hanging="180"/>
       </w:pPr>
     </w:lvl>
-    <w:lvl w:ilvl="3" w:tplc="240A000F" w:tentative="1">
+    <w:lvl w:ilvl="3" w:tplc="240A000F">
       <w:start w:val="1"/>
       <w:numFmt w:val="decimal"/>
       <w:lvlText w:val="%4."/>
@@ -706,7 +2334,7 @@
         <w:ind w:left="2880" w:hanging="360"/>
       </w:pPr>
     </w:lvl>
-    <w:lvl w:ilvl="4" w:tplc="240A0019" w:tentative="1">
+    <w:lvl w:ilvl="4" w:tplc="240A0019">
       <w:start w:val="1"/>
       <w:numFmt w:val="lowerLetter"/>
       <w:lvlText w:val="%5."/>
@@ -753,6 +2381,9 @@
     </w:lvl>
   </w:abstractNum>
   <w:num w:numId="1" w16cid:durableId="1163008217">
+    <w:abstractNumId w:val="1"/>
+  </w:num>
+  <w:num w:numId="2" w16cid:durableId="459224249">
     <w:abstractNumId w:val="0"/>
   </w:num>
 </w:numbering>
@@ -1367,7 +2998,6 @@
   <w:style w:type="character" w:default="1" w:styleId="Fuentedeprrafopredeter">
     <w:name w:val="Default Paragraph Font"/>
     <w:uiPriority w:val="1"/>
-    <w:semiHidden/>
     <w:unhideWhenUsed/>
   </w:style>
   <w:style w:type="table" w:default="1" w:styleId="Tablanormal">

</xml_diff>

<commit_message>
FALTA MODELO DE FUNCIONES ACABE LAS CONSULTAS OPERATIVAS CREO, REVISALAS, AL IGUAL QUE LA PARTE 5
</commit_message>
<xml_diff>
--- a/LABORATORIOS/Lab2/Lab02.docx
+++ b/LABORATORIOS/Lab2/Lab02.docx
@@ -26,7 +26,13 @@
         <w:pStyle w:val="Ttulo1"/>
       </w:pPr>
       <w:r>
-        <w:t>Parte 1: en Astah</w:t>
+        <w:t xml:space="preserve">Parte 1: en </w:t>
+      </w:r>
+      <w:r>
+        <w:rPr>
+          <w:highlight w:val="yellow"/>
+        </w:rPr>
+        <w:t>Astah</w:t>
       </w:r>
     </w:p>
     <w:p>
@@ -34,7 +40,13 @@
         <w:pStyle w:val="Ttulo1"/>
       </w:pPr>
       <w:r>
-        <w:t>Parte 2: en Astah</w:t>
+        <w:t xml:space="preserve">Parte 2: en </w:t>
+      </w:r>
+      <w:r>
+        <w:rPr>
+          <w:highlight w:val="yellow"/>
+        </w:rPr>
+        <w:t>Astah</w:t>
       </w:r>
     </w:p>
     <w:p>
@@ -56,6 +68,18 @@
       <w:r>
         <w:t>Modelo conceptual. Conceptos. (¿qué conoce?)</w:t>
       </w:r>
+      <w:r>
+        <w:t xml:space="preserve"> (</w:t>
+      </w:r>
+      <w:r>
+        <w:rPr>
+          <w:highlight w:val="yellow"/>
+        </w:rPr>
+        <w:t>ASTAH</w:t>
+      </w:r>
+      <w:r>
+        <w:t>)</w:t>
+      </w:r>
     </w:p>
     <w:p>
       <w:pPr>
@@ -148,57 +172,18 @@
       <w:r>
         <w:t>Diagrama de conceptos extendido:</w:t>
       </w:r>
-    </w:p>
-    <w:p>
-      <w:pPr>
-        <w:pStyle w:val="Sinespaciado"/>
-        <w:ind w:left="1440"/>
-      </w:pPr>
-      <w:r>
-        <w:rPr>
-          <w:noProof/>
-        </w:rPr>
-        <w:drawing>
-          <wp:inline distT="0" distB="0" distL="0" distR="0" wp14:anchorId="5B084FB1" wp14:editId="68E61084">
-            <wp:extent cx="2856909" cy="3800474"/>
-            <wp:effectExtent l="0" t="0" r="635" b="0"/>
-            <wp:docPr id="1588902280" name="Imagen 1" descr="Diagrama&#10;&#10;Descripción generada automáticamente"/>
-            <wp:cNvGraphicFramePr>
-              <a:graphicFrameLocks xmlns:a="http://schemas.openxmlformats.org/drawingml/2006/main" noChangeAspect="1"/>
-            </wp:cNvGraphicFramePr>
-            <a:graphic xmlns:a="http://schemas.openxmlformats.org/drawingml/2006/main">
-              <a:graphicData uri="http://schemas.openxmlformats.org/drawingml/2006/picture">
-                <pic:pic xmlns:pic="http://schemas.openxmlformats.org/drawingml/2006/picture">
-                  <pic:nvPicPr>
-                    <pic:cNvPr id="1655883029" name="Imagen 1" descr="Diagrama&#10;&#10;Descripción generada automáticamente"/>
-                    <pic:cNvPicPr/>
-                  </pic:nvPicPr>
-                  <pic:blipFill>
-                    <a:blip r:embed="rId5"/>
-                    <a:stretch>
-                      <a:fillRect/>
-                    </a:stretch>
-                  </pic:blipFill>
-                  <pic:spPr>
-                    <a:xfrm>
-                      <a:off x="0" y="0"/>
-                      <a:ext cx="2861539" cy="3806633"/>
-                    </a:xfrm>
-                    <a:prstGeom prst="rect">
-                      <a:avLst/>
-                    </a:prstGeom>
-                  </pic:spPr>
-                </pic:pic>
-              </a:graphicData>
-            </a:graphic>
-          </wp:inline>
-        </w:drawing>
-      </w:r>
-    </w:p>
-    <w:p>
-      <w:pPr>
-        <w:pStyle w:val="Sinespaciado"/>
-      </w:pPr>
+      <w:r>
+        <w:t xml:space="preserve"> (</w:t>
+      </w:r>
+      <w:r>
+        <w:rPr>
+          <w:highlight w:val="yellow"/>
+        </w:rPr>
+        <w:t>ASTAH</w:t>
+      </w:r>
+      <w:r>
+        <w:t>)</w:t>
+      </w:r>
     </w:p>
     <w:p>
       <w:pPr>
@@ -215,6 +200,15 @@
       </w:pPr>
       <w:r>
         <w:t>Modelo conceptual. Funciones. (¿qué hace?)</w:t>
+      </w:r>
+      <w:r>
+        <w:t xml:space="preserve"> </w:t>
+      </w:r>
+      <w:r>
+        <w:rPr>
+          <w:highlight w:val="yellow"/>
+        </w:rPr>
+        <w:t>(ASTAH)</w:t>
       </w:r>
     </w:p>
     <w:p>
@@ -271,47 +265,6 @@
         <w:ind w:left="720"/>
         <w:jc w:val="both"/>
       </w:pPr>
-      <w:r>
-        <w:rPr>
-          <w:noProof/>
-        </w:rPr>
-        <w:lastRenderedPageBreak/>
-        <w:drawing>
-          <wp:inline distT="0" distB="0" distL="0" distR="0" wp14:anchorId="0E884759" wp14:editId="1D25CB96">
-            <wp:extent cx="4458322" cy="4248743"/>
-            <wp:effectExtent l="0" t="0" r="0" b="0"/>
-            <wp:docPr id="261195280" name="Imagen 1" descr="Diagrama&#10;&#10;Descripción generada automáticamente"/>
-            <wp:cNvGraphicFramePr>
-              <a:graphicFrameLocks xmlns:a="http://schemas.openxmlformats.org/drawingml/2006/main" noChangeAspect="1"/>
-            </wp:cNvGraphicFramePr>
-            <a:graphic xmlns:a="http://schemas.openxmlformats.org/drawingml/2006/main">
-              <a:graphicData uri="http://schemas.openxmlformats.org/drawingml/2006/picture">
-                <pic:pic xmlns:pic="http://schemas.openxmlformats.org/drawingml/2006/picture">
-                  <pic:nvPicPr>
-                    <pic:cNvPr id="1844635531" name="Imagen 1" descr="Diagrama&#10;&#10;Descripción generada automáticamente"/>
-                    <pic:cNvPicPr/>
-                  </pic:nvPicPr>
-                  <pic:blipFill>
-                    <a:blip r:embed="rId6"/>
-                    <a:stretch>
-                      <a:fillRect/>
-                    </a:stretch>
-                  </pic:blipFill>
-                  <pic:spPr>
-                    <a:xfrm>
-                      <a:off x="0" y="0"/>
-                      <a:ext cx="4458322" cy="4248743"/>
-                    </a:xfrm>
-                    <a:prstGeom prst="rect">
-                      <a:avLst/>
-                    </a:prstGeom>
-                  </pic:spPr>
-                </pic:pic>
-              </a:graphicData>
-            </a:graphic>
-          </wp:inline>
-        </w:drawing>
-      </w:r>
     </w:p>
     <w:p>
       <w:pPr>
@@ -323,7 +276,7 @@
         <w:jc w:val="both"/>
       </w:pPr>
       <w:r>
-        <w:t>Modelo conceptual. Consultas Operativas. (¿qué ofrece?) // Falta por resolver</w:t>
+        <w:t xml:space="preserve">Modelo conceptual. Consultas Operativas. (¿qué ofrece?) </w:t>
       </w:r>
     </w:p>
     <w:p>
@@ -542,7 +495,7 @@
                     <pic:cNvPicPr/>
                   </pic:nvPicPr>
                   <pic:blipFill>
-                    <a:blip r:embed="rId7">
+                    <a:blip r:embed="rId5">
                       <a:extLst>
                         <a:ext uri="{28A0092B-C50C-407E-A947-70E740481C1C}">
                           <a14:useLocalDpi xmlns:a14="http://schemas.microsoft.com/office/drawing/2010/main" val="0"/>
@@ -578,6 +531,7 @@
         </w:numPr>
       </w:pPr>
       <w:r>
+        <w:lastRenderedPageBreak/>
         <w:t xml:space="preserve">El precio de cada habitación considerando su máxima ocupación [id, </w:t>
       </w:r>
       <w:proofErr w:type="spellStart"/>
@@ -757,7 +711,6 @@
         <w:rPr>
           <w:lang w:val="en-US"/>
         </w:rPr>
-        <w:lastRenderedPageBreak/>
         <w:t xml:space="preserve">ORDER BY </w:t>
       </w:r>
       <w:proofErr w:type="spellStart"/>
@@ -803,7 +756,7 @@
                     <pic:cNvPicPr/>
                   </pic:nvPicPr>
                   <pic:blipFill>
-                    <a:blip r:embed="rId8">
+                    <a:blip r:embed="rId6">
                       <a:extLst>
                         <a:ext uri="{28A0092B-C50C-407E-A947-70E740481C1C}">
                           <a14:useLocalDpi xmlns:a14="http://schemas.microsoft.com/office/drawing/2010/main" val="0"/>
@@ -998,7 +951,7 @@
                     <pic:cNvPicPr/>
                   </pic:nvPicPr>
                   <pic:blipFill>
-                    <a:blip r:embed="rId9">
+                    <a:blip r:embed="rId7">
                       <a:extLst>
                         <a:ext uri="{28A0092B-C50C-407E-A947-70E740481C1C}">
                           <a14:useLocalDpi xmlns:a14="http://schemas.microsoft.com/office/drawing/2010/main" val="0"/>
@@ -1095,6 +1048,9 @@
         <w:ind w:left="1980"/>
       </w:pPr>
       <w:r>
+        <w:rPr>
+          <w:noProof/>
+        </w:rPr>
         <w:drawing>
           <wp:inline distT="0" distB="0" distL="0" distR="0" wp14:anchorId="210C438B" wp14:editId="47B5442A">
             <wp:extent cx="4122777" cy="358171"/>
@@ -1111,7 +1067,7 @@
                     <pic:cNvPicPr/>
                   </pic:nvPicPr>
                   <pic:blipFill>
-                    <a:blip r:embed="rId10">
+                    <a:blip r:embed="rId8">
                       <a:extLst>
                         <a:ext uri="{28A0092B-C50C-407E-A947-70E740481C1C}">
                           <a14:useLocalDpi xmlns:a14="http://schemas.microsoft.com/office/drawing/2010/main" val="0"/>
@@ -1332,6 +1288,10 @@
         <w:ind w:left="2160"/>
       </w:pPr>
       <w:r>
+        <w:rPr>
+          <w:noProof/>
+        </w:rPr>
+        <w:lastRenderedPageBreak/>
         <w:drawing>
           <wp:inline distT="0" distB="0" distL="0" distR="0" wp14:anchorId="61E8D04E" wp14:editId="4EC3E1BC">
             <wp:extent cx="967824" cy="1127858"/>
@@ -1348,7 +1308,7 @@
                     <pic:cNvPicPr/>
                   </pic:nvPicPr>
                   <pic:blipFill>
-                    <a:blip r:embed="rId11">
+                    <a:blip r:embed="rId9">
                       <a:extLst>
                         <a:ext uri="{28A0092B-C50C-407E-A947-70E740481C1C}">
                           <a14:useLocalDpi xmlns:a14="http://schemas.microsoft.com/office/drawing/2010/main" val="0"/>
@@ -1393,8 +1353,55 @@
         <w:ind w:left="1440"/>
       </w:pPr>
       <w:r>
-        <w:lastRenderedPageBreak/>
         <w:t>Preséntenlas en el diagrama de casos de uso.</w:t>
+      </w:r>
+      <w:r>
+        <w:t xml:space="preserve">  (</w:t>
+      </w:r>
+      <w:r>
+        <w:rPr>
+          <w:highlight w:val="yellow"/>
+        </w:rPr>
+        <w:t>ASTAH)</w:t>
+      </w:r>
+    </w:p>
+    <w:p>
+      <w:pPr>
+        <w:pStyle w:val="Prrafodelista"/>
+        <w:numPr>
+          <w:ilvl w:val="0"/>
+          <w:numId w:val="10"/>
+        </w:numPr>
+      </w:pPr>
+      <w:r>
+        <w:t>Manager</w:t>
+      </w:r>
+    </w:p>
+    <w:p>
+      <w:pPr>
+        <w:pStyle w:val="Prrafodelista"/>
+        <w:numPr>
+          <w:ilvl w:val="1"/>
+          <w:numId w:val="10"/>
+        </w:numPr>
+      </w:pPr>
+      <w:r>
+        <w:t>Consultar número de habitaciones</w:t>
+      </w:r>
+    </w:p>
+    <w:p>
+      <w:pPr>
+        <w:pStyle w:val="Prrafodelista"/>
+        <w:numPr>
+          <w:ilvl w:val="1"/>
+          <w:numId w:val="10"/>
+        </w:numPr>
+      </w:pPr>
+      <w:r>
+        <w:t>Revisar</w:t>
+      </w:r>
+      <w:r>
+        <w:t xml:space="preserve"> precio de habitaciones</w:t>
       </w:r>
     </w:p>
     <w:p>
@@ -1416,7 +1423,20 @@
         <w:rPr>
           <w:bCs/>
         </w:rPr>
-        <w:t>(ASTAH)</w:t>
+        <w:t>(</w:t>
+      </w:r>
+      <w:r>
+        <w:rPr>
+          <w:bCs/>
+          <w:highlight w:val="yellow"/>
+        </w:rPr>
+        <w:t>ASTAH</w:t>
+      </w:r>
+      <w:r>
+        <w:rPr>
+          <w:bCs/>
+        </w:rPr>
+        <w:t>)</w:t>
       </w:r>
     </w:p>
     <w:p>
@@ -1493,6 +1513,18 @@
       <w:r>
         <w:t>Modelo conceptual. Conceptos. (¿qué conoce?)</w:t>
       </w:r>
+      <w:r>
+        <w:t xml:space="preserve"> (</w:t>
+      </w:r>
+      <w:r>
+        <w:rPr>
+          <w:highlight w:val="yellow"/>
+        </w:rPr>
+        <w:t>ASTAH</w:t>
+      </w:r>
+      <w:r>
+        <w:t>)</w:t>
+      </w:r>
     </w:p>
     <w:p>
       <w:pPr>
@@ -1593,58 +1625,30 @@
       <w:r>
         <w:t>Diagrama de conceptos extendido:</w:t>
       </w:r>
+      <w:r>
+        <w:rPr>
+          <w:b w:val="0"/>
+        </w:rPr>
+        <w:t xml:space="preserve"> </w:t>
+      </w:r>
+      <w:r>
+        <w:t>(</w:t>
+      </w:r>
+      <w:r>
+        <w:rPr>
+          <w:highlight w:val="yellow"/>
+        </w:rPr>
+        <w:t>ASTAH</w:t>
+      </w:r>
+      <w:r>
+        <w:t>)</w:t>
+      </w:r>
     </w:p>
     <w:p>
       <w:pPr>
         <w:pStyle w:val="Sinespaciado"/>
         <w:ind w:left="1440"/>
       </w:pPr>
-      <w:r>
-        <w:rPr>
-          <w:noProof/>
-        </w:rPr>
-        <w:drawing>
-          <wp:inline distT="0" distB="0" distL="0" distR="0" wp14:anchorId="5628F8C2" wp14:editId="59558EC0">
-            <wp:extent cx="3445933" cy="4864453"/>
-            <wp:effectExtent l="0" t="0" r="2540" b="0"/>
-            <wp:docPr id="30674020" name="Imagen 1"/>
-            <wp:cNvGraphicFramePr>
-              <a:graphicFrameLocks xmlns:a="http://schemas.openxmlformats.org/drawingml/2006/main" noChangeAspect="1"/>
-            </wp:cNvGraphicFramePr>
-            <a:graphic xmlns:a="http://schemas.openxmlformats.org/drawingml/2006/main">
-              <a:graphicData uri="http://schemas.openxmlformats.org/drawingml/2006/picture">
-                <pic:pic xmlns:pic="http://schemas.openxmlformats.org/drawingml/2006/picture">
-                  <pic:nvPicPr>
-                    <pic:cNvPr id="30674020" name="Imagen 1"/>
-                    <pic:cNvPicPr/>
-                  </pic:nvPicPr>
-                  <pic:blipFill>
-                    <a:blip r:embed="rId12">
-                      <a:extLst>
-                        <a:ext uri="{28A0092B-C50C-407E-A947-70E740481C1C}">
-                          <a14:useLocalDpi xmlns:a14="http://schemas.microsoft.com/office/drawing/2010/main" val="0"/>
-                        </a:ext>
-                      </a:extLst>
-                    </a:blip>
-                    <a:stretch>
-                      <a:fillRect/>
-                    </a:stretch>
-                  </pic:blipFill>
-                  <pic:spPr>
-                    <a:xfrm>
-                      <a:off x="0" y="0"/>
-                      <a:ext cx="3458512" cy="4882210"/>
-                    </a:xfrm>
-                    <a:prstGeom prst="rect">
-                      <a:avLst/>
-                    </a:prstGeom>
-                  </pic:spPr>
-                </pic:pic>
-              </a:graphicData>
-            </a:graphic>
-          </wp:inline>
-        </w:drawing>
-      </w:r>
     </w:p>
     <w:p>
       <w:pPr>
@@ -1666,6 +1670,22 @@
       </w:pPr>
       <w:r>
         <w:t>Modelo conceptual. Funciones. (¿qué hace?)</w:t>
+      </w:r>
+      <w:r>
+        <w:t xml:space="preserve"> </w:t>
+      </w:r>
+      <w:r>
+        <w:rPr>
+          <w:bCs/>
+        </w:rPr>
+        <w:t>(</w:t>
+      </w:r>
+      <w:r>
+        <w:rPr>
+          <w:bCs/>
+          <w:highlight w:val="yellow"/>
+        </w:rPr>
+        <w:t>ASTAH)</w:t>
       </w:r>
     </w:p>
     <w:p>
@@ -1726,7 +1746,7 @@
         <w:jc w:val="both"/>
       </w:pPr>
       <w:r>
-        <w:t>Modelo conceptual. Consultas Operativas. (¿qué ofrece?) // Falta por resolver</w:t>
+        <w:t xml:space="preserve">Modelo conceptual. Consultas Operativas. (¿qué ofrece?) </w:t>
       </w:r>
     </w:p>
     <w:p>
@@ -1932,6 +1952,10 @@
         <w:ind w:left="2880"/>
       </w:pPr>
       <w:r>
+        <w:rPr>
+          <w:noProof/>
+        </w:rPr>
+        <w:lastRenderedPageBreak/>
         <w:drawing>
           <wp:inline distT="0" distB="0" distL="0" distR="0" wp14:anchorId="5AEC0A83" wp14:editId="253F897B">
             <wp:extent cx="1348857" cy="2491956"/>
@@ -1948,7 +1972,7 @@
                     <pic:cNvPicPr/>
                   </pic:nvPicPr>
                   <pic:blipFill>
-                    <a:blip r:embed="rId13">
+                    <a:blip r:embed="rId10">
                       <a:extLst>
                         <a:ext uri="{28A0092B-C50C-407E-A947-70E740481C1C}">
                           <a14:useLocalDpi xmlns:a14="http://schemas.microsoft.com/office/drawing/2010/main" val="0"/>
@@ -2316,11 +2340,13 @@
         <w:ind w:left="2880"/>
         <w:rPr>
           <w:rFonts w:ascii="Courier New" w:hAnsi="Courier New" w:cs="Courier New"/>
-        </w:rPr>
-      </w:pPr>
-      <w:r>
-        <w:rPr>
-          <w:rFonts w:ascii="Courier New" w:hAnsi="Courier New" w:cs="Courier New"/>
+          <w:lang w:val="en-US"/>
+        </w:rPr>
+      </w:pPr>
+      <w:r>
+        <w:rPr>
+          <w:rFonts w:ascii="Courier New" w:hAnsi="Courier New" w:cs="Courier New"/>
+          <w:lang w:val="en-US"/>
         </w:rPr>
         <w:t xml:space="preserve">GROUP BY </w:t>
       </w:r>
@@ -2329,6 +2355,7 @@
       <w:r>
         <w:rPr>
           <w:rFonts w:ascii="Courier New" w:hAnsi="Courier New" w:cs="Courier New"/>
+          <w:lang w:val="en-US"/>
         </w:rPr>
         <w:t>a.booking</w:t>
       </w:r>
@@ -2336,6 +2363,7 @@
       <w:r>
         <w:rPr>
           <w:rFonts w:ascii="Courier New" w:hAnsi="Courier New" w:cs="Courier New"/>
+          <w:lang w:val="en-US"/>
         </w:rPr>
         <w:t>_id</w:t>
       </w:r>
@@ -2599,123 +2627,126 @@
           <w:rFonts w:ascii="Courier New" w:hAnsi="Courier New" w:cs="Courier New"/>
           <w:lang w:val="en-US"/>
         </w:rPr>
+        <w:t xml:space="preserve">JOIN rate c ON </w:t>
+      </w:r>
+      <w:proofErr w:type="spellStart"/>
+      <w:proofErr w:type="gramStart"/>
+      <w:r>
+        <w:rPr>
+          <w:rFonts w:ascii="Courier New" w:hAnsi="Courier New" w:cs="Courier New"/>
+          <w:lang w:val="en-US"/>
+        </w:rPr>
+        <w:t>b.room</w:t>
+      </w:r>
+      <w:proofErr w:type="gramEnd"/>
+      <w:r>
+        <w:rPr>
+          <w:rFonts w:ascii="Courier New" w:hAnsi="Courier New" w:cs="Courier New"/>
+          <w:lang w:val="en-US"/>
+        </w:rPr>
+        <w:t>_type_requested</w:t>
+      </w:r>
+      <w:proofErr w:type="spellEnd"/>
+      <w:r>
+        <w:rPr>
+          <w:rFonts w:ascii="Courier New" w:hAnsi="Courier New" w:cs="Courier New"/>
+          <w:lang w:val="en-US"/>
+        </w:rPr>
+        <w:t xml:space="preserve"> = </w:t>
+      </w:r>
+      <w:proofErr w:type="spellStart"/>
+      <w:r>
+        <w:rPr>
+          <w:rFonts w:ascii="Courier New" w:hAnsi="Courier New" w:cs="Courier New"/>
+          <w:lang w:val="en-US"/>
+        </w:rPr>
+        <w:t>c.room_type</w:t>
+      </w:r>
+      <w:proofErr w:type="spellEnd"/>
+    </w:p>
+    <w:p>
+      <w:pPr>
+        <w:pStyle w:val="Prrafodelista"/>
+        <w:ind w:left="3588" w:firstLine="660"/>
+        <w:rPr>
+          <w:rFonts w:ascii="Courier New" w:hAnsi="Courier New" w:cs="Courier New"/>
+          <w:lang w:val="en-US"/>
+        </w:rPr>
+      </w:pPr>
+      <w:r>
+        <w:rPr>
+          <w:rFonts w:ascii="Courier New" w:hAnsi="Courier New" w:cs="Courier New"/>
+          <w:lang w:val="en-US"/>
+        </w:rPr>
+        <w:t xml:space="preserve">GROUP BY </w:t>
+      </w:r>
+      <w:proofErr w:type="spellStart"/>
+      <w:proofErr w:type="gramStart"/>
+      <w:r>
+        <w:rPr>
+          <w:rFonts w:ascii="Courier New" w:hAnsi="Courier New" w:cs="Courier New"/>
+          <w:lang w:val="en-US"/>
+        </w:rPr>
+        <w:t>a.booking</w:t>
+      </w:r>
+      <w:proofErr w:type="gramEnd"/>
+      <w:r>
+        <w:rPr>
+          <w:rFonts w:ascii="Courier New" w:hAnsi="Courier New" w:cs="Courier New"/>
+          <w:lang w:val="en-US"/>
+        </w:rPr>
+        <w:t>_id</w:t>
+      </w:r>
+      <w:proofErr w:type="spellEnd"/>
+      <w:r>
+        <w:rPr>
+          <w:rFonts w:ascii="Courier New" w:hAnsi="Courier New" w:cs="Courier New"/>
+          <w:lang w:val="en-US"/>
+        </w:rPr>
+        <w:t xml:space="preserve">) AS </w:t>
+      </w:r>
+      <w:proofErr w:type="spellStart"/>
+      <w:r>
+        <w:rPr>
+          <w:rFonts w:ascii="Courier New" w:hAnsi="Courier New" w:cs="Courier New"/>
+          <w:lang w:val="en-US"/>
+        </w:rPr>
+        <w:t>total_aux</w:t>
+      </w:r>
+      <w:proofErr w:type="spellEnd"/>
+      <w:r>
+        <w:rPr>
+          <w:rFonts w:ascii="Courier New" w:hAnsi="Courier New" w:cs="Courier New"/>
+          <w:lang w:val="en-US"/>
+        </w:rPr>
+        <w:t>)</w:t>
+      </w:r>
+    </w:p>
+    <w:p>
+      <w:pPr>
+        <w:pStyle w:val="Prrafodelista"/>
+        <w:ind w:left="2880"/>
+        <w:rPr>
+          <w:rFonts w:ascii="Courier New" w:hAnsi="Courier New" w:cs="Courier New"/>
+        </w:rPr>
+      </w:pPr>
+      <w:r>
+        <w:rPr>
+          <w:rFonts w:ascii="Courier New" w:hAnsi="Courier New" w:cs="Courier New"/>
+        </w:rPr>
+        <w:t>ORDER BY total DESC</w:t>
+      </w:r>
+    </w:p>
+    <w:p>
+      <w:pPr>
+        <w:pStyle w:val="Prrafodelista"/>
+        <w:ind w:left="2880"/>
+      </w:pPr>
+      <w:r>
+        <w:rPr>
+          <w:noProof/>
+        </w:rPr>
         <w:lastRenderedPageBreak/>
-        <w:t xml:space="preserve">JOIN rate c ON </w:t>
-      </w:r>
-      <w:proofErr w:type="spellStart"/>
-      <w:proofErr w:type="gramStart"/>
-      <w:r>
-        <w:rPr>
-          <w:rFonts w:ascii="Courier New" w:hAnsi="Courier New" w:cs="Courier New"/>
-          <w:lang w:val="en-US"/>
-        </w:rPr>
-        <w:t>b.room</w:t>
-      </w:r>
-      <w:proofErr w:type="gramEnd"/>
-      <w:r>
-        <w:rPr>
-          <w:rFonts w:ascii="Courier New" w:hAnsi="Courier New" w:cs="Courier New"/>
-          <w:lang w:val="en-US"/>
-        </w:rPr>
-        <w:t>_type_requested</w:t>
-      </w:r>
-      <w:proofErr w:type="spellEnd"/>
-      <w:r>
-        <w:rPr>
-          <w:rFonts w:ascii="Courier New" w:hAnsi="Courier New" w:cs="Courier New"/>
-          <w:lang w:val="en-US"/>
-        </w:rPr>
-        <w:t xml:space="preserve"> = </w:t>
-      </w:r>
-      <w:proofErr w:type="spellStart"/>
-      <w:r>
-        <w:rPr>
-          <w:rFonts w:ascii="Courier New" w:hAnsi="Courier New" w:cs="Courier New"/>
-          <w:lang w:val="en-US"/>
-        </w:rPr>
-        <w:t>c.room_type</w:t>
-      </w:r>
-      <w:proofErr w:type="spellEnd"/>
-    </w:p>
-    <w:p>
-      <w:pPr>
-        <w:pStyle w:val="Prrafodelista"/>
-        <w:ind w:left="3588" w:firstLine="660"/>
-        <w:rPr>
-          <w:rFonts w:ascii="Courier New" w:hAnsi="Courier New" w:cs="Courier New"/>
-          <w:lang w:val="en-US"/>
-        </w:rPr>
-      </w:pPr>
-      <w:r>
-        <w:rPr>
-          <w:rFonts w:ascii="Courier New" w:hAnsi="Courier New" w:cs="Courier New"/>
-          <w:lang w:val="en-US"/>
-        </w:rPr>
-        <w:t xml:space="preserve">GROUP BY </w:t>
-      </w:r>
-      <w:proofErr w:type="spellStart"/>
-      <w:proofErr w:type="gramStart"/>
-      <w:r>
-        <w:rPr>
-          <w:rFonts w:ascii="Courier New" w:hAnsi="Courier New" w:cs="Courier New"/>
-          <w:lang w:val="en-US"/>
-        </w:rPr>
-        <w:t>a.booking</w:t>
-      </w:r>
-      <w:proofErr w:type="gramEnd"/>
-      <w:r>
-        <w:rPr>
-          <w:rFonts w:ascii="Courier New" w:hAnsi="Courier New" w:cs="Courier New"/>
-          <w:lang w:val="en-US"/>
-        </w:rPr>
-        <w:t>_id</w:t>
-      </w:r>
-      <w:proofErr w:type="spellEnd"/>
-      <w:r>
-        <w:rPr>
-          <w:rFonts w:ascii="Courier New" w:hAnsi="Courier New" w:cs="Courier New"/>
-          <w:lang w:val="en-US"/>
-        </w:rPr>
-        <w:t xml:space="preserve">) AS </w:t>
-      </w:r>
-      <w:proofErr w:type="spellStart"/>
-      <w:r>
-        <w:rPr>
-          <w:rFonts w:ascii="Courier New" w:hAnsi="Courier New" w:cs="Courier New"/>
-          <w:lang w:val="en-US"/>
-        </w:rPr>
-        <w:t>total_aux</w:t>
-      </w:r>
-      <w:proofErr w:type="spellEnd"/>
-      <w:r>
-        <w:rPr>
-          <w:rFonts w:ascii="Courier New" w:hAnsi="Courier New" w:cs="Courier New"/>
-          <w:lang w:val="en-US"/>
-        </w:rPr>
-        <w:t>)</w:t>
-      </w:r>
-    </w:p>
-    <w:p>
-      <w:pPr>
-        <w:pStyle w:val="Prrafodelista"/>
-        <w:ind w:left="2880"/>
-        <w:rPr>
-          <w:rFonts w:ascii="Courier New" w:hAnsi="Courier New" w:cs="Courier New"/>
-        </w:rPr>
-      </w:pPr>
-      <w:r>
-        <w:rPr>
-          <w:rFonts w:ascii="Courier New" w:hAnsi="Courier New" w:cs="Courier New"/>
-        </w:rPr>
-        <w:t>ORDER BY total DESC</w:t>
-      </w:r>
-    </w:p>
-    <w:p>
-      <w:pPr>
-        <w:pStyle w:val="Prrafodelista"/>
-        <w:ind w:left="2880"/>
-      </w:pPr>
-      <w:r>
         <w:drawing>
           <wp:inline distT="0" distB="0" distL="0" distR="0" wp14:anchorId="150F8E70" wp14:editId="4780EE59">
             <wp:extent cx="3490262" cy="3939881"/>
@@ -2732,7 +2763,7 @@
                     <pic:cNvPicPr/>
                   </pic:nvPicPr>
                   <pic:blipFill>
-                    <a:blip r:embed="rId14">
+                    <a:blip r:embed="rId11">
                       <a:extLst>
                         <a:ext uri="{28A0092B-C50C-407E-A947-70E740481C1C}">
                           <a14:useLocalDpi xmlns:a14="http://schemas.microsoft.com/office/drawing/2010/main" val="0"/>
@@ -2976,11 +3007,13 @@
         <w:ind w:left="2880"/>
         <w:rPr>
           <w:rFonts w:ascii="Courier New" w:hAnsi="Courier New" w:cs="Courier New"/>
-        </w:rPr>
-      </w:pPr>
-      <w:r>
-        <w:rPr>
-          <w:rFonts w:ascii="Courier New" w:hAnsi="Courier New" w:cs="Courier New"/>
+          <w:lang w:val="en-US"/>
+        </w:rPr>
+      </w:pPr>
+      <w:r>
+        <w:rPr>
+          <w:rFonts w:ascii="Courier New" w:hAnsi="Courier New" w:cs="Courier New"/>
+          <w:lang w:val="en-US"/>
         </w:rPr>
         <w:t xml:space="preserve">GROUP BY </w:t>
       </w:r>
@@ -2989,6 +3022,7 @@
       <w:r>
         <w:rPr>
           <w:rFonts w:ascii="Courier New" w:hAnsi="Courier New" w:cs="Courier New"/>
+          <w:lang w:val="en-US"/>
         </w:rPr>
         <w:t>a.booking</w:t>
       </w:r>
@@ -2996,6 +3030,7 @@
       <w:r>
         <w:rPr>
           <w:rFonts w:ascii="Courier New" w:hAnsi="Courier New" w:cs="Courier New"/>
+          <w:lang w:val="en-US"/>
         </w:rPr>
         <w:t>_id</w:t>
       </w:r>
@@ -3046,9 +3081,9 @@
       </w:pPr>
       <w:r>
         <w:rPr>
-          <w:lang w:val="en-US"/>
-        </w:rPr>
-        <w:lastRenderedPageBreak/>
+          <w:noProof/>
+          <w:lang w:val="en-US"/>
+        </w:rPr>
         <w:drawing>
           <wp:inline distT="0" distB="0" distL="0" distR="0" wp14:anchorId="43CF76E6" wp14:editId="4A0EDFEB">
             <wp:extent cx="3596952" cy="3452159"/>
@@ -3065,7 +3100,7 @@
                     <pic:cNvPicPr/>
                   </pic:nvPicPr>
                   <pic:blipFill>
-                    <a:blip r:embed="rId15">
+                    <a:blip r:embed="rId12">
                       <a:extLst>
                         <a:ext uri="{28A0092B-C50C-407E-A947-70E740481C1C}">
                           <a14:useLocalDpi xmlns:a14="http://schemas.microsoft.com/office/drawing/2010/main" val="0"/>
@@ -3638,6 +3673,7 @@
       <w:r>
         <w:rPr>
           <w:rFonts w:eastAsia="Times New Roman" w:cs="Times New Roman"/>
+          <w:noProof/>
           <w:color w:val="auto"/>
           <w:kern w:val="0"/>
           <w:szCs w:val="24"/>
@@ -3660,7 +3696,7 @@
                     <pic:cNvPicPr/>
                   </pic:nvPicPr>
                   <pic:blipFill>
-                    <a:blip r:embed="rId16">
+                    <a:blip r:embed="rId13">
                       <a:extLst>
                         <a:ext uri="{28A0092B-C50C-407E-A947-70E740481C1C}">
                           <a14:useLocalDpi xmlns:a14="http://schemas.microsoft.com/office/drawing/2010/main" val="0"/>
@@ -3703,9 +3739,67 @@
       <w:pPr>
         <w:pStyle w:val="Prrafodelista"/>
         <w:ind w:left="1440"/>
+        <w:rPr>
+          <w:bCs/>
+        </w:rPr>
       </w:pPr>
       <w:r>
         <w:t>Preséntenlas en el diagrama de casos de uso.</w:t>
+      </w:r>
+      <w:r>
+        <w:t xml:space="preserve"> </w:t>
+      </w:r>
+      <w:r>
+        <w:rPr>
+          <w:bCs/>
+        </w:rPr>
+        <w:t>(</w:t>
+      </w:r>
+      <w:r>
+        <w:rPr>
+          <w:bCs/>
+          <w:highlight w:val="yellow"/>
+        </w:rPr>
+        <w:t>ASTAH)</w:t>
+      </w:r>
+    </w:p>
+    <w:p>
+      <w:pPr>
+        <w:pStyle w:val="Prrafodelista"/>
+        <w:numPr>
+          <w:ilvl w:val="0"/>
+          <w:numId w:val="9"/>
+        </w:numPr>
+      </w:pPr>
+      <w:r>
+        <w:t>Supervisor:</w:t>
+      </w:r>
+    </w:p>
+    <w:p>
+      <w:pPr>
+        <w:pStyle w:val="Prrafodelista"/>
+        <w:numPr>
+          <w:ilvl w:val="1"/>
+          <w:numId w:val="9"/>
+        </w:numPr>
+      </w:pPr>
+      <w:r>
+        <w:t xml:space="preserve">Revisar </w:t>
+      </w:r>
+      <w:r>
+        <w:t>mejores clientes</w:t>
+      </w:r>
+    </w:p>
+    <w:p>
+      <w:pPr>
+        <w:pStyle w:val="Prrafodelista"/>
+        <w:numPr>
+          <w:ilvl w:val="1"/>
+          <w:numId w:val="9"/>
+        </w:numPr>
+      </w:pPr>
+      <w:r>
+        <w:t>Consultar número de reservas</w:t>
       </w:r>
     </w:p>
     <w:p>
@@ -3746,7 +3840,22 @@
           <w:b w:val="0"/>
           <w:bCs/>
         </w:rPr>
-        <w:t>(ASTAH)</w:t>
+        <w:t>(</w:t>
+      </w:r>
+      <w:r>
+        <w:rPr>
+          <w:b w:val="0"/>
+          <w:bCs/>
+          <w:highlight w:val="yellow"/>
+        </w:rPr>
+        <w:t>ASTAH</w:t>
+      </w:r>
+      <w:r>
+        <w:rPr>
+          <w:b w:val="0"/>
+          <w:bCs/>
+        </w:rPr>
+        <w:t>)</w:t>
       </w:r>
     </w:p>
     <w:p/>
@@ -3755,7 +3864,6 @@
         <w:pStyle w:val="Ttulo1"/>
       </w:pPr>
       <w:r>
-        <w:lastRenderedPageBreak/>
         <w:t>PARTE CINCO. Extendiendo un ciclo.</w:t>
       </w:r>
     </w:p>
@@ -3934,6 +4042,7 @@
         <w:ind w:left="1500"/>
         <w:rPr>
           <w:rFonts w:ascii="Courier New" w:hAnsi="Courier New" w:cs="Courier New"/>
+          <w:lang w:val="en-US"/>
         </w:rPr>
       </w:pPr>
       <w:r>
@@ -3946,6 +4055,7 @@
       <w:r>
         <w:rPr>
           <w:rFonts w:ascii="Courier New" w:hAnsi="Courier New" w:cs="Courier New"/>
+          <w:lang w:val="en-US"/>
         </w:rPr>
         <w:t xml:space="preserve">AS a </w:t>
       </w:r>
@@ -3953,6 +4063,7 @@
       <w:r>
         <w:rPr>
           <w:rFonts w:ascii="Courier New" w:hAnsi="Courier New" w:cs="Courier New"/>
+          <w:lang w:val="en-US"/>
         </w:rPr>
         <w:t>JOIN(</w:t>
       </w:r>
@@ -3963,11 +4074,13 @@
         <w:ind w:left="1500"/>
         <w:rPr>
           <w:rFonts w:ascii="Courier New" w:hAnsi="Courier New" w:cs="Courier New"/>
-        </w:rPr>
-      </w:pPr>
-      <w:r>
-        <w:rPr>
-          <w:rFonts w:ascii="Courier New" w:hAnsi="Courier New" w:cs="Courier New"/>
+          <w:lang w:val="en-US"/>
+        </w:rPr>
+      </w:pPr>
+      <w:r>
+        <w:rPr>
+          <w:rFonts w:ascii="Courier New" w:hAnsi="Courier New" w:cs="Courier New"/>
+          <w:lang w:val="en-US"/>
         </w:rPr>
         <w:tab/>
         <w:t>SELECT*</w:t>
@@ -3978,22 +4091,16 @@
         <w:ind w:left="1500"/>
         <w:rPr>
           <w:rFonts w:ascii="Courier New" w:hAnsi="Courier New" w:cs="Courier New"/>
-        </w:rPr>
-      </w:pPr>
-      <w:r>
-        <w:rPr>
-          <w:rFonts w:ascii="Courier New" w:hAnsi="Courier New" w:cs="Courier New"/>
-        </w:rPr>
-        <w:t xml:space="preserve">        FROM </w:t>
-      </w:r>
-      <w:proofErr w:type="spellStart"/>
-      <w:r>
-        <w:rPr>
-          <w:rFonts w:ascii="Courier New" w:hAnsi="Courier New" w:cs="Courier New"/>
-        </w:rPr>
-        <w:t>booking</w:t>
-      </w:r>
-      <w:proofErr w:type="spellEnd"/>
+          <w:lang w:val="en-US"/>
+        </w:rPr>
+      </w:pPr>
+      <w:r>
+        <w:rPr>
+          <w:rFonts w:ascii="Courier New" w:hAnsi="Courier New" w:cs="Courier New"/>
+          <w:lang w:val="en-US"/>
+        </w:rPr>
+        <w:t xml:space="preserve">        FROM booking</w:t>
+      </w:r>
     </w:p>
     <w:p>
       <w:pPr>
@@ -4008,6 +4115,7 @@
           <w:rFonts w:ascii="Courier New" w:hAnsi="Courier New" w:cs="Courier New"/>
           <w:lang w:val="en-US"/>
         </w:rPr>
+        <w:lastRenderedPageBreak/>
         <w:tab/>
         <w:t>JOIN guest ON (</w:t>
       </w:r>
@@ -4299,6 +4407,9 @@
         <w:ind w:left="1500"/>
       </w:pPr>
       <w:r>
+        <w:rPr>
+          <w:noProof/>
+        </w:rPr>
         <w:drawing>
           <wp:inline distT="0" distB="0" distL="0" distR="0" wp14:anchorId="0E20D237" wp14:editId="2047BE79">
             <wp:extent cx="2720576" cy="2415749"/>
@@ -4315,7 +4426,7 @@
                     <pic:cNvPicPr/>
                   </pic:nvPicPr>
                   <pic:blipFill>
-                    <a:blip r:embed="rId17">
+                    <a:blip r:embed="rId14">
                       <a:extLst>
                         <a:ext uri="{28A0092B-C50C-407E-A947-70E740481C1C}">
                           <a14:useLocalDpi xmlns:a14="http://schemas.microsoft.com/office/drawing/2010/main" val="0"/>
@@ -4531,95 +4642,84 @@
           <w:rFonts w:ascii="Courier New" w:hAnsi="Courier New" w:cs="Courier New"/>
           <w:lang w:val="en-US"/>
         </w:rPr>
+        <w:t xml:space="preserve"> FROM booking</w:t>
+      </w:r>
+    </w:p>
+    <w:p>
+      <w:pPr>
+        <w:ind w:left="1416"/>
+        <w:rPr>
+          <w:rFonts w:ascii="Courier New" w:hAnsi="Courier New" w:cs="Courier New"/>
+          <w:lang w:val="en-US"/>
+        </w:rPr>
+      </w:pPr>
+      <w:r>
+        <w:rPr>
+          <w:rFonts w:ascii="Courier New" w:hAnsi="Courier New" w:cs="Courier New"/>
+          <w:lang w:val="en-US"/>
+        </w:rPr>
+        <w:t xml:space="preserve"> WHERE </w:t>
+      </w:r>
+      <w:proofErr w:type="spellStart"/>
+      <w:r>
+        <w:rPr>
+          <w:rFonts w:ascii="Courier New" w:hAnsi="Courier New" w:cs="Courier New"/>
+          <w:lang w:val="en-US"/>
+        </w:rPr>
+        <w:t>booking_Date</w:t>
+      </w:r>
+      <w:proofErr w:type="spellEnd"/>
+      <w:r>
+        <w:rPr>
+          <w:rFonts w:ascii="Courier New" w:hAnsi="Courier New" w:cs="Courier New"/>
+          <w:lang w:val="en-US"/>
+        </w:rPr>
+        <w:t xml:space="preserve"> BETWEEN '2016-11-14' AND '2016-11-20'</w:t>
+      </w:r>
+    </w:p>
+    <w:p>
+      <w:pPr>
+        <w:ind w:left="1416"/>
+        <w:rPr>
+          <w:rFonts w:ascii="Courier New" w:hAnsi="Courier New" w:cs="Courier New"/>
+        </w:rPr>
+      </w:pPr>
+      <w:r>
+        <w:rPr>
+          <w:rFonts w:ascii="Courier New" w:hAnsi="Courier New" w:cs="Courier New"/>
+          <w:lang w:val="en-US"/>
+        </w:rPr>
         <w:t xml:space="preserve"> </w:t>
       </w:r>
       <w:r>
         <w:rPr>
           <w:rFonts w:ascii="Courier New" w:hAnsi="Courier New" w:cs="Courier New"/>
-          <w:lang w:val="en-US"/>
-        </w:rPr>
-        <w:t>FROM booking</w:t>
+        </w:rPr>
+        <w:t xml:space="preserve">GROUP BY </w:t>
+      </w:r>
+      <w:proofErr w:type="spellStart"/>
+      <w:r>
+        <w:rPr>
+          <w:rFonts w:ascii="Courier New" w:hAnsi="Courier New" w:cs="Courier New"/>
+        </w:rPr>
+        <w:t>booking_date</w:t>
+      </w:r>
+      <w:proofErr w:type="spellEnd"/>
+      <w:r>
+        <w:rPr>
+          <w:rFonts w:ascii="Courier New" w:hAnsi="Courier New" w:cs="Courier New"/>
+        </w:rPr>
+        <w:t>;</w:t>
       </w:r>
     </w:p>
     <w:p>
       <w:pPr>
         <w:ind w:left="1416"/>
-        <w:rPr>
-          <w:rFonts w:ascii="Courier New" w:hAnsi="Courier New" w:cs="Courier New"/>
-          <w:lang w:val="en-US"/>
-        </w:rPr>
-      </w:pPr>
-      <w:r>
-        <w:rPr>
-          <w:rFonts w:ascii="Courier New" w:hAnsi="Courier New" w:cs="Courier New"/>
-          <w:lang w:val="en-US"/>
-        </w:rPr>
-        <w:t xml:space="preserve"> </w:t>
-      </w:r>
-      <w:r>
-        <w:rPr>
-          <w:rFonts w:ascii="Courier New" w:hAnsi="Courier New" w:cs="Courier New"/>
-          <w:lang w:val="en-US"/>
-        </w:rPr>
-        <w:t xml:space="preserve">WHERE </w:t>
-      </w:r>
-      <w:proofErr w:type="spellStart"/>
-      <w:r>
-        <w:rPr>
-          <w:rFonts w:ascii="Courier New" w:hAnsi="Courier New" w:cs="Courier New"/>
-          <w:lang w:val="en-US"/>
-        </w:rPr>
-        <w:t>booking_Date</w:t>
-      </w:r>
-      <w:proofErr w:type="spellEnd"/>
-      <w:r>
-        <w:rPr>
-          <w:rFonts w:ascii="Courier New" w:hAnsi="Courier New" w:cs="Courier New"/>
-          <w:lang w:val="en-US"/>
-        </w:rPr>
-        <w:t xml:space="preserve"> BETWEEN '2016-11-14' AND '2016-11-20'</w:t>
-      </w:r>
-    </w:p>
-    <w:p>
-      <w:pPr>
-        <w:ind w:left="1416"/>
-        <w:rPr>
-          <w:rFonts w:ascii="Courier New" w:hAnsi="Courier New" w:cs="Courier New"/>
-        </w:rPr>
-      </w:pPr>
-      <w:r>
-        <w:rPr>
-          <w:rFonts w:ascii="Courier New" w:hAnsi="Courier New" w:cs="Courier New"/>
-        </w:rPr>
-        <w:lastRenderedPageBreak/>
-        <w:t xml:space="preserve"> </w:t>
-      </w:r>
-      <w:r>
-        <w:rPr>
-          <w:rFonts w:ascii="Courier New" w:hAnsi="Courier New" w:cs="Courier New"/>
-        </w:rPr>
-        <w:t xml:space="preserve">GROUP BY </w:t>
-      </w:r>
-      <w:proofErr w:type="spellStart"/>
-      <w:r>
-        <w:rPr>
-          <w:rFonts w:ascii="Courier New" w:hAnsi="Courier New" w:cs="Courier New"/>
-        </w:rPr>
-        <w:t>booking_date</w:t>
-      </w:r>
-      <w:proofErr w:type="spellEnd"/>
-      <w:r>
-        <w:rPr>
-          <w:rFonts w:ascii="Courier New" w:hAnsi="Courier New" w:cs="Courier New"/>
-        </w:rPr>
-        <w:t>;</w:t>
-      </w:r>
-    </w:p>
-    <w:p>
-      <w:pPr>
-        <w:ind w:left="1416"/>
-      </w:pPr>
-      <w:r>
+      </w:pPr>
+      <w:r>
+        <w:rPr>
+          <w:noProof/>
+        </w:rPr>
         <w:drawing>
           <wp:inline distT="0" distB="0" distL="0" distR="0" wp14:anchorId="15F63C60" wp14:editId="2276F7EF">
             <wp:extent cx="3299746" cy="2484335"/>
@@ -4636,7 +4736,7 @@
                     <pic:cNvPicPr/>
                   </pic:nvPicPr>
                   <pic:blipFill>
-                    <a:blip r:embed="rId18">
+                    <a:blip r:embed="rId15">
                       <a:extLst>
                         <a:ext uri="{28A0092B-C50C-407E-A947-70E740481C1C}">
                           <a14:useLocalDpi xmlns:a14="http://schemas.microsoft.com/office/drawing/2010/main" val="0"/>
@@ -4678,6 +4778,7 @@
         <w:rPr>
           <w:rFonts w:ascii="Courier New" w:hAnsi="Courier New" w:cs="Courier New"/>
         </w:rPr>
+        <w:lastRenderedPageBreak/>
         <w:t xml:space="preserve">SELECT </w:t>
       </w:r>
       <w:proofErr w:type="gramStart"/>
@@ -4863,6 +4964,7 @@
       </w:pPr>
       <w:r>
         <w:rPr>
+          <w:noProof/>
           <w:lang w:val="en-US"/>
         </w:rPr>
         <w:drawing>
@@ -4881,7 +4983,7 @@
                     <pic:cNvPicPr/>
                   </pic:nvPicPr>
                   <pic:blipFill>
-                    <a:blip r:embed="rId19">
+                    <a:blip r:embed="rId16">
                       <a:extLst>
                         <a:ext uri="{28A0092B-C50C-407E-A947-70E740481C1C}">
                           <a14:useLocalDpi xmlns:a14="http://schemas.microsoft.com/office/drawing/2010/main" val="0"/>
@@ -5117,12 +5219,6 @@
           <w:lang w:val="en-US"/>
         </w:rPr>
         <w:tab/>
-      </w:r>
-      <w:r>
-        <w:rPr>
-          <w:rFonts w:ascii="Courier New" w:hAnsi="Courier New" w:cs="Courier New"/>
-          <w:lang w:val="en-US"/>
-        </w:rPr>
         <w:t xml:space="preserve"> </w:t>
       </w:r>
       <w:r>
@@ -5219,473 +5315,474 @@
           <w:rFonts w:ascii="Courier New" w:hAnsi="Courier New" w:cs="Courier New"/>
           <w:lang w:val="en-US"/>
         </w:rPr>
+        <w:t xml:space="preserve">(SELECT </w:t>
+      </w:r>
+      <w:proofErr w:type="spellStart"/>
+      <w:proofErr w:type="gramStart"/>
+      <w:r>
+        <w:rPr>
+          <w:rFonts w:ascii="Courier New" w:hAnsi="Courier New" w:cs="Courier New"/>
+          <w:lang w:val="en-US"/>
+        </w:rPr>
+        <w:t>a.room</w:t>
+      </w:r>
+      <w:proofErr w:type="gramEnd"/>
+      <w:r>
+        <w:rPr>
+          <w:rFonts w:ascii="Courier New" w:hAnsi="Courier New" w:cs="Courier New"/>
+          <w:lang w:val="en-US"/>
+        </w:rPr>
+        <w:t>_no</w:t>
+      </w:r>
+      <w:proofErr w:type="spellEnd"/>
+      <w:r>
+        <w:rPr>
+          <w:rFonts w:ascii="Courier New" w:hAnsi="Courier New" w:cs="Courier New"/>
+          <w:lang w:val="en-US"/>
+        </w:rPr>
+        <w:t xml:space="preserve">, </w:t>
+      </w:r>
+      <w:proofErr w:type="spellStart"/>
+      <w:r>
+        <w:rPr>
+          <w:rFonts w:ascii="Courier New" w:hAnsi="Courier New" w:cs="Courier New"/>
+          <w:lang w:val="en-US"/>
+        </w:rPr>
+        <w:t>a.nights</w:t>
+      </w:r>
+      <w:proofErr w:type="spellEnd"/>
+      <w:r>
+        <w:rPr>
+          <w:rFonts w:ascii="Courier New" w:hAnsi="Courier New" w:cs="Courier New"/>
+          <w:lang w:val="en-US"/>
+        </w:rPr>
+        <w:t xml:space="preserve">, </w:t>
+      </w:r>
+      <w:proofErr w:type="spellStart"/>
+      <w:r>
+        <w:rPr>
+          <w:rFonts w:ascii="Courier New" w:hAnsi="Courier New" w:cs="Courier New"/>
+          <w:lang w:val="en-US"/>
+        </w:rPr>
+        <w:t>a.booking_date</w:t>
+      </w:r>
+      <w:proofErr w:type="spellEnd"/>
+      <w:r>
+        <w:rPr>
+          <w:rFonts w:ascii="Courier New" w:hAnsi="Courier New" w:cs="Courier New"/>
+          <w:lang w:val="en-US"/>
+        </w:rPr>
+        <w:t>, MIN(</w:t>
+      </w:r>
+      <w:proofErr w:type="spellStart"/>
+      <w:r>
+        <w:rPr>
+          <w:rFonts w:ascii="Courier New" w:hAnsi="Courier New" w:cs="Courier New"/>
+          <w:lang w:val="en-US"/>
+        </w:rPr>
+        <w:t>b.booking_date</w:t>
+      </w:r>
+      <w:proofErr w:type="spellEnd"/>
+      <w:r>
+        <w:rPr>
+          <w:rFonts w:ascii="Courier New" w:hAnsi="Courier New" w:cs="Courier New"/>
+          <w:lang w:val="en-US"/>
+        </w:rPr>
+        <w:t xml:space="preserve">) AS </w:t>
+      </w:r>
+      <w:proofErr w:type="spellStart"/>
+      <w:r>
+        <w:rPr>
+          <w:rFonts w:ascii="Courier New" w:hAnsi="Courier New" w:cs="Courier New"/>
+          <w:lang w:val="en-US"/>
+        </w:rPr>
+        <w:t>next_booking</w:t>
+      </w:r>
+      <w:proofErr w:type="spellEnd"/>
+    </w:p>
+    <w:p>
+      <w:pPr>
+        <w:ind w:left="2748"/>
+        <w:rPr>
+          <w:rFonts w:ascii="Courier New" w:hAnsi="Courier New" w:cs="Courier New"/>
+          <w:lang w:val="en-US"/>
+        </w:rPr>
+      </w:pPr>
+      <w:r>
+        <w:rPr>
+          <w:rFonts w:ascii="Courier New" w:hAnsi="Courier New" w:cs="Courier New"/>
+          <w:lang w:val="en-US"/>
+        </w:rPr>
+        <w:t xml:space="preserve">FROM booking AS a JOIN booking AS b ON </w:t>
+      </w:r>
+      <w:proofErr w:type="spellStart"/>
+      <w:proofErr w:type="gramStart"/>
+      <w:r>
+        <w:rPr>
+          <w:rFonts w:ascii="Courier New" w:hAnsi="Courier New" w:cs="Courier New"/>
+          <w:lang w:val="en-US"/>
+        </w:rPr>
+        <w:t>a.booking</w:t>
+      </w:r>
+      <w:proofErr w:type="gramEnd"/>
+      <w:r>
+        <w:rPr>
+          <w:rFonts w:ascii="Courier New" w:hAnsi="Courier New" w:cs="Courier New"/>
+          <w:lang w:val="en-US"/>
+        </w:rPr>
+        <w:t>_date</w:t>
+      </w:r>
+      <w:proofErr w:type="spellEnd"/>
+      <w:r>
+        <w:rPr>
+          <w:rFonts w:ascii="Courier New" w:hAnsi="Courier New" w:cs="Courier New"/>
+          <w:lang w:val="en-US"/>
+        </w:rPr>
+        <w:t xml:space="preserve"> &lt; </w:t>
+      </w:r>
+      <w:proofErr w:type="spellStart"/>
+      <w:r>
+        <w:rPr>
+          <w:rFonts w:ascii="Courier New" w:hAnsi="Courier New" w:cs="Courier New"/>
+          <w:lang w:val="en-US"/>
+        </w:rPr>
+        <w:t>b.booking_date</w:t>
+      </w:r>
+      <w:proofErr w:type="spellEnd"/>
+      <w:r>
+        <w:rPr>
+          <w:rFonts w:ascii="Courier New" w:hAnsi="Courier New" w:cs="Courier New"/>
+          <w:lang w:val="en-US"/>
+        </w:rPr>
+        <w:t xml:space="preserve"> AND </w:t>
+      </w:r>
+      <w:proofErr w:type="spellStart"/>
+      <w:r>
+        <w:rPr>
+          <w:rFonts w:ascii="Courier New" w:hAnsi="Courier New" w:cs="Courier New"/>
+          <w:lang w:val="en-US"/>
+        </w:rPr>
+        <w:t>a.room_no</w:t>
+      </w:r>
+      <w:proofErr w:type="spellEnd"/>
+      <w:r>
+        <w:rPr>
+          <w:rFonts w:ascii="Courier New" w:hAnsi="Courier New" w:cs="Courier New"/>
+          <w:lang w:val="en-US"/>
+        </w:rPr>
+        <w:t xml:space="preserve"> = </w:t>
+      </w:r>
+      <w:proofErr w:type="spellStart"/>
+      <w:r>
+        <w:rPr>
+          <w:rFonts w:ascii="Courier New" w:hAnsi="Courier New" w:cs="Courier New"/>
+          <w:lang w:val="en-US"/>
+        </w:rPr>
+        <w:t>b.room_no</w:t>
+      </w:r>
+      <w:proofErr w:type="spellEnd"/>
+    </w:p>
+    <w:p>
+      <w:pPr>
+        <w:ind w:left="2748"/>
+        <w:rPr>
+          <w:rFonts w:ascii="Courier New" w:hAnsi="Courier New" w:cs="Courier New"/>
+          <w:lang w:val="en-US"/>
+        </w:rPr>
+      </w:pPr>
+      <w:r>
+        <w:rPr>
+          <w:rFonts w:ascii="Courier New" w:hAnsi="Courier New" w:cs="Courier New"/>
+          <w:lang w:val="en-US"/>
+        </w:rPr>
+        <w:t xml:space="preserve">WHERE </w:t>
+      </w:r>
+      <w:proofErr w:type="spellStart"/>
+      <w:proofErr w:type="gramStart"/>
+      <w:r>
+        <w:rPr>
+          <w:rFonts w:ascii="Courier New" w:hAnsi="Courier New" w:cs="Courier New"/>
+          <w:lang w:val="en-US"/>
+        </w:rPr>
+        <w:t>a.room</w:t>
+      </w:r>
+      <w:proofErr w:type="gramEnd"/>
+      <w:r>
+        <w:rPr>
+          <w:rFonts w:ascii="Courier New" w:hAnsi="Courier New" w:cs="Courier New"/>
+          <w:lang w:val="en-US"/>
+        </w:rPr>
+        <w:t>_no</w:t>
+      </w:r>
+      <w:proofErr w:type="spellEnd"/>
+      <w:r>
+        <w:rPr>
+          <w:rFonts w:ascii="Courier New" w:hAnsi="Courier New" w:cs="Courier New"/>
+          <w:lang w:val="en-US"/>
+        </w:rPr>
+        <w:t xml:space="preserve"> IN (101, 201, 301) AND </w:t>
+      </w:r>
+      <w:proofErr w:type="spellStart"/>
+      <w:r>
+        <w:rPr>
+          <w:rFonts w:ascii="Courier New" w:hAnsi="Courier New" w:cs="Courier New"/>
+          <w:lang w:val="en-US"/>
+        </w:rPr>
+        <w:t>a.booking_date</w:t>
+      </w:r>
+      <w:proofErr w:type="spellEnd"/>
+      <w:r>
+        <w:rPr>
+          <w:rFonts w:ascii="Courier New" w:hAnsi="Courier New" w:cs="Courier New"/>
+          <w:lang w:val="en-US"/>
+        </w:rPr>
+        <w:t xml:space="preserve"> LIKE '2016-12%' AND </w:t>
+      </w:r>
+      <w:proofErr w:type="spellStart"/>
+      <w:r>
+        <w:rPr>
+          <w:rFonts w:ascii="Courier New" w:hAnsi="Courier New" w:cs="Courier New"/>
+          <w:lang w:val="en-US"/>
+        </w:rPr>
+        <w:t>b.booking_date</w:t>
+      </w:r>
+      <w:proofErr w:type="spellEnd"/>
+      <w:r>
+        <w:rPr>
+          <w:rFonts w:ascii="Courier New" w:hAnsi="Courier New" w:cs="Courier New"/>
+          <w:lang w:val="en-US"/>
+        </w:rPr>
+        <w:t xml:space="preserve"> LIKE '2016-12%'</w:t>
+      </w:r>
+    </w:p>
+    <w:p>
+      <w:pPr>
+        <w:ind w:left="2124" w:firstLine="624"/>
+        <w:rPr>
+          <w:rFonts w:ascii="Courier New" w:hAnsi="Courier New" w:cs="Courier New"/>
+          <w:lang w:val="en-US"/>
+        </w:rPr>
+      </w:pPr>
+      <w:r>
+        <w:rPr>
+          <w:rFonts w:ascii="Courier New" w:hAnsi="Courier New" w:cs="Courier New"/>
+          <w:lang w:val="en-US"/>
+        </w:rPr>
+        <w:t xml:space="preserve">GROUP BY </w:t>
+      </w:r>
+      <w:proofErr w:type="spellStart"/>
+      <w:proofErr w:type="gramStart"/>
+      <w:r>
+        <w:rPr>
+          <w:rFonts w:ascii="Courier New" w:hAnsi="Courier New" w:cs="Courier New"/>
+          <w:lang w:val="en-US"/>
+        </w:rPr>
+        <w:t>a.room</w:t>
+      </w:r>
+      <w:proofErr w:type="gramEnd"/>
+      <w:r>
+        <w:rPr>
+          <w:rFonts w:ascii="Courier New" w:hAnsi="Courier New" w:cs="Courier New"/>
+          <w:lang w:val="en-US"/>
+        </w:rPr>
+        <w:t>_no</w:t>
+      </w:r>
+      <w:proofErr w:type="spellEnd"/>
+      <w:r>
+        <w:rPr>
+          <w:rFonts w:ascii="Courier New" w:hAnsi="Courier New" w:cs="Courier New"/>
+          <w:lang w:val="en-US"/>
+        </w:rPr>
+        <w:t xml:space="preserve">, </w:t>
+      </w:r>
+      <w:proofErr w:type="spellStart"/>
+      <w:r>
+        <w:rPr>
+          <w:rFonts w:ascii="Courier New" w:hAnsi="Courier New" w:cs="Courier New"/>
+          <w:lang w:val="en-US"/>
+        </w:rPr>
+        <w:t>a.nights</w:t>
+      </w:r>
+      <w:proofErr w:type="spellEnd"/>
+      <w:r>
+        <w:rPr>
+          <w:rFonts w:ascii="Courier New" w:hAnsi="Courier New" w:cs="Courier New"/>
+          <w:lang w:val="en-US"/>
+        </w:rPr>
+        <w:t xml:space="preserve">, </w:t>
+      </w:r>
+      <w:proofErr w:type="spellStart"/>
+      <w:r>
+        <w:rPr>
+          <w:rFonts w:ascii="Courier New" w:hAnsi="Courier New" w:cs="Courier New"/>
+          <w:lang w:val="en-US"/>
+        </w:rPr>
+        <w:t>a.booking_date</w:t>
+      </w:r>
+      <w:proofErr w:type="spellEnd"/>
+    </w:p>
+    <w:p>
+      <w:pPr>
+        <w:ind w:left="2124" w:firstLine="624"/>
+        <w:rPr>
+          <w:rFonts w:ascii="Courier New" w:hAnsi="Courier New" w:cs="Courier New"/>
+          <w:lang w:val="en-US"/>
+        </w:rPr>
+      </w:pPr>
+      <w:r>
+        <w:rPr>
+          <w:rFonts w:ascii="Courier New" w:hAnsi="Courier New" w:cs="Courier New"/>
+          <w:lang w:val="en-US"/>
+        </w:rPr>
+        <w:t xml:space="preserve">ORDER BY </w:t>
+      </w:r>
+      <w:proofErr w:type="spellStart"/>
+      <w:proofErr w:type="gramStart"/>
+      <w:r>
+        <w:rPr>
+          <w:rFonts w:ascii="Courier New" w:hAnsi="Courier New" w:cs="Courier New"/>
+          <w:lang w:val="en-US"/>
+        </w:rPr>
+        <w:t>a.room</w:t>
+      </w:r>
+      <w:proofErr w:type="gramEnd"/>
+      <w:r>
+        <w:rPr>
+          <w:rFonts w:ascii="Courier New" w:hAnsi="Courier New" w:cs="Courier New"/>
+          <w:lang w:val="en-US"/>
+        </w:rPr>
+        <w:t>_no</w:t>
+      </w:r>
+      <w:proofErr w:type="spellEnd"/>
+      <w:r>
+        <w:rPr>
+          <w:rFonts w:ascii="Courier New" w:hAnsi="Courier New" w:cs="Courier New"/>
+          <w:lang w:val="en-US"/>
+        </w:rPr>
+        <w:t xml:space="preserve">, </w:t>
+      </w:r>
+      <w:proofErr w:type="spellStart"/>
+      <w:r>
+        <w:rPr>
+          <w:rFonts w:ascii="Courier New" w:hAnsi="Courier New" w:cs="Courier New"/>
+          <w:lang w:val="en-US"/>
+        </w:rPr>
+        <w:t>a.booking_date</w:t>
+      </w:r>
+      <w:proofErr w:type="spellEnd"/>
+      <w:r>
+        <w:rPr>
+          <w:rFonts w:ascii="Courier New" w:hAnsi="Courier New" w:cs="Courier New"/>
+          <w:lang w:val="en-US"/>
+        </w:rPr>
+        <w:t>) AS c) AS d</w:t>
+      </w:r>
+    </w:p>
+    <w:p>
+      <w:pPr>
+        <w:ind w:left="1500" w:firstLine="624"/>
+        <w:rPr>
+          <w:rFonts w:ascii="Courier New" w:hAnsi="Courier New" w:cs="Courier New"/>
+          <w:lang w:val="en-US"/>
+        </w:rPr>
+      </w:pPr>
+      <w:r>
+        <w:rPr>
+          <w:rFonts w:ascii="Courier New" w:hAnsi="Courier New" w:cs="Courier New"/>
+          <w:lang w:val="en-US"/>
+        </w:rPr>
+        <w:t xml:space="preserve">GROUP BY </w:t>
+      </w:r>
+      <w:proofErr w:type="spellStart"/>
+      <w:proofErr w:type="gramStart"/>
+      <w:r>
+        <w:rPr>
+          <w:rFonts w:ascii="Courier New" w:hAnsi="Courier New" w:cs="Courier New"/>
+          <w:lang w:val="en-US"/>
+        </w:rPr>
+        <w:t>d.room</w:t>
+      </w:r>
+      <w:proofErr w:type="gramEnd"/>
+      <w:r>
+        <w:rPr>
+          <w:rFonts w:ascii="Courier New" w:hAnsi="Courier New" w:cs="Courier New"/>
+          <w:lang w:val="en-US"/>
+        </w:rPr>
+        <w:t>_no</w:t>
+      </w:r>
+      <w:proofErr w:type="spellEnd"/>
+      <w:r>
+        <w:rPr>
+          <w:rFonts w:ascii="Courier New" w:hAnsi="Courier New" w:cs="Courier New"/>
+          <w:lang w:val="en-US"/>
+        </w:rPr>
+        <w:t>) AS e</w:t>
+      </w:r>
+    </w:p>
+    <w:p>
+      <w:pPr>
+        <w:ind w:left="1500"/>
+        <w:rPr>
+          <w:rFonts w:ascii="Courier New" w:hAnsi="Courier New" w:cs="Courier New"/>
+          <w:lang w:val="en-US"/>
+        </w:rPr>
+      </w:pPr>
+      <w:r>
+        <w:rPr>
+          <w:rFonts w:ascii="Courier New" w:hAnsi="Courier New" w:cs="Courier New"/>
+          <w:lang w:val="en-US"/>
+        </w:rPr>
+        <w:t xml:space="preserve">ORDER BY </w:t>
+      </w:r>
+      <w:proofErr w:type="spellStart"/>
+      <w:proofErr w:type="gramStart"/>
+      <w:r>
+        <w:rPr>
+          <w:rFonts w:ascii="Courier New" w:hAnsi="Courier New" w:cs="Courier New"/>
+          <w:lang w:val="en-US"/>
+        </w:rPr>
+        <w:t>e.earliest</w:t>
+      </w:r>
+      <w:proofErr w:type="gramEnd"/>
+      <w:r>
+        <w:rPr>
+          <w:rFonts w:ascii="Courier New" w:hAnsi="Courier New" w:cs="Courier New"/>
+          <w:lang w:val="en-US"/>
+        </w:rPr>
+        <w:t>_opening</w:t>
+      </w:r>
+      <w:proofErr w:type="spellEnd"/>
+    </w:p>
+    <w:p>
+      <w:pPr>
+        <w:ind w:left="1500"/>
+        <w:rPr>
+          <w:rFonts w:ascii="Courier New" w:hAnsi="Courier New" w:cs="Courier New"/>
+          <w:lang w:val="en-US"/>
+        </w:rPr>
+      </w:pPr>
+      <w:r>
+        <w:rPr>
+          <w:rFonts w:ascii="Courier New" w:hAnsi="Courier New" w:cs="Courier New"/>
+          <w:lang w:val="en-US"/>
+        </w:rPr>
+        <w:t>LIMIT 1</w:t>
+      </w:r>
+    </w:p>
+    <w:p>
+      <w:pPr>
+        <w:pStyle w:val="Prrafodelista"/>
+        <w:ind w:left="1500"/>
+        <w:rPr>
+          <w:lang w:val="en-US"/>
+        </w:rPr>
+      </w:pPr>
+      <w:r>
+        <w:rPr>
+          <w:noProof/>
+          <w:lang w:val="en-US"/>
+        </w:rPr>
         <w:lastRenderedPageBreak/>
-        <w:t xml:space="preserve">(SELECT </w:t>
-      </w:r>
-      <w:proofErr w:type="spellStart"/>
-      <w:proofErr w:type="gramStart"/>
-      <w:r>
-        <w:rPr>
-          <w:rFonts w:ascii="Courier New" w:hAnsi="Courier New" w:cs="Courier New"/>
-          <w:lang w:val="en-US"/>
-        </w:rPr>
-        <w:t>a.room</w:t>
-      </w:r>
-      <w:proofErr w:type="gramEnd"/>
-      <w:r>
-        <w:rPr>
-          <w:rFonts w:ascii="Courier New" w:hAnsi="Courier New" w:cs="Courier New"/>
-          <w:lang w:val="en-US"/>
-        </w:rPr>
-        <w:t>_no</w:t>
-      </w:r>
-      <w:proofErr w:type="spellEnd"/>
-      <w:r>
-        <w:rPr>
-          <w:rFonts w:ascii="Courier New" w:hAnsi="Courier New" w:cs="Courier New"/>
-          <w:lang w:val="en-US"/>
-        </w:rPr>
-        <w:t xml:space="preserve">, </w:t>
-      </w:r>
-      <w:proofErr w:type="spellStart"/>
-      <w:r>
-        <w:rPr>
-          <w:rFonts w:ascii="Courier New" w:hAnsi="Courier New" w:cs="Courier New"/>
-          <w:lang w:val="en-US"/>
-        </w:rPr>
-        <w:t>a.nights</w:t>
-      </w:r>
-      <w:proofErr w:type="spellEnd"/>
-      <w:r>
-        <w:rPr>
-          <w:rFonts w:ascii="Courier New" w:hAnsi="Courier New" w:cs="Courier New"/>
-          <w:lang w:val="en-US"/>
-        </w:rPr>
-        <w:t xml:space="preserve">, </w:t>
-      </w:r>
-      <w:proofErr w:type="spellStart"/>
-      <w:r>
-        <w:rPr>
-          <w:rFonts w:ascii="Courier New" w:hAnsi="Courier New" w:cs="Courier New"/>
-          <w:lang w:val="en-US"/>
-        </w:rPr>
-        <w:t>a.booking_date</w:t>
-      </w:r>
-      <w:proofErr w:type="spellEnd"/>
-      <w:r>
-        <w:rPr>
-          <w:rFonts w:ascii="Courier New" w:hAnsi="Courier New" w:cs="Courier New"/>
-          <w:lang w:val="en-US"/>
-        </w:rPr>
-        <w:t>, MIN(</w:t>
-      </w:r>
-      <w:proofErr w:type="spellStart"/>
-      <w:r>
-        <w:rPr>
-          <w:rFonts w:ascii="Courier New" w:hAnsi="Courier New" w:cs="Courier New"/>
-          <w:lang w:val="en-US"/>
-        </w:rPr>
-        <w:t>b.booking_date</w:t>
-      </w:r>
-      <w:proofErr w:type="spellEnd"/>
-      <w:r>
-        <w:rPr>
-          <w:rFonts w:ascii="Courier New" w:hAnsi="Courier New" w:cs="Courier New"/>
-          <w:lang w:val="en-US"/>
-        </w:rPr>
-        <w:t xml:space="preserve">) AS </w:t>
-      </w:r>
-      <w:proofErr w:type="spellStart"/>
-      <w:r>
-        <w:rPr>
-          <w:rFonts w:ascii="Courier New" w:hAnsi="Courier New" w:cs="Courier New"/>
-          <w:lang w:val="en-US"/>
-        </w:rPr>
-        <w:t>next_booking</w:t>
-      </w:r>
-      <w:proofErr w:type="spellEnd"/>
-    </w:p>
-    <w:p>
-      <w:pPr>
-        <w:ind w:left="2748"/>
-        <w:rPr>
-          <w:rFonts w:ascii="Courier New" w:hAnsi="Courier New" w:cs="Courier New"/>
-          <w:lang w:val="en-US"/>
-        </w:rPr>
-      </w:pPr>
-      <w:r>
-        <w:rPr>
-          <w:rFonts w:ascii="Courier New" w:hAnsi="Courier New" w:cs="Courier New"/>
-          <w:lang w:val="en-US"/>
-        </w:rPr>
-        <w:t xml:space="preserve">FROM booking AS a JOIN booking AS b ON </w:t>
-      </w:r>
-      <w:proofErr w:type="spellStart"/>
-      <w:proofErr w:type="gramStart"/>
-      <w:r>
-        <w:rPr>
-          <w:rFonts w:ascii="Courier New" w:hAnsi="Courier New" w:cs="Courier New"/>
-          <w:lang w:val="en-US"/>
-        </w:rPr>
-        <w:t>a.booking</w:t>
-      </w:r>
-      <w:proofErr w:type="gramEnd"/>
-      <w:r>
-        <w:rPr>
-          <w:rFonts w:ascii="Courier New" w:hAnsi="Courier New" w:cs="Courier New"/>
-          <w:lang w:val="en-US"/>
-        </w:rPr>
-        <w:t>_date</w:t>
-      </w:r>
-      <w:proofErr w:type="spellEnd"/>
-      <w:r>
-        <w:rPr>
-          <w:rFonts w:ascii="Courier New" w:hAnsi="Courier New" w:cs="Courier New"/>
-          <w:lang w:val="en-US"/>
-        </w:rPr>
-        <w:t xml:space="preserve"> &lt; </w:t>
-      </w:r>
-      <w:proofErr w:type="spellStart"/>
-      <w:r>
-        <w:rPr>
-          <w:rFonts w:ascii="Courier New" w:hAnsi="Courier New" w:cs="Courier New"/>
-          <w:lang w:val="en-US"/>
-        </w:rPr>
-        <w:t>b.booking_date</w:t>
-      </w:r>
-      <w:proofErr w:type="spellEnd"/>
-      <w:r>
-        <w:rPr>
-          <w:rFonts w:ascii="Courier New" w:hAnsi="Courier New" w:cs="Courier New"/>
-          <w:lang w:val="en-US"/>
-        </w:rPr>
-        <w:t xml:space="preserve"> AND </w:t>
-      </w:r>
-      <w:proofErr w:type="spellStart"/>
-      <w:r>
-        <w:rPr>
-          <w:rFonts w:ascii="Courier New" w:hAnsi="Courier New" w:cs="Courier New"/>
-          <w:lang w:val="en-US"/>
-        </w:rPr>
-        <w:t>a.room_no</w:t>
-      </w:r>
-      <w:proofErr w:type="spellEnd"/>
-      <w:r>
-        <w:rPr>
-          <w:rFonts w:ascii="Courier New" w:hAnsi="Courier New" w:cs="Courier New"/>
-          <w:lang w:val="en-US"/>
-        </w:rPr>
-        <w:t xml:space="preserve"> = </w:t>
-      </w:r>
-      <w:proofErr w:type="spellStart"/>
-      <w:r>
-        <w:rPr>
-          <w:rFonts w:ascii="Courier New" w:hAnsi="Courier New" w:cs="Courier New"/>
-          <w:lang w:val="en-US"/>
-        </w:rPr>
-        <w:t>b.room_no</w:t>
-      </w:r>
-      <w:proofErr w:type="spellEnd"/>
-    </w:p>
-    <w:p>
-      <w:pPr>
-        <w:ind w:left="2748"/>
-        <w:rPr>
-          <w:rFonts w:ascii="Courier New" w:hAnsi="Courier New" w:cs="Courier New"/>
-          <w:lang w:val="en-US"/>
-        </w:rPr>
-      </w:pPr>
-      <w:r>
-        <w:rPr>
-          <w:rFonts w:ascii="Courier New" w:hAnsi="Courier New" w:cs="Courier New"/>
-          <w:lang w:val="en-US"/>
-        </w:rPr>
-        <w:t xml:space="preserve">WHERE </w:t>
-      </w:r>
-      <w:proofErr w:type="spellStart"/>
-      <w:proofErr w:type="gramStart"/>
-      <w:r>
-        <w:rPr>
-          <w:rFonts w:ascii="Courier New" w:hAnsi="Courier New" w:cs="Courier New"/>
-          <w:lang w:val="en-US"/>
-        </w:rPr>
-        <w:t>a.room</w:t>
-      </w:r>
-      <w:proofErr w:type="gramEnd"/>
-      <w:r>
-        <w:rPr>
-          <w:rFonts w:ascii="Courier New" w:hAnsi="Courier New" w:cs="Courier New"/>
-          <w:lang w:val="en-US"/>
-        </w:rPr>
-        <w:t>_no</w:t>
-      </w:r>
-      <w:proofErr w:type="spellEnd"/>
-      <w:r>
-        <w:rPr>
-          <w:rFonts w:ascii="Courier New" w:hAnsi="Courier New" w:cs="Courier New"/>
-          <w:lang w:val="en-US"/>
-        </w:rPr>
-        <w:t xml:space="preserve"> IN (101, 201, 301) AND </w:t>
-      </w:r>
-      <w:proofErr w:type="spellStart"/>
-      <w:r>
-        <w:rPr>
-          <w:rFonts w:ascii="Courier New" w:hAnsi="Courier New" w:cs="Courier New"/>
-          <w:lang w:val="en-US"/>
-        </w:rPr>
-        <w:t>a.booking_date</w:t>
-      </w:r>
-      <w:proofErr w:type="spellEnd"/>
-      <w:r>
-        <w:rPr>
-          <w:rFonts w:ascii="Courier New" w:hAnsi="Courier New" w:cs="Courier New"/>
-          <w:lang w:val="en-US"/>
-        </w:rPr>
-        <w:t xml:space="preserve"> LIKE '2016-12%' AND </w:t>
-      </w:r>
-      <w:proofErr w:type="spellStart"/>
-      <w:r>
-        <w:rPr>
-          <w:rFonts w:ascii="Courier New" w:hAnsi="Courier New" w:cs="Courier New"/>
-          <w:lang w:val="en-US"/>
-        </w:rPr>
-        <w:t>b.booking_date</w:t>
-      </w:r>
-      <w:proofErr w:type="spellEnd"/>
-      <w:r>
-        <w:rPr>
-          <w:rFonts w:ascii="Courier New" w:hAnsi="Courier New" w:cs="Courier New"/>
-          <w:lang w:val="en-US"/>
-        </w:rPr>
-        <w:t xml:space="preserve"> LIKE '2016-12%'</w:t>
-      </w:r>
-    </w:p>
-    <w:p>
-      <w:pPr>
-        <w:ind w:left="2124" w:firstLine="624"/>
-        <w:rPr>
-          <w:rFonts w:ascii="Courier New" w:hAnsi="Courier New" w:cs="Courier New"/>
-          <w:lang w:val="en-US"/>
-        </w:rPr>
-      </w:pPr>
-      <w:r>
-        <w:rPr>
-          <w:rFonts w:ascii="Courier New" w:hAnsi="Courier New" w:cs="Courier New"/>
-          <w:lang w:val="en-US"/>
-        </w:rPr>
-        <w:t xml:space="preserve">GROUP BY </w:t>
-      </w:r>
-      <w:proofErr w:type="spellStart"/>
-      <w:proofErr w:type="gramStart"/>
-      <w:r>
-        <w:rPr>
-          <w:rFonts w:ascii="Courier New" w:hAnsi="Courier New" w:cs="Courier New"/>
-          <w:lang w:val="en-US"/>
-        </w:rPr>
-        <w:t>a.room</w:t>
-      </w:r>
-      <w:proofErr w:type="gramEnd"/>
-      <w:r>
-        <w:rPr>
-          <w:rFonts w:ascii="Courier New" w:hAnsi="Courier New" w:cs="Courier New"/>
-          <w:lang w:val="en-US"/>
-        </w:rPr>
-        <w:t>_no</w:t>
-      </w:r>
-      <w:proofErr w:type="spellEnd"/>
-      <w:r>
-        <w:rPr>
-          <w:rFonts w:ascii="Courier New" w:hAnsi="Courier New" w:cs="Courier New"/>
-          <w:lang w:val="en-US"/>
-        </w:rPr>
-        <w:t xml:space="preserve">, </w:t>
-      </w:r>
-      <w:proofErr w:type="spellStart"/>
-      <w:r>
-        <w:rPr>
-          <w:rFonts w:ascii="Courier New" w:hAnsi="Courier New" w:cs="Courier New"/>
-          <w:lang w:val="en-US"/>
-        </w:rPr>
-        <w:t>a.nights</w:t>
-      </w:r>
-      <w:proofErr w:type="spellEnd"/>
-      <w:r>
-        <w:rPr>
-          <w:rFonts w:ascii="Courier New" w:hAnsi="Courier New" w:cs="Courier New"/>
-          <w:lang w:val="en-US"/>
-        </w:rPr>
-        <w:t xml:space="preserve">, </w:t>
-      </w:r>
-      <w:proofErr w:type="spellStart"/>
-      <w:r>
-        <w:rPr>
-          <w:rFonts w:ascii="Courier New" w:hAnsi="Courier New" w:cs="Courier New"/>
-          <w:lang w:val="en-US"/>
-        </w:rPr>
-        <w:t>a.booking_date</w:t>
-      </w:r>
-      <w:proofErr w:type="spellEnd"/>
-    </w:p>
-    <w:p>
-      <w:pPr>
-        <w:ind w:left="2124" w:firstLine="624"/>
-        <w:rPr>
-          <w:rFonts w:ascii="Courier New" w:hAnsi="Courier New" w:cs="Courier New"/>
-          <w:lang w:val="en-US"/>
-        </w:rPr>
-      </w:pPr>
-      <w:r>
-        <w:rPr>
-          <w:rFonts w:ascii="Courier New" w:hAnsi="Courier New" w:cs="Courier New"/>
-          <w:lang w:val="en-US"/>
-        </w:rPr>
-        <w:t xml:space="preserve">ORDER BY </w:t>
-      </w:r>
-      <w:proofErr w:type="spellStart"/>
-      <w:proofErr w:type="gramStart"/>
-      <w:r>
-        <w:rPr>
-          <w:rFonts w:ascii="Courier New" w:hAnsi="Courier New" w:cs="Courier New"/>
-          <w:lang w:val="en-US"/>
-        </w:rPr>
-        <w:t>a.room</w:t>
-      </w:r>
-      <w:proofErr w:type="gramEnd"/>
-      <w:r>
-        <w:rPr>
-          <w:rFonts w:ascii="Courier New" w:hAnsi="Courier New" w:cs="Courier New"/>
-          <w:lang w:val="en-US"/>
-        </w:rPr>
-        <w:t>_no</w:t>
-      </w:r>
-      <w:proofErr w:type="spellEnd"/>
-      <w:r>
-        <w:rPr>
-          <w:rFonts w:ascii="Courier New" w:hAnsi="Courier New" w:cs="Courier New"/>
-          <w:lang w:val="en-US"/>
-        </w:rPr>
-        <w:t xml:space="preserve">, </w:t>
-      </w:r>
-      <w:proofErr w:type="spellStart"/>
-      <w:r>
-        <w:rPr>
-          <w:rFonts w:ascii="Courier New" w:hAnsi="Courier New" w:cs="Courier New"/>
-          <w:lang w:val="en-US"/>
-        </w:rPr>
-        <w:t>a.booking_date</w:t>
-      </w:r>
-      <w:proofErr w:type="spellEnd"/>
-      <w:r>
-        <w:rPr>
-          <w:rFonts w:ascii="Courier New" w:hAnsi="Courier New" w:cs="Courier New"/>
-          <w:lang w:val="en-US"/>
-        </w:rPr>
-        <w:t>) AS c) AS d</w:t>
-      </w:r>
-    </w:p>
-    <w:p>
-      <w:pPr>
-        <w:ind w:left="1500" w:firstLine="624"/>
-        <w:rPr>
-          <w:rFonts w:ascii="Courier New" w:hAnsi="Courier New" w:cs="Courier New"/>
-          <w:lang w:val="en-US"/>
-        </w:rPr>
-      </w:pPr>
-      <w:r>
-        <w:rPr>
-          <w:rFonts w:ascii="Courier New" w:hAnsi="Courier New" w:cs="Courier New"/>
-          <w:lang w:val="en-US"/>
-        </w:rPr>
-        <w:t xml:space="preserve">GROUP BY </w:t>
-      </w:r>
-      <w:proofErr w:type="spellStart"/>
-      <w:proofErr w:type="gramStart"/>
-      <w:r>
-        <w:rPr>
-          <w:rFonts w:ascii="Courier New" w:hAnsi="Courier New" w:cs="Courier New"/>
-          <w:lang w:val="en-US"/>
-        </w:rPr>
-        <w:t>d.room</w:t>
-      </w:r>
-      <w:proofErr w:type="gramEnd"/>
-      <w:r>
-        <w:rPr>
-          <w:rFonts w:ascii="Courier New" w:hAnsi="Courier New" w:cs="Courier New"/>
-          <w:lang w:val="en-US"/>
-        </w:rPr>
-        <w:t>_no</w:t>
-      </w:r>
-      <w:proofErr w:type="spellEnd"/>
-      <w:r>
-        <w:rPr>
-          <w:rFonts w:ascii="Courier New" w:hAnsi="Courier New" w:cs="Courier New"/>
-          <w:lang w:val="en-US"/>
-        </w:rPr>
-        <w:t>) AS e</w:t>
-      </w:r>
-    </w:p>
-    <w:p>
-      <w:pPr>
-        <w:ind w:left="1500"/>
-        <w:rPr>
-          <w:rFonts w:ascii="Courier New" w:hAnsi="Courier New" w:cs="Courier New"/>
-          <w:lang w:val="en-US"/>
-        </w:rPr>
-      </w:pPr>
-      <w:r>
-        <w:rPr>
-          <w:rFonts w:ascii="Courier New" w:hAnsi="Courier New" w:cs="Courier New"/>
-          <w:lang w:val="en-US"/>
-        </w:rPr>
-        <w:t xml:space="preserve">ORDER BY </w:t>
-      </w:r>
-      <w:proofErr w:type="spellStart"/>
-      <w:proofErr w:type="gramStart"/>
-      <w:r>
-        <w:rPr>
-          <w:rFonts w:ascii="Courier New" w:hAnsi="Courier New" w:cs="Courier New"/>
-          <w:lang w:val="en-US"/>
-        </w:rPr>
-        <w:t>e.earliest</w:t>
-      </w:r>
-      <w:proofErr w:type="gramEnd"/>
-      <w:r>
-        <w:rPr>
-          <w:rFonts w:ascii="Courier New" w:hAnsi="Courier New" w:cs="Courier New"/>
-          <w:lang w:val="en-US"/>
-        </w:rPr>
-        <w:t>_opening</w:t>
-      </w:r>
-      <w:proofErr w:type="spellEnd"/>
-    </w:p>
-    <w:p>
-      <w:pPr>
-        <w:ind w:left="1500"/>
-        <w:rPr>
-          <w:rFonts w:ascii="Courier New" w:hAnsi="Courier New" w:cs="Courier New"/>
-          <w:lang w:val="en-US"/>
-        </w:rPr>
-      </w:pPr>
-      <w:r>
-        <w:rPr>
-          <w:rFonts w:ascii="Courier New" w:hAnsi="Courier New" w:cs="Courier New"/>
-          <w:lang w:val="en-US"/>
-        </w:rPr>
-        <w:t>LIMIT 1</w:t>
-      </w:r>
-    </w:p>
-    <w:p>
-      <w:pPr>
-        <w:pStyle w:val="Prrafodelista"/>
-        <w:ind w:left="1500"/>
-        <w:rPr>
-          <w:lang w:val="en-US"/>
-        </w:rPr>
-      </w:pPr>
-      <w:r>
-        <w:rPr>
-          <w:lang w:val="en-US"/>
-        </w:rPr>
         <w:drawing>
           <wp:inline distT="0" distB="0" distL="0" distR="0" wp14:anchorId="3104F9E5" wp14:editId="6EA34503">
             <wp:extent cx="3071126" cy="1127858"/>
@@ -5702,7 +5799,7 @@
                     <pic:cNvPicPr/>
                   </pic:nvPicPr>
                   <pic:blipFill>
-                    <a:blip r:embed="rId20">
+                    <a:blip r:embed="rId17">
                       <a:extLst>
                         <a:ext uri="{28A0092B-C50C-407E-A947-70E740481C1C}">
                           <a14:useLocalDpi xmlns:a14="http://schemas.microsoft.com/office/drawing/2010/main" val="0"/>
@@ -5757,7 +5854,7 @@
       </w:pPr>
       <w:r>
         <w:rPr>
-          <w:lang w:val="en-US"/>
+          <w:lang w:val="es-MX"/>
         </w:rPr>
         <w:t xml:space="preserve"> </w:t>
       </w:r>
@@ -5780,80 +5877,58 @@
       <w:r>
         <w:t xml:space="preserve"> de desarrollo. Diséñenla (no olvide generalizarlas). Preséntenla en un diagrama de casos de uso.</w:t>
       </w:r>
+      <w:r>
+        <w:t xml:space="preserve"> </w:t>
+      </w:r>
+      <w:r>
+        <w:rPr>
+          <w:bCs/>
+        </w:rPr>
+        <w:t>(</w:t>
+      </w:r>
+      <w:r>
+        <w:rPr>
+          <w:bCs/>
+          <w:highlight w:val="yellow"/>
+        </w:rPr>
+        <w:t>ASTAH)</w:t>
+      </w:r>
     </w:p>
     <w:p>
       <w:pPr>
         <w:pStyle w:val="Prrafodelista"/>
         <w:numPr>
-          <w:ilvl w:val="0"/>
+          <w:ilvl w:val="1"/>
           <w:numId w:val="3"/>
         </w:numPr>
-        <w:shd w:val="clear" w:color="auto" w:fill="A02B93" w:themeFill="accent5"/>
-      </w:pPr>
-      <w:r>
-        <w:t>LA 13 ES COMO LA MAS FACIL</w:t>
+      </w:pPr>
+      <w:r>
+        <w:rPr>
+          <w:bCs/>
+        </w:rPr>
+        <w:t>Manager</w:t>
+      </w:r>
+    </w:p>
+    <w:p>
+      <w:pPr>
+        <w:pStyle w:val="Prrafodelista"/>
+        <w:numPr>
+          <w:ilvl w:val="2"/>
+          <w:numId w:val="3"/>
+        </w:numPr>
+      </w:pPr>
+      <w:r>
+        <w:rPr>
+          <w:bCs/>
+        </w:rPr>
+        <w:t>Verificar habitaciones libres</w:t>
       </w:r>
     </w:p>
     <w:p>
       <w:pPr>
         <w:ind w:left="1140"/>
       </w:pPr>
-      <w:r>
-        <w:drawing>
-          <wp:inline distT="0" distB="0" distL="0" distR="0" wp14:anchorId="589334AF" wp14:editId="64F5969C">
-            <wp:extent cx="5997460" cy="2339543"/>
-            <wp:effectExtent l="0" t="0" r="3810" b="3810"/>
-            <wp:docPr id="943321767" name="Imagen 1" descr="Interfaz de usuario gráfica, Texto, Aplicación, Correo electrónico&#10;&#10;Descripción generada automáticamente"/>
-            <wp:cNvGraphicFramePr>
-              <a:graphicFrameLocks xmlns:a="http://schemas.openxmlformats.org/drawingml/2006/main" noChangeAspect="1"/>
-            </wp:cNvGraphicFramePr>
-            <a:graphic xmlns:a="http://schemas.openxmlformats.org/drawingml/2006/main">
-              <a:graphicData uri="http://schemas.openxmlformats.org/drawingml/2006/picture">
-                <pic:pic xmlns:pic="http://schemas.openxmlformats.org/drawingml/2006/picture">
-                  <pic:nvPicPr>
-                    <pic:cNvPr id="943321767" name="Imagen 1" descr="Interfaz de usuario gráfica, Texto, Aplicación, Correo electrónico&#10;&#10;Descripción generada automáticamente"/>
-                    <pic:cNvPicPr/>
-                  </pic:nvPicPr>
-                  <pic:blipFill>
-                    <a:blip r:embed="rId21">
-                      <a:extLst>
-                        <a:ext uri="{28A0092B-C50C-407E-A947-70E740481C1C}">
-                          <a14:useLocalDpi xmlns:a14="http://schemas.microsoft.com/office/drawing/2010/main" val="0"/>
-                        </a:ext>
-                      </a:extLst>
-                    </a:blip>
-                    <a:stretch>
-                      <a:fillRect/>
-                    </a:stretch>
-                  </pic:blipFill>
-                  <pic:spPr>
-                    <a:xfrm>
-                      <a:off x="0" y="0"/>
-                      <a:ext cx="5997460" cy="2339543"/>
-                    </a:xfrm>
-                    <a:prstGeom prst="rect">
-                      <a:avLst/>
-                    </a:prstGeom>
-                  </pic:spPr>
-                </pic:pic>
-              </a:graphicData>
-            </a:graphic>
-          </wp:inline>
-        </w:drawing>
-      </w:r>
-    </w:p>
-    <w:p>
-      <w:pPr>
-        <w:ind w:left="1140"/>
-      </w:pPr>
-    </w:p>
-    <w:p>
-      <w:pPr>
-        <w:pStyle w:val="Prrafodelista"/>
-        <w:ind w:left="780"/>
-      </w:pPr>
-    </w:p>
-    <w:p/>
+    </w:p>
     <w:p>
       <w:pPr>
         <w:pStyle w:val="Ttulo1"/>
@@ -5881,7 +5956,6 @@
         </w:numPr>
       </w:pPr>
       <w:r>
-        <w:lastRenderedPageBreak/>
         <w:t>8</w:t>
       </w:r>
       <w:r>
@@ -6061,6 +6135,119 @@
 <file path=word/numbering.xml><?xml version="1.0" encoding="utf-8"?>
 <w:numbering xmlns:wpc="http://schemas.microsoft.com/office/word/2010/wordprocessingCanvas" xmlns:cx="http://schemas.microsoft.com/office/drawing/2014/chartex" xmlns:cx1="http://schemas.microsoft.com/office/drawing/2015/9/8/chartex" xmlns:cx2="http://schemas.microsoft.com/office/drawing/2015/10/21/chartex" xmlns:cx3="http://schemas.microsoft.com/office/drawing/2016/5/9/chartex" xmlns:cx4="http://schemas.microsoft.com/office/drawing/2016/5/10/chartex" xmlns:cx5="http://schemas.microsoft.com/office/drawing/2016/5/11/chartex" xmlns:cx6="http://schemas.microsoft.com/office/drawing/2016/5/12/chartex" xmlns:cx7="http://schemas.microsoft.com/office/drawing/2016/5/13/chartex" xmlns:cx8="http://schemas.microsoft.com/office/drawing/2016/5/14/chartex" xmlns:mc="http://schemas.openxmlformats.org/markup-compatibility/2006" xmlns:aink="http://schemas.microsoft.com/office/drawing/2016/ink" xmlns:am3d="http://schemas.microsoft.com/office/drawing/2017/model3d" xmlns:o="urn:schemas-microsoft-com:office:office" xmlns:oel="http://schemas.microsoft.com/office/2019/extlst" xmlns:r="http://schemas.openxmlformats.org/officeDocument/2006/relationships" xmlns:m="http://schemas.openxmlformats.org/officeDocument/2006/math" xmlns:v="urn:schemas-microsoft-com:vml" xmlns:wp14="http://schemas.microsoft.com/office/word/2010/wordprocessingDrawing" xmlns:wp="http://schemas.openxmlformats.org/drawingml/2006/wordprocessingDrawing" xmlns:w10="urn:schemas-microsoft-com:office:word" xmlns:w="http://schemas.openxmlformats.org/wordprocessingml/2006/main" xmlns:w14="http://schemas.microsoft.com/office/word/2010/wordml" xmlns:w15="http://schemas.microsoft.com/office/word/2012/wordml" xmlns:w16cex="http://schemas.microsoft.com/office/word/2018/wordml/cex" xmlns:w16cid="http://schemas.microsoft.com/office/word/2016/wordml/cid" xmlns:w16="http://schemas.microsoft.com/office/word/2018/wordml" xmlns:w16sdtdh="http://schemas.microsoft.com/office/word/2020/wordml/sdtdatahash" xmlns:w16se="http://schemas.microsoft.com/office/word/2015/wordml/symex" xmlns:wpg="http://schemas.microsoft.com/office/word/2010/wordprocessingGroup" xmlns:wpi="http://schemas.microsoft.com/office/word/2010/wordprocessingInk" xmlns:wne="http://schemas.microsoft.com/office/word/2006/wordml" xmlns:wps="http://schemas.microsoft.com/office/word/2010/wordprocessingShape" mc:Ignorable="w14 w15 w16se w16cid w16 w16cex w16sdtdh wp14">
   <w:abstractNum w:abstractNumId="0" w15:restartNumberingAfterBreak="0">
+    <w:nsid w:val="0CD867FD"/>
+    <w:multiLevelType w:val="hybridMultilevel"/>
+    <w:tmpl w:val="38A0CA50"/>
+    <w:lvl w:ilvl="0" w:tplc="080A0001">
+      <w:start w:val="1"/>
+      <w:numFmt w:val="bullet"/>
+      <w:lvlText w:val=""/>
+      <w:lvlJc w:val="left"/>
+      <w:pPr>
+        <w:ind w:left="2160" w:hanging="360"/>
+      </w:pPr>
+      <w:rPr>
+        <w:rFonts w:ascii="Symbol" w:hAnsi="Symbol" w:hint="default"/>
+      </w:rPr>
+    </w:lvl>
+    <w:lvl w:ilvl="1" w:tplc="080A0003">
+      <w:start w:val="1"/>
+      <w:numFmt w:val="bullet"/>
+      <w:lvlText w:val="o"/>
+      <w:lvlJc w:val="left"/>
+      <w:pPr>
+        <w:ind w:left="2880" w:hanging="360"/>
+      </w:pPr>
+      <w:rPr>
+        <w:rFonts w:ascii="Courier New" w:hAnsi="Courier New" w:cs="Courier New" w:hint="default"/>
+      </w:rPr>
+    </w:lvl>
+    <w:lvl w:ilvl="2" w:tplc="080A0005" w:tentative="1">
+      <w:start w:val="1"/>
+      <w:numFmt w:val="bullet"/>
+      <w:lvlText w:val=""/>
+      <w:lvlJc w:val="left"/>
+      <w:pPr>
+        <w:ind w:left="3600" w:hanging="360"/>
+      </w:pPr>
+      <w:rPr>
+        <w:rFonts w:ascii="Wingdings" w:hAnsi="Wingdings" w:hint="default"/>
+      </w:rPr>
+    </w:lvl>
+    <w:lvl w:ilvl="3" w:tplc="080A0001" w:tentative="1">
+      <w:start w:val="1"/>
+      <w:numFmt w:val="bullet"/>
+      <w:lvlText w:val=""/>
+      <w:lvlJc w:val="left"/>
+      <w:pPr>
+        <w:ind w:left="4320" w:hanging="360"/>
+      </w:pPr>
+      <w:rPr>
+        <w:rFonts w:ascii="Symbol" w:hAnsi="Symbol" w:hint="default"/>
+      </w:rPr>
+    </w:lvl>
+    <w:lvl w:ilvl="4" w:tplc="080A0003" w:tentative="1">
+      <w:start w:val="1"/>
+      <w:numFmt w:val="bullet"/>
+      <w:lvlText w:val="o"/>
+      <w:lvlJc w:val="left"/>
+      <w:pPr>
+        <w:ind w:left="5040" w:hanging="360"/>
+      </w:pPr>
+      <w:rPr>
+        <w:rFonts w:ascii="Courier New" w:hAnsi="Courier New" w:cs="Courier New" w:hint="default"/>
+      </w:rPr>
+    </w:lvl>
+    <w:lvl w:ilvl="5" w:tplc="080A0005" w:tentative="1">
+      <w:start w:val="1"/>
+      <w:numFmt w:val="bullet"/>
+      <w:lvlText w:val=""/>
+      <w:lvlJc w:val="left"/>
+      <w:pPr>
+        <w:ind w:left="5760" w:hanging="360"/>
+      </w:pPr>
+      <w:rPr>
+        <w:rFonts w:ascii="Wingdings" w:hAnsi="Wingdings" w:hint="default"/>
+      </w:rPr>
+    </w:lvl>
+    <w:lvl w:ilvl="6" w:tplc="080A0001" w:tentative="1">
+      <w:start w:val="1"/>
+      <w:numFmt w:val="bullet"/>
+      <w:lvlText w:val=""/>
+      <w:lvlJc w:val="left"/>
+      <w:pPr>
+        <w:ind w:left="6480" w:hanging="360"/>
+      </w:pPr>
+      <w:rPr>
+        <w:rFonts w:ascii="Symbol" w:hAnsi="Symbol" w:hint="default"/>
+      </w:rPr>
+    </w:lvl>
+    <w:lvl w:ilvl="7" w:tplc="080A0003" w:tentative="1">
+      <w:start w:val="1"/>
+      <w:numFmt w:val="bullet"/>
+      <w:lvlText w:val="o"/>
+      <w:lvlJc w:val="left"/>
+      <w:pPr>
+        <w:ind w:left="7200" w:hanging="360"/>
+      </w:pPr>
+      <w:rPr>
+        <w:rFonts w:ascii="Courier New" w:hAnsi="Courier New" w:cs="Courier New" w:hint="default"/>
+      </w:rPr>
+    </w:lvl>
+    <w:lvl w:ilvl="8" w:tplc="080A0005" w:tentative="1">
+      <w:start w:val="1"/>
+      <w:numFmt w:val="bullet"/>
+      <w:lvlText w:val=""/>
+      <w:lvlJc w:val="left"/>
+      <w:pPr>
+        <w:ind w:left="7920" w:hanging="360"/>
+      </w:pPr>
+      <w:rPr>
+        <w:rFonts w:ascii="Wingdings" w:hAnsi="Wingdings" w:hint="default"/>
+      </w:rPr>
+    </w:lvl>
+  </w:abstractNum>
+  <w:abstractNum w:abstractNumId="1" w15:restartNumberingAfterBreak="0">
     <w:nsid w:val="223162B6"/>
     <w:multiLevelType w:val="hybridMultilevel"/>
     <w:tmpl w:val="F39A1E56"/>
@@ -6149,7 +6336,7 @@
       </w:pPr>
     </w:lvl>
   </w:abstractNum>
-  <w:abstractNum w:abstractNumId="1" w15:restartNumberingAfterBreak="0">
+  <w:abstractNum w:abstractNumId="2" w15:restartNumberingAfterBreak="0">
     <w:nsid w:val="28243A3D"/>
     <w:multiLevelType w:val="hybridMultilevel"/>
     <w:tmpl w:val="C99CF504"/>
@@ -6235,7 +6422,7 @@
       </w:pPr>
     </w:lvl>
   </w:abstractNum>
-  <w:abstractNum w:abstractNumId="2" w15:restartNumberingAfterBreak="0">
+  <w:abstractNum w:abstractNumId="3" w15:restartNumberingAfterBreak="0">
     <w:nsid w:val="4A444CC0"/>
     <w:multiLevelType w:val="hybridMultilevel"/>
     <w:tmpl w:val="BC963EA8"/>
@@ -6324,7 +6511,120 @@
       </w:pPr>
     </w:lvl>
   </w:abstractNum>
-  <w:abstractNum w:abstractNumId="3" w15:restartNumberingAfterBreak="0">
+  <w:abstractNum w:abstractNumId="4" w15:restartNumberingAfterBreak="0">
+    <w:nsid w:val="55AB54EB"/>
+    <w:multiLevelType w:val="hybridMultilevel"/>
+    <w:tmpl w:val="EC8E9192"/>
+    <w:lvl w:ilvl="0" w:tplc="080A0001">
+      <w:start w:val="1"/>
+      <w:numFmt w:val="bullet"/>
+      <w:lvlText w:val=""/>
+      <w:lvlJc w:val="left"/>
+      <w:pPr>
+        <w:ind w:left="2160" w:hanging="360"/>
+      </w:pPr>
+      <w:rPr>
+        <w:rFonts w:ascii="Symbol" w:hAnsi="Symbol" w:hint="default"/>
+      </w:rPr>
+    </w:lvl>
+    <w:lvl w:ilvl="1" w:tplc="080A0003">
+      <w:start w:val="1"/>
+      <w:numFmt w:val="bullet"/>
+      <w:lvlText w:val="o"/>
+      <w:lvlJc w:val="left"/>
+      <w:pPr>
+        <w:ind w:left="2880" w:hanging="360"/>
+      </w:pPr>
+      <w:rPr>
+        <w:rFonts w:ascii="Courier New" w:hAnsi="Courier New" w:cs="Courier New" w:hint="default"/>
+      </w:rPr>
+    </w:lvl>
+    <w:lvl w:ilvl="2" w:tplc="080A0005" w:tentative="1">
+      <w:start w:val="1"/>
+      <w:numFmt w:val="bullet"/>
+      <w:lvlText w:val=""/>
+      <w:lvlJc w:val="left"/>
+      <w:pPr>
+        <w:ind w:left="3600" w:hanging="360"/>
+      </w:pPr>
+      <w:rPr>
+        <w:rFonts w:ascii="Wingdings" w:hAnsi="Wingdings" w:hint="default"/>
+      </w:rPr>
+    </w:lvl>
+    <w:lvl w:ilvl="3" w:tplc="080A0001" w:tentative="1">
+      <w:start w:val="1"/>
+      <w:numFmt w:val="bullet"/>
+      <w:lvlText w:val=""/>
+      <w:lvlJc w:val="left"/>
+      <w:pPr>
+        <w:ind w:left="4320" w:hanging="360"/>
+      </w:pPr>
+      <w:rPr>
+        <w:rFonts w:ascii="Symbol" w:hAnsi="Symbol" w:hint="default"/>
+      </w:rPr>
+    </w:lvl>
+    <w:lvl w:ilvl="4" w:tplc="080A0003" w:tentative="1">
+      <w:start w:val="1"/>
+      <w:numFmt w:val="bullet"/>
+      <w:lvlText w:val="o"/>
+      <w:lvlJc w:val="left"/>
+      <w:pPr>
+        <w:ind w:left="5040" w:hanging="360"/>
+      </w:pPr>
+      <w:rPr>
+        <w:rFonts w:ascii="Courier New" w:hAnsi="Courier New" w:cs="Courier New" w:hint="default"/>
+      </w:rPr>
+    </w:lvl>
+    <w:lvl w:ilvl="5" w:tplc="080A0005" w:tentative="1">
+      <w:start w:val="1"/>
+      <w:numFmt w:val="bullet"/>
+      <w:lvlText w:val=""/>
+      <w:lvlJc w:val="left"/>
+      <w:pPr>
+        <w:ind w:left="5760" w:hanging="360"/>
+      </w:pPr>
+      <w:rPr>
+        <w:rFonts w:ascii="Wingdings" w:hAnsi="Wingdings" w:hint="default"/>
+      </w:rPr>
+    </w:lvl>
+    <w:lvl w:ilvl="6" w:tplc="080A0001" w:tentative="1">
+      <w:start w:val="1"/>
+      <w:numFmt w:val="bullet"/>
+      <w:lvlText w:val=""/>
+      <w:lvlJc w:val="left"/>
+      <w:pPr>
+        <w:ind w:left="6480" w:hanging="360"/>
+      </w:pPr>
+      <w:rPr>
+        <w:rFonts w:ascii="Symbol" w:hAnsi="Symbol" w:hint="default"/>
+      </w:rPr>
+    </w:lvl>
+    <w:lvl w:ilvl="7" w:tplc="080A0003" w:tentative="1">
+      <w:start w:val="1"/>
+      <w:numFmt w:val="bullet"/>
+      <w:lvlText w:val="o"/>
+      <w:lvlJc w:val="left"/>
+      <w:pPr>
+        <w:ind w:left="7200" w:hanging="360"/>
+      </w:pPr>
+      <w:rPr>
+        <w:rFonts w:ascii="Courier New" w:hAnsi="Courier New" w:cs="Courier New" w:hint="default"/>
+      </w:rPr>
+    </w:lvl>
+    <w:lvl w:ilvl="8" w:tplc="080A0005" w:tentative="1">
+      <w:start w:val="1"/>
+      <w:numFmt w:val="bullet"/>
+      <w:lvlText w:val=""/>
+      <w:lvlJc w:val="left"/>
+      <w:pPr>
+        <w:ind w:left="7920" w:hanging="360"/>
+      </w:pPr>
+      <w:rPr>
+        <w:rFonts w:ascii="Wingdings" w:hAnsi="Wingdings" w:hint="default"/>
+      </w:rPr>
+    </w:lvl>
+  </w:abstractNum>
+  <w:abstractNum w:abstractNumId="5" w15:restartNumberingAfterBreak="0">
     <w:nsid w:val="5FC020C1"/>
     <w:multiLevelType w:val="hybridMultilevel"/>
     <w:tmpl w:val="7576A376"/>
@@ -6413,7 +6713,7 @@
       </w:pPr>
     </w:lvl>
   </w:abstractNum>
-  <w:abstractNum w:abstractNumId="4" w15:restartNumberingAfterBreak="0">
+  <w:abstractNum w:abstractNumId="6" w15:restartNumberingAfterBreak="0">
     <w:nsid w:val="5FD24615"/>
     <w:multiLevelType w:val="hybridMultilevel"/>
     <w:tmpl w:val="04B053EC"/>
@@ -6499,10 +6799,10 @@
       </w:pPr>
     </w:lvl>
   </w:abstractNum>
-  <w:abstractNum w:abstractNumId="5" w15:restartNumberingAfterBreak="0">
+  <w:abstractNum w:abstractNumId="7" w15:restartNumberingAfterBreak="0">
     <w:nsid w:val="60A84F56"/>
     <w:multiLevelType w:val="hybridMultilevel"/>
-    <w:tmpl w:val="6E04F38C"/>
+    <w:tmpl w:val="6D6C47FE"/>
     <w:lvl w:ilvl="0" w:tplc="080A000F">
       <w:start w:val="1"/>
       <w:numFmt w:val="decimal"/>
@@ -6512,16 +6812,16 @@
         <w:ind w:left="780" w:hanging="360"/>
       </w:pPr>
     </w:lvl>
-    <w:lvl w:ilvl="1" w:tplc="74BA751C">
-      <w:start w:val="11"/>
-      <w:numFmt w:val="decimal"/>
-      <w:lvlText w:val="%2."/>
+    <w:lvl w:ilvl="1" w:tplc="080A0001">
+      <w:start w:val="1"/>
+      <w:numFmt w:val="bullet"/>
+      <w:lvlText w:val=""/>
       <w:lvlJc w:val="left"/>
       <w:pPr>
         <w:ind w:left="1500" w:hanging="360"/>
       </w:pPr>
       <w:rPr>
-        <w:rFonts w:hint="default"/>
+        <w:rFonts w:ascii="Symbol" w:hAnsi="Symbol" w:hint="default"/>
       </w:rPr>
     </w:lvl>
     <w:lvl w:ilvl="2" w:tplc="080A001B">
@@ -6588,7 +6888,93 @@
       </w:pPr>
     </w:lvl>
   </w:abstractNum>
-  <w:abstractNum w:abstractNumId="6" w15:restartNumberingAfterBreak="0">
+  <w:abstractNum w:abstractNumId="8" w15:restartNumberingAfterBreak="0">
+    <w:nsid w:val="70762344"/>
+    <w:multiLevelType w:val="hybridMultilevel"/>
+    <w:tmpl w:val="33C43BEC"/>
+    <w:lvl w:ilvl="0" w:tplc="080A000F">
+      <w:start w:val="1"/>
+      <w:numFmt w:val="decimal"/>
+      <w:lvlText w:val="%1."/>
+      <w:lvlJc w:val="left"/>
+      <w:pPr>
+        <w:ind w:left="2844" w:hanging="360"/>
+      </w:pPr>
+    </w:lvl>
+    <w:lvl w:ilvl="1" w:tplc="080A0019" w:tentative="1">
+      <w:start w:val="1"/>
+      <w:numFmt w:val="lowerLetter"/>
+      <w:lvlText w:val="%2."/>
+      <w:lvlJc w:val="left"/>
+      <w:pPr>
+        <w:ind w:left="3564" w:hanging="360"/>
+      </w:pPr>
+    </w:lvl>
+    <w:lvl w:ilvl="2" w:tplc="080A001B" w:tentative="1">
+      <w:start w:val="1"/>
+      <w:numFmt w:val="lowerRoman"/>
+      <w:lvlText w:val="%3."/>
+      <w:lvlJc w:val="right"/>
+      <w:pPr>
+        <w:ind w:left="4284" w:hanging="180"/>
+      </w:pPr>
+    </w:lvl>
+    <w:lvl w:ilvl="3" w:tplc="080A000F" w:tentative="1">
+      <w:start w:val="1"/>
+      <w:numFmt w:val="decimal"/>
+      <w:lvlText w:val="%4."/>
+      <w:lvlJc w:val="left"/>
+      <w:pPr>
+        <w:ind w:left="5004" w:hanging="360"/>
+      </w:pPr>
+    </w:lvl>
+    <w:lvl w:ilvl="4" w:tplc="080A0019" w:tentative="1">
+      <w:start w:val="1"/>
+      <w:numFmt w:val="lowerLetter"/>
+      <w:lvlText w:val="%5."/>
+      <w:lvlJc w:val="left"/>
+      <w:pPr>
+        <w:ind w:left="5724" w:hanging="360"/>
+      </w:pPr>
+    </w:lvl>
+    <w:lvl w:ilvl="5" w:tplc="080A001B" w:tentative="1">
+      <w:start w:val="1"/>
+      <w:numFmt w:val="lowerRoman"/>
+      <w:lvlText w:val="%6."/>
+      <w:lvlJc w:val="right"/>
+      <w:pPr>
+        <w:ind w:left="6444" w:hanging="180"/>
+      </w:pPr>
+    </w:lvl>
+    <w:lvl w:ilvl="6" w:tplc="080A000F" w:tentative="1">
+      <w:start w:val="1"/>
+      <w:numFmt w:val="decimal"/>
+      <w:lvlText w:val="%7."/>
+      <w:lvlJc w:val="left"/>
+      <w:pPr>
+        <w:ind w:left="7164" w:hanging="360"/>
+      </w:pPr>
+    </w:lvl>
+    <w:lvl w:ilvl="7" w:tplc="080A0019" w:tentative="1">
+      <w:start w:val="1"/>
+      <w:numFmt w:val="lowerLetter"/>
+      <w:lvlText w:val="%8."/>
+      <w:lvlJc w:val="left"/>
+      <w:pPr>
+        <w:ind w:left="7884" w:hanging="360"/>
+      </w:pPr>
+    </w:lvl>
+    <w:lvl w:ilvl="8" w:tplc="080A001B" w:tentative="1">
+      <w:start w:val="1"/>
+      <w:numFmt w:val="lowerRoman"/>
+      <w:lvlText w:val="%9."/>
+      <w:lvlJc w:val="right"/>
+      <w:pPr>
+        <w:ind w:left="8604" w:hanging="180"/>
+      </w:pPr>
+    </w:lvl>
+  </w:abstractNum>
+  <w:abstractNum w:abstractNumId="9" w15:restartNumberingAfterBreak="0">
     <w:nsid w:val="7D834C95"/>
     <w:multiLevelType w:val="hybridMultilevel"/>
     <w:tmpl w:val="F39A1E56"/>
@@ -6678,24 +7064,33 @@
     </w:lvl>
   </w:abstractNum>
   <w:num w:numId="1" w16cid:durableId="1163008217">
+    <w:abstractNumId w:val="9"/>
+  </w:num>
+  <w:num w:numId="2" w16cid:durableId="459224249">
+    <w:abstractNumId w:val="1"/>
+  </w:num>
+  <w:num w:numId="3" w16cid:durableId="529949985">
+    <w:abstractNumId w:val="7"/>
+  </w:num>
+  <w:num w:numId="4" w16cid:durableId="625817761">
+    <w:abstractNumId w:val="3"/>
+  </w:num>
+  <w:num w:numId="5" w16cid:durableId="123698570">
+    <w:abstractNumId w:val="5"/>
+  </w:num>
+  <w:num w:numId="6" w16cid:durableId="63573553">
+    <w:abstractNumId w:val="2"/>
+  </w:num>
+  <w:num w:numId="7" w16cid:durableId="1239439159">
     <w:abstractNumId w:val="6"/>
   </w:num>
-  <w:num w:numId="2" w16cid:durableId="459224249">
+  <w:num w:numId="8" w16cid:durableId="490484164">
+    <w:abstractNumId w:val="8"/>
+  </w:num>
+  <w:num w:numId="9" w16cid:durableId="1145199201">
     <w:abstractNumId w:val="0"/>
   </w:num>
-  <w:num w:numId="3" w16cid:durableId="529949985">
-    <w:abstractNumId w:val="5"/>
-  </w:num>
-  <w:num w:numId="4" w16cid:durableId="625817761">
-    <w:abstractNumId w:val="2"/>
-  </w:num>
-  <w:num w:numId="5" w16cid:durableId="123698570">
-    <w:abstractNumId w:val="3"/>
-  </w:num>
-  <w:num w:numId="6" w16cid:durableId="63573553">
-    <w:abstractNumId w:val="1"/>
-  </w:num>
-  <w:num w:numId="7" w16cid:durableId="1239439159">
+  <w:num w:numId="10" w16cid:durableId="424377160">
     <w:abstractNumId w:val="4"/>
   </w:num>
 </w:numbering>

</xml_diff>

<commit_message>
Implementación de puntos que piden diagrama de funciones, consultas operativas para ciclo 1 y 2. (También corregí los casos de uso)
</commit_message>
<xml_diff>
--- a/LABORATORIOS/Lab2/Lab02.docx
+++ b/LABORATORIOS/Lab2/Lab02.docx
@@ -60,10 +60,7 @@
     <w:p>
       <w:pPr>
         <w:pStyle w:val="Sinespaciado"/>
-        <w:numPr>
-          <w:ilvl w:val="1"/>
-          <w:numId w:val="1"/>
-        </w:numPr>
+        <w:ind w:left="1440"/>
       </w:pPr>
       <w:r>
         <w:t>Realicen el diagrama de conceptos4 extendido.</w:t>
@@ -140,10 +137,7 @@
     <w:p>
       <w:pPr>
         <w:pStyle w:val="Sinespaciado"/>
-        <w:numPr>
-          <w:ilvl w:val="1"/>
-          <w:numId w:val="1"/>
-        </w:numPr>
+        <w:ind w:left="1440"/>
       </w:pPr>
       <w:r>
         <w:t>Diagrama de conceptos extendido:</w:t>
@@ -272,15 +266,12 @@
         <w:jc w:val="both"/>
       </w:pPr>
       <w:r>
-        <w:rPr>
-          <w:noProof/>
-        </w:rPr>
         <w:lastRenderedPageBreak/>
         <w:drawing>
-          <wp:inline distT="0" distB="0" distL="0" distR="0" wp14:anchorId="0E884759" wp14:editId="1D25CB96">
-            <wp:extent cx="4458322" cy="4248743"/>
-            <wp:effectExtent l="0" t="0" r="0" b="0"/>
-            <wp:docPr id="261195280" name="Imagen 1" descr="Diagrama&#10;&#10;Descripción generada automáticamente"/>
+          <wp:inline distT="0" distB="0" distL="0" distR="0" wp14:anchorId="534AF8FB" wp14:editId="7E3EA8B8">
+            <wp:extent cx="3381847" cy="4229690"/>
+            <wp:effectExtent l="0" t="0" r="9525" b="0"/>
+            <wp:docPr id="1702067165" name="Imagen 1" descr="Diagrama&#10;&#10;Descripción generada automáticamente"/>
             <wp:cNvGraphicFramePr>
               <a:graphicFrameLocks xmlns:a="http://schemas.openxmlformats.org/drawingml/2006/main" noChangeAspect="1"/>
             </wp:cNvGraphicFramePr>
@@ -288,7 +279,7 @@
               <a:graphicData uri="http://schemas.openxmlformats.org/drawingml/2006/picture">
                 <pic:pic xmlns:pic="http://schemas.openxmlformats.org/drawingml/2006/picture">
                   <pic:nvPicPr>
-                    <pic:cNvPr id="1844635531" name="Imagen 1" descr="Diagrama&#10;&#10;Descripción generada automáticamente"/>
+                    <pic:cNvPr id="1702067165" name="Imagen 1" descr="Diagrama&#10;&#10;Descripción generada automáticamente"/>
                     <pic:cNvPicPr/>
                   </pic:nvPicPr>
                   <pic:blipFill>
@@ -300,7 +291,7 @@
                   <pic:spPr>
                     <a:xfrm>
                       <a:off x="0" y="0"/>
-                      <a:ext cx="4458322" cy="4248743"/>
+                      <a:ext cx="3381847" cy="4229690"/>
                     </a:xfrm>
                     <a:prstGeom prst="rect">
                       <a:avLst/>
@@ -316,6 +307,79 @@
     <w:p>
       <w:pPr>
         <w:pStyle w:val="Sinespaciado"/>
+        <w:ind w:left="720"/>
+        <w:jc w:val="both"/>
+      </w:pPr>
+    </w:p>
+    <w:p>
+      <w:pPr>
+        <w:ind w:left="705"/>
+      </w:pPr>
+      <w:r>
+        <w:t>En este caso fue necesario hacer tres implementaciones de Mantener, primero para asignar, eliminar o consultar los extras generados para un cliente, pues es posible que desee añadir un cargo extra, o que se arrepienta y lo cancele, o que el recepcionista necesite conocer el total de los extras de un cliente.</w:t>
+      </w:r>
+    </w:p>
+    <w:p>
+      <w:pPr>
+        <w:ind w:left="705"/>
+      </w:pPr>
+      <w:r>
+        <w:t>El</w:t>
+      </w:r>
+      <w:r>
+        <w:t xml:space="preserve"> recepcionista también debe mantener la reservación, en caso de tener que registrarla para un cliente, que eliminarla en caso de que sea cancelado, o consultarla en caso de requerir la información (pues como recepcionista debe tener acceso a esta información).</w:t>
+      </w:r>
+    </w:p>
+    <w:p>
+      <w:pPr>
+        <w:ind w:left="705"/>
+      </w:pPr>
+      <w:r>
+        <w:t>El cliente debe poder mantener su reserva, puesto que debe poder registrarla, para guardar su cupo en el hotel y programar su estadía en la base de datos, poder eliminarla en el caso que se presente una cancelación, además de consultar la información de su reserva (fecha, habitación, costo).</w:t>
+      </w:r>
+    </w:p>
+    <w:p>
+      <w:pPr>
+        <w:ind w:left="705"/>
+      </w:pPr>
+      <w:r>
+        <w:t>El recepcionista debe poder registrar la llegada y salida de los clientes, no debe eliminarla, sino registrarla y consultarla de ser necesario.</w:t>
+      </w:r>
+    </w:p>
+    <w:p>
+      <w:pPr>
+        <w:ind w:left="705"/>
+      </w:pPr>
+      <w:r>
+        <w:t>El cliente debe poder registrar su encuesta y consultar la retroalimentación que dio, pero no debe eliminarla.</w:t>
+      </w:r>
+    </w:p>
+    <w:p>
+      <w:pPr>
+        <w:ind w:left="705"/>
+      </w:pPr>
+      <w:r>
+        <w:t xml:space="preserve">El cliente puede consultar su cuenta a pagar, pero no puede modificarla ni registrarla, pues se irá actualizando con los pagos extras y el costo </w:t>
+      </w:r>
+      <w:r>
+        <w:t>de la reservación, pero no debe afectar esta información, para cambiar esta información se deben tener los permisos requeridos.</w:t>
+      </w:r>
+    </w:p>
+    <w:p>
+      <w:pPr>
+        <w:ind w:left="705"/>
+      </w:pPr>
+    </w:p>
+    <w:p>
+      <w:pPr>
+        <w:pStyle w:val="Sinespaciado"/>
+        <w:ind w:left="720"/>
+        <w:jc w:val="both"/>
+      </w:pPr>
+    </w:p>
+    <w:p>
+      <w:pPr>
+        <w:pStyle w:val="Sinespaciado"/>
         <w:numPr>
           <w:ilvl w:val="0"/>
           <w:numId w:val="1"/>
@@ -323,7 +387,7 @@
         <w:jc w:val="both"/>
       </w:pPr>
       <w:r>
-        <w:t>Modelo conceptual. Consultas Operativas. (¿qué ofrece?) // Falta por resolver</w:t>
+        <w:t xml:space="preserve">Modelo conceptual. Consultas Operativas. (¿qué ofrece?) </w:t>
       </w:r>
     </w:p>
     <w:p>
@@ -372,6 +436,7 @@
         <w:ind w:left="2160"/>
       </w:pPr>
       <w:r>
+        <w:lastRenderedPageBreak/>
         <w:t>[id, descripción, número de habitaciones, porcentaje de habitaciones] (Orden de mayor a menor por número de habitaciones)</w:t>
       </w:r>
     </w:p>
@@ -572,6 +637,24 @@
     <w:p>
       <w:pPr>
         <w:pStyle w:val="Prrafodelista"/>
+        <w:ind w:left="2880"/>
+        <w:rPr>
+          <w:lang w:val="en-US"/>
+        </w:rPr>
+      </w:pPr>
+    </w:p>
+    <w:p>
+      <w:pPr>
+        <w:pStyle w:val="Prrafodelista"/>
+        <w:ind w:left="2880"/>
+        <w:rPr>
+          <w:lang w:val="en-US"/>
+        </w:rPr>
+      </w:pPr>
+    </w:p>
+    <w:p>
+      <w:pPr>
+        <w:pStyle w:val="Prrafodelista"/>
         <w:numPr>
           <w:ilvl w:val="2"/>
           <w:numId w:val="1"/>
@@ -757,7 +840,6 @@
         <w:rPr>
           <w:lang w:val="en-US"/>
         </w:rPr>
-        <w:lastRenderedPageBreak/>
         <w:t xml:space="preserve">ORDER BY </w:t>
       </w:r>
       <w:proofErr w:type="spellStart"/>
@@ -982,6 +1064,7 @@
         <w:rPr>
           <w:noProof/>
         </w:rPr>
+        <w:lastRenderedPageBreak/>
         <w:drawing>
           <wp:inline distT="0" distB="0" distL="0" distR="0" wp14:anchorId="1A166FEF" wp14:editId="3B528C72">
             <wp:extent cx="4572396" cy="1790855"/>
@@ -1095,6 +1178,9 @@
         <w:ind w:left="1980"/>
       </w:pPr>
       <w:r>
+        <w:rPr>
+          <w:noProof/>
+        </w:rPr>
         <w:drawing>
           <wp:inline distT="0" distB="0" distL="0" distR="0" wp14:anchorId="210C438B" wp14:editId="47B5442A">
             <wp:extent cx="4122777" cy="358171"/>
@@ -1313,13 +1399,8 @@
         <w:t xml:space="preserve">WHERE </w:t>
       </w:r>
       <w:proofErr w:type="spellStart"/>
-      <w:proofErr w:type="gramStart"/>
-      <w:r>
-        <w:t>booking.booking</w:t>
-      </w:r>
-      <w:proofErr w:type="gramEnd"/>
-      <w:r>
-        <w:t>_id</w:t>
+      <w:r>
+        <w:t>booking.booking_id</w:t>
       </w:r>
       <w:proofErr w:type="spellEnd"/>
       <w:r>
@@ -1332,6 +1413,9 @@
         <w:ind w:left="2160"/>
       </w:pPr>
       <w:r>
+        <w:rPr>
+          <w:noProof/>
+        </w:rPr>
         <w:drawing>
           <wp:inline distT="0" distB="0" distL="0" distR="0" wp14:anchorId="61E8D04E" wp14:editId="4EC3E1BC">
             <wp:extent cx="967824" cy="1127858"/>
@@ -1393,7 +1477,6 @@
         <w:ind w:left="1440"/>
       </w:pPr>
       <w:r>
-        <w:lastRenderedPageBreak/>
         <w:t>Preséntenlas en el diagrama de casos de uso.</w:t>
       </w:r>
     </w:p>
@@ -1579,6 +1662,7 @@
         <w:ind w:left="1440"/>
       </w:pPr>
       <w:r>
+        <w:lastRenderedPageBreak/>
         <w:t>Recuerden los atributos a los que decidieron permitir que fueran desconocidos.</w:t>
       </w:r>
     </w:p>
@@ -1600,14 +1684,11 @@
         <w:ind w:left="1440"/>
       </w:pPr>
       <w:r>
-        <w:rPr>
-          <w:noProof/>
-        </w:rPr>
         <w:drawing>
-          <wp:inline distT="0" distB="0" distL="0" distR="0" wp14:anchorId="5628F8C2" wp14:editId="59558EC0">
-            <wp:extent cx="3445933" cy="4864453"/>
-            <wp:effectExtent l="0" t="0" r="2540" b="0"/>
-            <wp:docPr id="30674020" name="Imagen 1"/>
+          <wp:inline distT="0" distB="0" distL="0" distR="0" wp14:anchorId="72182CD0" wp14:editId="73AD70E1">
+            <wp:extent cx="2491200" cy="3607388"/>
+            <wp:effectExtent l="0" t="0" r="4445" b="0"/>
+            <wp:docPr id="1854257178" name="Imagen 1"/>
             <wp:cNvGraphicFramePr>
               <a:graphicFrameLocks xmlns:a="http://schemas.openxmlformats.org/drawingml/2006/main" noChangeAspect="1"/>
             </wp:cNvGraphicFramePr>
@@ -1615,17 +1696,11 @@
               <a:graphicData uri="http://schemas.openxmlformats.org/drawingml/2006/picture">
                 <pic:pic xmlns:pic="http://schemas.openxmlformats.org/drawingml/2006/picture">
                   <pic:nvPicPr>
-                    <pic:cNvPr id="30674020" name="Imagen 1"/>
+                    <pic:cNvPr id="1854257178" name=""/>
                     <pic:cNvPicPr/>
                   </pic:nvPicPr>
                   <pic:blipFill>
-                    <a:blip r:embed="rId12">
-                      <a:extLst>
-                        <a:ext uri="{28A0092B-C50C-407E-A947-70E740481C1C}">
-                          <a14:useLocalDpi xmlns:a14="http://schemas.microsoft.com/office/drawing/2010/main" val="0"/>
-                        </a:ext>
-                      </a:extLst>
-                    </a:blip>
+                    <a:blip r:embed="rId12"/>
                     <a:stretch>
                       <a:fillRect/>
                     </a:stretch>
@@ -1633,7 +1708,7 @@
                   <pic:spPr>
                     <a:xfrm>
                       <a:off x="0" y="0"/>
-                      <a:ext cx="3458512" cy="4882210"/>
+                      <a:ext cx="2493193" cy="3610274"/>
                     </a:xfrm>
                     <a:prstGeom prst="rect">
                       <a:avLst/>
@@ -1932,6 +2007,10 @@
         <w:ind w:left="2880"/>
       </w:pPr>
       <w:r>
+        <w:rPr>
+          <w:noProof/>
+        </w:rPr>
+        <w:lastRenderedPageBreak/>
         <w:drawing>
           <wp:inline distT="0" distB="0" distL="0" distR="0" wp14:anchorId="5AEC0A83" wp14:editId="253F897B">
             <wp:extent cx="1348857" cy="2491956"/>
@@ -2316,11 +2395,13 @@
         <w:ind w:left="2880"/>
         <w:rPr>
           <w:rFonts w:ascii="Courier New" w:hAnsi="Courier New" w:cs="Courier New"/>
-        </w:rPr>
-      </w:pPr>
-      <w:r>
-        <w:rPr>
-          <w:rFonts w:ascii="Courier New" w:hAnsi="Courier New" w:cs="Courier New"/>
+          <w:lang w:val="en-US"/>
+        </w:rPr>
+      </w:pPr>
+      <w:r>
+        <w:rPr>
+          <w:rFonts w:ascii="Courier New" w:hAnsi="Courier New" w:cs="Courier New"/>
+          <w:lang w:val="en-US"/>
         </w:rPr>
         <w:t xml:space="preserve">GROUP BY </w:t>
       </w:r>
@@ -2329,6 +2410,7 @@
       <w:r>
         <w:rPr>
           <w:rFonts w:ascii="Courier New" w:hAnsi="Courier New" w:cs="Courier New"/>
+          <w:lang w:val="en-US"/>
         </w:rPr>
         <w:t>a.booking</w:t>
       </w:r>
@@ -2336,6 +2418,7 @@
       <w:r>
         <w:rPr>
           <w:rFonts w:ascii="Courier New" w:hAnsi="Courier New" w:cs="Courier New"/>
+          <w:lang w:val="en-US"/>
         </w:rPr>
         <w:t>_id</w:t>
       </w:r>
@@ -2599,123 +2682,126 @@
           <w:rFonts w:ascii="Courier New" w:hAnsi="Courier New" w:cs="Courier New"/>
           <w:lang w:val="en-US"/>
         </w:rPr>
+        <w:t xml:space="preserve">JOIN rate c ON </w:t>
+      </w:r>
+      <w:proofErr w:type="spellStart"/>
+      <w:proofErr w:type="gramStart"/>
+      <w:r>
+        <w:rPr>
+          <w:rFonts w:ascii="Courier New" w:hAnsi="Courier New" w:cs="Courier New"/>
+          <w:lang w:val="en-US"/>
+        </w:rPr>
+        <w:t>b.room</w:t>
+      </w:r>
+      <w:proofErr w:type="gramEnd"/>
+      <w:r>
+        <w:rPr>
+          <w:rFonts w:ascii="Courier New" w:hAnsi="Courier New" w:cs="Courier New"/>
+          <w:lang w:val="en-US"/>
+        </w:rPr>
+        <w:t>_type_requested</w:t>
+      </w:r>
+      <w:proofErr w:type="spellEnd"/>
+      <w:r>
+        <w:rPr>
+          <w:rFonts w:ascii="Courier New" w:hAnsi="Courier New" w:cs="Courier New"/>
+          <w:lang w:val="en-US"/>
+        </w:rPr>
+        <w:t xml:space="preserve"> = </w:t>
+      </w:r>
+      <w:proofErr w:type="spellStart"/>
+      <w:r>
+        <w:rPr>
+          <w:rFonts w:ascii="Courier New" w:hAnsi="Courier New" w:cs="Courier New"/>
+          <w:lang w:val="en-US"/>
+        </w:rPr>
+        <w:t>c.room_type</w:t>
+      </w:r>
+      <w:proofErr w:type="spellEnd"/>
+    </w:p>
+    <w:p>
+      <w:pPr>
+        <w:pStyle w:val="Prrafodelista"/>
+        <w:ind w:left="3588" w:firstLine="660"/>
+        <w:rPr>
+          <w:rFonts w:ascii="Courier New" w:hAnsi="Courier New" w:cs="Courier New"/>
+          <w:lang w:val="en-US"/>
+        </w:rPr>
+      </w:pPr>
+      <w:r>
+        <w:rPr>
+          <w:rFonts w:ascii="Courier New" w:hAnsi="Courier New" w:cs="Courier New"/>
+          <w:lang w:val="en-US"/>
+        </w:rPr>
+        <w:t xml:space="preserve">GROUP BY </w:t>
+      </w:r>
+      <w:proofErr w:type="spellStart"/>
+      <w:proofErr w:type="gramStart"/>
+      <w:r>
+        <w:rPr>
+          <w:rFonts w:ascii="Courier New" w:hAnsi="Courier New" w:cs="Courier New"/>
+          <w:lang w:val="en-US"/>
+        </w:rPr>
+        <w:t>a.booking</w:t>
+      </w:r>
+      <w:proofErr w:type="gramEnd"/>
+      <w:r>
+        <w:rPr>
+          <w:rFonts w:ascii="Courier New" w:hAnsi="Courier New" w:cs="Courier New"/>
+          <w:lang w:val="en-US"/>
+        </w:rPr>
+        <w:t>_id</w:t>
+      </w:r>
+      <w:proofErr w:type="spellEnd"/>
+      <w:r>
+        <w:rPr>
+          <w:rFonts w:ascii="Courier New" w:hAnsi="Courier New" w:cs="Courier New"/>
+          <w:lang w:val="en-US"/>
+        </w:rPr>
+        <w:t xml:space="preserve">) AS </w:t>
+      </w:r>
+      <w:proofErr w:type="spellStart"/>
+      <w:r>
+        <w:rPr>
+          <w:rFonts w:ascii="Courier New" w:hAnsi="Courier New" w:cs="Courier New"/>
+          <w:lang w:val="en-US"/>
+        </w:rPr>
+        <w:t>total_aux</w:t>
+      </w:r>
+      <w:proofErr w:type="spellEnd"/>
+      <w:r>
+        <w:rPr>
+          <w:rFonts w:ascii="Courier New" w:hAnsi="Courier New" w:cs="Courier New"/>
+          <w:lang w:val="en-US"/>
+        </w:rPr>
+        <w:t>)</w:t>
+      </w:r>
+    </w:p>
+    <w:p>
+      <w:pPr>
+        <w:pStyle w:val="Prrafodelista"/>
+        <w:ind w:left="2880"/>
+        <w:rPr>
+          <w:rFonts w:ascii="Courier New" w:hAnsi="Courier New" w:cs="Courier New"/>
+        </w:rPr>
+      </w:pPr>
+      <w:r>
+        <w:rPr>
+          <w:rFonts w:ascii="Courier New" w:hAnsi="Courier New" w:cs="Courier New"/>
+        </w:rPr>
+        <w:t>ORDER BY total DESC</w:t>
+      </w:r>
+    </w:p>
+    <w:p>
+      <w:pPr>
+        <w:pStyle w:val="Prrafodelista"/>
+        <w:ind w:left="2880"/>
+      </w:pPr>
+      <w:r>
+        <w:rPr>
+          <w:noProof/>
+        </w:rPr>
         <w:lastRenderedPageBreak/>
-        <w:t xml:space="preserve">JOIN rate c ON </w:t>
-      </w:r>
-      <w:proofErr w:type="spellStart"/>
-      <w:proofErr w:type="gramStart"/>
-      <w:r>
-        <w:rPr>
-          <w:rFonts w:ascii="Courier New" w:hAnsi="Courier New" w:cs="Courier New"/>
-          <w:lang w:val="en-US"/>
-        </w:rPr>
-        <w:t>b.room</w:t>
-      </w:r>
-      <w:proofErr w:type="gramEnd"/>
-      <w:r>
-        <w:rPr>
-          <w:rFonts w:ascii="Courier New" w:hAnsi="Courier New" w:cs="Courier New"/>
-          <w:lang w:val="en-US"/>
-        </w:rPr>
-        <w:t>_type_requested</w:t>
-      </w:r>
-      <w:proofErr w:type="spellEnd"/>
-      <w:r>
-        <w:rPr>
-          <w:rFonts w:ascii="Courier New" w:hAnsi="Courier New" w:cs="Courier New"/>
-          <w:lang w:val="en-US"/>
-        </w:rPr>
-        <w:t xml:space="preserve"> = </w:t>
-      </w:r>
-      <w:proofErr w:type="spellStart"/>
-      <w:r>
-        <w:rPr>
-          <w:rFonts w:ascii="Courier New" w:hAnsi="Courier New" w:cs="Courier New"/>
-          <w:lang w:val="en-US"/>
-        </w:rPr>
-        <w:t>c.room_type</w:t>
-      </w:r>
-      <w:proofErr w:type="spellEnd"/>
-    </w:p>
-    <w:p>
-      <w:pPr>
-        <w:pStyle w:val="Prrafodelista"/>
-        <w:ind w:left="3588" w:firstLine="660"/>
-        <w:rPr>
-          <w:rFonts w:ascii="Courier New" w:hAnsi="Courier New" w:cs="Courier New"/>
-          <w:lang w:val="en-US"/>
-        </w:rPr>
-      </w:pPr>
-      <w:r>
-        <w:rPr>
-          <w:rFonts w:ascii="Courier New" w:hAnsi="Courier New" w:cs="Courier New"/>
-          <w:lang w:val="en-US"/>
-        </w:rPr>
-        <w:t xml:space="preserve">GROUP BY </w:t>
-      </w:r>
-      <w:proofErr w:type="spellStart"/>
-      <w:proofErr w:type="gramStart"/>
-      <w:r>
-        <w:rPr>
-          <w:rFonts w:ascii="Courier New" w:hAnsi="Courier New" w:cs="Courier New"/>
-          <w:lang w:val="en-US"/>
-        </w:rPr>
-        <w:t>a.booking</w:t>
-      </w:r>
-      <w:proofErr w:type="gramEnd"/>
-      <w:r>
-        <w:rPr>
-          <w:rFonts w:ascii="Courier New" w:hAnsi="Courier New" w:cs="Courier New"/>
-          <w:lang w:val="en-US"/>
-        </w:rPr>
-        <w:t>_id</w:t>
-      </w:r>
-      <w:proofErr w:type="spellEnd"/>
-      <w:r>
-        <w:rPr>
-          <w:rFonts w:ascii="Courier New" w:hAnsi="Courier New" w:cs="Courier New"/>
-          <w:lang w:val="en-US"/>
-        </w:rPr>
-        <w:t xml:space="preserve">) AS </w:t>
-      </w:r>
-      <w:proofErr w:type="spellStart"/>
-      <w:r>
-        <w:rPr>
-          <w:rFonts w:ascii="Courier New" w:hAnsi="Courier New" w:cs="Courier New"/>
-          <w:lang w:val="en-US"/>
-        </w:rPr>
-        <w:t>total_aux</w:t>
-      </w:r>
-      <w:proofErr w:type="spellEnd"/>
-      <w:r>
-        <w:rPr>
-          <w:rFonts w:ascii="Courier New" w:hAnsi="Courier New" w:cs="Courier New"/>
-          <w:lang w:val="en-US"/>
-        </w:rPr>
-        <w:t>)</w:t>
-      </w:r>
-    </w:p>
-    <w:p>
-      <w:pPr>
-        <w:pStyle w:val="Prrafodelista"/>
-        <w:ind w:left="2880"/>
-        <w:rPr>
-          <w:rFonts w:ascii="Courier New" w:hAnsi="Courier New" w:cs="Courier New"/>
-        </w:rPr>
-      </w:pPr>
-      <w:r>
-        <w:rPr>
-          <w:rFonts w:ascii="Courier New" w:hAnsi="Courier New" w:cs="Courier New"/>
-        </w:rPr>
-        <w:t>ORDER BY total DESC</w:t>
-      </w:r>
-    </w:p>
-    <w:p>
-      <w:pPr>
-        <w:pStyle w:val="Prrafodelista"/>
-        <w:ind w:left="2880"/>
-      </w:pPr>
-      <w:r>
         <w:drawing>
           <wp:inline distT="0" distB="0" distL="0" distR="0" wp14:anchorId="150F8E70" wp14:editId="4780EE59">
             <wp:extent cx="3490262" cy="3939881"/>
@@ -2774,12 +2860,10 @@
         <w:t xml:space="preserve">La suma total de los extras por habitaciones. Ordenar por habitaciones (Mostrar </w:t>
       </w:r>
       <w:proofErr w:type="spellStart"/>
-      <w:proofErr w:type="gramStart"/>
       <w:r>
         <w:t>habitación,nombre</w:t>
       </w:r>
       <w:proofErr w:type="spellEnd"/>
-      <w:proofErr w:type="gramEnd"/>
       <w:r>
         <w:t>, apellido, total extra)</w:t>
       </w:r>
@@ -2976,11 +3060,13 @@
         <w:ind w:left="2880"/>
         <w:rPr>
           <w:rFonts w:ascii="Courier New" w:hAnsi="Courier New" w:cs="Courier New"/>
-        </w:rPr>
-      </w:pPr>
-      <w:r>
-        <w:rPr>
-          <w:rFonts w:ascii="Courier New" w:hAnsi="Courier New" w:cs="Courier New"/>
+          <w:lang w:val="en-US"/>
+        </w:rPr>
+      </w:pPr>
+      <w:r>
+        <w:rPr>
+          <w:rFonts w:ascii="Courier New" w:hAnsi="Courier New" w:cs="Courier New"/>
+          <w:lang w:val="en-US"/>
         </w:rPr>
         <w:t xml:space="preserve">GROUP BY </w:t>
       </w:r>
@@ -2989,6 +3075,7 @@
       <w:r>
         <w:rPr>
           <w:rFonts w:ascii="Courier New" w:hAnsi="Courier New" w:cs="Courier New"/>
+          <w:lang w:val="en-US"/>
         </w:rPr>
         <w:t>a.booking</w:t>
       </w:r>
@@ -2996,6 +3083,7 @@
       <w:r>
         <w:rPr>
           <w:rFonts w:ascii="Courier New" w:hAnsi="Courier New" w:cs="Courier New"/>
+          <w:lang w:val="en-US"/>
         </w:rPr>
         <w:t>_id</w:t>
       </w:r>
@@ -3046,9 +3134,9 @@
       </w:pPr>
       <w:r>
         <w:rPr>
-          <w:lang w:val="en-US"/>
-        </w:rPr>
-        <w:lastRenderedPageBreak/>
+          <w:noProof/>
+          <w:lang w:val="en-US"/>
+        </w:rPr>
         <w:drawing>
           <wp:inline distT="0" distB="0" distL="0" distR="0" wp14:anchorId="43CF76E6" wp14:editId="4A0EDFEB">
             <wp:extent cx="3596952" cy="3452159"/>
@@ -3638,6 +3726,7 @@
       <w:r>
         <w:rPr>
           <w:rFonts w:eastAsia="Times New Roman" w:cs="Times New Roman"/>
+          <w:noProof/>
           <w:color w:val="auto"/>
           <w:kern w:val="0"/>
           <w:szCs w:val="24"/>
@@ -3755,7 +3844,6 @@
         <w:pStyle w:val="Ttulo1"/>
       </w:pPr>
       <w:r>
-        <w:lastRenderedPageBreak/>
         <w:t>PARTE CINCO. Extendiendo un ciclo.</w:t>
       </w:r>
     </w:p>
@@ -3798,10 +3886,17 @@
     <w:p>
       <w:pPr>
         <w:pStyle w:val="Prrafodelista"/>
-        <w:numPr>
-          <w:ilvl w:val="1"/>
-          <w:numId w:val="3"/>
-        </w:numPr>
+        <w:ind w:left="1500" w:firstLine="624"/>
+        <w:rPr>
+          <w:rFonts w:ascii="Courier New" w:hAnsi="Courier New" w:cs="Courier New"/>
+          <w:lang w:val="en-US"/>
+        </w:rPr>
+      </w:pPr>
+    </w:p>
+    <w:p>
+      <w:pPr>
+        <w:pStyle w:val="Prrafodelista"/>
+        <w:ind w:left="1500" w:firstLine="624"/>
         <w:rPr>
           <w:rFonts w:ascii="Courier New" w:hAnsi="Courier New" w:cs="Courier New"/>
           <w:lang w:val="en-US"/>
@@ -3840,14 +3935,12 @@
           <w:rFonts w:ascii="Courier New" w:hAnsi="Courier New" w:cs="Courier New"/>
         </w:rPr>
       </w:pPr>
-      <w:proofErr w:type="gramStart"/>
       <w:r>
         <w:rPr>
           <w:rFonts w:ascii="Courier New" w:hAnsi="Courier New" w:cs="Courier New"/>
         </w:rPr>
         <w:t>FROM(</w:t>
       </w:r>
-      <w:proofErr w:type="gramEnd"/>
     </w:p>
     <w:p>
       <w:pPr>
@@ -3934,6 +4027,7 @@
         <w:ind w:left="1500"/>
         <w:rPr>
           <w:rFonts w:ascii="Courier New" w:hAnsi="Courier New" w:cs="Courier New"/>
+          <w:lang w:val="en-US"/>
         </w:rPr>
       </w:pPr>
       <w:r>
@@ -3946,6 +4040,7 @@
       <w:r>
         <w:rPr>
           <w:rFonts w:ascii="Courier New" w:hAnsi="Courier New" w:cs="Courier New"/>
+          <w:lang w:val="en-US"/>
         </w:rPr>
         <w:t xml:space="preserve">AS a </w:t>
       </w:r>
@@ -3953,6 +4048,7 @@
       <w:r>
         <w:rPr>
           <w:rFonts w:ascii="Courier New" w:hAnsi="Courier New" w:cs="Courier New"/>
+          <w:lang w:val="en-US"/>
         </w:rPr>
         <w:t>JOIN(</w:t>
       </w:r>
@@ -3963,11 +4059,13 @@
         <w:ind w:left="1500"/>
         <w:rPr>
           <w:rFonts w:ascii="Courier New" w:hAnsi="Courier New" w:cs="Courier New"/>
-        </w:rPr>
-      </w:pPr>
-      <w:r>
-        <w:rPr>
-          <w:rFonts w:ascii="Courier New" w:hAnsi="Courier New" w:cs="Courier New"/>
+          <w:lang w:val="en-US"/>
+        </w:rPr>
+      </w:pPr>
+      <w:r>
+        <w:rPr>
+          <w:rFonts w:ascii="Courier New" w:hAnsi="Courier New" w:cs="Courier New"/>
+          <w:lang w:val="en-US"/>
         </w:rPr>
         <w:tab/>
         <w:t>SELECT*</w:t>
@@ -3978,22 +4076,16 @@
         <w:ind w:left="1500"/>
         <w:rPr>
           <w:rFonts w:ascii="Courier New" w:hAnsi="Courier New" w:cs="Courier New"/>
-        </w:rPr>
-      </w:pPr>
-      <w:r>
-        <w:rPr>
-          <w:rFonts w:ascii="Courier New" w:hAnsi="Courier New" w:cs="Courier New"/>
-        </w:rPr>
-        <w:t xml:space="preserve">        FROM </w:t>
-      </w:r>
-      <w:proofErr w:type="spellStart"/>
-      <w:r>
-        <w:rPr>
-          <w:rFonts w:ascii="Courier New" w:hAnsi="Courier New" w:cs="Courier New"/>
-        </w:rPr>
-        <w:t>booking</w:t>
-      </w:r>
-      <w:proofErr w:type="spellEnd"/>
+          <w:lang w:val="en-US"/>
+        </w:rPr>
+      </w:pPr>
+      <w:r>
+        <w:rPr>
+          <w:rFonts w:ascii="Courier New" w:hAnsi="Courier New" w:cs="Courier New"/>
+          <w:lang w:val="en-US"/>
+        </w:rPr>
+        <w:t xml:space="preserve">        FROM booking</w:t>
+      </w:r>
     </w:p>
     <w:p>
       <w:pPr>
@@ -4050,6 +4142,7 @@
           <w:rFonts w:ascii="Courier New" w:hAnsi="Courier New" w:cs="Courier New"/>
           <w:lang w:val="en-US"/>
         </w:rPr>
+        <w:lastRenderedPageBreak/>
         <w:tab/>
         <w:t>ON (</w:t>
       </w:r>
@@ -4278,19 +4371,11 @@
         <w:t xml:space="preserve">ORDER BY </w:t>
       </w:r>
       <w:proofErr w:type="spellStart"/>
-      <w:proofErr w:type="gramStart"/>
-      <w:r>
-        <w:rPr>
-          <w:rFonts w:ascii="Courier New" w:hAnsi="Courier New" w:cs="Courier New"/>
-        </w:rPr>
-        <w:t>a.last</w:t>
-      </w:r>
-      <w:proofErr w:type="gramEnd"/>
-      <w:r>
-        <w:rPr>
-          <w:rFonts w:ascii="Courier New" w:hAnsi="Courier New" w:cs="Courier New"/>
-        </w:rPr>
-        <w:t>_name</w:t>
+      <w:r>
+        <w:rPr>
+          <w:rFonts w:ascii="Courier New" w:hAnsi="Courier New" w:cs="Courier New"/>
+        </w:rPr>
+        <w:t>a.last_name</w:t>
       </w:r>
       <w:proofErr w:type="spellEnd"/>
     </w:p>
@@ -4299,6 +4384,9 @@
         <w:ind w:left="1500"/>
       </w:pPr>
       <w:r>
+        <w:rPr>
+          <w:noProof/>
+        </w:rPr>
         <w:drawing>
           <wp:inline distT="0" distB="0" distL="0" distR="0" wp14:anchorId="0E20D237" wp14:editId="2047BE79">
             <wp:extent cx="2720576" cy="2415749"/>
@@ -4531,95 +4619,84 @@
           <w:rFonts w:ascii="Courier New" w:hAnsi="Courier New" w:cs="Courier New"/>
           <w:lang w:val="en-US"/>
         </w:rPr>
+        <w:t xml:space="preserve"> FROM booking</w:t>
+      </w:r>
+    </w:p>
+    <w:p>
+      <w:pPr>
+        <w:ind w:left="1416"/>
+        <w:rPr>
+          <w:rFonts w:ascii="Courier New" w:hAnsi="Courier New" w:cs="Courier New"/>
+          <w:lang w:val="en-US"/>
+        </w:rPr>
+      </w:pPr>
+      <w:r>
+        <w:rPr>
+          <w:rFonts w:ascii="Courier New" w:hAnsi="Courier New" w:cs="Courier New"/>
+          <w:lang w:val="en-US"/>
+        </w:rPr>
+        <w:t xml:space="preserve"> WHERE </w:t>
+      </w:r>
+      <w:proofErr w:type="spellStart"/>
+      <w:r>
+        <w:rPr>
+          <w:rFonts w:ascii="Courier New" w:hAnsi="Courier New" w:cs="Courier New"/>
+          <w:lang w:val="en-US"/>
+        </w:rPr>
+        <w:t>booking_Date</w:t>
+      </w:r>
+      <w:proofErr w:type="spellEnd"/>
+      <w:r>
+        <w:rPr>
+          <w:rFonts w:ascii="Courier New" w:hAnsi="Courier New" w:cs="Courier New"/>
+          <w:lang w:val="en-US"/>
+        </w:rPr>
+        <w:t xml:space="preserve"> BETWEEN '2016-11-14' AND '2016-11-20'</w:t>
+      </w:r>
+    </w:p>
+    <w:p>
+      <w:pPr>
+        <w:ind w:left="1416"/>
+        <w:rPr>
+          <w:rFonts w:ascii="Courier New" w:hAnsi="Courier New" w:cs="Courier New"/>
+        </w:rPr>
+      </w:pPr>
+      <w:r>
+        <w:rPr>
+          <w:rFonts w:ascii="Courier New" w:hAnsi="Courier New" w:cs="Courier New"/>
+          <w:lang w:val="en-US"/>
+        </w:rPr>
         <w:t xml:space="preserve"> </w:t>
       </w:r>
       <w:r>
         <w:rPr>
           <w:rFonts w:ascii="Courier New" w:hAnsi="Courier New" w:cs="Courier New"/>
-          <w:lang w:val="en-US"/>
-        </w:rPr>
-        <w:t>FROM booking</w:t>
+        </w:rPr>
+        <w:t xml:space="preserve">GROUP BY </w:t>
+      </w:r>
+      <w:proofErr w:type="spellStart"/>
+      <w:r>
+        <w:rPr>
+          <w:rFonts w:ascii="Courier New" w:hAnsi="Courier New" w:cs="Courier New"/>
+        </w:rPr>
+        <w:t>booking_date</w:t>
+      </w:r>
+      <w:proofErr w:type="spellEnd"/>
+      <w:r>
+        <w:rPr>
+          <w:rFonts w:ascii="Courier New" w:hAnsi="Courier New" w:cs="Courier New"/>
+        </w:rPr>
+        <w:t>;</w:t>
       </w:r>
     </w:p>
     <w:p>
       <w:pPr>
         <w:ind w:left="1416"/>
-        <w:rPr>
-          <w:rFonts w:ascii="Courier New" w:hAnsi="Courier New" w:cs="Courier New"/>
-          <w:lang w:val="en-US"/>
-        </w:rPr>
-      </w:pPr>
-      <w:r>
-        <w:rPr>
-          <w:rFonts w:ascii="Courier New" w:hAnsi="Courier New" w:cs="Courier New"/>
-          <w:lang w:val="en-US"/>
-        </w:rPr>
-        <w:t xml:space="preserve"> </w:t>
-      </w:r>
-      <w:r>
-        <w:rPr>
-          <w:rFonts w:ascii="Courier New" w:hAnsi="Courier New" w:cs="Courier New"/>
-          <w:lang w:val="en-US"/>
-        </w:rPr>
-        <w:t xml:space="preserve">WHERE </w:t>
-      </w:r>
-      <w:proofErr w:type="spellStart"/>
-      <w:r>
-        <w:rPr>
-          <w:rFonts w:ascii="Courier New" w:hAnsi="Courier New" w:cs="Courier New"/>
-          <w:lang w:val="en-US"/>
-        </w:rPr>
-        <w:t>booking_Date</w:t>
-      </w:r>
-      <w:proofErr w:type="spellEnd"/>
-      <w:r>
-        <w:rPr>
-          <w:rFonts w:ascii="Courier New" w:hAnsi="Courier New" w:cs="Courier New"/>
-          <w:lang w:val="en-US"/>
-        </w:rPr>
-        <w:t xml:space="preserve"> BETWEEN '2016-11-14' AND '2016-11-20'</w:t>
-      </w:r>
-    </w:p>
-    <w:p>
-      <w:pPr>
-        <w:ind w:left="1416"/>
-        <w:rPr>
-          <w:rFonts w:ascii="Courier New" w:hAnsi="Courier New" w:cs="Courier New"/>
-        </w:rPr>
-      </w:pPr>
-      <w:r>
-        <w:rPr>
-          <w:rFonts w:ascii="Courier New" w:hAnsi="Courier New" w:cs="Courier New"/>
-        </w:rPr>
-        <w:lastRenderedPageBreak/>
-        <w:t xml:space="preserve"> </w:t>
-      </w:r>
-      <w:r>
-        <w:rPr>
-          <w:rFonts w:ascii="Courier New" w:hAnsi="Courier New" w:cs="Courier New"/>
-        </w:rPr>
-        <w:t xml:space="preserve">GROUP BY </w:t>
-      </w:r>
-      <w:proofErr w:type="spellStart"/>
-      <w:r>
-        <w:rPr>
-          <w:rFonts w:ascii="Courier New" w:hAnsi="Courier New" w:cs="Courier New"/>
-        </w:rPr>
-        <w:t>booking_date</w:t>
-      </w:r>
-      <w:proofErr w:type="spellEnd"/>
-      <w:r>
-        <w:rPr>
-          <w:rFonts w:ascii="Courier New" w:hAnsi="Courier New" w:cs="Courier New"/>
-        </w:rPr>
-        <w:t>;</w:t>
-      </w:r>
-    </w:p>
-    <w:p>
-      <w:pPr>
-        <w:ind w:left="1416"/>
-      </w:pPr>
-      <w:r>
+      </w:pPr>
+      <w:r>
+        <w:rPr>
+          <w:noProof/>
+        </w:rPr>
         <w:drawing>
           <wp:inline distT="0" distB="0" distL="0" distR="0" wp14:anchorId="15F63C60" wp14:editId="2276F7EF">
             <wp:extent cx="3299746" cy="2484335"/>
@@ -4678,191 +4755,185 @@
         <w:rPr>
           <w:rFonts w:ascii="Courier New" w:hAnsi="Courier New" w:cs="Courier New"/>
         </w:rPr>
-        <w:t xml:space="preserve">SELECT </w:t>
+        <w:t>SELECT DISTINCT(</w:t>
+      </w:r>
+      <w:proofErr w:type="spellStart"/>
+      <w:r>
+        <w:rPr>
+          <w:rFonts w:ascii="Courier New" w:hAnsi="Courier New" w:cs="Courier New"/>
+        </w:rPr>
+        <w:t>room_no</w:t>
+      </w:r>
+      <w:proofErr w:type="spellEnd"/>
+      <w:r>
+        <w:rPr>
+          <w:rFonts w:ascii="Courier New" w:hAnsi="Courier New" w:cs="Courier New"/>
+        </w:rPr>
+        <w:t>)</w:t>
+      </w:r>
+    </w:p>
+    <w:p>
+      <w:pPr>
+        <w:ind w:left="1416"/>
+        <w:rPr>
+          <w:rFonts w:ascii="Courier New" w:hAnsi="Courier New" w:cs="Courier New"/>
+        </w:rPr>
+      </w:pPr>
+      <w:r>
+        <w:rPr>
+          <w:rFonts w:ascii="Courier New" w:hAnsi="Courier New" w:cs="Courier New"/>
+        </w:rPr>
+        <w:lastRenderedPageBreak/>
+        <w:t xml:space="preserve">FROM </w:t>
+      </w:r>
+      <w:proofErr w:type="spellStart"/>
+      <w:r>
+        <w:rPr>
+          <w:rFonts w:ascii="Courier New" w:hAnsi="Courier New" w:cs="Courier New"/>
+        </w:rPr>
+        <w:t>booking</w:t>
+      </w:r>
+      <w:proofErr w:type="spellEnd"/>
+    </w:p>
+    <w:p>
+      <w:pPr>
+        <w:ind w:left="1416"/>
+        <w:rPr>
+          <w:rFonts w:ascii="Courier New" w:hAnsi="Courier New" w:cs="Courier New"/>
+        </w:rPr>
+      </w:pPr>
+      <w:r>
+        <w:rPr>
+          <w:rFonts w:ascii="Courier New" w:hAnsi="Courier New" w:cs="Courier New"/>
+        </w:rPr>
+        <w:t xml:space="preserve">WHERE </w:t>
+      </w:r>
+      <w:proofErr w:type="spellStart"/>
+      <w:r>
+        <w:rPr>
+          <w:rFonts w:ascii="Courier New" w:hAnsi="Courier New" w:cs="Courier New"/>
+        </w:rPr>
+        <w:t>room_no</w:t>
+      </w:r>
+      <w:proofErr w:type="spellEnd"/>
+      <w:r>
+        <w:rPr>
+          <w:rFonts w:ascii="Courier New" w:hAnsi="Courier New" w:cs="Courier New"/>
+        </w:rPr>
+        <w:t xml:space="preserve"> NOT IN</w:t>
+      </w:r>
+    </w:p>
+    <w:p>
+      <w:pPr>
+        <w:ind w:left="1416"/>
+        <w:rPr>
+          <w:rFonts w:ascii="Courier New" w:hAnsi="Courier New" w:cs="Courier New"/>
+        </w:rPr>
+      </w:pPr>
+      <w:r>
+        <w:rPr>
+          <w:rFonts w:ascii="Courier New" w:hAnsi="Courier New" w:cs="Courier New"/>
+        </w:rPr>
+        <w:t xml:space="preserve">(SELECT </w:t>
+      </w:r>
+      <w:proofErr w:type="spellStart"/>
+      <w:r>
+        <w:rPr>
+          <w:rFonts w:ascii="Courier New" w:hAnsi="Courier New" w:cs="Courier New"/>
+        </w:rPr>
+        <w:t>room_no</w:t>
+      </w:r>
+      <w:proofErr w:type="spellEnd"/>
+    </w:p>
+    <w:p>
+      <w:pPr>
+        <w:ind w:left="1416"/>
+        <w:rPr>
+          <w:rFonts w:ascii="Courier New" w:hAnsi="Courier New" w:cs="Courier New"/>
+        </w:rPr>
+      </w:pPr>
+      <w:r>
+        <w:rPr>
+          <w:rFonts w:ascii="Courier New" w:hAnsi="Courier New" w:cs="Courier New"/>
+        </w:rPr>
+        <w:t xml:space="preserve">FROM </w:t>
+      </w:r>
+      <w:proofErr w:type="spellStart"/>
+      <w:r>
+        <w:rPr>
+          <w:rFonts w:ascii="Courier New" w:hAnsi="Courier New" w:cs="Courier New"/>
+        </w:rPr>
+        <w:t>booking</w:t>
+      </w:r>
+      <w:proofErr w:type="spellEnd"/>
+    </w:p>
+    <w:p>
+      <w:pPr>
+        <w:ind w:left="1416"/>
+        <w:rPr>
+          <w:rFonts w:ascii="Courier New" w:hAnsi="Courier New" w:cs="Courier New"/>
+          <w:lang w:val="en-US"/>
+        </w:rPr>
+      </w:pPr>
+      <w:r>
+        <w:rPr>
+          <w:rFonts w:ascii="Courier New" w:hAnsi="Courier New" w:cs="Courier New"/>
+          <w:lang w:val="en-US"/>
+        </w:rPr>
+        <w:t xml:space="preserve">WHERE '2016-11-25' BETWEEN </w:t>
+      </w:r>
+      <w:proofErr w:type="spellStart"/>
+      <w:r>
+        <w:rPr>
+          <w:rFonts w:ascii="Courier New" w:hAnsi="Courier New" w:cs="Courier New"/>
+          <w:lang w:val="en-US"/>
+        </w:rPr>
+        <w:t>booking_date</w:t>
+      </w:r>
+      <w:proofErr w:type="spellEnd"/>
+      <w:r>
+        <w:rPr>
+          <w:rFonts w:ascii="Courier New" w:hAnsi="Courier New" w:cs="Courier New"/>
+          <w:lang w:val="en-US"/>
+        </w:rPr>
+        <w:t xml:space="preserve"> AND DATE_</w:t>
       </w:r>
       <w:proofErr w:type="gramStart"/>
       <w:r>
         <w:rPr>
           <w:rFonts w:ascii="Courier New" w:hAnsi="Courier New" w:cs="Courier New"/>
-        </w:rPr>
-        <w:t>DISTINCT(</w:t>
+          <w:lang w:val="en-US"/>
+        </w:rPr>
+        <w:t>ADD(</w:t>
       </w:r>
       <w:proofErr w:type="spellStart"/>
       <w:proofErr w:type="gramEnd"/>
       <w:r>
         <w:rPr>
           <w:rFonts w:ascii="Courier New" w:hAnsi="Courier New" w:cs="Courier New"/>
-        </w:rPr>
-        <w:t>room_no</w:t>
-      </w:r>
-      <w:proofErr w:type="spellEnd"/>
-      <w:r>
-        <w:rPr>
-          <w:rFonts w:ascii="Courier New" w:hAnsi="Courier New" w:cs="Courier New"/>
-        </w:rPr>
-        <w:t>)</w:t>
+          <w:lang w:val="en-US"/>
+        </w:rPr>
+        <w:t>booking_date</w:t>
+      </w:r>
+      <w:proofErr w:type="spellEnd"/>
+      <w:r>
+        <w:rPr>
+          <w:rFonts w:ascii="Courier New" w:hAnsi="Courier New" w:cs="Courier New"/>
+          <w:lang w:val="en-US"/>
+        </w:rPr>
+        <w:t>, INTERVAL nights-1 DAY))</w:t>
       </w:r>
     </w:p>
     <w:p>
       <w:pPr>
         <w:ind w:left="1416"/>
         <w:rPr>
-          <w:rFonts w:ascii="Courier New" w:hAnsi="Courier New" w:cs="Courier New"/>
-        </w:rPr>
-      </w:pPr>
-      <w:r>
-        <w:rPr>
-          <w:rFonts w:ascii="Courier New" w:hAnsi="Courier New" w:cs="Courier New"/>
-        </w:rPr>
-        <w:t xml:space="preserve">FROM </w:t>
-      </w:r>
-      <w:proofErr w:type="spellStart"/>
-      <w:r>
-        <w:rPr>
-          <w:rFonts w:ascii="Courier New" w:hAnsi="Courier New" w:cs="Courier New"/>
-        </w:rPr>
-        <w:t>booking</w:t>
-      </w:r>
-      <w:proofErr w:type="spellEnd"/>
-    </w:p>
-    <w:p>
-      <w:pPr>
-        <w:ind w:left="1416"/>
-        <w:rPr>
-          <w:rFonts w:ascii="Courier New" w:hAnsi="Courier New" w:cs="Courier New"/>
-        </w:rPr>
-      </w:pPr>
-      <w:r>
-        <w:rPr>
-          <w:rFonts w:ascii="Courier New" w:hAnsi="Courier New" w:cs="Courier New"/>
-        </w:rPr>
-        <w:t xml:space="preserve">WHERE </w:t>
-      </w:r>
-      <w:proofErr w:type="spellStart"/>
-      <w:r>
-        <w:rPr>
-          <w:rFonts w:ascii="Courier New" w:hAnsi="Courier New" w:cs="Courier New"/>
-        </w:rPr>
-        <w:t>room_no</w:t>
-      </w:r>
-      <w:proofErr w:type="spellEnd"/>
-      <w:r>
-        <w:rPr>
-          <w:rFonts w:ascii="Courier New" w:hAnsi="Courier New" w:cs="Courier New"/>
-        </w:rPr>
-        <w:t xml:space="preserve"> NOT IN</w:t>
-      </w:r>
-    </w:p>
-    <w:p>
-      <w:pPr>
-        <w:ind w:left="1416"/>
-        <w:rPr>
-          <w:rFonts w:ascii="Courier New" w:hAnsi="Courier New" w:cs="Courier New"/>
-        </w:rPr>
-      </w:pPr>
-      <w:r>
-        <w:rPr>
-          <w:rFonts w:ascii="Courier New" w:hAnsi="Courier New" w:cs="Courier New"/>
-        </w:rPr>
-        <w:t xml:space="preserve">(SELECT </w:t>
-      </w:r>
-      <w:proofErr w:type="spellStart"/>
-      <w:r>
-        <w:rPr>
-          <w:rFonts w:ascii="Courier New" w:hAnsi="Courier New" w:cs="Courier New"/>
-        </w:rPr>
-        <w:t>room_no</w:t>
-      </w:r>
-      <w:proofErr w:type="spellEnd"/>
-    </w:p>
-    <w:p>
-      <w:pPr>
-        <w:ind w:left="1416"/>
-        <w:rPr>
-          <w:rFonts w:ascii="Courier New" w:hAnsi="Courier New" w:cs="Courier New"/>
-        </w:rPr>
-      </w:pPr>
-      <w:r>
-        <w:rPr>
-          <w:rFonts w:ascii="Courier New" w:hAnsi="Courier New" w:cs="Courier New"/>
-        </w:rPr>
-        <w:t xml:space="preserve">FROM </w:t>
-      </w:r>
-      <w:proofErr w:type="spellStart"/>
-      <w:r>
-        <w:rPr>
-          <w:rFonts w:ascii="Courier New" w:hAnsi="Courier New" w:cs="Courier New"/>
-        </w:rPr>
-        <w:t>booking</w:t>
-      </w:r>
-      <w:proofErr w:type="spellEnd"/>
-    </w:p>
-    <w:p>
-      <w:pPr>
-        <w:ind w:left="1416"/>
-        <w:rPr>
-          <w:rFonts w:ascii="Courier New" w:hAnsi="Courier New" w:cs="Courier New"/>
-          <w:lang w:val="en-US"/>
-        </w:rPr>
-      </w:pPr>
-      <w:r>
-        <w:rPr>
-          <w:rFonts w:ascii="Courier New" w:hAnsi="Courier New" w:cs="Courier New"/>
-          <w:lang w:val="en-US"/>
-        </w:rPr>
-        <w:t xml:space="preserve">WHERE '2016-11-25' BETWEEN </w:t>
-      </w:r>
-      <w:proofErr w:type="spellStart"/>
-      <w:r>
-        <w:rPr>
-          <w:rFonts w:ascii="Courier New" w:hAnsi="Courier New" w:cs="Courier New"/>
-          <w:lang w:val="en-US"/>
-        </w:rPr>
-        <w:t>booking_date</w:t>
-      </w:r>
-      <w:proofErr w:type="spellEnd"/>
-      <w:r>
-        <w:rPr>
-          <w:rFonts w:ascii="Courier New" w:hAnsi="Courier New" w:cs="Courier New"/>
-          <w:lang w:val="en-US"/>
-        </w:rPr>
-        <w:t xml:space="preserve"> AND DATE_</w:t>
-      </w:r>
-      <w:proofErr w:type="gramStart"/>
-      <w:r>
-        <w:rPr>
-          <w:rFonts w:ascii="Courier New" w:hAnsi="Courier New" w:cs="Courier New"/>
-          <w:lang w:val="en-US"/>
-        </w:rPr>
-        <w:t>ADD(</w:t>
-      </w:r>
-      <w:proofErr w:type="spellStart"/>
-      <w:proofErr w:type="gramEnd"/>
-      <w:r>
-        <w:rPr>
-          <w:rFonts w:ascii="Courier New" w:hAnsi="Courier New" w:cs="Courier New"/>
-          <w:lang w:val="en-US"/>
-        </w:rPr>
-        <w:t>booking_date</w:t>
-      </w:r>
-      <w:proofErr w:type="spellEnd"/>
-      <w:r>
-        <w:rPr>
-          <w:rFonts w:ascii="Courier New" w:hAnsi="Courier New" w:cs="Courier New"/>
-          <w:lang w:val="en-US"/>
-        </w:rPr>
-        <w:t>, INTERVAL nights-1 DAY))</w:t>
-      </w:r>
-    </w:p>
-    <w:p>
-      <w:pPr>
-        <w:ind w:left="1416"/>
-        <w:rPr>
-          <w:lang w:val="en-US"/>
-        </w:rPr>
-      </w:pPr>
-      <w:r>
-        <w:rPr>
+          <w:lang w:val="en-US"/>
+        </w:rPr>
+      </w:pPr>
+      <w:r>
+        <w:rPr>
+          <w:noProof/>
           <w:lang w:val="en-US"/>
         </w:rPr>
         <w:drawing>
@@ -5117,12 +5188,6 @@
           <w:lang w:val="en-US"/>
         </w:rPr>
         <w:tab/>
-      </w:r>
-      <w:r>
-        <w:rPr>
-          <w:rFonts w:ascii="Courier New" w:hAnsi="Courier New" w:cs="Courier New"/>
-          <w:lang w:val="en-US"/>
-        </w:rPr>
         <w:t xml:space="preserve"> </w:t>
       </w:r>
       <w:r>
@@ -5219,473 +5284,474 @@
           <w:rFonts w:ascii="Courier New" w:hAnsi="Courier New" w:cs="Courier New"/>
           <w:lang w:val="en-US"/>
         </w:rPr>
+        <w:t xml:space="preserve">(SELECT </w:t>
+      </w:r>
+      <w:proofErr w:type="spellStart"/>
+      <w:proofErr w:type="gramStart"/>
+      <w:r>
+        <w:rPr>
+          <w:rFonts w:ascii="Courier New" w:hAnsi="Courier New" w:cs="Courier New"/>
+          <w:lang w:val="en-US"/>
+        </w:rPr>
+        <w:t>a.room</w:t>
+      </w:r>
+      <w:proofErr w:type="gramEnd"/>
+      <w:r>
+        <w:rPr>
+          <w:rFonts w:ascii="Courier New" w:hAnsi="Courier New" w:cs="Courier New"/>
+          <w:lang w:val="en-US"/>
+        </w:rPr>
+        <w:t>_no</w:t>
+      </w:r>
+      <w:proofErr w:type="spellEnd"/>
+      <w:r>
+        <w:rPr>
+          <w:rFonts w:ascii="Courier New" w:hAnsi="Courier New" w:cs="Courier New"/>
+          <w:lang w:val="en-US"/>
+        </w:rPr>
+        <w:t xml:space="preserve">, </w:t>
+      </w:r>
+      <w:proofErr w:type="spellStart"/>
+      <w:r>
+        <w:rPr>
+          <w:rFonts w:ascii="Courier New" w:hAnsi="Courier New" w:cs="Courier New"/>
+          <w:lang w:val="en-US"/>
+        </w:rPr>
+        <w:t>a.nights</w:t>
+      </w:r>
+      <w:proofErr w:type="spellEnd"/>
+      <w:r>
+        <w:rPr>
+          <w:rFonts w:ascii="Courier New" w:hAnsi="Courier New" w:cs="Courier New"/>
+          <w:lang w:val="en-US"/>
+        </w:rPr>
+        <w:t xml:space="preserve">, </w:t>
+      </w:r>
+      <w:proofErr w:type="spellStart"/>
+      <w:r>
+        <w:rPr>
+          <w:rFonts w:ascii="Courier New" w:hAnsi="Courier New" w:cs="Courier New"/>
+          <w:lang w:val="en-US"/>
+        </w:rPr>
+        <w:t>a.booking_date</w:t>
+      </w:r>
+      <w:proofErr w:type="spellEnd"/>
+      <w:r>
+        <w:rPr>
+          <w:rFonts w:ascii="Courier New" w:hAnsi="Courier New" w:cs="Courier New"/>
+          <w:lang w:val="en-US"/>
+        </w:rPr>
+        <w:t>, MIN(</w:t>
+      </w:r>
+      <w:proofErr w:type="spellStart"/>
+      <w:r>
+        <w:rPr>
+          <w:rFonts w:ascii="Courier New" w:hAnsi="Courier New" w:cs="Courier New"/>
+          <w:lang w:val="en-US"/>
+        </w:rPr>
+        <w:t>b.booking_date</w:t>
+      </w:r>
+      <w:proofErr w:type="spellEnd"/>
+      <w:r>
+        <w:rPr>
+          <w:rFonts w:ascii="Courier New" w:hAnsi="Courier New" w:cs="Courier New"/>
+          <w:lang w:val="en-US"/>
+        </w:rPr>
+        <w:t xml:space="preserve">) AS </w:t>
+      </w:r>
+      <w:proofErr w:type="spellStart"/>
+      <w:r>
+        <w:rPr>
+          <w:rFonts w:ascii="Courier New" w:hAnsi="Courier New" w:cs="Courier New"/>
+          <w:lang w:val="en-US"/>
+        </w:rPr>
+        <w:t>next_booking</w:t>
+      </w:r>
+      <w:proofErr w:type="spellEnd"/>
+    </w:p>
+    <w:p>
+      <w:pPr>
+        <w:ind w:left="2748"/>
+        <w:rPr>
+          <w:rFonts w:ascii="Courier New" w:hAnsi="Courier New" w:cs="Courier New"/>
+          <w:lang w:val="en-US"/>
+        </w:rPr>
+      </w:pPr>
+      <w:r>
+        <w:rPr>
+          <w:rFonts w:ascii="Courier New" w:hAnsi="Courier New" w:cs="Courier New"/>
+          <w:lang w:val="en-US"/>
+        </w:rPr>
+        <w:t xml:space="preserve">FROM booking AS a JOIN booking AS b ON </w:t>
+      </w:r>
+      <w:proofErr w:type="spellStart"/>
+      <w:proofErr w:type="gramStart"/>
+      <w:r>
+        <w:rPr>
+          <w:rFonts w:ascii="Courier New" w:hAnsi="Courier New" w:cs="Courier New"/>
+          <w:lang w:val="en-US"/>
+        </w:rPr>
+        <w:t>a.booking</w:t>
+      </w:r>
+      <w:proofErr w:type="gramEnd"/>
+      <w:r>
+        <w:rPr>
+          <w:rFonts w:ascii="Courier New" w:hAnsi="Courier New" w:cs="Courier New"/>
+          <w:lang w:val="en-US"/>
+        </w:rPr>
+        <w:t>_date</w:t>
+      </w:r>
+      <w:proofErr w:type="spellEnd"/>
+      <w:r>
+        <w:rPr>
+          <w:rFonts w:ascii="Courier New" w:hAnsi="Courier New" w:cs="Courier New"/>
+          <w:lang w:val="en-US"/>
+        </w:rPr>
+        <w:t xml:space="preserve"> &lt; </w:t>
+      </w:r>
+      <w:proofErr w:type="spellStart"/>
+      <w:r>
+        <w:rPr>
+          <w:rFonts w:ascii="Courier New" w:hAnsi="Courier New" w:cs="Courier New"/>
+          <w:lang w:val="en-US"/>
+        </w:rPr>
+        <w:t>b.booking_date</w:t>
+      </w:r>
+      <w:proofErr w:type="spellEnd"/>
+      <w:r>
+        <w:rPr>
+          <w:rFonts w:ascii="Courier New" w:hAnsi="Courier New" w:cs="Courier New"/>
+          <w:lang w:val="en-US"/>
+        </w:rPr>
+        <w:t xml:space="preserve"> AND </w:t>
+      </w:r>
+      <w:proofErr w:type="spellStart"/>
+      <w:r>
+        <w:rPr>
+          <w:rFonts w:ascii="Courier New" w:hAnsi="Courier New" w:cs="Courier New"/>
+          <w:lang w:val="en-US"/>
+        </w:rPr>
+        <w:t>a.room_no</w:t>
+      </w:r>
+      <w:proofErr w:type="spellEnd"/>
+      <w:r>
+        <w:rPr>
+          <w:rFonts w:ascii="Courier New" w:hAnsi="Courier New" w:cs="Courier New"/>
+          <w:lang w:val="en-US"/>
+        </w:rPr>
+        <w:t xml:space="preserve"> = </w:t>
+      </w:r>
+      <w:proofErr w:type="spellStart"/>
+      <w:r>
+        <w:rPr>
+          <w:rFonts w:ascii="Courier New" w:hAnsi="Courier New" w:cs="Courier New"/>
+          <w:lang w:val="en-US"/>
+        </w:rPr>
+        <w:t>b.room_no</w:t>
+      </w:r>
+      <w:proofErr w:type="spellEnd"/>
+    </w:p>
+    <w:p>
+      <w:pPr>
+        <w:ind w:left="2748"/>
+        <w:rPr>
+          <w:rFonts w:ascii="Courier New" w:hAnsi="Courier New" w:cs="Courier New"/>
+          <w:lang w:val="en-US"/>
+        </w:rPr>
+      </w:pPr>
+      <w:r>
+        <w:rPr>
+          <w:rFonts w:ascii="Courier New" w:hAnsi="Courier New" w:cs="Courier New"/>
+          <w:lang w:val="en-US"/>
+        </w:rPr>
+        <w:t xml:space="preserve">WHERE </w:t>
+      </w:r>
+      <w:proofErr w:type="spellStart"/>
+      <w:proofErr w:type="gramStart"/>
+      <w:r>
+        <w:rPr>
+          <w:rFonts w:ascii="Courier New" w:hAnsi="Courier New" w:cs="Courier New"/>
+          <w:lang w:val="en-US"/>
+        </w:rPr>
+        <w:t>a.room</w:t>
+      </w:r>
+      <w:proofErr w:type="gramEnd"/>
+      <w:r>
+        <w:rPr>
+          <w:rFonts w:ascii="Courier New" w:hAnsi="Courier New" w:cs="Courier New"/>
+          <w:lang w:val="en-US"/>
+        </w:rPr>
+        <w:t>_no</w:t>
+      </w:r>
+      <w:proofErr w:type="spellEnd"/>
+      <w:r>
+        <w:rPr>
+          <w:rFonts w:ascii="Courier New" w:hAnsi="Courier New" w:cs="Courier New"/>
+          <w:lang w:val="en-US"/>
+        </w:rPr>
+        <w:t xml:space="preserve"> IN (101, 201, 301) AND </w:t>
+      </w:r>
+      <w:proofErr w:type="spellStart"/>
+      <w:r>
+        <w:rPr>
+          <w:rFonts w:ascii="Courier New" w:hAnsi="Courier New" w:cs="Courier New"/>
+          <w:lang w:val="en-US"/>
+        </w:rPr>
+        <w:t>a.booking_date</w:t>
+      </w:r>
+      <w:proofErr w:type="spellEnd"/>
+      <w:r>
+        <w:rPr>
+          <w:rFonts w:ascii="Courier New" w:hAnsi="Courier New" w:cs="Courier New"/>
+          <w:lang w:val="en-US"/>
+        </w:rPr>
+        <w:t xml:space="preserve"> LIKE '2016-12%' AND </w:t>
+      </w:r>
+      <w:proofErr w:type="spellStart"/>
+      <w:r>
+        <w:rPr>
+          <w:rFonts w:ascii="Courier New" w:hAnsi="Courier New" w:cs="Courier New"/>
+          <w:lang w:val="en-US"/>
+        </w:rPr>
+        <w:t>b.booking_date</w:t>
+      </w:r>
+      <w:proofErr w:type="spellEnd"/>
+      <w:r>
+        <w:rPr>
+          <w:rFonts w:ascii="Courier New" w:hAnsi="Courier New" w:cs="Courier New"/>
+          <w:lang w:val="en-US"/>
+        </w:rPr>
+        <w:t xml:space="preserve"> LIKE '2016-12%'</w:t>
+      </w:r>
+    </w:p>
+    <w:p>
+      <w:pPr>
+        <w:ind w:left="2124" w:firstLine="624"/>
+        <w:rPr>
+          <w:rFonts w:ascii="Courier New" w:hAnsi="Courier New" w:cs="Courier New"/>
+          <w:lang w:val="en-US"/>
+        </w:rPr>
+      </w:pPr>
+      <w:r>
+        <w:rPr>
+          <w:rFonts w:ascii="Courier New" w:hAnsi="Courier New" w:cs="Courier New"/>
+          <w:lang w:val="en-US"/>
+        </w:rPr>
+        <w:t xml:space="preserve">GROUP BY </w:t>
+      </w:r>
+      <w:proofErr w:type="spellStart"/>
+      <w:proofErr w:type="gramStart"/>
+      <w:r>
+        <w:rPr>
+          <w:rFonts w:ascii="Courier New" w:hAnsi="Courier New" w:cs="Courier New"/>
+          <w:lang w:val="en-US"/>
+        </w:rPr>
+        <w:t>a.room</w:t>
+      </w:r>
+      <w:proofErr w:type="gramEnd"/>
+      <w:r>
+        <w:rPr>
+          <w:rFonts w:ascii="Courier New" w:hAnsi="Courier New" w:cs="Courier New"/>
+          <w:lang w:val="en-US"/>
+        </w:rPr>
+        <w:t>_no</w:t>
+      </w:r>
+      <w:proofErr w:type="spellEnd"/>
+      <w:r>
+        <w:rPr>
+          <w:rFonts w:ascii="Courier New" w:hAnsi="Courier New" w:cs="Courier New"/>
+          <w:lang w:val="en-US"/>
+        </w:rPr>
+        <w:t xml:space="preserve">, </w:t>
+      </w:r>
+      <w:proofErr w:type="spellStart"/>
+      <w:r>
+        <w:rPr>
+          <w:rFonts w:ascii="Courier New" w:hAnsi="Courier New" w:cs="Courier New"/>
+          <w:lang w:val="en-US"/>
+        </w:rPr>
+        <w:t>a.nights</w:t>
+      </w:r>
+      <w:proofErr w:type="spellEnd"/>
+      <w:r>
+        <w:rPr>
+          <w:rFonts w:ascii="Courier New" w:hAnsi="Courier New" w:cs="Courier New"/>
+          <w:lang w:val="en-US"/>
+        </w:rPr>
+        <w:t xml:space="preserve">, </w:t>
+      </w:r>
+      <w:proofErr w:type="spellStart"/>
+      <w:r>
+        <w:rPr>
+          <w:rFonts w:ascii="Courier New" w:hAnsi="Courier New" w:cs="Courier New"/>
+          <w:lang w:val="en-US"/>
+        </w:rPr>
+        <w:t>a.booking_date</w:t>
+      </w:r>
+      <w:proofErr w:type="spellEnd"/>
+    </w:p>
+    <w:p>
+      <w:pPr>
+        <w:ind w:left="2124" w:firstLine="624"/>
+        <w:rPr>
+          <w:rFonts w:ascii="Courier New" w:hAnsi="Courier New" w:cs="Courier New"/>
+          <w:lang w:val="en-US"/>
+        </w:rPr>
+      </w:pPr>
+      <w:r>
+        <w:rPr>
+          <w:rFonts w:ascii="Courier New" w:hAnsi="Courier New" w:cs="Courier New"/>
+          <w:lang w:val="en-US"/>
+        </w:rPr>
+        <w:t xml:space="preserve">ORDER BY </w:t>
+      </w:r>
+      <w:proofErr w:type="spellStart"/>
+      <w:proofErr w:type="gramStart"/>
+      <w:r>
+        <w:rPr>
+          <w:rFonts w:ascii="Courier New" w:hAnsi="Courier New" w:cs="Courier New"/>
+          <w:lang w:val="en-US"/>
+        </w:rPr>
+        <w:t>a.room</w:t>
+      </w:r>
+      <w:proofErr w:type="gramEnd"/>
+      <w:r>
+        <w:rPr>
+          <w:rFonts w:ascii="Courier New" w:hAnsi="Courier New" w:cs="Courier New"/>
+          <w:lang w:val="en-US"/>
+        </w:rPr>
+        <w:t>_no</w:t>
+      </w:r>
+      <w:proofErr w:type="spellEnd"/>
+      <w:r>
+        <w:rPr>
+          <w:rFonts w:ascii="Courier New" w:hAnsi="Courier New" w:cs="Courier New"/>
+          <w:lang w:val="en-US"/>
+        </w:rPr>
+        <w:t xml:space="preserve">, </w:t>
+      </w:r>
+      <w:proofErr w:type="spellStart"/>
+      <w:r>
+        <w:rPr>
+          <w:rFonts w:ascii="Courier New" w:hAnsi="Courier New" w:cs="Courier New"/>
+          <w:lang w:val="en-US"/>
+        </w:rPr>
+        <w:t>a.booking_date</w:t>
+      </w:r>
+      <w:proofErr w:type="spellEnd"/>
+      <w:r>
+        <w:rPr>
+          <w:rFonts w:ascii="Courier New" w:hAnsi="Courier New" w:cs="Courier New"/>
+          <w:lang w:val="en-US"/>
+        </w:rPr>
+        <w:t>) AS c) AS d</w:t>
+      </w:r>
+    </w:p>
+    <w:p>
+      <w:pPr>
+        <w:ind w:left="1500" w:firstLine="624"/>
+        <w:rPr>
+          <w:rFonts w:ascii="Courier New" w:hAnsi="Courier New" w:cs="Courier New"/>
+          <w:lang w:val="en-US"/>
+        </w:rPr>
+      </w:pPr>
+      <w:r>
+        <w:rPr>
+          <w:rFonts w:ascii="Courier New" w:hAnsi="Courier New" w:cs="Courier New"/>
+          <w:lang w:val="en-US"/>
+        </w:rPr>
+        <w:t xml:space="preserve">GROUP BY </w:t>
+      </w:r>
+      <w:proofErr w:type="spellStart"/>
+      <w:proofErr w:type="gramStart"/>
+      <w:r>
+        <w:rPr>
+          <w:rFonts w:ascii="Courier New" w:hAnsi="Courier New" w:cs="Courier New"/>
+          <w:lang w:val="en-US"/>
+        </w:rPr>
+        <w:t>d.room</w:t>
+      </w:r>
+      <w:proofErr w:type="gramEnd"/>
+      <w:r>
+        <w:rPr>
+          <w:rFonts w:ascii="Courier New" w:hAnsi="Courier New" w:cs="Courier New"/>
+          <w:lang w:val="en-US"/>
+        </w:rPr>
+        <w:t>_no</w:t>
+      </w:r>
+      <w:proofErr w:type="spellEnd"/>
+      <w:r>
+        <w:rPr>
+          <w:rFonts w:ascii="Courier New" w:hAnsi="Courier New" w:cs="Courier New"/>
+          <w:lang w:val="en-US"/>
+        </w:rPr>
+        <w:t>) AS e</w:t>
+      </w:r>
+    </w:p>
+    <w:p>
+      <w:pPr>
+        <w:ind w:left="1500"/>
+        <w:rPr>
+          <w:rFonts w:ascii="Courier New" w:hAnsi="Courier New" w:cs="Courier New"/>
+          <w:lang w:val="en-US"/>
+        </w:rPr>
+      </w:pPr>
+      <w:r>
+        <w:rPr>
+          <w:rFonts w:ascii="Courier New" w:hAnsi="Courier New" w:cs="Courier New"/>
+          <w:lang w:val="en-US"/>
+        </w:rPr>
+        <w:t xml:space="preserve">ORDER BY </w:t>
+      </w:r>
+      <w:proofErr w:type="spellStart"/>
+      <w:proofErr w:type="gramStart"/>
+      <w:r>
+        <w:rPr>
+          <w:rFonts w:ascii="Courier New" w:hAnsi="Courier New" w:cs="Courier New"/>
+          <w:lang w:val="en-US"/>
+        </w:rPr>
+        <w:t>e.earliest</w:t>
+      </w:r>
+      <w:proofErr w:type="gramEnd"/>
+      <w:r>
+        <w:rPr>
+          <w:rFonts w:ascii="Courier New" w:hAnsi="Courier New" w:cs="Courier New"/>
+          <w:lang w:val="en-US"/>
+        </w:rPr>
+        <w:t>_opening</w:t>
+      </w:r>
+      <w:proofErr w:type="spellEnd"/>
+    </w:p>
+    <w:p>
+      <w:pPr>
+        <w:ind w:left="1500"/>
+        <w:rPr>
+          <w:rFonts w:ascii="Courier New" w:hAnsi="Courier New" w:cs="Courier New"/>
+          <w:lang w:val="en-US"/>
+        </w:rPr>
+      </w:pPr>
+      <w:r>
+        <w:rPr>
+          <w:rFonts w:ascii="Courier New" w:hAnsi="Courier New" w:cs="Courier New"/>
+          <w:lang w:val="en-US"/>
+        </w:rPr>
+        <w:t>LIMIT 1</w:t>
+      </w:r>
+    </w:p>
+    <w:p>
+      <w:pPr>
+        <w:pStyle w:val="Prrafodelista"/>
+        <w:ind w:left="1500"/>
+        <w:rPr>
+          <w:lang w:val="en-US"/>
+        </w:rPr>
+      </w:pPr>
+      <w:r>
+        <w:rPr>
+          <w:noProof/>
+          <w:lang w:val="en-US"/>
+        </w:rPr>
         <w:lastRenderedPageBreak/>
-        <w:t xml:space="preserve">(SELECT </w:t>
-      </w:r>
-      <w:proofErr w:type="spellStart"/>
-      <w:proofErr w:type="gramStart"/>
-      <w:r>
-        <w:rPr>
-          <w:rFonts w:ascii="Courier New" w:hAnsi="Courier New" w:cs="Courier New"/>
-          <w:lang w:val="en-US"/>
-        </w:rPr>
-        <w:t>a.room</w:t>
-      </w:r>
-      <w:proofErr w:type="gramEnd"/>
-      <w:r>
-        <w:rPr>
-          <w:rFonts w:ascii="Courier New" w:hAnsi="Courier New" w:cs="Courier New"/>
-          <w:lang w:val="en-US"/>
-        </w:rPr>
-        <w:t>_no</w:t>
-      </w:r>
-      <w:proofErr w:type="spellEnd"/>
-      <w:r>
-        <w:rPr>
-          <w:rFonts w:ascii="Courier New" w:hAnsi="Courier New" w:cs="Courier New"/>
-          <w:lang w:val="en-US"/>
-        </w:rPr>
-        <w:t xml:space="preserve">, </w:t>
-      </w:r>
-      <w:proofErr w:type="spellStart"/>
-      <w:r>
-        <w:rPr>
-          <w:rFonts w:ascii="Courier New" w:hAnsi="Courier New" w:cs="Courier New"/>
-          <w:lang w:val="en-US"/>
-        </w:rPr>
-        <w:t>a.nights</w:t>
-      </w:r>
-      <w:proofErr w:type="spellEnd"/>
-      <w:r>
-        <w:rPr>
-          <w:rFonts w:ascii="Courier New" w:hAnsi="Courier New" w:cs="Courier New"/>
-          <w:lang w:val="en-US"/>
-        </w:rPr>
-        <w:t xml:space="preserve">, </w:t>
-      </w:r>
-      <w:proofErr w:type="spellStart"/>
-      <w:r>
-        <w:rPr>
-          <w:rFonts w:ascii="Courier New" w:hAnsi="Courier New" w:cs="Courier New"/>
-          <w:lang w:val="en-US"/>
-        </w:rPr>
-        <w:t>a.booking_date</w:t>
-      </w:r>
-      <w:proofErr w:type="spellEnd"/>
-      <w:r>
-        <w:rPr>
-          <w:rFonts w:ascii="Courier New" w:hAnsi="Courier New" w:cs="Courier New"/>
-          <w:lang w:val="en-US"/>
-        </w:rPr>
-        <w:t>, MIN(</w:t>
-      </w:r>
-      <w:proofErr w:type="spellStart"/>
-      <w:r>
-        <w:rPr>
-          <w:rFonts w:ascii="Courier New" w:hAnsi="Courier New" w:cs="Courier New"/>
-          <w:lang w:val="en-US"/>
-        </w:rPr>
-        <w:t>b.booking_date</w:t>
-      </w:r>
-      <w:proofErr w:type="spellEnd"/>
-      <w:r>
-        <w:rPr>
-          <w:rFonts w:ascii="Courier New" w:hAnsi="Courier New" w:cs="Courier New"/>
-          <w:lang w:val="en-US"/>
-        </w:rPr>
-        <w:t xml:space="preserve">) AS </w:t>
-      </w:r>
-      <w:proofErr w:type="spellStart"/>
-      <w:r>
-        <w:rPr>
-          <w:rFonts w:ascii="Courier New" w:hAnsi="Courier New" w:cs="Courier New"/>
-          <w:lang w:val="en-US"/>
-        </w:rPr>
-        <w:t>next_booking</w:t>
-      </w:r>
-      <w:proofErr w:type="spellEnd"/>
-    </w:p>
-    <w:p>
-      <w:pPr>
-        <w:ind w:left="2748"/>
-        <w:rPr>
-          <w:rFonts w:ascii="Courier New" w:hAnsi="Courier New" w:cs="Courier New"/>
-          <w:lang w:val="en-US"/>
-        </w:rPr>
-      </w:pPr>
-      <w:r>
-        <w:rPr>
-          <w:rFonts w:ascii="Courier New" w:hAnsi="Courier New" w:cs="Courier New"/>
-          <w:lang w:val="en-US"/>
-        </w:rPr>
-        <w:t xml:space="preserve">FROM booking AS a JOIN booking AS b ON </w:t>
-      </w:r>
-      <w:proofErr w:type="spellStart"/>
-      <w:proofErr w:type="gramStart"/>
-      <w:r>
-        <w:rPr>
-          <w:rFonts w:ascii="Courier New" w:hAnsi="Courier New" w:cs="Courier New"/>
-          <w:lang w:val="en-US"/>
-        </w:rPr>
-        <w:t>a.booking</w:t>
-      </w:r>
-      <w:proofErr w:type="gramEnd"/>
-      <w:r>
-        <w:rPr>
-          <w:rFonts w:ascii="Courier New" w:hAnsi="Courier New" w:cs="Courier New"/>
-          <w:lang w:val="en-US"/>
-        </w:rPr>
-        <w:t>_date</w:t>
-      </w:r>
-      <w:proofErr w:type="spellEnd"/>
-      <w:r>
-        <w:rPr>
-          <w:rFonts w:ascii="Courier New" w:hAnsi="Courier New" w:cs="Courier New"/>
-          <w:lang w:val="en-US"/>
-        </w:rPr>
-        <w:t xml:space="preserve"> &lt; </w:t>
-      </w:r>
-      <w:proofErr w:type="spellStart"/>
-      <w:r>
-        <w:rPr>
-          <w:rFonts w:ascii="Courier New" w:hAnsi="Courier New" w:cs="Courier New"/>
-          <w:lang w:val="en-US"/>
-        </w:rPr>
-        <w:t>b.booking_date</w:t>
-      </w:r>
-      <w:proofErr w:type="spellEnd"/>
-      <w:r>
-        <w:rPr>
-          <w:rFonts w:ascii="Courier New" w:hAnsi="Courier New" w:cs="Courier New"/>
-          <w:lang w:val="en-US"/>
-        </w:rPr>
-        <w:t xml:space="preserve"> AND </w:t>
-      </w:r>
-      <w:proofErr w:type="spellStart"/>
-      <w:r>
-        <w:rPr>
-          <w:rFonts w:ascii="Courier New" w:hAnsi="Courier New" w:cs="Courier New"/>
-          <w:lang w:val="en-US"/>
-        </w:rPr>
-        <w:t>a.room_no</w:t>
-      </w:r>
-      <w:proofErr w:type="spellEnd"/>
-      <w:r>
-        <w:rPr>
-          <w:rFonts w:ascii="Courier New" w:hAnsi="Courier New" w:cs="Courier New"/>
-          <w:lang w:val="en-US"/>
-        </w:rPr>
-        <w:t xml:space="preserve"> = </w:t>
-      </w:r>
-      <w:proofErr w:type="spellStart"/>
-      <w:r>
-        <w:rPr>
-          <w:rFonts w:ascii="Courier New" w:hAnsi="Courier New" w:cs="Courier New"/>
-          <w:lang w:val="en-US"/>
-        </w:rPr>
-        <w:t>b.room_no</w:t>
-      </w:r>
-      <w:proofErr w:type="spellEnd"/>
-    </w:p>
-    <w:p>
-      <w:pPr>
-        <w:ind w:left="2748"/>
-        <w:rPr>
-          <w:rFonts w:ascii="Courier New" w:hAnsi="Courier New" w:cs="Courier New"/>
-          <w:lang w:val="en-US"/>
-        </w:rPr>
-      </w:pPr>
-      <w:r>
-        <w:rPr>
-          <w:rFonts w:ascii="Courier New" w:hAnsi="Courier New" w:cs="Courier New"/>
-          <w:lang w:val="en-US"/>
-        </w:rPr>
-        <w:t xml:space="preserve">WHERE </w:t>
-      </w:r>
-      <w:proofErr w:type="spellStart"/>
-      <w:proofErr w:type="gramStart"/>
-      <w:r>
-        <w:rPr>
-          <w:rFonts w:ascii="Courier New" w:hAnsi="Courier New" w:cs="Courier New"/>
-          <w:lang w:val="en-US"/>
-        </w:rPr>
-        <w:t>a.room</w:t>
-      </w:r>
-      <w:proofErr w:type="gramEnd"/>
-      <w:r>
-        <w:rPr>
-          <w:rFonts w:ascii="Courier New" w:hAnsi="Courier New" w:cs="Courier New"/>
-          <w:lang w:val="en-US"/>
-        </w:rPr>
-        <w:t>_no</w:t>
-      </w:r>
-      <w:proofErr w:type="spellEnd"/>
-      <w:r>
-        <w:rPr>
-          <w:rFonts w:ascii="Courier New" w:hAnsi="Courier New" w:cs="Courier New"/>
-          <w:lang w:val="en-US"/>
-        </w:rPr>
-        <w:t xml:space="preserve"> IN (101, 201, 301) AND </w:t>
-      </w:r>
-      <w:proofErr w:type="spellStart"/>
-      <w:r>
-        <w:rPr>
-          <w:rFonts w:ascii="Courier New" w:hAnsi="Courier New" w:cs="Courier New"/>
-          <w:lang w:val="en-US"/>
-        </w:rPr>
-        <w:t>a.booking_date</w:t>
-      </w:r>
-      <w:proofErr w:type="spellEnd"/>
-      <w:r>
-        <w:rPr>
-          <w:rFonts w:ascii="Courier New" w:hAnsi="Courier New" w:cs="Courier New"/>
-          <w:lang w:val="en-US"/>
-        </w:rPr>
-        <w:t xml:space="preserve"> LIKE '2016-12%' AND </w:t>
-      </w:r>
-      <w:proofErr w:type="spellStart"/>
-      <w:r>
-        <w:rPr>
-          <w:rFonts w:ascii="Courier New" w:hAnsi="Courier New" w:cs="Courier New"/>
-          <w:lang w:val="en-US"/>
-        </w:rPr>
-        <w:t>b.booking_date</w:t>
-      </w:r>
-      <w:proofErr w:type="spellEnd"/>
-      <w:r>
-        <w:rPr>
-          <w:rFonts w:ascii="Courier New" w:hAnsi="Courier New" w:cs="Courier New"/>
-          <w:lang w:val="en-US"/>
-        </w:rPr>
-        <w:t xml:space="preserve"> LIKE '2016-12%'</w:t>
-      </w:r>
-    </w:p>
-    <w:p>
-      <w:pPr>
-        <w:ind w:left="2124" w:firstLine="624"/>
-        <w:rPr>
-          <w:rFonts w:ascii="Courier New" w:hAnsi="Courier New" w:cs="Courier New"/>
-          <w:lang w:val="en-US"/>
-        </w:rPr>
-      </w:pPr>
-      <w:r>
-        <w:rPr>
-          <w:rFonts w:ascii="Courier New" w:hAnsi="Courier New" w:cs="Courier New"/>
-          <w:lang w:val="en-US"/>
-        </w:rPr>
-        <w:t xml:space="preserve">GROUP BY </w:t>
-      </w:r>
-      <w:proofErr w:type="spellStart"/>
-      <w:proofErr w:type="gramStart"/>
-      <w:r>
-        <w:rPr>
-          <w:rFonts w:ascii="Courier New" w:hAnsi="Courier New" w:cs="Courier New"/>
-          <w:lang w:val="en-US"/>
-        </w:rPr>
-        <w:t>a.room</w:t>
-      </w:r>
-      <w:proofErr w:type="gramEnd"/>
-      <w:r>
-        <w:rPr>
-          <w:rFonts w:ascii="Courier New" w:hAnsi="Courier New" w:cs="Courier New"/>
-          <w:lang w:val="en-US"/>
-        </w:rPr>
-        <w:t>_no</w:t>
-      </w:r>
-      <w:proofErr w:type="spellEnd"/>
-      <w:r>
-        <w:rPr>
-          <w:rFonts w:ascii="Courier New" w:hAnsi="Courier New" w:cs="Courier New"/>
-          <w:lang w:val="en-US"/>
-        </w:rPr>
-        <w:t xml:space="preserve">, </w:t>
-      </w:r>
-      <w:proofErr w:type="spellStart"/>
-      <w:r>
-        <w:rPr>
-          <w:rFonts w:ascii="Courier New" w:hAnsi="Courier New" w:cs="Courier New"/>
-          <w:lang w:val="en-US"/>
-        </w:rPr>
-        <w:t>a.nights</w:t>
-      </w:r>
-      <w:proofErr w:type="spellEnd"/>
-      <w:r>
-        <w:rPr>
-          <w:rFonts w:ascii="Courier New" w:hAnsi="Courier New" w:cs="Courier New"/>
-          <w:lang w:val="en-US"/>
-        </w:rPr>
-        <w:t xml:space="preserve">, </w:t>
-      </w:r>
-      <w:proofErr w:type="spellStart"/>
-      <w:r>
-        <w:rPr>
-          <w:rFonts w:ascii="Courier New" w:hAnsi="Courier New" w:cs="Courier New"/>
-          <w:lang w:val="en-US"/>
-        </w:rPr>
-        <w:t>a.booking_date</w:t>
-      </w:r>
-      <w:proofErr w:type="spellEnd"/>
-    </w:p>
-    <w:p>
-      <w:pPr>
-        <w:ind w:left="2124" w:firstLine="624"/>
-        <w:rPr>
-          <w:rFonts w:ascii="Courier New" w:hAnsi="Courier New" w:cs="Courier New"/>
-          <w:lang w:val="en-US"/>
-        </w:rPr>
-      </w:pPr>
-      <w:r>
-        <w:rPr>
-          <w:rFonts w:ascii="Courier New" w:hAnsi="Courier New" w:cs="Courier New"/>
-          <w:lang w:val="en-US"/>
-        </w:rPr>
-        <w:t xml:space="preserve">ORDER BY </w:t>
-      </w:r>
-      <w:proofErr w:type="spellStart"/>
-      <w:proofErr w:type="gramStart"/>
-      <w:r>
-        <w:rPr>
-          <w:rFonts w:ascii="Courier New" w:hAnsi="Courier New" w:cs="Courier New"/>
-          <w:lang w:val="en-US"/>
-        </w:rPr>
-        <w:t>a.room</w:t>
-      </w:r>
-      <w:proofErr w:type="gramEnd"/>
-      <w:r>
-        <w:rPr>
-          <w:rFonts w:ascii="Courier New" w:hAnsi="Courier New" w:cs="Courier New"/>
-          <w:lang w:val="en-US"/>
-        </w:rPr>
-        <w:t>_no</w:t>
-      </w:r>
-      <w:proofErr w:type="spellEnd"/>
-      <w:r>
-        <w:rPr>
-          <w:rFonts w:ascii="Courier New" w:hAnsi="Courier New" w:cs="Courier New"/>
-          <w:lang w:val="en-US"/>
-        </w:rPr>
-        <w:t xml:space="preserve">, </w:t>
-      </w:r>
-      <w:proofErr w:type="spellStart"/>
-      <w:r>
-        <w:rPr>
-          <w:rFonts w:ascii="Courier New" w:hAnsi="Courier New" w:cs="Courier New"/>
-          <w:lang w:val="en-US"/>
-        </w:rPr>
-        <w:t>a.booking_date</w:t>
-      </w:r>
-      <w:proofErr w:type="spellEnd"/>
-      <w:r>
-        <w:rPr>
-          <w:rFonts w:ascii="Courier New" w:hAnsi="Courier New" w:cs="Courier New"/>
-          <w:lang w:val="en-US"/>
-        </w:rPr>
-        <w:t>) AS c) AS d</w:t>
-      </w:r>
-    </w:p>
-    <w:p>
-      <w:pPr>
-        <w:ind w:left="1500" w:firstLine="624"/>
-        <w:rPr>
-          <w:rFonts w:ascii="Courier New" w:hAnsi="Courier New" w:cs="Courier New"/>
-          <w:lang w:val="en-US"/>
-        </w:rPr>
-      </w:pPr>
-      <w:r>
-        <w:rPr>
-          <w:rFonts w:ascii="Courier New" w:hAnsi="Courier New" w:cs="Courier New"/>
-          <w:lang w:val="en-US"/>
-        </w:rPr>
-        <w:t xml:space="preserve">GROUP BY </w:t>
-      </w:r>
-      <w:proofErr w:type="spellStart"/>
-      <w:proofErr w:type="gramStart"/>
-      <w:r>
-        <w:rPr>
-          <w:rFonts w:ascii="Courier New" w:hAnsi="Courier New" w:cs="Courier New"/>
-          <w:lang w:val="en-US"/>
-        </w:rPr>
-        <w:t>d.room</w:t>
-      </w:r>
-      <w:proofErr w:type="gramEnd"/>
-      <w:r>
-        <w:rPr>
-          <w:rFonts w:ascii="Courier New" w:hAnsi="Courier New" w:cs="Courier New"/>
-          <w:lang w:val="en-US"/>
-        </w:rPr>
-        <w:t>_no</w:t>
-      </w:r>
-      <w:proofErr w:type="spellEnd"/>
-      <w:r>
-        <w:rPr>
-          <w:rFonts w:ascii="Courier New" w:hAnsi="Courier New" w:cs="Courier New"/>
-          <w:lang w:val="en-US"/>
-        </w:rPr>
-        <w:t>) AS e</w:t>
-      </w:r>
-    </w:p>
-    <w:p>
-      <w:pPr>
-        <w:ind w:left="1500"/>
-        <w:rPr>
-          <w:rFonts w:ascii="Courier New" w:hAnsi="Courier New" w:cs="Courier New"/>
-          <w:lang w:val="en-US"/>
-        </w:rPr>
-      </w:pPr>
-      <w:r>
-        <w:rPr>
-          <w:rFonts w:ascii="Courier New" w:hAnsi="Courier New" w:cs="Courier New"/>
-          <w:lang w:val="en-US"/>
-        </w:rPr>
-        <w:t xml:space="preserve">ORDER BY </w:t>
-      </w:r>
-      <w:proofErr w:type="spellStart"/>
-      <w:proofErr w:type="gramStart"/>
-      <w:r>
-        <w:rPr>
-          <w:rFonts w:ascii="Courier New" w:hAnsi="Courier New" w:cs="Courier New"/>
-          <w:lang w:val="en-US"/>
-        </w:rPr>
-        <w:t>e.earliest</w:t>
-      </w:r>
-      <w:proofErr w:type="gramEnd"/>
-      <w:r>
-        <w:rPr>
-          <w:rFonts w:ascii="Courier New" w:hAnsi="Courier New" w:cs="Courier New"/>
-          <w:lang w:val="en-US"/>
-        </w:rPr>
-        <w:t>_opening</w:t>
-      </w:r>
-      <w:proofErr w:type="spellEnd"/>
-    </w:p>
-    <w:p>
-      <w:pPr>
-        <w:ind w:left="1500"/>
-        <w:rPr>
-          <w:rFonts w:ascii="Courier New" w:hAnsi="Courier New" w:cs="Courier New"/>
-          <w:lang w:val="en-US"/>
-        </w:rPr>
-      </w:pPr>
-      <w:r>
-        <w:rPr>
-          <w:rFonts w:ascii="Courier New" w:hAnsi="Courier New" w:cs="Courier New"/>
-          <w:lang w:val="en-US"/>
-        </w:rPr>
-        <w:t>LIMIT 1</w:t>
-      </w:r>
-    </w:p>
-    <w:p>
-      <w:pPr>
-        <w:pStyle w:val="Prrafodelista"/>
-        <w:ind w:left="1500"/>
-        <w:rPr>
-          <w:lang w:val="en-US"/>
-        </w:rPr>
-      </w:pPr>
-      <w:r>
-        <w:rPr>
-          <w:lang w:val="en-US"/>
-        </w:rPr>
         <w:drawing>
           <wp:inline distT="0" distB="0" distL="0" distR="0" wp14:anchorId="3104F9E5" wp14:editId="6EA34503">
             <wp:extent cx="3071126" cy="1127858"/>
@@ -5756,9 +5822,6 @@
         </w:numPr>
       </w:pPr>
       <w:r>
-        <w:rPr>
-          <w:lang w:val="en-US"/>
-        </w:rPr>
         <w:t xml:space="preserve"> </w:t>
       </w:r>
       <w:r>
@@ -5799,6 +5862,9 @@
         <w:ind w:left="1140"/>
       </w:pPr>
       <w:r>
+        <w:rPr>
+          <w:noProof/>
+        </w:rPr>
         <w:drawing>
           <wp:inline distT="0" distB="0" distL="0" distR="0" wp14:anchorId="589334AF" wp14:editId="64F5969C">
             <wp:extent cx="5997460" cy="2339543"/>
@@ -5881,7 +5947,6 @@
         </w:numPr>
       </w:pPr>
       <w:r>
-        <w:lastRenderedPageBreak/>
         <w:t>8</w:t>
       </w:r>
       <w:r>
@@ -6001,6 +6066,7 @@
         <w:rPr>
           <w:rFonts w:eastAsia="Times New Roman" w:cs="Times New Roman"/>
         </w:rPr>
+        <w:lastRenderedPageBreak/>
         <w:t>¿Qué hicieron bien como equipo? ¿Qué se comprometen a hacer para mejorar los resultados?</w:t>
       </w:r>
     </w:p>
@@ -7310,6 +7376,7 @@
   <w:style w:type="character" w:default="1" w:styleId="Fuentedeprrafopredeter">
     <w:name w:val="Default Paragraph Font"/>
     <w:uiPriority w:val="1"/>
+    <w:semiHidden/>
     <w:unhideWhenUsed/>
   </w:style>
   <w:style w:type="table" w:default="1" w:styleId="Tablanormal">

</xml_diff>

<commit_message>
coffigiendo un error en los diagramas de funciones
</commit_message>
<xml_diff>
--- a/LABORATORIOS/Lab2/Lab02.docx
+++ b/LABORATORIOS/Lab2/Lab02.docx
@@ -120,39 +120,7 @@
         <w:ind w:left="1440"/>
       </w:pPr>
       <w:r>
-        <w:t xml:space="preserve">No olviden indicar para cada uno de los atributos tipo y modificador, cardinalidad y requisito de unicidad, cuando sea necesario. Usen </w:t>
-      </w:r>
-      <w:proofErr w:type="spellStart"/>
-      <w:r>
-        <w:t>Integer</w:t>
-      </w:r>
-      <w:proofErr w:type="spellEnd"/>
-      <w:r>
-        <w:t xml:space="preserve">, Real, </w:t>
-      </w:r>
-      <w:proofErr w:type="spellStart"/>
-      <w:r>
-        <w:t>Boolean</w:t>
-      </w:r>
-      <w:proofErr w:type="spellEnd"/>
-      <w:r>
-        <w:t xml:space="preserve">, </w:t>
-      </w:r>
-      <w:proofErr w:type="spellStart"/>
-      <w:r>
-        <w:t>String</w:t>
-      </w:r>
-      <w:proofErr w:type="spellEnd"/>
-      <w:r>
-        <w:t xml:space="preserve"> y </w:t>
-      </w:r>
-      <w:proofErr w:type="spellStart"/>
-      <w:r>
-        <w:t>DateTime</w:t>
-      </w:r>
-      <w:proofErr w:type="spellEnd"/>
-      <w:r>
-        <w:t xml:space="preserve"> como tipos del modelo conceptual.</w:t>
+        <w:t>No olviden indicar para cada uno de los atributos tipo y modificador, cardinalidad y requisito de unicidad, cuando sea necesario. Usen Integer, Real, Boolean, String y DateTime como tipos del modelo conceptual.</w:t>
       </w:r>
     </w:p>
     <w:p>
@@ -322,16 +290,37 @@
         </w:tabs>
         <w:ind w:left="1440"/>
       </w:pPr>
-      <w:r>
-        <w:rPr>
-          <w:noProof/>
-        </w:rPr>
-        <w:lastRenderedPageBreak/>
+    </w:p>
+    <w:p>
+      <w:pPr>
+        <w:pStyle w:val="Prrafodelista"/>
+        <w:tabs>
+          <w:tab w:val="left" w:pos="6900"/>
+        </w:tabs>
+        <w:ind w:left="1440"/>
+      </w:pPr>
+    </w:p>
+    <w:p>
+      <w:pPr>
+        <w:pStyle w:val="Prrafodelista"/>
+        <w:tabs>
+          <w:tab w:val="left" w:pos="6900"/>
+        </w:tabs>
+        <w:ind w:left="1440"/>
+      </w:pPr>
+    </w:p>
+    <w:p>
+      <w:pPr>
+        <w:pStyle w:val="Sinespaciado"/>
+        <w:ind w:left="720"/>
+        <w:jc w:val="both"/>
+      </w:pPr>
+      <w:r>
         <w:drawing>
-          <wp:inline distT="0" distB="0" distL="0" distR="0" wp14:anchorId="4C629B18" wp14:editId="7DE4D389">
-            <wp:extent cx="3381847" cy="4229690"/>
-            <wp:effectExtent l="0" t="0" r="9525" b="0"/>
-            <wp:docPr id="1702067165" name="Imagen 1" descr="Diagrama&#10;&#10;Descripción generada automáticamente"/>
+          <wp:inline distT="0" distB="0" distL="0" distR="0" wp14:anchorId="52395E69" wp14:editId="7DE7CFB0">
+            <wp:extent cx="3467584" cy="3505689"/>
+            <wp:effectExtent l="0" t="0" r="0" b="0"/>
+            <wp:docPr id="2087691804" name="Imagen 1" descr="Diagrama&#10;&#10;Descripción generada automáticamente"/>
             <wp:cNvGraphicFramePr>
               <a:graphicFrameLocks xmlns:a="http://schemas.openxmlformats.org/drawingml/2006/main" noChangeAspect="1"/>
             </wp:cNvGraphicFramePr>
@@ -339,7 +328,7 @@
               <a:graphicData uri="http://schemas.openxmlformats.org/drawingml/2006/picture">
                 <pic:pic xmlns:pic="http://schemas.openxmlformats.org/drawingml/2006/picture">
                   <pic:nvPicPr>
-                    <pic:cNvPr id="1702067165" name="Imagen 1" descr="Diagrama&#10;&#10;Descripción generada automáticamente"/>
+                    <pic:cNvPr id="2087691804" name="Imagen 1" descr="Diagrama&#10;&#10;Descripción generada automáticamente"/>
                     <pic:cNvPicPr/>
                   </pic:nvPicPr>
                   <pic:blipFill>
@@ -351,7 +340,7 @@
                   <pic:spPr>
                     <a:xfrm>
                       <a:off x="0" y="0"/>
-                      <a:ext cx="3381847" cy="4229690"/>
+                      <a:ext cx="3467584" cy="3505689"/>
                     </a:xfrm>
                     <a:prstGeom prst="rect">
                       <a:avLst/>
@@ -366,20 +355,9 @@
     </w:p>
     <w:p>
       <w:pPr>
-        <w:pStyle w:val="Prrafodelista"/>
-        <w:tabs>
-          <w:tab w:val="left" w:pos="6900"/>
-        </w:tabs>
-        <w:ind w:left="1440"/>
-      </w:pPr>
-    </w:p>
-    <w:p>
-      <w:pPr>
-        <w:pStyle w:val="Prrafodelista"/>
-        <w:tabs>
-          <w:tab w:val="left" w:pos="6900"/>
-        </w:tabs>
-        <w:ind w:left="1440"/>
+        <w:pStyle w:val="Sinespaciado"/>
+        <w:ind w:left="720"/>
+        <w:jc w:val="both"/>
       </w:pPr>
     </w:p>
     <w:p>
@@ -387,7 +365,7 @@
         <w:ind w:left="705"/>
       </w:pPr>
       <w:r>
-        <w:t>En este caso fue necesario hacer tres implementaciones de Mantener, primero para asignar, eliminar o consultar los extras generados para un cliente, pues es posible que desee añadir un cargo extra, o que se arrepienta y lo cancele, o que el recepcionista necesite conocer el total de los extras de un cliente.</w:t>
+        <w:t>En la primera operación, se establece que el gerente tiene la capacidad de acceder a la información de las habitaciones según su categoría, con el propósito de analizar qué categorías de habitaciones experimentan una mayor demanda. Este análisis permite optimizar la gestión de ingresos y aumentar la afluencia de clientes.</w:t>
       </w:r>
     </w:p>
     <w:p>
@@ -395,7 +373,7 @@
         <w:ind w:left="705"/>
       </w:pPr>
       <w:r>
-        <w:t>El recepcionista también debe mantener la reservación, en caso de tener que registrarla para un cliente, que eliminarla en caso de que sea cancelado, o consultarla en caso de requerir la información (pues como recepcionista debe tener acceso a esta información).</w:t>
+        <w:t>La operación de mantener tipos de habitación implica la capacidad de registrar, eliminar o consultar información relacionada con las diferentes categorías de habitaciones existentes. Para llevar a cabo estas acciones, se requieren permisos equivalentes a los otorgados al gerente, ya que la modificación de las categorías de habitaciones solo puede ser realizada por un miembro de alto rango dentro del equipo administrativo.</w:t>
       </w:r>
     </w:p>
     <w:p>
@@ -403,7 +381,7 @@
         <w:ind w:left="705"/>
       </w:pPr>
       <w:r>
-        <w:t>El cliente debe poder mantener su reserva, puesto que debe poder registrarla, para guardar su cupo en el hotel y programar su estadía en la base de datos, poder eliminarla en el caso que se presente una cancelación, además de consultar la información de su reserva (fecha, habitación, costo).</w:t>
+        <w:t>Por otro lado, la tarea asignada al recepcionista se centra en mantener las tarifas de habitación. Dado que el recepcionista es responsable de asignar habitaciones, es necesario que registre, elimine (en caso de cancelación) y consulte las tarifas correspondientes según sea necesario.</w:t>
       </w:r>
     </w:p>
     <w:p>
@@ -411,23 +389,7 @@
         <w:ind w:left="705"/>
       </w:pPr>
       <w:r>
-        <w:t>El recepcionista debe poder registrar la llegada y salida de los clientes, no debe eliminarla, sino registrarla y consultarla de ser necesario.</w:t>
-      </w:r>
-    </w:p>
-    <w:p>
-      <w:pPr>
-        <w:ind w:left="705"/>
-      </w:pPr>
-      <w:r>
-        <w:t>El cliente debe poder registrar su encuesta y consultar la retroalimentación que dio, pero no debe eliminarla.</w:t>
-      </w:r>
-    </w:p>
-    <w:p>
-      <w:pPr>
-        <w:ind w:left="705"/>
-      </w:pPr>
-      <w:r>
-        <w:t>El cliente puede consultar su cuenta a pagar, pero no puede modificarla ni registrarla, pues se irá actualizando con los pagos extras y el costo de la reservación, pero no debe afectar esta información, para cambiar esta información se deben tener los permisos requeridos.</w:t>
+        <w:t>La operación de consultar habitación se refiere a la capacidad del recepcionista para proporcionar información específica sobre una habitación sin realizar cambios en su estado, dado que las características de cada habitación ya están establecidas.</w:t>
       </w:r>
     </w:p>
     <w:p>
@@ -496,7 +458,6 @@
         <w:ind w:left="2160"/>
       </w:pPr>
       <w:r>
-        <w:lastRenderedPageBreak/>
         <w:t>[id, descripción, número de habitaciones, porcentaje de habitaciones] (Orden de mayor a menor por número de habitaciones)</w:t>
       </w:r>
     </w:p>
@@ -517,57 +478,8 @@
           <w:rFonts w:ascii="Courier New" w:hAnsi="Courier New" w:cs="Courier New"/>
           <w:lang w:val="en-US"/>
         </w:rPr>
-        <w:t xml:space="preserve">SELECT a.id, </w:t>
-      </w:r>
-      <w:proofErr w:type="spellStart"/>
-      <w:proofErr w:type="gramStart"/>
-      <w:r>
-        <w:rPr>
-          <w:rFonts w:ascii="Courier New" w:hAnsi="Courier New" w:cs="Courier New"/>
-          <w:lang w:val="en-US"/>
-        </w:rPr>
-        <w:t>a.description</w:t>
-      </w:r>
-      <w:proofErr w:type="spellEnd"/>
-      <w:proofErr w:type="gramEnd"/>
-      <w:r>
-        <w:rPr>
-          <w:rFonts w:ascii="Courier New" w:hAnsi="Courier New" w:cs="Courier New"/>
-          <w:lang w:val="en-US"/>
-        </w:rPr>
-        <w:t xml:space="preserve">, COUNT(b.id) as number, (COUNT(b.id)/(SELECT COUNT(id) FROM room))*100 as </w:t>
-      </w:r>
-      <w:proofErr w:type="spellStart"/>
-      <w:r>
-        <w:rPr>
-          <w:rFonts w:ascii="Courier New" w:hAnsi="Courier New" w:cs="Courier New"/>
-          <w:lang w:val="en-US"/>
-        </w:rPr>
-        <w:t>percentaje</w:t>
-      </w:r>
-      <w:proofErr w:type="spellEnd"/>
-      <w:r>
-        <w:rPr>
-          <w:rFonts w:ascii="Courier New" w:hAnsi="Courier New" w:cs="Courier New"/>
-          <w:lang w:val="en-US"/>
-        </w:rPr>
-        <w:t xml:space="preserve"> FROM </w:t>
-      </w:r>
-      <w:proofErr w:type="spellStart"/>
-      <w:r>
-        <w:rPr>
-          <w:rFonts w:ascii="Courier New" w:hAnsi="Courier New" w:cs="Courier New"/>
-          <w:lang w:val="en-US"/>
-        </w:rPr>
-        <w:t>room_type</w:t>
-      </w:r>
-      <w:proofErr w:type="spellEnd"/>
-      <w:r>
-        <w:rPr>
-          <w:rFonts w:ascii="Courier New" w:hAnsi="Courier New" w:cs="Courier New"/>
-          <w:lang w:val="en-US"/>
-        </w:rPr>
-        <w:t xml:space="preserve"> a</w:t>
+        <w:lastRenderedPageBreak/>
+        <w:t>SELECT a.id, a.description, COUNT(b.id) as number, (COUNT(b.id)/(SELECT COUNT(id) FROM room))*100 as percentaje FROM room_type a</w:t>
       </w:r>
     </w:p>
     <w:p>
@@ -584,26 +496,8 @@
           <w:rFonts w:ascii="Courier New" w:hAnsi="Courier New" w:cs="Courier New"/>
           <w:lang w:val="en-US"/>
         </w:rPr>
-        <w:t>JOIN room b ON a.id=</w:t>
-      </w:r>
-      <w:proofErr w:type="spellStart"/>
-      <w:proofErr w:type="gramStart"/>
-      <w:r>
-        <w:rPr>
-          <w:rFonts w:ascii="Courier New" w:hAnsi="Courier New" w:cs="Courier New"/>
-          <w:lang w:val="en-US"/>
-        </w:rPr>
-        <w:t>b.room</w:t>
-      </w:r>
-      <w:proofErr w:type="gramEnd"/>
-      <w:r>
-        <w:rPr>
-          <w:rFonts w:ascii="Courier New" w:hAnsi="Courier New" w:cs="Courier New"/>
-          <w:lang w:val="en-US"/>
-        </w:rPr>
-        <w:t>_type</w:t>
-      </w:r>
-      <w:proofErr w:type="spellEnd"/>
+        <w:t>JOIN room b ON a.id=b.room_type</w:t>
+      </w:r>
     </w:p>
     <w:p>
       <w:pPr>
@@ -703,15 +597,7 @@
         </w:numPr>
       </w:pPr>
       <w:r>
-        <w:t xml:space="preserve">El precio de cada habitación considerando su máxima ocupación [id, </w:t>
-      </w:r>
-      <w:proofErr w:type="spellStart"/>
-      <w:r>
-        <w:t>descripcion</w:t>
-      </w:r>
-      <w:proofErr w:type="spellEnd"/>
-      <w:r>
-        <w:t xml:space="preserve"> del tipo de habitación, máxima ocupación, precio] (Ordenado de mayor a menor por precio)</w:t>
+        <w:t>El precio de cada habitación considerando su máxima ocupación [id, descripcion del tipo de habitación, máxima ocupación, precio] (Ordenado de mayor a menor por precio)</w:t>
       </w:r>
     </w:p>
     <w:p>
@@ -731,57 +617,7 @@
           <w:rFonts w:ascii="Courier New" w:hAnsi="Courier New" w:cs="Courier New"/>
           <w:lang w:val="en-US"/>
         </w:rPr>
-        <w:t xml:space="preserve">SELECT a.id, </w:t>
-      </w:r>
-      <w:proofErr w:type="spellStart"/>
-      <w:proofErr w:type="gramStart"/>
-      <w:r>
-        <w:rPr>
-          <w:rFonts w:ascii="Courier New" w:hAnsi="Courier New" w:cs="Courier New"/>
-          <w:lang w:val="en-US"/>
-        </w:rPr>
-        <w:t>b.description</w:t>
-      </w:r>
-      <w:proofErr w:type="spellEnd"/>
-      <w:proofErr w:type="gramEnd"/>
-      <w:r>
-        <w:rPr>
-          <w:rFonts w:ascii="Courier New" w:hAnsi="Courier New" w:cs="Courier New"/>
-          <w:lang w:val="en-US"/>
-        </w:rPr>
-        <w:t xml:space="preserve">, </w:t>
-      </w:r>
-      <w:proofErr w:type="spellStart"/>
-      <w:r>
-        <w:rPr>
-          <w:rFonts w:ascii="Courier New" w:hAnsi="Courier New" w:cs="Courier New"/>
-          <w:lang w:val="en-US"/>
-        </w:rPr>
-        <w:t>a.max_occupancy</w:t>
-      </w:r>
-      <w:proofErr w:type="spellEnd"/>
-      <w:r>
-        <w:rPr>
-          <w:rFonts w:ascii="Courier New" w:hAnsi="Courier New" w:cs="Courier New"/>
-          <w:lang w:val="en-US"/>
-        </w:rPr>
-        <w:t xml:space="preserve">, </w:t>
-      </w:r>
-      <w:proofErr w:type="spellStart"/>
-      <w:r>
-        <w:rPr>
-          <w:rFonts w:ascii="Courier New" w:hAnsi="Courier New" w:cs="Courier New"/>
-          <w:lang w:val="en-US"/>
-        </w:rPr>
-        <w:t>c.amount</w:t>
-      </w:r>
-      <w:proofErr w:type="spellEnd"/>
-      <w:r>
-        <w:rPr>
-          <w:rFonts w:ascii="Courier New" w:hAnsi="Courier New" w:cs="Courier New"/>
-          <w:lang w:val="en-US"/>
-        </w:rPr>
-        <w:t xml:space="preserve"> FROM room a</w:t>
+        <w:t>SELECT a.id, b.description, a.max_occupancy, c.amount FROM room a</w:t>
       </w:r>
     </w:p>
     <w:p>
@@ -798,42 +634,8 @@
           <w:rFonts w:ascii="Courier New" w:hAnsi="Courier New" w:cs="Courier New"/>
           <w:lang w:val="en-US"/>
         </w:rPr>
-        <w:t xml:space="preserve">JOIN </w:t>
-      </w:r>
-      <w:proofErr w:type="spellStart"/>
-      <w:r>
-        <w:rPr>
-          <w:rFonts w:ascii="Courier New" w:hAnsi="Courier New" w:cs="Courier New"/>
-          <w:lang w:val="en-US"/>
-        </w:rPr>
-        <w:t>room_type</w:t>
-      </w:r>
-      <w:proofErr w:type="spellEnd"/>
-      <w:r>
-        <w:rPr>
-          <w:rFonts w:ascii="Courier New" w:hAnsi="Courier New" w:cs="Courier New"/>
-          <w:lang w:val="en-US"/>
-        </w:rPr>
-        <w:t xml:space="preserve"> b ON b.id=</w:t>
-      </w:r>
-      <w:proofErr w:type="spellStart"/>
-      <w:proofErr w:type="gramStart"/>
-      <w:r>
-        <w:rPr>
-          <w:rFonts w:ascii="Courier New" w:hAnsi="Courier New" w:cs="Courier New"/>
-          <w:lang w:val="en-US"/>
-        </w:rPr>
-        <w:t>a.room</w:t>
-      </w:r>
-      <w:proofErr w:type="gramEnd"/>
-      <w:r>
-        <w:rPr>
-          <w:rFonts w:ascii="Courier New" w:hAnsi="Courier New" w:cs="Courier New"/>
-          <w:lang w:val="en-US"/>
-        </w:rPr>
-        <w:t>_type</w:t>
-      </w:r>
-      <w:proofErr w:type="spellEnd"/>
+        <w:t>JOIN room_type b ON b.id=a.room_type</w:t>
+      </w:r>
     </w:p>
     <w:p>
       <w:pPr>
@@ -849,26 +651,8 @@
           <w:rFonts w:ascii="Courier New" w:hAnsi="Courier New" w:cs="Courier New"/>
           <w:lang w:val="en-US"/>
         </w:rPr>
-        <w:t>JOIN rate c ON b.id=</w:t>
-      </w:r>
-      <w:proofErr w:type="spellStart"/>
-      <w:proofErr w:type="gramStart"/>
-      <w:r>
-        <w:rPr>
-          <w:rFonts w:ascii="Courier New" w:hAnsi="Courier New" w:cs="Courier New"/>
-          <w:lang w:val="en-US"/>
-        </w:rPr>
-        <w:t>c.room</w:t>
-      </w:r>
-      <w:proofErr w:type="gramEnd"/>
-      <w:r>
-        <w:rPr>
-          <w:rFonts w:ascii="Courier New" w:hAnsi="Courier New" w:cs="Courier New"/>
-          <w:lang w:val="en-US"/>
-        </w:rPr>
-        <w:t>_type</w:t>
-      </w:r>
-      <w:proofErr w:type="spellEnd"/>
+        <w:t>JOIN rate c ON b.id=c.room_type</w:t>
+      </w:r>
     </w:p>
     <w:p>
       <w:pPr>
@@ -882,23 +666,7 @@
         <w:rPr>
           <w:lang w:val="en-US"/>
         </w:rPr>
-        <w:t xml:space="preserve">ORDER BY </w:t>
-      </w:r>
-      <w:proofErr w:type="spellStart"/>
-      <w:proofErr w:type="gramStart"/>
-      <w:r>
-        <w:rPr>
-          <w:lang w:val="en-US"/>
-        </w:rPr>
-        <w:t>c.amount</w:t>
-      </w:r>
-      <w:proofErr w:type="spellEnd"/>
-      <w:proofErr w:type="gramEnd"/>
-      <w:r>
-        <w:rPr>
-          <w:lang w:val="en-US"/>
-        </w:rPr>
-        <w:t xml:space="preserve"> ASC</w:t>
+        <w:t>ORDER BY c.amount ASC</w:t>
       </w:r>
       <w:r>
         <w:rPr>
@@ -986,57 +754,7 @@
           <w:rFonts w:ascii="Courier New" w:hAnsi="Courier New" w:cs="Courier New"/>
           <w:lang w:val="en-US"/>
         </w:rPr>
-        <w:t xml:space="preserve">SELECT a.id, </w:t>
-      </w:r>
-      <w:proofErr w:type="spellStart"/>
-      <w:proofErr w:type="gramStart"/>
-      <w:r>
-        <w:rPr>
-          <w:rFonts w:ascii="Courier New" w:hAnsi="Courier New" w:cs="Courier New"/>
-          <w:lang w:val="en-US"/>
-        </w:rPr>
-        <w:t>a.description</w:t>
-      </w:r>
-      <w:proofErr w:type="spellEnd"/>
-      <w:proofErr w:type="gramEnd"/>
-      <w:r>
-        <w:rPr>
-          <w:rFonts w:ascii="Courier New" w:hAnsi="Courier New" w:cs="Courier New"/>
-          <w:lang w:val="en-US"/>
-        </w:rPr>
-        <w:t>, SUM(</w:t>
-      </w:r>
-      <w:proofErr w:type="spellStart"/>
-      <w:r>
-        <w:rPr>
-          <w:rFonts w:ascii="Courier New" w:hAnsi="Courier New" w:cs="Courier New"/>
-          <w:lang w:val="en-US"/>
-        </w:rPr>
-        <w:t>b.amount</w:t>
-      </w:r>
-      <w:proofErr w:type="spellEnd"/>
-      <w:r>
-        <w:rPr>
-          <w:rFonts w:ascii="Courier New" w:hAnsi="Courier New" w:cs="Courier New"/>
-          <w:lang w:val="en-US"/>
-        </w:rPr>
-        <w:t xml:space="preserve">) FROM </w:t>
-      </w:r>
-      <w:proofErr w:type="spellStart"/>
-      <w:r>
-        <w:rPr>
-          <w:rFonts w:ascii="Courier New" w:hAnsi="Courier New" w:cs="Courier New"/>
-          <w:lang w:val="en-US"/>
-        </w:rPr>
-        <w:t>room_type</w:t>
-      </w:r>
-      <w:proofErr w:type="spellEnd"/>
-      <w:r>
-        <w:rPr>
-          <w:rFonts w:ascii="Courier New" w:hAnsi="Courier New" w:cs="Courier New"/>
-          <w:lang w:val="en-US"/>
-        </w:rPr>
-        <w:t xml:space="preserve"> a</w:t>
+        <w:t>SELECT a.id, a.description, SUM(b.amount) FROM room_type a</w:t>
       </w:r>
     </w:p>
     <w:p>
@@ -1053,26 +771,8 @@
           <w:rFonts w:ascii="Courier New" w:hAnsi="Courier New" w:cs="Courier New"/>
           <w:lang w:val="en-US"/>
         </w:rPr>
-        <w:t>JOIN rate b ON a.id=</w:t>
-      </w:r>
-      <w:proofErr w:type="spellStart"/>
-      <w:proofErr w:type="gramStart"/>
-      <w:r>
-        <w:rPr>
-          <w:rFonts w:ascii="Courier New" w:hAnsi="Courier New" w:cs="Courier New"/>
-          <w:lang w:val="en-US"/>
-        </w:rPr>
-        <w:t>b.room</w:t>
-      </w:r>
-      <w:proofErr w:type="gramEnd"/>
-      <w:r>
-        <w:rPr>
-          <w:rFonts w:ascii="Courier New" w:hAnsi="Courier New" w:cs="Courier New"/>
-          <w:lang w:val="en-US"/>
-        </w:rPr>
-        <w:t>_type</w:t>
-      </w:r>
-      <w:proofErr w:type="spellEnd"/>
+        <w:t>JOIN rate b ON a.id=b.room_type</w:t>
+      </w:r>
     </w:p>
     <w:p>
       <w:pPr>
@@ -1086,16 +786,8 @@
         <w:rPr>
           <w:rFonts w:ascii="Courier New" w:hAnsi="Courier New" w:cs="Courier New"/>
         </w:rPr>
-        <w:t xml:space="preserve">GROUP BY </w:t>
-      </w:r>
-      <w:proofErr w:type="spellStart"/>
-      <w:r>
-        <w:rPr>
-          <w:rFonts w:ascii="Courier New" w:hAnsi="Courier New" w:cs="Courier New"/>
-        </w:rPr>
-        <w:t>a.id</w:t>
-      </w:r>
-      <w:proofErr w:type="spellEnd"/>
+        <w:t>GROUP BY a.id</w:t>
+      </w:r>
     </w:p>
     <w:p>
       <w:pPr>
@@ -1160,23 +852,7 @@
         </w:numPr>
       </w:pPr>
       <w:r>
-        <w:t xml:space="preserve">De las consultas </w:t>
-      </w:r>
-      <w:proofErr w:type="spellStart"/>
-      <w:r>
-        <w:t>easy</w:t>
-      </w:r>
-      <w:proofErr w:type="spellEnd"/>
-      <w:r>
-        <w:t xml:space="preserve"> o </w:t>
-      </w:r>
-      <w:proofErr w:type="spellStart"/>
-      <w:r>
-        <w:t>medium</w:t>
-      </w:r>
-      <w:proofErr w:type="spellEnd"/>
-      <w:r>
-        <w:t xml:space="preserve"> propuestas en SQLZOO, seleccionen y generalicen la</w:t>
+        <w:t>De las consultas easy o medium propuestas en SQLZOO, seleccionen y generalicen la</w:t>
       </w:r>
     </w:p>
     <w:p>
@@ -1185,15 +861,7 @@
         <w:ind w:left="1440"/>
       </w:pPr>
       <w:r>
-        <w:t xml:space="preserve">que consideren más relevante para este ciclo de desarrollo. </w:t>
-      </w:r>
-      <w:proofErr w:type="spellStart"/>
-      <w:r>
-        <w:t>Implémentenla</w:t>
-      </w:r>
-      <w:proofErr w:type="spellEnd"/>
-      <w:r>
-        <w:t>, si no lo han</w:t>
+        <w:t>que consideren más relevante para este ciclo de desarrollo. Implémentenla, si no lo han</w:t>
       </w:r>
     </w:p>
     <w:p>
@@ -1281,37 +949,7 @@
         <w:rPr>
           <w:lang w:val="en-US"/>
         </w:rPr>
-        <w:t>SELECT (</w:t>
-      </w:r>
-      <w:proofErr w:type="spellStart"/>
-      <w:proofErr w:type="gramStart"/>
-      <w:r>
-        <w:rPr>
-          <w:lang w:val="en-US"/>
-        </w:rPr>
-        <w:t>rate.amount</w:t>
-      </w:r>
-      <w:proofErr w:type="spellEnd"/>
-      <w:proofErr w:type="gramEnd"/>
-      <w:r>
-        <w:rPr>
-          <w:lang w:val="en-US"/>
-        </w:rPr>
-        <w:t xml:space="preserve"> + SUM(</w:t>
-      </w:r>
-      <w:proofErr w:type="spellStart"/>
-      <w:r>
-        <w:rPr>
-          <w:lang w:val="en-US"/>
-        </w:rPr>
-        <w:t>extra.amount</w:t>
-      </w:r>
-      <w:proofErr w:type="spellEnd"/>
-      <w:r>
-        <w:rPr>
-          <w:lang w:val="en-US"/>
-        </w:rPr>
-        <w:t>)) AS amount</w:t>
+        <w:t>SELECT (rate.amount + SUM(extra.amount)) AS amount</w:t>
       </w:r>
     </w:p>
     <w:p>
@@ -1326,66 +964,8 @@
         <w:rPr>
           <w:lang w:val="en-US"/>
         </w:rPr>
-        <w:t xml:space="preserve">FROM booking JOIN rate ON </w:t>
-      </w:r>
-      <w:proofErr w:type="spellStart"/>
-      <w:proofErr w:type="gramStart"/>
-      <w:r>
-        <w:rPr>
-          <w:lang w:val="en-US"/>
-        </w:rPr>
-        <w:t>booking.room</w:t>
-      </w:r>
-      <w:proofErr w:type="gramEnd"/>
-      <w:r>
-        <w:rPr>
-          <w:lang w:val="en-US"/>
-        </w:rPr>
-        <w:t>_type_requested</w:t>
-      </w:r>
-      <w:proofErr w:type="spellEnd"/>
-      <w:r>
-        <w:rPr>
-          <w:lang w:val="en-US"/>
-        </w:rPr>
-        <w:t xml:space="preserve"> = </w:t>
-      </w:r>
-      <w:proofErr w:type="spellStart"/>
-      <w:r>
-        <w:rPr>
-          <w:lang w:val="en-US"/>
-        </w:rPr>
-        <w:t>rate.room_type</w:t>
-      </w:r>
-      <w:proofErr w:type="spellEnd"/>
-      <w:r>
-        <w:rPr>
-          <w:lang w:val="en-US"/>
-        </w:rPr>
-        <w:t xml:space="preserve"> AND </w:t>
-      </w:r>
-      <w:proofErr w:type="spellStart"/>
-      <w:r>
-        <w:rPr>
-          <w:lang w:val="en-US"/>
-        </w:rPr>
-        <w:t>booking.occupants</w:t>
-      </w:r>
-      <w:proofErr w:type="spellEnd"/>
-      <w:r>
-        <w:rPr>
-          <w:lang w:val="en-US"/>
-        </w:rPr>
-        <w:t xml:space="preserve"> = </w:t>
-      </w:r>
-      <w:proofErr w:type="spellStart"/>
-      <w:r>
-        <w:rPr>
-          <w:lang w:val="en-US"/>
-        </w:rPr>
-        <w:t>rate.occupancy</w:t>
-      </w:r>
-      <w:proofErr w:type="spellEnd"/>
+        <w:t>FROM booking JOIN rate ON booking.room_type_requested = rate.room_type AND booking.occupants = rate.occupancy</w:t>
+      </w:r>
     </w:p>
     <w:p>
       <w:pPr>
@@ -1399,38 +979,8 @@
         <w:rPr>
           <w:lang w:val="en-US"/>
         </w:rPr>
-        <w:t xml:space="preserve">JOIN extra ON </w:t>
-      </w:r>
-      <w:proofErr w:type="spellStart"/>
-      <w:proofErr w:type="gramStart"/>
-      <w:r>
-        <w:rPr>
-          <w:lang w:val="en-US"/>
-        </w:rPr>
-        <w:t>booking.booking</w:t>
-      </w:r>
-      <w:proofErr w:type="gramEnd"/>
-      <w:r>
-        <w:rPr>
-          <w:lang w:val="en-US"/>
-        </w:rPr>
-        <w:t>_id</w:t>
-      </w:r>
-      <w:proofErr w:type="spellEnd"/>
-      <w:r>
-        <w:rPr>
-          <w:lang w:val="en-US"/>
-        </w:rPr>
-        <w:t xml:space="preserve"> = </w:t>
-      </w:r>
-      <w:proofErr w:type="spellStart"/>
-      <w:r>
-        <w:rPr>
-          <w:lang w:val="en-US"/>
-        </w:rPr>
-        <w:t>extra.booking_id</w:t>
-      </w:r>
-      <w:proofErr w:type="spellEnd"/>
+        <w:t>JOIN extra ON booking.booking_id = extra.booking_id</w:t>
+      </w:r>
     </w:p>
     <w:p>
       <w:pPr>
@@ -1438,15 +988,7 @@
         <w:ind w:left="2160"/>
       </w:pPr>
       <w:r>
-        <w:t xml:space="preserve">WHERE </w:t>
-      </w:r>
-      <w:proofErr w:type="spellStart"/>
-      <w:r>
-        <w:t>booking.booking_id</w:t>
-      </w:r>
-      <w:proofErr w:type="spellEnd"/>
-      <w:r>
-        <w:t xml:space="preserve"> = 5346;</w:t>
+        <w:t>WHERE booking.booking_id = 5346;</w:t>
       </w:r>
     </w:p>
     <w:p>
@@ -1737,39 +1279,7 @@
       </w:pPr>
       <w:r>
         <w:lastRenderedPageBreak/>
-        <w:t xml:space="preserve">No olviden indicar para cada uno de los atributos tipo y modificador, cardinalidad y requisito de unicidad, cuando sea necesario. Usen </w:t>
-      </w:r>
-      <w:proofErr w:type="spellStart"/>
-      <w:r>
-        <w:t>Integer</w:t>
-      </w:r>
-      <w:proofErr w:type="spellEnd"/>
-      <w:r>
-        <w:t xml:space="preserve">, Real, </w:t>
-      </w:r>
-      <w:proofErr w:type="spellStart"/>
-      <w:r>
-        <w:t>Boolean</w:t>
-      </w:r>
-      <w:proofErr w:type="spellEnd"/>
-      <w:r>
-        <w:t xml:space="preserve">, </w:t>
-      </w:r>
-      <w:proofErr w:type="spellStart"/>
-      <w:r>
-        <w:t>String</w:t>
-      </w:r>
-      <w:proofErr w:type="spellEnd"/>
-      <w:r>
-        <w:t xml:space="preserve"> y </w:t>
-      </w:r>
-      <w:proofErr w:type="spellStart"/>
-      <w:r>
-        <w:t>DateTime</w:t>
-      </w:r>
-      <w:proofErr w:type="spellEnd"/>
-      <w:r>
-        <w:t xml:space="preserve"> como tipos del modelo conceptual.</w:t>
+        <w:t>No olviden indicar para cada uno de los atributos tipo y modificador, cardinalidad y requisito de unicidad, cuando sea necesario. Usen Integer, Real, Boolean, String y DateTime como tipos del modelo conceptual.</w:t>
       </w:r>
     </w:p>
     <w:p>
@@ -1950,6 +1460,104 @@
       </w:r>
     </w:p>
     <w:p>
+      <w:r>
+        <w:lastRenderedPageBreak/>
+        <w:tab/>
+      </w:r>
+      <w:r>
+        <w:rPr>
+          <w:noProof/>
+        </w:rPr>
+        <w:drawing>
+          <wp:inline distT="0" distB="0" distL="0" distR="0" wp14:anchorId="4E6F57F5" wp14:editId="208E325D">
+            <wp:extent cx="3381847" cy="4229690"/>
+            <wp:effectExtent l="0" t="0" r="9525" b="0"/>
+            <wp:docPr id="1702067165" name="Imagen 1" descr="Diagrama&#10;&#10;Descripción generada automáticamente"/>
+            <wp:cNvGraphicFramePr>
+              <a:graphicFrameLocks xmlns:a="http://schemas.openxmlformats.org/drawingml/2006/main" noChangeAspect="1"/>
+            </wp:cNvGraphicFramePr>
+            <a:graphic xmlns:a="http://schemas.openxmlformats.org/drawingml/2006/main">
+              <a:graphicData uri="http://schemas.openxmlformats.org/drawingml/2006/picture">
+                <pic:pic xmlns:pic="http://schemas.openxmlformats.org/drawingml/2006/picture">
+                  <pic:nvPicPr>
+                    <pic:cNvPr id="1702067165" name="Imagen 1" descr="Diagrama&#10;&#10;Descripción generada automáticamente"/>
+                    <pic:cNvPicPr/>
+                  </pic:nvPicPr>
+                  <pic:blipFill>
+                    <a:blip r:embed="rId13"/>
+                    <a:stretch>
+                      <a:fillRect/>
+                    </a:stretch>
+                  </pic:blipFill>
+                  <pic:spPr>
+                    <a:xfrm>
+                      <a:off x="0" y="0"/>
+                      <a:ext cx="3381847" cy="4229690"/>
+                    </a:xfrm>
+                    <a:prstGeom prst="rect">
+                      <a:avLst/>
+                    </a:prstGeom>
+                  </pic:spPr>
+                </pic:pic>
+              </a:graphicData>
+            </a:graphic>
+          </wp:inline>
+        </w:drawing>
+      </w:r>
+    </w:p>
+    <w:p>
+      <w:pPr>
+        <w:ind w:left="705"/>
+      </w:pPr>
+      <w:r>
+        <w:tab/>
+      </w:r>
+      <w:r>
+        <w:t>En este caso fue necesario hacer tres implementaciones de Mantener, primero para asignar, eliminar o consultar los extras generados para un cliente, pues es posible que desee añadir un cargo extra, o que se arrepienta y lo cancele, o que el recepcionista necesite conocer el total de los extras de un cliente.</w:t>
+      </w:r>
+    </w:p>
+    <w:p>
+      <w:pPr>
+        <w:ind w:left="705"/>
+      </w:pPr>
+      <w:r>
+        <w:t>El recepcionista también debe mantener la reservación, en caso de tener que registrarla para un cliente, que eliminarla en caso de que sea cancelado, o consultarla en caso de requerir la información (pues como recepcionista debe tener acceso a esta información).</w:t>
+      </w:r>
+    </w:p>
+    <w:p>
+      <w:pPr>
+        <w:ind w:left="705"/>
+      </w:pPr>
+      <w:r>
+        <w:t>El cliente debe poder mantener su reserva, puesto que debe poder registrarla, para guardar su cupo en el hotel y programar su estadía en la base de datos, poder eliminarla en el caso que se presente una cancelación, además de consultar la información de su reserva (fecha, habitación, costo).</w:t>
+      </w:r>
+    </w:p>
+    <w:p>
+      <w:pPr>
+        <w:ind w:left="705"/>
+      </w:pPr>
+      <w:r>
+        <w:t>El recepcionista debe poder registrar la llegada y salida de los clientes, no debe eliminarla, sino registrarla y consultarla de ser necesario.</w:t>
+      </w:r>
+    </w:p>
+    <w:p>
+      <w:pPr>
+        <w:ind w:left="705"/>
+      </w:pPr>
+      <w:r>
+        <w:t>El cliente debe poder registrar su encuesta y consultar la retroalimentación que dio, pero no debe eliminarla.</w:t>
+      </w:r>
+    </w:p>
+    <w:p>
+      <w:pPr>
+        <w:ind w:left="705"/>
+      </w:pPr>
+      <w:r>
+        <w:t>El cliente puede consultar su cuenta a pagar, pero no puede modificarla ni registrarla, pues se irá actualizando con los pagos extras y el costo de la reservación, pero no debe afectar esta información, para cambiar esta información se deben tener los permisos requeridos.</w:t>
+      </w:r>
+    </w:p>
+    <w:p/>
+    <w:p>
       <w:pPr>
         <w:pStyle w:val="Sinespaciado"/>
         <w:numPr>
@@ -1992,15 +1600,7 @@
         </w:numPr>
       </w:pPr>
       <w:r>
-        <w:t xml:space="preserve">El número de reservas por </w:t>
-      </w:r>
-      <w:proofErr w:type="spellStart"/>
-      <w:r>
-        <w:t>dia</w:t>
-      </w:r>
-      <w:proofErr w:type="spellEnd"/>
-      <w:r>
-        <w:t xml:space="preserve"> de la semana [Dia de la semana, número de reservas] (Ordenado por número de reservas) </w:t>
+        <w:t xml:space="preserve">El número de reservas por dia de la semana [Dia de la semana, número de reservas] (Ordenado por número de reservas) </w:t>
       </w:r>
     </w:p>
     <w:p>
@@ -2020,58 +1620,9 @@
           <w:rFonts w:ascii="Courier New" w:hAnsi="Courier New" w:cs="Courier New"/>
           <w:lang w:val="en-US"/>
         </w:rPr>
-        <w:t xml:space="preserve">SELECT </w:t>
-      </w:r>
-      <w:proofErr w:type="gramStart"/>
-      <w:r>
-        <w:rPr>
-          <w:rFonts w:ascii="Courier New" w:hAnsi="Courier New" w:cs="Courier New"/>
-          <w:lang w:val="en-US"/>
-        </w:rPr>
-        <w:t>DAYOFWEEK(</w:t>
-      </w:r>
-      <w:proofErr w:type="spellStart"/>
-      <w:proofErr w:type="gramEnd"/>
-      <w:r>
-        <w:rPr>
-          <w:rFonts w:ascii="Courier New" w:hAnsi="Courier New" w:cs="Courier New"/>
-          <w:lang w:val="en-US"/>
-        </w:rPr>
-        <w:t>booking_date</w:t>
-      </w:r>
-      <w:proofErr w:type="spellEnd"/>
-      <w:r>
-        <w:rPr>
-          <w:rFonts w:ascii="Courier New" w:hAnsi="Courier New" w:cs="Courier New"/>
-          <w:lang w:val="en-US"/>
-        </w:rPr>
-        <w:t xml:space="preserve">) AS </w:t>
-      </w:r>
-      <w:proofErr w:type="spellStart"/>
-      <w:r>
-        <w:rPr>
-          <w:rFonts w:ascii="Courier New" w:hAnsi="Courier New" w:cs="Courier New"/>
-          <w:lang w:val="en-US"/>
-        </w:rPr>
-        <w:t>dias</w:t>
-      </w:r>
-      <w:proofErr w:type="spellEnd"/>
-      <w:r>
-        <w:rPr>
-          <w:rFonts w:ascii="Courier New" w:hAnsi="Courier New" w:cs="Courier New"/>
-          <w:lang w:val="en-US"/>
-        </w:rPr>
-        <w:t xml:space="preserve">, COUNT(*) AS </w:t>
-      </w:r>
-      <w:proofErr w:type="spellStart"/>
-      <w:r>
-        <w:rPr>
-          <w:rFonts w:ascii="Courier New" w:hAnsi="Courier New" w:cs="Courier New"/>
-          <w:lang w:val="en-US"/>
-        </w:rPr>
-        <w:t>reservas</w:t>
-      </w:r>
-      <w:proofErr w:type="spellEnd"/>
+        <w:lastRenderedPageBreak/>
+        <w:t>SELECT DAYOFWEEK(booking_date) AS dias, COUNT(*) AS reservas</w:t>
+      </w:r>
     </w:p>
     <w:p>
       <w:pPr>
@@ -2085,16 +1636,8 @@
         <w:rPr>
           <w:rFonts w:ascii="Courier New" w:hAnsi="Courier New" w:cs="Courier New"/>
         </w:rPr>
-        <w:t xml:space="preserve">FROM </w:t>
-      </w:r>
-      <w:proofErr w:type="spellStart"/>
-      <w:r>
-        <w:rPr>
-          <w:rFonts w:ascii="Courier New" w:hAnsi="Courier New" w:cs="Courier New"/>
-        </w:rPr>
-        <w:t>booking</w:t>
-      </w:r>
-      <w:proofErr w:type="spellEnd"/>
+        <w:t>FROM booking</w:t>
+      </w:r>
     </w:p>
     <w:p>
       <w:pPr>
@@ -2110,32 +1653,7 @@
           <w:rFonts w:ascii="Courier New" w:hAnsi="Courier New" w:cs="Courier New"/>
           <w:lang w:val="en-US"/>
         </w:rPr>
-        <w:t xml:space="preserve">GROUP BY </w:t>
-      </w:r>
-      <w:proofErr w:type="gramStart"/>
-      <w:r>
-        <w:rPr>
-          <w:rFonts w:ascii="Courier New" w:hAnsi="Courier New" w:cs="Courier New"/>
-          <w:lang w:val="en-US"/>
-        </w:rPr>
-        <w:t>DAYOFWEEK(</w:t>
-      </w:r>
-      <w:proofErr w:type="spellStart"/>
-      <w:proofErr w:type="gramEnd"/>
-      <w:r>
-        <w:rPr>
-          <w:rFonts w:ascii="Courier New" w:hAnsi="Courier New" w:cs="Courier New"/>
-          <w:lang w:val="en-US"/>
-        </w:rPr>
-        <w:t>booking_date</w:t>
-      </w:r>
-      <w:proofErr w:type="spellEnd"/>
-      <w:r>
-        <w:rPr>
-          <w:rFonts w:ascii="Courier New" w:hAnsi="Courier New" w:cs="Courier New"/>
-          <w:lang w:val="en-US"/>
-        </w:rPr>
-        <w:t>)</w:t>
+        <w:t>GROUP BY DAYOFWEEK(booking_date)</w:t>
       </w:r>
     </w:p>
     <w:p>
@@ -2168,7 +1686,6 @@
         <w:rPr>
           <w:noProof/>
         </w:rPr>
-        <w:lastRenderedPageBreak/>
         <w:drawing>
           <wp:inline distT="0" distB="0" distL="0" distR="0" wp14:anchorId="5AEC0A83" wp14:editId="253F897B">
             <wp:extent cx="1348857" cy="2491956"/>
@@ -2185,7 +1702,7 @@
                     <pic:cNvPicPr/>
                   </pic:nvPicPr>
                   <pic:blipFill>
-                    <a:blip r:embed="rId13">
+                    <a:blip r:embed="rId14">
                       <a:extLst>
                         <a:ext uri="{28A0092B-C50C-407E-A947-70E740481C1C}">
                           <a14:useLocalDpi xmlns:a14="http://schemas.microsoft.com/office/drawing/2010/main" val="0"/>
@@ -2250,128 +1767,7 @@
           <w:rFonts w:ascii="Courier New" w:hAnsi="Courier New" w:cs="Courier New"/>
           <w:lang w:val="en-US"/>
         </w:rPr>
-        <w:t xml:space="preserve">SELECT </w:t>
-      </w:r>
-      <w:proofErr w:type="spellStart"/>
-      <w:proofErr w:type="gramStart"/>
-      <w:r>
-        <w:rPr>
-          <w:rFonts w:ascii="Courier New" w:hAnsi="Courier New" w:cs="Courier New"/>
-          <w:lang w:val="en-US"/>
-        </w:rPr>
-        <w:t>a.booking</w:t>
-      </w:r>
-      <w:proofErr w:type="gramEnd"/>
-      <w:r>
-        <w:rPr>
-          <w:rFonts w:ascii="Courier New" w:hAnsi="Courier New" w:cs="Courier New"/>
-          <w:lang w:val="en-US"/>
-        </w:rPr>
-        <w:t>_id,c.first_name</w:t>
-      </w:r>
-      <w:proofErr w:type="spellEnd"/>
-      <w:r>
-        <w:rPr>
-          <w:rFonts w:ascii="Courier New" w:hAnsi="Courier New" w:cs="Courier New"/>
-          <w:lang w:val="en-US"/>
-        </w:rPr>
-        <w:t xml:space="preserve"> AS name, </w:t>
-      </w:r>
-      <w:proofErr w:type="spellStart"/>
-      <w:r>
-        <w:rPr>
-          <w:rFonts w:ascii="Courier New" w:hAnsi="Courier New" w:cs="Courier New"/>
-          <w:lang w:val="en-US"/>
-        </w:rPr>
-        <w:t>b.amount</w:t>
-      </w:r>
-      <w:proofErr w:type="spellEnd"/>
-      <w:r>
-        <w:rPr>
-          <w:rFonts w:ascii="Courier New" w:hAnsi="Courier New" w:cs="Courier New"/>
-          <w:lang w:val="en-US"/>
-        </w:rPr>
-        <w:t xml:space="preserve"> AS </w:t>
-      </w:r>
-      <w:proofErr w:type="spellStart"/>
-      <w:r>
-        <w:rPr>
-          <w:rFonts w:ascii="Courier New" w:hAnsi="Courier New" w:cs="Courier New"/>
-          <w:lang w:val="en-US"/>
-        </w:rPr>
-        <w:t>amount_t</w:t>
-      </w:r>
-      <w:proofErr w:type="spellEnd"/>
-      <w:r>
-        <w:rPr>
-          <w:rFonts w:ascii="Courier New" w:hAnsi="Courier New" w:cs="Courier New"/>
-          <w:lang w:val="en-US"/>
-        </w:rPr>
-        <w:t>, SUM(</w:t>
-      </w:r>
-      <w:proofErr w:type="spellStart"/>
-      <w:r>
-        <w:rPr>
-          <w:rFonts w:ascii="Courier New" w:hAnsi="Courier New" w:cs="Courier New"/>
-          <w:lang w:val="en-US"/>
-        </w:rPr>
-        <w:t>d.amount</w:t>
-      </w:r>
-      <w:proofErr w:type="spellEnd"/>
-      <w:r>
-        <w:rPr>
-          <w:rFonts w:ascii="Courier New" w:hAnsi="Courier New" w:cs="Courier New"/>
-          <w:lang w:val="en-US"/>
-        </w:rPr>
-        <w:t xml:space="preserve">) AS </w:t>
-      </w:r>
-      <w:proofErr w:type="spellStart"/>
-      <w:r>
-        <w:rPr>
-          <w:rFonts w:ascii="Courier New" w:hAnsi="Courier New" w:cs="Courier New"/>
-          <w:lang w:val="en-US"/>
-        </w:rPr>
-        <w:t>extra_t</w:t>
-      </w:r>
-      <w:proofErr w:type="spellEnd"/>
-      <w:r>
-        <w:rPr>
-          <w:rFonts w:ascii="Courier New" w:hAnsi="Courier New" w:cs="Courier New"/>
-          <w:lang w:val="en-US"/>
-        </w:rPr>
-        <w:t xml:space="preserve">, </w:t>
-      </w:r>
-      <w:proofErr w:type="spellStart"/>
-      <w:r>
-        <w:rPr>
-          <w:rFonts w:ascii="Courier New" w:hAnsi="Courier New" w:cs="Courier New"/>
-          <w:lang w:val="en-US"/>
-        </w:rPr>
-        <w:t>b.amount</w:t>
-      </w:r>
-      <w:proofErr w:type="spellEnd"/>
-      <w:r>
-        <w:rPr>
-          <w:rFonts w:ascii="Courier New" w:hAnsi="Courier New" w:cs="Courier New"/>
-          <w:lang w:val="en-US"/>
-        </w:rPr>
-        <w:t xml:space="preserve"> + SUM(</w:t>
-      </w:r>
-      <w:proofErr w:type="spellStart"/>
-      <w:r>
-        <w:rPr>
-          <w:rFonts w:ascii="Courier New" w:hAnsi="Courier New" w:cs="Courier New"/>
-          <w:lang w:val="en-US"/>
-        </w:rPr>
-        <w:t>d.amount</w:t>
-      </w:r>
-      <w:proofErr w:type="spellEnd"/>
-      <w:r>
-        <w:rPr>
-          <w:rFonts w:ascii="Courier New" w:hAnsi="Courier New" w:cs="Courier New"/>
-          <w:lang w:val="en-US"/>
-        </w:rPr>
-        <w:t xml:space="preserve">) AS total </w:t>
+        <w:t xml:space="preserve">SELECT a.booking_id,c.first_name AS name, b.amount AS amount_t, SUM(d.amount) AS extra_t, b.amount + SUM(d.amount) AS total </w:t>
       </w:r>
     </w:p>
     <w:p>
@@ -2386,21 +1782,7 @@
         <w:rPr>
           <w:rFonts w:ascii="Courier New" w:hAnsi="Courier New" w:cs="Courier New"/>
         </w:rPr>
-        <w:t xml:space="preserve">FROM </w:t>
-      </w:r>
-      <w:proofErr w:type="spellStart"/>
-      <w:r>
-        <w:rPr>
-          <w:rFonts w:ascii="Courier New" w:hAnsi="Courier New" w:cs="Courier New"/>
-        </w:rPr>
-        <w:t>booking</w:t>
-      </w:r>
-      <w:proofErr w:type="spellEnd"/>
-      <w:r>
-        <w:rPr>
-          <w:rFonts w:ascii="Courier New" w:hAnsi="Courier New" w:cs="Courier New"/>
-        </w:rPr>
-        <w:t xml:space="preserve"> a</w:t>
+        <w:t>FROM booking a</w:t>
       </w:r>
     </w:p>
     <w:p>
@@ -2417,42 +1799,8 @@
           <w:rFonts w:ascii="Courier New" w:hAnsi="Courier New" w:cs="Courier New"/>
           <w:lang w:val="en-US"/>
         </w:rPr>
-        <w:t xml:space="preserve">JOIN rate b ON </w:t>
-      </w:r>
-      <w:proofErr w:type="spellStart"/>
-      <w:proofErr w:type="gramStart"/>
-      <w:r>
-        <w:rPr>
-          <w:rFonts w:ascii="Courier New" w:hAnsi="Courier New" w:cs="Courier New"/>
-          <w:lang w:val="en-US"/>
-        </w:rPr>
-        <w:t>a.room</w:t>
-      </w:r>
-      <w:proofErr w:type="gramEnd"/>
-      <w:r>
-        <w:rPr>
-          <w:rFonts w:ascii="Courier New" w:hAnsi="Courier New" w:cs="Courier New"/>
-          <w:lang w:val="en-US"/>
-        </w:rPr>
-        <w:t>_type_requested</w:t>
-      </w:r>
-      <w:proofErr w:type="spellEnd"/>
-      <w:r>
-        <w:rPr>
-          <w:rFonts w:ascii="Courier New" w:hAnsi="Courier New" w:cs="Courier New"/>
-          <w:lang w:val="en-US"/>
-        </w:rPr>
-        <w:t xml:space="preserve"> = </w:t>
-      </w:r>
-      <w:proofErr w:type="spellStart"/>
-      <w:r>
-        <w:rPr>
-          <w:rFonts w:ascii="Courier New" w:hAnsi="Courier New" w:cs="Courier New"/>
-          <w:lang w:val="en-US"/>
-        </w:rPr>
-        <w:t>b.room_type</w:t>
-      </w:r>
-      <w:proofErr w:type="spellEnd"/>
+        <w:t>JOIN rate b ON a.room_type_requested = b.room_type</w:t>
+      </w:r>
     </w:p>
     <w:p>
       <w:pPr>
@@ -2468,32 +1816,7 @@
           <w:rFonts w:ascii="Courier New" w:hAnsi="Courier New" w:cs="Courier New"/>
           <w:lang w:val="en-US"/>
         </w:rPr>
-        <w:t xml:space="preserve">JOIN guest c ON </w:t>
-      </w:r>
-      <w:proofErr w:type="spellStart"/>
-      <w:proofErr w:type="gramStart"/>
-      <w:r>
-        <w:rPr>
-          <w:rFonts w:ascii="Courier New" w:hAnsi="Courier New" w:cs="Courier New"/>
-          <w:lang w:val="en-US"/>
-        </w:rPr>
-        <w:t>a.guest</w:t>
-      </w:r>
-      <w:proofErr w:type="gramEnd"/>
-      <w:r>
-        <w:rPr>
-          <w:rFonts w:ascii="Courier New" w:hAnsi="Courier New" w:cs="Courier New"/>
-          <w:lang w:val="en-US"/>
-        </w:rPr>
-        <w:t>_id</w:t>
-      </w:r>
-      <w:proofErr w:type="spellEnd"/>
-      <w:r>
-        <w:rPr>
-          <w:rFonts w:ascii="Courier New" w:hAnsi="Courier New" w:cs="Courier New"/>
-          <w:lang w:val="en-US"/>
-        </w:rPr>
-        <w:t xml:space="preserve"> = c.id</w:t>
+        <w:t>JOIN guest c ON a.guest_id = c.id</w:t>
       </w:r>
     </w:p>
     <w:p>
@@ -2510,42 +1833,8 @@
           <w:rFonts w:ascii="Courier New" w:hAnsi="Courier New" w:cs="Courier New"/>
           <w:lang w:val="en-US"/>
         </w:rPr>
-        <w:t xml:space="preserve">JOIN extra d ON </w:t>
-      </w:r>
-      <w:proofErr w:type="spellStart"/>
-      <w:proofErr w:type="gramStart"/>
-      <w:r>
-        <w:rPr>
-          <w:rFonts w:ascii="Courier New" w:hAnsi="Courier New" w:cs="Courier New"/>
-          <w:lang w:val="en-US"/>
-        </w:rPr>
-        <w:t>a.booking</w:t>
-      </w:r>
-      <w:proofErr w:type="gramEnd"/>
-      <w:r>
-        <w:rPr>
-          <w:rFonts w:ascii="Courier New" w:hAnsi="Courier New" w:cs="Courier New"/>
-          <w:lang w:val="en-US"/>
-        </w:rPr>
-        <w:t>_id</w:t>
-      </w:r>
-      <w:proofErr w:type="spellEnd"/>
-      <w:r>
-        <w:rPr>
-          <w:rFonts w:ascii="Courier New" w:hAnsi="Courier New" w:cs="Courier New"/>
-          <w:lang w:val="en-US"/>
-        </w:rPr>
-        <w:t xml:space="preserve"> = </w:t>
-      </w:r>
-      <w:proofErr w:type="spellStart"/>
-      <w:r>
-        <w:rPr>
-          <w:rFonts w:ascii="Courier New" w:hAnsi="Courier New" w:cs="Courier New"/>
-          <w:lang w:val="en-US"/>
-        </w:rPr>
-        <w:t>d.booking_id</w:t>
-      </w:r>
-      <w:proofErr w:type="spellEnd"/>
+        <w:t>JOIN extra d ON a.booking_id = d.booking_id</w:t>
+      </w:r>
     </w:p>
     <w:p>
       <w:pPr>
@@ -2561,26 +1850,8 @@
           <w:rFonts w:ascii="Courier New" w:hAnsi="Courier New" w:cs="Courier New"/>
           <w:lang w:val="en-US"/>
         </w:rPr>
-        <w:t xml:space="preserve">GROUP BY </w:t>
-      </w:r>
-      <w:proofErr w:type="spellStart"/>
-      <w:proofErr w:type="gramStart"/>
-      <w:r>
-        <w:rPr>
-          <w:rFonts w:ascii="Courier New" w:hAnsi="Courier New" w:cs="Courier New"/>
-          <w:lang w:val="en-US"/>
-        </w:rPr>
-        <w:t>a.booking</w:t>
-      </w:r>
-      <w:proofErr w:type="gramEnd"/>
-      <w:r>
-        <w:rPr>
-          <w:rFonts w:ascii="Courier New" w:hAnsi="Courier New" w:cs="Courier New"/>
-          <w:lang w:val="en-US"/>
-        </w:rPr>
-        <w:t>_id</w:t>
-      </w:r>
-      <w:proofErr w:type="spellEnd"/>
+        <w:t>GROUP BY a.booking_id</w:t>
+      </w:r>
     </w:p>
     <w:p>
       <w:pPr>
@@ -2591,53 +1862,12 @@
           <w:lang w:val="en-US"/>
         </w:rPr>
       </w:pPr>
-      <w:proofErr w:type="gramStart"/>
-      <w:r>
-        <w:rPr>
-          <w:rFonts w:ascii="Courier New" w:hAnsi="Courier New" w:cs="Courier New"/>
-          <w:lang w:val="en-US"/>
-        </w:rPr>
-        <w:t xml:space="preserve">HAVING  </w:t>
-      </w:r>
-      <w:proofErr w:type="spellStart"/>
-      <w:r>
-        <w:rPr>
-          <w:rFonts w:ascii="Courier New" w:hAnsi="Courier New" w:cs="Courier New"/>
-          <w:lang w:val="en-US"/>
-        </w:rPr>
-        <w:t>b</w:t>
-      </w:r>
-      <w:proofErr w:type="gramEnd"/>
-      <w:r>
-        <w:rPr>
-          <w:rFonts w:ascii="Courier New" w:hAnsi="Courier New" w:cs="Courier New"/>
-          <w:lang w:val="en-US"/>
-        </w:rPr>
-        <w:t>.amount</w:t>
-      </w:r>
-      <w:proofErr w:type="spellEnd"/>
-      <w:r>
-        <w:rPr>
-          <w:rFonts w:ascii="Courier New" w:hAnsi="Courier New" w:cs="Courier New"/>
-          <w:lang w:val="en-US"/>
-        </w:rPr>
-        <w:t xml:space="preserve"> + SUM(</w:t>
-      </w:r>
-      <w:proofErr w:type="spellStart"/>
-      <w:r>
-        <w:rPr>
-          <w:rFonts w:ascii="Courier New" w:hAnsi="Courier New" w:cs="Courier New"/>
-          <w:lang w:val="en-US"/>
-        </w:rPr>
-        <w:t>d.amount</w:t>
-      </w:r>
-      <w:proofErr w:type="spellEnd"/>
-      <w:r>
-        <w:rPr>
-          <w:rFonts w:ascii="Courier New" w:hAnsi="Courier New" w:cs="Courier New"/>
-          <w:lang w:val="en-US"/>
-        </w:rPr>
-        <w:t>) &gt; (</w:t>
+      <w:r>
+        <w:rPr>
+          <w:rFonts w:ascii="Courier New" w:hAnsi="Courier New" w:cs="Courier New"/>
+          <w:lang w:val="en-US"/>
+        </w:rPr>
+        <w:t>HAVING  b.amount + SUM(d.amount) &gt; (</w:t>
       </w:r>
     </w:p>
     <w:p>
@@ -2654,32 +1884,7 @@
           <w:rFonts w:ascii="Courier New" w:hAnsi="Courier New" w:cs="Courier New"/>
           <w:lang w:val="en-US"/>
         </w:rPr>
-        <w:t xml:space="preserve">SELECT </w:t>
-      </w:r>
-      <w:proofErr w:type="gramStart"/>
-      <w:r>
-        <w:rPr>
-          <w:rFonts w:ascii="Courier New" w:hAnsi="Courier New" w:cs="Courier New"/>
-          <w:lang w:val="en-US"/>
-        </w:rPr>
-        <w:t>AVG(</w:t>
-      </w:r>
-      <w:proofErr w:type="spellStart"/>
-      <w:proofErr w:type="gramEnd"/>
-      <w:r>
-        <w:rPr>
-          <w:rFonts w:ascii="Courier New" w:hAnsi="Courier New" w:cs="Courier New"/>
-          <w:lang w:val="en-US"/>
-        </w:rPr>
-        <w:t>total_c</w:t>
-      </w:r>
-      <w:proofErr w:type="spellEnd"/>
-      <w:r>
-        <w:rPr>
-          <w:rFonts w:ascii="Courier New" w:hAnsi="Courier New" w:cs="Courier New"/>
-          <w:lang w:val="en-US"/>
-        </w:rPr>
-        <w:t xml:space="preserve">) </w:t>
+        <w:t xml:space="preserve">SELECT AVG(total_c) </w:t>
       </w:r>
     </w:p>
     <w:p>
@@ -2712,51 +1917,8 @@
           <w:rFonts w:ascii="Courier New" w:hAnsi="Courier New" w:cs="Courier New"/>
           <w:lang w:val="en-US"/>
         </w:rPr>
-        <w:t>SELECT SUM(</w:t>
-      </w:r>
-      <w:proofErr w:type="spellStart"/>
-      <w:proofErr w:type="gramStart"/>
-      <w:r>
-        <w:rPr>
-          <w:rFonts w:ascii="Courier New" w:hAnsi="Courier New" w:cs="Courier New"/>
-          <w:lang w:val="en-US"/>
-        </w:rPr>
-        <w:t>a.amount</w:t>
-      </w:r>
-      <w:proofErr w:type="spellEnd"/>
-      <w:proofErr w:type="gramEnd"/>
-      <w:r>
-        <w:rPr>
-          <w:rFonts w:ascii="Courier New" w:hAnsi="Courier New" w:cs="Courier New"/>
-          <w:lang w:val="en-US"/>
-        </w:rPr>
-        <w:t>) + SUM(</w:t>
-      </w:r>
-      <w:proofErr w:type="spellStart"/>
-      <w:r>
-        <w:rPr>
-          <w:rFonts w:ascii="Courier New" w:hAnsi="Courier New" w:cs="Courier New"/>
-          <w:lang w:val="en-US"/>
-        </w:rPr>
-        <w:t>c.amount</w:t>
-      </w:r>
-      <w:proofErr w:type="spellEnd"/>
-      <w:r>
-        <w:rPr>
-          <w:rFonts w:ascii="Courier New" w:hAnsi="Courier New" w:cs="Courier New"/>
-          <w:lang w:val="en-US"/>
-        </w:rPr>
-        <w:t xml:space="preserve">) AS </w:t>
-      </w:r>
-      <w:proofErr w:type="spellStart"/>
-      <w:r>
-        <w:rPr>
-          <w:rFonts w:ascii="Courier New" w:hAnsi="Courier New" w:cs="Courier New"/>
-          <w:lang w:val="en-US"/>
-        </w:rPr>
-        <w:t>total_c</w:t>
-      </w:r>
-      <w:proofErr w:type="spellEnd"/>
+        <w:t>SELECT SUM(a.amount) + SUM(c.amount) AS total_c</w:t>
+      </w:r>
     </w:p>
     <w:p>
       <w:pPr>
@@ -2789,42 +1951,8 @@
           <w:rFonts w:ascii="Courier New" w:hAnsi="Courier New" w:cs="Courier New"/>
           <w:lang w:val="en-US"/>
         </w:rPr>
-        <w:t xml:space="preserve">JOIN booking b ON </w:t>
-      </w:r>
-      <w:proofErr w:type="spellStart"/>
-      <w:proofErr w:type="gramStart"/>
-      <w:r>
-        <w:rPr>
-          <w:rFonts w:ascii="Courier New" w:hAnsi="Courier New" w:cs="Courier New"/>
-          <w:lang w:val="en-US"/>
-        </w:rPr>
-        <w:t>b.booking</w:t>
-      </w:r>
-      <w:proofErr w:type="gramEnd"/>
-      <w:r>
-        <w:rPr>
-          <w:rFonts w:ascii="Courier New" w:hAnsi="Courier New" w:cs="Courier New"/>
-          <w:lang w:val="en-US"/>
-        </w:rPr>
-        <w:t>_id</w:t>
-      </w:r>
-      <w:proofErr w:type="spellEnd"/>
-      <w:r>
-        <w:rPr>
-          <w:rFonts w:ascii="Courier New" w:hAnsi="Courier New" w:cs="Courier New"/>
-          <w:lang w:val="en-US"/>
-        </w:rPr>
-        <w:t xml:space="preserve"> = </w:t>
-      </w:r>
-      <w:proofErr w:type="spellStart"/>
-      <w:r>
-        <w:rPr>
-          <w:rFonts w:ascii="Courier New" w:hAnsi="Courier New" w:cs="Courier New"/>
-          <w:lang w:val="en-US"/>
-        </w:rPr>
-        <w:t>a.booking_id</w:t>
-      </w:r>
-      <w:proofErr w:type="spellEnd"/>
+        <w:t>JOIN booking b ON b.booking_id = a.booking_id</w:t>
+      </w:r>
     </w:p>
     <w:p>
       <w:pPr>
@@ -2840,42 +1968,8 @@
           <w:rFonts w:ascii="Courier New" w:hAnsi="Courier New" w:cs="Courier New"/>
           <w:lang w:val="en-US"/>
         </w:rPr>
-        <w:t xml:space="preserve">JOIN rate c ON </w:t>
-      </w:r>
-      <w:proofErr w:type="spellStart"/>
-      <w:proofErr w:type="gramStart"/>
-      <w:r>
-        <w:rPr>
-          <w:rFonts w:ascii="Courier New" w:hAnsi="Courier New" w:cs="Courier New"/>
-          <w:lang w:val="en-US"/>
-        </w:rPr>
-        <w:t>b.room</w:t>
-      </w:r>
-      <w:proofErr w:type="gramEnd"/>
-      <w:r>
-        <w:rPr>
-          <w:rFonts w:ascii="Courier New" w:hAnsi="Courier New" w:cs="Courier New"/>
-          <w:lang w:val="en-US"/>
-        </w:rPr>
-        <w:t>_type_requested</w:t>
-      </w:r>
-      <w:proofErr w:type="spellEnd"/>
-      <w:r>
-        <w:rPr>
-          <w:rFonts w:ascii="Courier New" w:hAnsi="Courier New" w:cs="Courier New"/>
-          <w:lang w:val="en-US"/>
-        </w:rPr>
-        <w:t xml:space="preserve"> = </w:t>
-      </w:r>
-      <w:proofErr w:type="spellStart"/>
-      <w:r>
-        <w:rPr>
-          <w:rFonts w:ascii="Courier New" w:hAnsi="Courier New" w:cs="Courier New"/>
-          <w:lang w:val="en-US"/>
-        </w:rPr>
-        <w:t>c.room_type</w:t>
-      </w:r>
-      <w:proofErr w:type="spellEnd"/>
+        <w:t>JOIN rate c ON b.room_type_requested = c.room_type</w:t>
+      </w:r>
     </w:p>
     <w:p>
       <w:pPr>
@@ -2891,48 +1985,7 @@
           <w:rFonts w:ascii="Courier New" w:hAnsi="Courier New" w:cs="Courier New"/>
           <w:lang w:val="en-US"/>
         </w:rPr>
-        <w:t xml:space="preserve">GROUP BY </w:t>
-      </w:r>
-      <w:proofErr w:type="spellStart"/>
-      <w:proofErr w:type="gramStart"/>
-      <w:r>
-        <w:rPr>
-          <w:rFonts w:ascii="Courier New" w:hAnsi="Courier New" w:cs="Courier New"/>
-          <w:lang w:val="en-US"/>
-        </w:rPr>
-        <w:t>a.booking</w:t>
-      </w:r>
-      <w:proofErr w:type="gramEnd"/>
-      <w:r>
-        <w:rPr>
-          <w:rFonts w:ascii="Courier New" w:hAnsi="Courier New" w:cs="Courier New"/>
-          <w:lang w:val="en-US"/>
-        </w:rPr>
-        <w:t>_id</w:t>
-      </w:r>
-      <w:proofErr w:type="spellEnd"/>
-      <w:r>
-        <w:rPr>
-          <w:rFonts w:ascii="Courier New" w:hAnsi="Courier New" w:cs="Courier New"/>
-          <w:lang w:val="en-US"/>
-        </w:rPr>
-        <w:t xml:space="preserve">) AS </w:t>
-      </w:r>
-      <w:proofErr w:type="spellStart"/>
-      <w:r>
-        <w:rPr>
-          <w:rFonts w:ascii="Courier New" w:hAnsi="Courier New" w:cs="Courier New"/>
-          <w:lang w:val="en-US"/>
-        </w:rPr>
-        <w:t>total_aux</w:t>
-      </w:r>
-      <w:proofErr w:type="spellEnd"/>
-      <w:r>
-        <w:rPr>
-          <w:rFonts w:ascii="Courier New" w:hAnsi="Courier New" w:cs="Courier New"/>
-          <w:lang w:val="en-US"/>
-        </w:rPr>
-        <w:t>)</w:t>
+        <w:t>GROUP BY a.booking_id) AS total_aux)</w:t>
       </w:r>
     </w:p>
     <w:p>
@@ -2976,7 +2029,7 @@
                     <pic:cNvPicPr/>
                   </pic:nvPicPr>
                   <pic:blipFill>
-                    <a:blip r:embed="rId14">
+                    <a:blip r:embed="rId15">
                       <a:extLst>
                         <a:ext uri="{28A0092B-C50C-407E-A947-70E740481C1C}">
                           <a14:useLocalDpi xmlns:a14="http://schemas.microsoft.com/office/drawing/2010/main" val="0"/>
@@ -3015,15 +2068,7 @@
         <w:t xml:space="preserve">Propongan una nueva consulta para esta área = </w:t>
       </w:r>
       <w:r>
-        <w:t xml:space="preserve">La suma total de los extras por habitaciones. Ordenar por habitaciones (Mostrar </w:t>
-      </w:r>
-      <w:proofErr w:type="spellStart"/>
-      <w:r>
-        <w:t>habitación,nombre</w:t>
-      </w:r>
-      <w:proofErr w:type="spellEnd"/>
-      <w:r>
-        <w:t>, apellido, total extra)</w:t>
+        <w:t>La suma total de los extras por habitaciones. Ordenar por habitaciones (Mostrar habitación,nombre, apellido, total extra)</w:t>
       </w:r>
     </w:p>
     <w:p>
@@ -3043,96 +2088,7 @@
           <w:rFonts w:ascii="Courier New" w:hAnsi="Courier New" w:cs="Courier New"/>
           <w:lang w:val="en-US"/>
         </w:rPr>
-        <w:t xml:space="preserve">SELECT </w:t>
-      </w:r>
-      <w:proofErr w:type="spellStart"/>
-      <w:proofErr w:type="gramStart"/>
-      <w:r>
-        <w:rPr>
-          <w:rFonts w:ascii="Courier New" w:hAnsi="Courier New" w:cs="Courier New"/>
-          <w:lang w:val="en-US"/>
-        </w:rPr>
-        <w:t>a.booking</w:t>
-      </w:r>
-      <w:proofErr w:type="gramEnd"/>
-      <w:r>
-        <w:rPr>
-          <w:rFonts w:ascii="Courier New" w:hAnsi="Courier New" w:cs="Courier New"/>
-          <w:lang w:val="en-US"/>
-        </w:rPr>
-        <w:t>_id</w:t>
-      </w:r>
-      <w:proofErr w:type="spellEnd"/>
-      <w:r>
-        <w:rPr>
-          <w:rFonts w:ascii="Courier New" w:hAnsi="Courier New" w:cs="Courier New"/>
-          <w:lang w:val="en-US"/>
-        </w:rPr>
-        <w:t xml:space="preserve">, </w:t>
-      </w:r>
-      <w:proofErr w:type="spellStart"/>
-      <w:r>
-        <w:rPr>
-          <w:rFonts w:ascii="Courier New" w:hAnsi="Courier New" w:cs="Courier New"/>
-          <w:lang w:val="en-US"/>
-        </w:rPr>
-        <w:t>c.first_name</w:t>
-      </w:r>
-      <w:proofErr w:type="spellEnd"/>
-      <w:r>
-        <w:rPr>
-          <w:rFonts w:ascii="Courier New" w:hAnsi="Courier New" w:cs="Courier New"/>
-          <w:lang w:val="en-US"/>
-        </w:rPr>
-        <w:t xml:space="preserve">, </w:t>
-      </w:r>
-      <w:proofErr w:type="spellStart"/>
-      <w:r>
-        <w:rPr>
-          <w:rFonts w:ascii="Courier New" w:hAnsi="Courier New" w:cs="Courier New"/>
-          <w:lang w:val="en-US"/>
-        </w:rPr>
-        <w:t>c.last_name</w:t>
-      </w:r>
-      <w:proofErr w:type="spellEnd"/>
-      <w:r>
-        <w:rPr>
-          <w:rFonts w:ascii="Courier New" w:hAnsi="Courier New" w:cs="Courier New"/>
-          <w:lang w:val="en-US"/>
-        </w:rPr>
-        <w:t>, SUM(</w:t>
-      </w:r>
-      <w:proofErr w:type="spellStart"/>
-      <w:r>
-        <w:rPr>
-          <w:rFonts w:ascii="Courier New" w:hAnsi="Courier New" w:cs="Courier New"/>
-          <w:lang w:val="en-US"/>
-        </w:rPr>
-        <w:t>a.amount</w:t>
-      </w:r>
-      <w:proofErr w:type="spellEnd"/>
-      <w:r>
-        <w:rPr>
-          <w:rFonts w:ascii="Courier New" w:hAnsi="Courier New" w:cs="Courier New"/>
-          <w:lang w:val="en-US"/>
-        </w:rPr>
-        <w:t xml:space="preserve">) AS </w:t>
-      </w:r>
-      <w:proofErr w:type="spellStart"/>
-      <w:r>
-        <w:rPr>
-          <w:rFonts w:ascii="Courier New" w:hAnsi="Courier New" w:cs="Courier New"/>
-          <w:lang w:val="en-US"/>
-        </w:rPr>
-        <w:t>total_extra</w:t>
-      </w:r>
-      <w:proofErr w:type="spellEnd"/>
-      <w:r>
-        <w:rPr>
-          <w:rFonts w:ascii="Courier New" w:hAnsi="Courier New" w:cs="Courier New"/>
-          <w:lang w:val="en-US"/>
-        </w:rPr>
-        <w:t xml:space="preserve"> FROM extra a</w:t>
+        <w:t>SELECT a.booking_id, c.first_name, c.last_name, SUM(a.amount) AS total_extra FROM extra a</w:t>
       </w:r>
     </w:p>
     <w:p>
@@ -3149,42 +2105,8 @@
           <w:rFonts w:ascii="Courier New" w:hAnsi="Courier New" w:cs="Courier New"/>
           <w:lang w:val="en-US"/>
         </w:rPr>
-        <w:t xml:space="preserve">JOIN booking b ON </w:t>
-      </w:r>
-      <w:proofErr w:type="spellStart"/>
-      <w:proofErr w:type="gramStart"/>
-      <w:r>
-        <w:rPr>
-          <w:rFonts w:ascii="Courier New" w:hAnsi="Courier New" w:cs="Courier New"/>
-          <w:lang w:val="en-US"/>
-        </w:rPr>
-        <w:t>a.booking</w:t>
-      </w:r>
-      <w:proofErr w:type="gramEnd"/>
-      <w:r>
-        <w:rPr>
-          <w:rFonts w:ascii="Courier New" w:hAnsi="Courier New" w:cs="Courier New"/>
-          <w:lang w:val="en-US"/>
-        </w:rPr>
-        <w:t>_id</w:t>
-      </w:r>
-      <w:proofErr w:type="spellEnd"/>
-      <w:r>
-        <w:rPr>
-          <w:rFonts w:ascii="Courier New" w:hAnsi="Courier New" w:cs="Courier New"/>
-          <w:lang w:val="en-US"/>
-        </w:rPr>
-        <w:t>=</w:t>
-      </w:r>
-      <w:proofErr w:type="spellStart"/>
-      <w:r>
-        <w:rPr>
-          <w:rFonts w:ascii="Courier New" w:hAnsi="Courier New" w:cs="Courier New"/>
-          <w:lang w:val="en-US"/>
-        </w:rPr>
-        <w:t>b.booking_id</w:t>
-      </w:r>
-      <w:proofErr w:type="spellEnd"/>
+        <w:t>JOIN booking b ON a.booking_id=b.booking_id</w:t>
+      </w:r>
     </w:p>
     <w:p>
       <w:pPr>
@@ -3200,17 +2122,8 @@
           <w:rFonts w:ascii="Courier New" w:hAnsi="Courier New" w:cs="Courier New"/>
           <w:lang w:val="en-US"/>
         </w:rPr>
-        <w:t xml:space="preserve">JOIN guest c ON </w:t>
-      </w:r>
-      <w:proofErr w:type="gramStart"/>
-      <w:r>
-        <w:rPr>
-          <w:rFonts w:ascii="Courier New" w:hAnsi="Courier New" w:cs="Courier New"/>
-          <w:lang w:val="en-US"/>
-        </w:rPr>
-        <w:t>b.guest_id=c.id</w:t>
-      </w:r>
-      <w:proofErr w:type="gramEnd"/>
+        <w:t>JOIN guest c ON b.guest_id=c.id</w:t>
+      </w:r>
     </w:p>
     <w:p>
       <w:pPr>
@@ -3226,26 +2139,8 @@
           <w:rFonts w:ascii="Courier New" w:hAnsi="Courier New" w:cs="Courier New"/>
           <w:lang w:val="en-US"/>
         </w:rPr>
-        <w:t xml:space="preserve">GROUP BY </w:t>
-      </w:r>
-      <w:proofErr w:type="spellStart"/>
-      <w:proofErr w:type="gramStart"/>
-      <w:r>
-        <w:rPr>
-          <w:rFonts w:ascii="Courier New" w:hAnsi="Courier New" w:cs="Courier New"/>
-          <w:lang w:val="en-US"/>
-        </w:rPr>
-        <w:t>a.booking</w:t>
-      </w:r>
-      <w:proofErr w:type="gramEnd"/>
-      <w:r>
-        <w:rPr>
-          <w:rFonts w:ascii="Courier New" w:hAnsi="Courier New" w:cs="Courier New"/>
-          <w:lang w:val="en-US"/>
-        </w:rPr>
-        <w:t>_id</w:t>
-      </w:r>
-      <w:proofErr w:type="spellEnd"/>
+        <w:t>GROUP BY a.booking_id</w:t>
+      </w:r>
     </w:p>
     <w:p>
       <w:pPr>
@@ -3261,26 +2156,8 @@
           <w:rFonts w:ascii="Courier New" w:hAnsi="Courier New" w:cs="Courier New"/>
           <w:lang w:val="en-US"/>
         </w:rPr>
-        <w:t xml:space="preserve">ORDER BY </w:t>
-      </w:r>
-      <w:proofErr w:type="spellStart"/>
-      <w:proofErr w:type="gramStart"/>
-      <w:r>
-        <w:rPr>
-          <w:rFonts w:ascii="Courier New" w:hAnsi="Courier New" w:cs="Courier New"/>
-          <w:lang w:val="en-US"/>
-        </w:rPr>
-        <w:t>a.booking</w:t>
-      </w:r>
-      <w:proofErr w:type="gramEnd"/>
-      <w:r>
-        <w:rPr>
-          <w:rFonts w:ascii="Courier New" w:hAnsi="Courier New" w:cs="Courier New"/>
-          <w:lang w:val="en-US"/>
-        </w:rPr>
-        <w:t>_id</w:t>
-      </w:r>
-      <w:proofErr w:type="spellEnd"/>
+        <w:t>ORDER BY a.booking_id</w:t>
+      </w:r>
     </w:p>
     <w:p>
       <w:pPr>
@@ -3311,7 +2188,7 @@
                     <pic:cNvPicPr/>
                   </pic:nvPicPr>
                   <pic:blipFill>
-                    <a:blip r:embed="rId15">
+                    <a:blip r:embed="rId16">
                       <a:extLst>
                         <a:ext uri="{28A0092B-C50C-407E-A947-70E740481C1C}">
                           <a14:useLocalDpi xmlns:a14="http://schemas.microsoft.com/office/drawing/2010/main" val="0"/>
@@ -3363,23 +2240,7 @@
         </w:numPr>
       </w:pPr>
       <w:r>
-        <w:t xml:space="preserve">De las consultas </w:t>
-      </w:r>
-      <w:proofErr w:type="spellStart"/>
-      <w:r>
-        <w:t>easy</w:t>
-      </w:r>
-      <w:proofErr w:type="spellEnd"/>
-      <w:r>
-        <w:t xml:space="preserve"> o </w:t>
-      </w:r>
-      <w:proofErr w:type="spellStart"/>
-      <w:r>
-        <w:t>medium</w:t>
-      </w:r>
-      <w:proofErr w:type="spellEnd"/>
-      <w:r>
-        <w:t xml:space="preserve"> propuestas en SQLZOO, seleccionen y generalicen la</w:t>
+        <w:t>De las consultas easy o medium propuestas en SQLZOO, seleccionen y generalicen la</w:t>
       </w:r>
     </w:p>
     <w:p>
@@ -3388,15 +2249,7 @@
         <w:ind w:left="1440"/>
       </w:pPr>
       <w:r>
-        <w:t xml:space="preserve">que consideren más relevante para este ciclo de desarrollo. </w:t>
-      </w:r>
-      <w:proofErr w:type="spellStart"/>
-      <w:r>
-        <w:t>Implémentenla</w:t>
-      </w:r>
-      <w:proofErr w:type="spellEnd"/>
-      <w:r>
-        <w:t>, si no lo han</w:t>
+        <w:t>que consideren más relevante para este ciclo de desarrollo. Implémentenla, si no lo han</w:t>
       </w:r>
     </w:p>
     <w:p>
@@ -3496,82 +2349,8 @@
           <w:lang w:val="en-US" w:eastAsia="es-MX"/>
           <w14:ligatures w14:val="none"/>
         </w:rPr>
-        <w:t xml:space="preserve">SELECT </w:t>
-      </w:r>
-      <w:proofErr w:type="spellStart"/>
-      <w:r>
-        <w:rPr>
-          <w:rFonts w:ascii="Courier New" w:eastAsia="Times New Roman" w:hAnsi="Courier New" w:cs="Courier New"/>
-          <w:color w:val="auto"/>
-          <w:kern w:val="0"/>
-          <w:szCs w:val="24"/>
-          <w:lang w:val="en-US" w:eastAsia="es-MX"/>
-          <w14:ligatures w14:val="none"/>
-        </w:rPr>
-        <w:t>arrival_time</w:t>
-      </w:r>
-      <w:proofErr w:type="spellEnd"/>
-      <w:r>
-        <w:rPr>
-          <w:rFonts w:ascii="Courier New" w:eastAsia="Times New Roman" w:hAnsi="Courier New" w:cs="Courier New"/>
-          <w:color w:val="auto"/>
-          <w:kern w:val="0"/>
-          <w:szCs w:val="24"/>
-          <w:lang w:val="en-US" w:eastAsia="es-MX"/>
-          <w14:ligatures w14:val="none"/>
-        </w:rPr>
-        <w:t xml:space="preserve">, </w:t>
-      </w:r>
-      <w:proofErr w:type="spellStart"/>
-      <w:r>
-        <w:rPr>
-          <w:rFonts w:ascii="Courier New" w:eastAsia="Times New Roman" w:hAnsi="Courier New" w:cs="Courier New"/>
-          <w:color w:val="auto"/>
-          <w:kern w:val="0"/>
-          <w:szCs w:val="24"/>
-          <w:lang w:val="en-US" w:eastAsia="es-MX"/>
-          <w14:ligatures w14:val="none"/>
-        </w:rPr>
-        <w:t>first_name</w:t>
-      </w:r>
-      <w:proofErr w:type="spellEnd"/>
-      <w:r>
-        <w:rPr>
-          <w:rFonts w:ascii="Courier New" w:eastAsia="Times New Roman" w:hAnsi="Courier New" w:cs="Courier New"/>
-          <w:color w:val="auto"/>
-          <w:kern w:val="0"/>
-          <w:szCs w:val="24"/>
-          <w:lang w:val="en-US" w:eastAsia="es-MX"/>
-          <w14:ligatures w14:val="none"/>
-        </w:rPr>
-        <w:t xml:space="preserve">, </w:t>
-      </w:r>
-      <w:proofErr w:type="spellStart"/>
-      <w:r>
-        <w:rPr>
-          <w:rFonts w:ascii="Courier New" w:eastAsia="Times New Roman" w:hAnsi="Courier New" w:cs="Courier New"/>
-          <w:color w:val="auto"/>
-          <w:kern w:val="0"/>
-          <w:szCs w:val="24"/>
-          <w:lang w:val="en-US" w:eastAsia="es-MX"/>
-          <w14:ligatures w14:val="none"/>
-        </w:rPr>
-        <w:t>last_</w:t>
-      </w:r>
-      <w:proofErr w:type="gramStart"/>
-      <w:r>
-        <w:rPr>
-          <w:rFonts w:ascii="Courier New" w:eastAsia="Times New Roman" w:hAnsi="Courier New" w:cs="Courier New"/>
-          <w:color w:val="auto"/>
-          <w:kern w:val="0"/>
-          <w:szCs w:val="24"/>
-          <w:lang w:val="en-US" w:eastAsia="es-MX"/>
-          <w14:ligatures w14:val="none"/>
-        </w:rPr>
-        <w:t>name</w:t>
-      </w:r>
-      <w:proofErr w:type="spellEnd"/>
-      <w:proofErr w:type="gramEnd"/>
+        <w:t>SELECT arrival_time, first_name, last_name</w:t>
+      </w:r>
     </w:p>
     <w:p>
       <w:pPr>
@@ -3614,21 +2393,8 @@
           <w:lang w:val="es-MX" w:eastAsia="es-MX"/>
           <w14:ligatures w14:val="none"/>
         </w:rPr>
-        <w:t xml:space="preserve">FROM </w:t>
-      </w:r>
-      <w:proofErr w:type="spellStart"/>
-      <w:r>
-        <w:rPr>
-          <w:rFonts w:ascii="Courier New" w:eastAsia="Times New Roman" w:hAnsi="Courier New" w:cs="Courier New"/>
-          <w:color w:val="auto"/>
-          <w:kern w:val="0"/>
-          <w:szCs w:val="24"/>
-          <w:lang w:val="es-MX" w:eastAsia="es-MX"/>
-          <w14:ligatures w14:val="none"/>
-        </w:rPr>
-        <w:t>booking</w:t>
-      </w:r>
-      <w:proofErr w:type="spellEnd"/>
+        <w:t>FROM booking</w:t>
+      </w:r>
     </w:p>
     <w:p>
       <w:pPr>
@@ -3671,44 +2437,7 @@
           <w:lang w:val="en-US" w:eastAsia="es-MX"/>
           <w14:ligatures w14:val="none"/>
         </w:rPr>
-        <w:t xml:space="preserve">INNER JOIN guest ON </w:t>
-      </w:r>
-      <w:proofErr w:type="spellStart"/>
-      <w:proofErr w:type="gramStart"/>
-      <w:r>
-        <w:rPr>
-          <w:rFonts w:ascii="Courier New" w:eastAsia="Times New Roman" w:hAnsi="Courier New" w:cs="Courier New"/>
-          <w:color w:val="auto"/>
-          <w:kern w:val="0"/>
-          <w:szCs w:val="24"/>
-          <w:lang w:val="en-US" w:eastAsia="es-MX"/>
-          <w14:ligatures w14:val="none"/>
-        </w:rPr>
-        <w:t>booking.guest</w:t>
-      </w:r>
-      <w:proofErr w:type="gramEnd"/>
-      <w:r>
-        <w:rPr>
-          <w:rFonts w:ascii="Courier New" w:eastAsia="Times New Roman" w:hAnsi="Courier New" w:cs="Courier New"/>
-          <w:color w:val="auto"/>
-          <w:kern w:val="0"/>
-          <w:szCs w:val="24"/>
-          <w:lang w:val="en-US" w:eastAsia="es-MX"/>
-          <w14:ligatures w14:val="none"/>
-        </w:rPr>
-        <w:t>_id</w:t>
-      </w:r>
-      <w:proofErr w:type="spellEnd"/>
-      <w:r>
-        <w:rPr>
-          <w:rFonts w:ascii="Courier New" w:eastAsia="Times New Roman" w:hAnsi="Courier New" w:cs="Courier New"/>
-          <w:color w:val="auto"/>
-          <w:kern w:val="0"/>
-          <w:szCs w:val="24"/>
-          <w:lang w:val="en-US" w:eastAsia="es-MX"/>
-          <w14:ligatures w14:val="none"/>
-        </w:rPr>
-        <w:t xml:space="preserve"> = guest.id</w:t>
+        <w:t>INNER JOIN guest ON booking.guest_id = guest.id</w:t>
       </w:r>
     </w:p>
     <w:p>
@@ -3752,31 +2481,7 @@
           <w:lang w:val="es-MX" w:eastAsia="es-MX"/>
           <w14:ligatures w14:val="none"/>
         </w:rPr>
-        <w:t xml:space="preserve">WHERE </w:t>
-      </w:r>
-      <w:proofErr w:type="spellStart"/>
-      <w:r>
-        <w:rPr>
-          <w:rFonts w:ascii="Courier New" w:eastAsia="Times New Roman" w:hAnsi="Courier New" w:cs="Courier New"/>
-          <w:color w:val="auto"/>
-          <w:kern w:val="0"/>
-          <w:szCs w:val="24"/>
-          <w:lang w:val="es-MX" w:eastAsia="es-MX"/>
-          <w14:ligatures w14:val="none"/>
-        </w:rPr>
-        <w:t>booking_date</w:t>
-      </w:r>
-      <w:proofErr w:type="spellEnd"/>
-      <w:r>
-        <w:rPr>
-          <w:rFonts w:ascii="Courier New" w:eastAsia="Times New Roman" w:hAnsi="Courier New" w:cs="Courier New"/>
-          <w:color w:val="auto"/>
-          <w:kern w:val="0"/>
-          <w:szCs w:val="24"/>
-          <w:lang w:val="es-MX" w:eastAsia="es-MX"/>
-          <w14:ligatures w14:val="none"/>
-        </w:rPr>
-        <w:t xml:space="preserve"> = '2016-11-05'</w:t>
+        <w:t>WHERE booking_date = '2016-11-05'</w:t>
       </w:r>
     </w:p>
     <w:p>
@@ -3820,34 +2525,8 @@
           <w:lang w:val="en-US" w:eastAsia="es-MX"/>
           <w14:ligatures w14:val="none"/>
         </w:rPr>
-        <w:t xml:space="preserve">ORDER BY </w:t>
-      </w:r>
-      <w:proofErr w:type="spellStart"/>
-      <w:proofErr w:type="gramStart"/>
-      <w:r>
-        <w:rPr>
-          <w:rFonts w:ascii="Courier New" w:eastAsia="Times New Roman" w:hAnsi="Courier New" w:cs="Courier New"/>
-          <w:color w:val="auto"/>
-          <w:kern w:val="0"/>
-          <w:szCs w:val="24"/>
-          <w:lang w:val="en-US" w:eastAsia="es-MX"/>
-          <w14:ligatures w14:val="none"/>
-        </w:rPr>
-        <w:t>booking.arrival</w:t>
-      </w:r>
-      <w:proofErr w:type="gramEnd"/>
-      <w:r>
-        <w:rPr>
-          <w:rFonts w:ascii="Courier New" w:eastAsia="Times New Roman" w:hAnsi="Courier New" w:cs="Courier New"/>
-          <w:color w:val="auto"/>
-          <w:kern w:val="0"/>
-          <w:szCs w:val="24"/>
-          <w:lang w:val="en-US" w:eastAsia="es-MX"/>
-          <w14:ligatures w14:val="none"/>
-        </w:rPr>
-        <w:t>_time</w:t>
-      </w:r>
-      <w:proofErr w:type="spellEnd"/>
+        <w:t>ORDER BY booking.arrival_time</w:t>
+      </w:r>
     </w:p>
     <w:p>
       <w:pPr>
@@ -3907,7 +2586,7 @@
                     <pic:cNvPicPr/>
                   </pic:nvPicPr>
                   <pic:blipFill>
-                    <a:blip r:embed="rId16">
+                    <a:blip r:embed="rId17">
                       <a:extLst>
                         <a:ext uri="{28A0092B-C50C-407E-A947-70E740481C1C}">
                           <a14:useLocalDpi xmlns:a14="http://schemas.microsoft.com/office/drawing/2010/main" val="0"/>
@@ -4087,31 +2766,7 @@
         </w:numPr>
       </w:pPr>
       <w:r>
-        <w:t xml:space="preserve">Implementen las consultas </w:t>
-      </w:r>
-      <w:proofErr w:type="spellStart"/>
-      <w:r>
-        <w:t>Hard</w:t>
-      </w:r>
-      <w:proofErr w:type="spellEnd"/>
-      <w:r>
-        <w:t xml:space="preserve"> </w:t>
-      </w:r>
-      <w:proofErr w:type="spellStart"/>
-      <w:r>
-        <w:t>questions</w:t>
-      </w:r>
-      <w:proofErr w:type="spellEnd"/>
-      <w:r>
-        <w:t xml:space="preserve"> en SQL [Escriban las consultas en los lenguajes pedidos y prueben la consulta SQL en </w:t>
-      </w:r>
-      <w:proofErr w:type="spellStart"/>
-      <w:r>
-        <w:t>sqlzoo</w:t>
-      </w:r>
-      <w:proofErr w:type="spellEnd"/>
-      <w:r>
-        <w:t>. Si no lograron escribir alguna, Indiquen el punto de problema]</w:t>
+        <w:t>Implementen las consultas Hard questions en SQL [Escriban las consultas en los lenguajes pedidos y prueben la consulta SQL en sqlzoo. Si no lograron escribir alguna, Indiquen el punto de problema]</w:t>
       </w:r>
     </w:p>
     <w:p>
@@ -4131,26 +2786,8 @@
           <w:rFonts w:ascii="Courier New" w:hAnsi="Courier New" w:cs="Courier New"/>
           <w:lang w:val="en-US"/>
         </w:rPr>
-        <w:t xml:space="preserve">SELECT DISTINCT </w:t>
-      </w:r>
-      <w:proofErr w:type="spellStart"/>
-      <w:proofErr w:type="gramStart"/>
-      <w:r>
-        <w:rPr>
-          <w:rFonts w:ascii="Courier New" w:hAnsi="Courier New" w:cs="Courier New"/>
-          <w:lang w:val="en-US"/>
-        </w:rPr>
-        <w:t>a.last</w:t>
-      </w:r>
-      <w:proofErr w:type="gramEnd"/>
-      <w:r>
-        <w:rPr>
-          <w:rFonts w:ascii="Courier New" w:hAnsi="Courier New" w:cs="Courier New"/>
-          <w:lang w:val="en-US"/>
-        </w:rPr>
-        <w:t>_name,a.first_name,b.first_name</w:t>
-      </w:r>
-      <w:proofErr w:type="spellEnd"/>
+        <w:t>SELECT DISTINCT a.last_name,a.first_name,b.first_name</w:t>
+      </w:r>
     </w:p>
     <w:p>
       <w:pPr>
@@ -4193,16 +2830,8 @@
           <w:rFonts w:ascii="Courier New" w:hAnsi="Courier New" w:cs="Courier New"/>
         </w:rPr>
         <w:tab/>
-        <w:t xml:space="preserve">FROM </w:t>
-      </w:r>
-      <w:proofErr w:type="spellStart"/>
-      <w:r>
-        <w:rPr>
-          <w:rFonts w:ascii="Courier New" w:hAnsi="Courier New" w:cs="Courier New"/>
-        </w:rPr>
-        <w:t>booking</w:t>
-      </w:r>
-      <w:proofErr w:type="spellEnd"/>
+        <w:t>FROM booking</w:t>
+      </w:r>
     </w:p>
     <w:p>
       <w:pPr>
@@ -4218,32 +2847,7 @@
           <w:lang w:val="en-US"/>
         </w:rPr>
         <w:tab/>
-        <w:t>JOIN guest ON (</w:t>
-      </w:r>
-      <w:proofErr w:type="spellStart"/>
-      <w:proofErr w:type="gramStart"/>
-      <w:r>
-        <w:rPr>
-          <w:rFonts w:ascii="Courier New" w:hAnsi="Courier New" w:cs="Courier New"/>
-          <w:lang w:val="en-US"/>
-        </w:rPr>
-        <w:t>booking.guest</w:t>
-      </w:r>
-      <w:proofErr w:type="gramEnd"/>
-      <w:r>
-        <w:rPr>
-          <w:rFonts w:ascii="Courier New" w:hAnsi="Courier New" w:cs="Courier New"/>
-          <w:lang w:val="en-US"/>
-        </w:rPr>
-        <w:t>_id</w:t>
-      </w:r>
-      <w:proofErr w:type="spellEnd"/>
-      <w:r>
-        <w:rPr>
-          <w:rFonts w:ascii="Courier New" w:hAnsi="Courier New" w:cs="Courier New"/>
-          <w:lang w:val="en-US"/>
-        </w:rPr>
-        <w:t xml:space="preserve"> = guest.id))</w:t>
+        <w:t>JOIN guest ON (booking.guest_id = guest.id))</w:t>
       </w:r>
     </w:p>
     <w:p>
@@ -4266,17 +2870,8 @@
           <w:rFonts w:ascii="Courier New" w:hAnsi="Courier New" w:cs="Courier New"/>
           <w:lang w:val="en-US"/>
         </w:rPr>
-        <w:t xml:space="preserve">AS a </w:t>
-      </w:r>
-      <w:proofErr w:type="gramStart"/>
-      <w:r>
-        <w:rPr>
-          <w:rFonts w:ascii="Courier New" w:hAnsi="Courier New" w:cs="Courier New"/>
-          <w:lang w:val="en-US"/>
-        </w:rPr>
-        <w:t>JOIN(</w:t>
-      </w:r>
-      <w:proofErr w:type="gramEnd"/>
+        <w:t>AS a JOIN(</w:t>
+      </w:r>
     </w:p>
     <w:p>
       <w:pPr>
@@ -4326,32 +2921,7 @@
         </w:rPr>
         <w:lastRenderedPageBreak/>
         <w:tab/>
-        <w:t>JOIN guest ON (</w:t>
-      </w:r>
-      <w:proofErr w:type="spellStart"/>
-      <w:proofErr w:type="gramStart"/>
-      <w:r>
-        <w:rPr>
-          <w:rFonts w:ascii="Courier New" w:hAnsi="Courier New" w:cs="Courier New"/>
-          <w:lang w:val="en-US"/>
-        </w:rPr>
-        <w:t>booking.guest</w:t>
-      </w:r>
-      <w:proofErr w:type="gramEnd"/>
-      <w:r>
-        <w:rPr>
-          <w:rFonts w:ascii="Courier New" w:hAnsi="Courier New" w:cs="Courier New"/>
-          <w:lang w:val="en-US"/>
-        </w:rPr>
-        <w:t>_id</w:t>
-      </w:r>
-      <w:proofErr w:type="spellEnd"/>
-      <w:r>
-        <w:rPr>
-          <w:rFonts w:ascii="Courier New" w:hAnsi="Courier New" w:cs="Courier New"/>
-          <w:lang w:val="en-US"/>
-        </w:rPr>
-        <w:t xml:space="preserve"> = guest.id)) AS b</w:t>
+        <w:t>JOIN guest ON (booking.guest_id = guest.id)) AS b</w:t>
       </w:r>
     </w:p>
     <w:p>
@@ -4368,48 +2938,7 @@
           <w:lang w:val="en-US"/>
         </w:rPr>
         <w:tab/>
-        <w:t>ON (</w:t>
-      </w:r>
-      <w:proofErr w:type="spellStart"/>
-      <w:proofErr w:type="gramStart"/>
-      <w:r>
-        <w:rPr>
-          <w:rFonts w:ascii="Courier New" w:hAnsi="Courier New" w:cs="Courier New"/>
-          <w:lang w:val="en-US"/>
-        </w:rPr>
-        <w:t>a.last</w:t>
-      </w:r>
-      <w:proofErr w:type="gramEnd"/>
-      <w:r>
-        <w:rPr>
-          <w:rFonts w:ascii="Courier New" w:hAnsi="Courier New" w:cs="Courier New"/>
-          <w:lang w:val="en-US"/>
-        </w:rPr>
-        <w:t>_name</w:t>
-      </w:r>
-      <w:proofErr w:type="spellEnd"/>
-      <w:r>
-        <w:rPr>
-          <w:rFonts w:ascii="Courier New" w:hAnsi="Courier New" w:cs="Courier New"/>
-          <w:lang w:val="en-US"/>
-        </w:rPr>
-        <w:t xml:space="preserve"> = </w:t>
-      </w:r>
-      <w:proofErr w:type="spellStart"/>
-      <w:r>
-        <w:rPr>
-          <w:rFonts w:ascii="Courier New" w:hAnsi="Courier New" w:cs="Courier New"/>
-          <w:lang w:val="en-US"/>
-        </w:rPr>
-        <w:t>b.last_name</w:t>
-      </w:r>
-      <w:proofErr w:type="spellEnd"/>
-      <w:r>
-        <w:rPr>
-          <w:rFonts w:ascii="Courier New" w:hAnsi="Courier New" w:cs="Courier New"/>
-          <w:lang w:val="en-US"/>
-        </w:rPr>
-        <w:t>)</w:t>
+        <w:t>ON (a.last_name = b.last_name)</w:t>
       </w:r>
     </w:p>
     <w:p>
@@ -4426,42 +2955,8 @@
           <w:lang w:val="en-US"/>
         </w:rPr>
         <w:tab/>
-        <w:t xml:space="preserve">AND </w:t>
-      </w:r>
-      <w:proofErr w:type="spellStart"/>
-      <w:proofErr w:type="gramStart"/>
-      <w:r>
-        <w:rPr>
-          <w:rFonts w:ascii="Courier New" w:hAnsi="Courier New" w:cs="Courier New"/>
-          <w:lang w:val="en-US"/>
-        </w:rPr>
-        <w:t>a.booking</w:t>
-      </w:r>
-      <w:proofErr w:type="gramEnd"/>
-      <w:r>
-        <w:rPr>
-          <w:rFonts w:ascii="Courier New" w:hAnsi="Courier New" w:cs="Courier New"/>
-          <w:lang w:val="en-US"/>
-        </w:rPr>
-        <w:t>_date</w:t>
-      </w:r>
-      <w:proofErr w:type="spellEnd"/>
-      <w:r>
-        <w:rPr>
-          <w:rFonts w:ascii="Courier New" w:hAnsi="Courier New" w:cs="Courier New"/>
-          <w:lang w:val="en-US"/>
-        </w:rPr>
-        <w:t xml:space="preserve"> &lt;= </w:t>
-      </w:r>
-      <w:proofErr w:type="spellStart"/>
-      <w:r>
-        <w:rPr>
-          <w:rFonts w:ascii="Courier New" w:hAnsi="Courier New" w:cs="Courier New"/>
-          <w:lang w:val="en-US"/>
-        </w:rPr>
-        <w:t>b.booking_date</w:t>
-      </w:r>
-      <w:proofErr w:type="spellEnd"/>
+        <w:t>AND a.booking_date &lt;= b.booking_date</w:t>
+      </w:r>
     </w:p>
     <w:p>
       <w:pPr>
@@ -4477,58 +2972,8 @@
           <w:lang w:val="en-US"/>
         </w:rPr>
         <w:tab/>
-        <w:t>AND DATE_</w:t>
-      </w:r>
-      <w:proofErr w:type="gramStart"/>
-      <w:r>
-        <w:rPr>
-          <w:rFonts w:ascii="Courier New" w:hAnsi="Courier New" w:cs="Courier New"/>
-          <w:lang w:val="en-US"/>
-        </w:rPr>
-        <w:t>ADD(</w:t>
-      </w:r>
-      <w:proofErr w:type="spellStart"/>
-      <w:proofErr w:type="gramEnd"/>
-      <w:r>
-        <w:rPr>
-          <w:rFonts w:ascii="Courier New" w:hAnsi="Courier New" w:cs="Courier New"/>
-          <w:lang w:val="en-US"/>
-        </w:rPr>
-        <w:t>a.booking_date</w:t>
-      </w:r>
-      <w:proofErr w:type="spellEnd"/>
-      <w:r>
-        <w:rPr>
-          <w:rFonts w:ascii="Courier New" w:hAnsi="Courier New" w:cs="Courier New"/>
-          <w:lang w:val="en-US"/>
-        </w:rPr>
-        <w:t>, INTERVAL (</w:t>
-      </w:r>
-      <w:proofErr w:type="spellStart"/>
-      <w:r>
-        <w:rPr>
-          <w:rFonts w:ascii="Courier New" w:hAnsi="Courier New" w:cs="Courier New"/>
-          <w:lang w:val="en-US"/>
-        </w:rPr>
-        <w:t>a.nights</w:t>
-      </w:r>
-      <w:proofErr w:type="spellEnd"/>
-      <w:r>
-        <w:rPr>
-          <w:rFonts w:ascii="Courier New" w:hAnsi="Courier New" w:cs="Courier New"/>
-          <w:lang w:val="en-US"/>
-        </w:rPr>
-        <w:t xml:space="preserve"> - 1) DAY) &gt;= </w:t>
-      </w:r>
-      <w:proofErr w:type="spellStart"/>
-      <w:r>
-        <w:rPr>
-          <w:rFonts w:ascii="Courier New" w:hAnsi="Courier New" w:cs="Courier New"/>
-          <w:lang w:val="en-US"/>
-        </w:rPr>
-        <w:t>b.booking_date</w:t>
-      </w:r>
-      <w:proofErr w:type="spellEnd"/>
+        <w:t>AND DATE_ADD(a.booking_date, INTERVAL (a.nights - 1) DAY) &gt;= b.booking_date</w:t>
+      </w:r>
     </w:p>
     <w:p>
       <w:pPr>
@@ -4544,42 +2989,8 @@
           <w:lang w:val="en-US"/>
         </w:rPr>
         <w:tab/>
-        <w:t xml:space="preserve">AND </w:t>
-      </w:r>
-      <w:proofErr w:type="spellStart"/>
-      <w:proofErr w:type="gramStart"/>
-      <w:r>
-        <w:rPr>
-          <w:rFonts w:ascii="Courier New" w:hAnsi="Courier New" w:cs="Courier New"/>
-          <w:lang w:val="en-US"/>
-        </w:rPr>
-        <w:t>a.first</w:t>
-      </w:r>
-      <w:proofErr w:type="gramEnd"/>
-      <w:r>
-        <w:rPr>
-          <w:rFonts w:ascii="Courier New" w:hAnsi="Courier New" w:cs="Courier New"/>
-          <w:lang w:val="en-US"/>
-        </w:rPr>
-        <w:t>_name</w:t>
-      </w:r>
-      <w:proofErr w:type="spellEnd"/>
-      <w:r>
-        <w:rPr>
-          <w:rFonts w:ascii="Courier New" w:hAnsi="Courier New" w:cs="Courier New"/>
-          <w:lang w:val="en-US"/>
-        </w:rPr>
-        <w:t xml:space="preserve"> &gt; </w:t>
-      </w:r>
-      <w:proofErr w:type="spellStart"/>
-      <w:r>
-        <w:rPr>
-          <w:rFonts w:ascii="Courier New" w:hAnsi="Courier New" w:cs="Courier New"/>
-          <w:lang w:val="en-US"/>
-        </w:rPr>
-        <w:t>b.first_name</w:t>
-      </w:r>
-      <w:proofErr w:type="spellEnd"/>
+        <w:t>AND a.first_name &gt; b.first_name</w:t>
+      </w:r>
     </w:p>
     <w:p>
       <w:pPr>
@@ -4592,16 +3003,8 @@
         <w:rPr>
           <w:rFonts w:ascii="Courier New" w:hAnsi="Courier New" w:cs="Courier New"/>
         </w:rPr>
-        <w:t xml:space="preserve">ORDER BY </w:t>
-      </w:r>
-      <w:proofErr w:type="spellStart"/>
-      <w:r>
-        <w:rPr>
-          <w:rFonts w:ascii="Courier New" w:hAnsi="Courier New" w:cs="Courier New"/>
-        </w:rPr>
-        <w:t>a.last_name</w:t>
-      </w:r>
-      <w:proofErr w:type="spellEnd"/>
+        <w:t>ORDER BY a.last_name</w:t>
+      </w:r>
     </w:p>
     <w:p>
       <w:pPr>
@@ -4627,7 +3030,7 @@
                     <pic:cNvPicPr/>
                   </pic:nvPicPr>
                   <pic:blipFill>
-                    <a:blip r:embed="rId17">
+                    <a:blip r:embed="rId18">
                       <a:extLst>
                         <a:ext uri="{28A0092B-C50C-407E-A947-70E740481C1C}">
                           <a14:useLocalDpi xmlns:a14="http://schemas.microsoft.com/office/drawing/2010/main" val="0"/>
@@ -4669,21 +3072,7 @@
         <w:rPr>
           <w:rFonts w:ascii="Courier New" w:hAnsi="Courier New" w:cs="Courier New"/>
         </w:rPr>
-        <w:t xml:space="preserve">SELECT </w:t>
-      </w:r>
-      <w:proofErr w:type="spellStart"/>
-      <w:r>
-        <w:rPr>
-          <w:rFonts w:ascii="Courier New" w:hAnsi="Courier New" w:cs="Courier New"/>
-        </w:rPr>
-        <w:t>booking_date</w:t>
-      </w:r>
-      <w:proofErr w:type="spellEnd"/>
-      <w:r>
-        <w:rPr>
-          <w:rFonts w:ascii="Courier New" w:hAnsi="Courier New" w:cs="Courier New"/>
-        </w:rPr>
-        <w:t>,</w:t>
+        <w:t>SELECT booking_date,</w:t>
       </w:r>
     </w:p>
     <w:p>
@@ -4699,39 +3088,7 @@
           <w:rFonts w:ascii="Courier New" w:hAnsi="Courier New" w:cs="Courier New"/>
           <w:lang w:val="en-US"/>
         </w:rPr>
-        <w:t xml:space="preserve">  </w:t>
-      </w:r>
-      <w:proofErr w:type="gramStart"/>
-      <w:r>
-        <w:rPr>
-          <w:rFonts w:ascii="Courier New" w:hAnsi="Courier New" w:cs="Courier New"/>
-          <w:lang w:val="en-US"/>
-        </w:rPr>
-        <w:t>SUM(</w:t>
-      </w:r>
-      <w:proofErr w:type="gramEnd"/>
-      <w:r>
-        <w:rPr>
-          <w:rFonts w:ascii="Courier New" w:hAnsi="Courier New" w:cs="Courier New"/>
-          <w:lang w:val="en-US"/>
-        </w:rPr>
-        <w:t xml:space="preserve">CASE WHEN </w:t>
-      </w:r>
-      <w:proofErr w:type="spellStart"/>
-      <w:r>
-        <w:rPr>
-          <w:rFonts w:ascii="Courier New" w:hAnsi="Courier New" w:cs="Courier New"/>
-          <w:lang w:val="en-US"/>
-        </w:rPr>
-        <w:t>room_no</w:t>
-      </w:r>
-      <w:proofErr w:type="spellEnd"/>
-      <w:r>
-        <w:rPr>
-          <w:rFonts w:ascii="Courier New" w:hAnsi="Courier New" w:cs="Courier New"/>
-          <w:lang w:val="en-US"/>
-        </w:rPr>
-        <w:t xml:space="preserve"> LIKE '1%' THEN 1 ELSE 0 END) AS 1st,</w:t>
+        <w:t xml:space="preserve">  SUM(CASE WHEN room_no LIKE '1%' THEN 1 ELSE 0 END) AS 1st,</w:t>
       </w:r>
     </w:p>
     <w:p>
@@ -4747,39 +3104,7 @@
           <w:rFonts w:ascii="Courier New" w:hAnsi="Courier New" w:cs="Courier New"/>
           <w:lang w:val="en-US"/>
         </w:rPr>
-        <w:t xml:space="preserve">  </w:t>
-      </w:r>
-      <w:proofErr w:type="gramStart"/>
-      <w:r>
-        <w:rPr>
-          <w:rFonts w:ascii="Courier New" w:hAnsi="Courier New" w:cs="Courier New"/>
-          <w:lang w:val="en-US"/>
-        </w:rPr>
-        <w:t>SUM(</w:t>
-      </w:r>
-      <w:proofErr w:type="gramEnd"/>
-      <w:r>
-        <w:rPr>
-          <w:rFonts w:ascii="Courier New" w:hAnsi="Courier New" w:cs="Courier New"/>
-          <w:lang w:val="en-US"/>
-        </w:rPr>
-        <w:t xml:space="preserve">CASE WHEN </w:t>
-      </w:r>
-      <w:proofErr w:type="spellStart"/>
-      <w:r>
-        <w:rPr>
-          <w:rFonts w:ascii="Courier New" w:hAnsi="Courier New" w:cs="Courier New"/>
-          <w:lang w:val="en-US"/>
-        </w:rPr>
-        <w:t>room_no</w:t>
-      </w:r>
-      <w:proofErr w:type="spellEnd"/>
-      <w:r>
-        <w:rPr>
-          <w:rFonts w:ascii="Courier New" w:hAnsi="Courier New" w:cs="Courier New"/>
-          <w:lang w:val="en-US"/>
-        </w:rPr>
-        <w:t xml:space="preserve"> LIKE '2%' THEN 1 ELSE 0 END) AS 2nd,</w:t>
+        <w:t xml:space="preserve">  SUM(CASE WHEN room_no LIKE '2%' THEN 1 ELSE 0 END) AS 2nd,</w:t>
       </w:r>
     </w:p>
     <w:p>
@@ -4795,39 +3120,7 @@
           <w:rFonts w:ascii="Courier New" w:hAnsi="Courier New" w:cs="Courier New"/>
           <w:lang w:val="en-US"/>
         </w:rPr>
-        <w:t xml:space="preserve">  </w:t>
-      </w:r>
-      <w:proofErr w:type="gramStart"/>
-      <w:r>
-        <w:rPr>
-          <w:rFonts w:ascii="Courier New" w:hAnsi="Courier New" w:cs="Courier New"/>
-          <w:lang w:val="en-US"/>
-        </w:rPr>
-        <w:t>SUM(</w:t>
-      </w:r>
-      <w:proofErr w:type="gramEnd"/>
-      <w:r>
-        <w:rPr>
-          <w:rFonts w:ascii="Courier New" w:hAnsi="Courier New" w:cs="Courier New"/>
-          <w:lang w:val="en-US"/>
-        </w:rPr>
-        <w:t xml:space="preserve">CASE WHEN </w:t>
-      </w:r>
-      <w:proofErr w:type="spellStart"/>
-      <w:r>
-        <w:rPr>
-          <w:rFonts w:ascii="Courier New" w:hAnsi="Courier New" w:cs="Courier New"/>
-          <w:lang w:val="en-US"/>
-        </w:rPr>
-        <w:t>room_no</w:t>
-      </w:r>
-      <w:proofErr w:type="spellEnd"/>
-      <w:r>
-        <w:rPr>
-          <w:rFonts w:ascii="Courier New" w:hAnsi="Courier New" w:cs="Courier New"/>
-          <w:lang w:val="en-US"/>
-        </w:rPr>
-        <w:t xml:space="preserve"> LIKE '3%' THEN 1 ELSE 0 END) AS 3rd</w:t>
+        <w:t xml:space="preserve">  SUM(CASE WHEN room_no LIKE '3%' THEN 1 ELSE 0 END) AS 3rd</w:t>
       </w:r>
     </w:p>
     <w:p>
@@ -4859,23 +3152,7 @@
           <w:rFonts w:ascii="Courier New" w:hAnsi="Courier New" w:cs="Courier New"/>
           <w:lang w:val="en-US"/>
         </w:rPr>
-        <w:t xml:space="preserve"> WHERE </w:t>
-      </w:r>
-      <w:proofErr w:type="spellStart"/>
-      <w:r>
-        <w:rPr>
-          <w:rFonts w:ascii="Courier New" w:hAnsi="Courier New" w:cs="Courier New"/>
-          <w:lang w:val="en-US"/>
-        </w:rPr>
-        <w:t>booking_Date</w:t>
-      </w:r>
-      <w:proofErr w:type="spellEnd"/>
-      <w:r>
-        <w:rPr>
-          <w:rFonts w:ascii="Courier New" w:hAnsi="Courier New" w:cs="Courier New"/>
-          <w:lang w:val="en-US"/>
-        </w:rPr>
-        <w:t xml:space="preserve"> BETWEEN '2016-11-14' AND '2016-11-20'</w:t>
+        <w:t xml:space="preserve"> WHERE booking_Date BETWEEN '2016-11-14' AND '2016-11-20'</w:t>
       </w:r>
     </w:p>
     <w:p>
@@ -4896,21 +3173,7 @@
         <w:rPr>
           <w:rFonts w:ascii="Courier New" w:hAnsi="Courier New" w:cs="Courier New"/>
         </w:rPr>
-        <w:t xml:space="preserve">GROUP BY </w:t>
-      </w:r>
-      <w:proofErr w:type="spellStart"/>
-      <w:r>
-        <w:rPr>
-          <w:rFonts w:ascii="Courier New" w:hAnsi="Courier New" w:cs="Courier New"/>
-        </w:rPr>
-        <w:t>booking_date</w:t>
-      </w:r>
-      <w:proofErr w:type="spellEnd"/>
-      <w:r>
-        <w:rPr>
-          <w:rFonts w:ascii="Courier New" w:hAnsi="Courier New" w:cs="Courier New"/>
-        </w:rPr>
-        <w:t>;</w:t>
+        <w:t>GROUP BY booking_date;</w:t>
       </w:r>
     </w:p>
     <w:p>
@@ -4937,7 +3200,7 @@
                     <pic:cNvPicPr/>
                   </pic:nvPicPr>
                   <pic:blipFill>
-                    <a:blip r:embed="rId18">
+                    <a:blip r:embed="rId19">
                       <a:extLst>
                         <a:ext uri="{28A0092B-C50C-407E-A947-70E740481C1C}">
                           <a14:useLocalDpi xmlns:a14="http://schemas.microsoft.com/office/drawing/2010/main" val="0"/>
@@ -4980,21 +3243,7 @@
           <w:rFonts w:ascii="Courier New" w:hAnsi="Courier New" w:cs="Courier New"/>
         </w:rPr>
         <w:lastRenderedPageBreak/>
-        <w:t>SELECT DISTINCT(</w:t>
-      </w:r>
-      <w:proofErr w:type="spellStart"/>
-      <w:r>
-        <w:rPr>
-          <w:rFonts w:ascii="Courier New" w:hAnsi="Courier New" w:cs="Courier New"/>
-        </w:rPr>
-        <w:t>room_no</w:t>
-      </w:r>
-      <w:proofErr w:type="spellEnd"/>
-      <w:r>
-        <w:rPr>
-          <w:rFonts w:ascii="Courier New" w:hAnsi="Courier New" w:cs="Courier New"/>
-        </w:rPr>
-        <w:t>)</w:t>
+        <w:t>SELECT DISTINCT(room_no)</w:t>
       </w:r>
     </w:p>
     <w:p>
@@ -5008,16 +3257,8 @@
         <w:rPr>
           <w:rFonts w:ascii="Courier New" w:hAnsi="Courier New" w:cs="Courier New"/>
         </w:rPr>
-        <w:t xml:space="preserve">FROM </w:t>
-      </w:r>
-      <w:proofErr w:type="spellStart"/>
-      <w:r>
-        <w:rPr>
-          <w:rFonts w:ascii="Courier New" w:hAnsi="Courier New" w:cs="Courier New"/>
-        </w:rPr>
-        <w:t>booking</w:t>
-      </w:r>
-      <w:proofErr w:type="spellEnd"/>
+        <w:t>FROM booking</w:t>
+      </w:r>
     </w:p>
     <w:p>
       <w:pPr>
@@ -5030,21 +3271,7 @@
         <w:rPr>
           <w:rFonts w:ascii="Courier New" w:hAnsi="Courier New" w:cs="Courier New"/>
         </w:rPr>
-        <w:t xml:space="preserve">WHERE </w:t>
-      </w:r>
-      <w:proofErr w:type="spellStart"/>
-      <w:r>
-        <w:rPr>
-          <w:rFonts w:ascii="Courier New" w:hAnsi="Courier New" w:cs="Courier New"/>
-        </w:rPr>
-        <w:t>room_no</w:t>
-      </w:r>
-      <w:proofErr w:type="spellEnd"/>
-      <w:r>
-        <w:rPr>
-          <w:rFonts w:ascii="Courier New" w:hAnsi="Courier New" w:cs="Courier New"/>
-        </w:rPr>
-        <w:t xml:space="preserve"> NOT IN</w:t>
+        <w:t>WHERE room_no NOT IN</w:t>
       </w:r>
     </w:p>
     <w:p>
@@ -5058,16 +3285,8 @@
         <w:rPr>
           <w:rFonts w:ascii="Courier New" w:hAnsi="Courier New" w:cs="Courier New"/>
         </w:rPr>
-        <w:t xml:space="preserve">(SELECT </w:t>
-      </w:r>
-      <w:proofErr w:type="spellStart"/>
-      <w:r>
-        <w:rPr>
-          <w:rFonts w:ascii="Courier New" w:hAnsi="Courier New" w:cs="Courier New"/>
-        </w:rPr>
-        <w:t>room_no</w:t>
-      </w:r>
-      <w:proofErr w:type="spellEnd"/>
+        <w:t>(SELECT room_no</w:t>
+      </w:r>
     </w:p>
     <w:p>
       <w:pPr>
@@ -5080,16 +3299,8 @@
         <w:rPr>
           <w:rFonts w:ascii="Courier New" w:hAnsi="Courier New" w:cs="Courier New"/>
         </w:rPr>
-        <w:t xml:space="preserve">FROM </w:t>
-      </w:r>
-      <w:proofErr w:type="spellStart"/>
-      <w:r>
-        <w:rPr>
-          <w:rFonts w:ascii="Courier New" w:hAnsi="Courier New" w:cs="Courier New"/>
-        </w:rPr>
-        <w:t>booking</w:t>
-      </w:r>
-      <w:proofErr w:type="spellEnd"/>
+        <w:t>FROM booking</w:t>
+      </w:r>
     </w:p>
     <w:p>
       <w:pPr>
@@ -5104,48 +3315,7 @@
           <w:rFonts w:ascii="Courier New" w:hAnsi="Courier New" w:cs="Courier New"/>
           <w:lang w:val="en-US"/>
         </w:rPr>
-        <w:t xml:space="preserve">WHERE '2016-11-25' BETWEEN </w:t>
-      </w:r>
-      <w:proofErr w:type="spellStart"/>
-      <w:r>
-        <w:rPr>
-          <w:rFonts w:ascii="Courier New" w:hAnsi="Courier New" w:cs="Courier New"/>
-          <w:lang w:val="en-US"/>
-        </w:rPr>
-        <w:t>booking_date</w:t>
-      </w:r>
-      <w:proofErr w:type="spellEnd"/>
-      <w:r>
-        <w:rPr>
-          <w:rFonts w:ascii="Courier New" w:hAnsi="Courier New" w:cs="Courier New"/>
-          <w:lang w:val="en-US"/>
-        </w:rPr>
-        <w:t xml:space="preserve"> AND DATE_</w:t>
-      </w:r>
-      <w:proofErr w:type="gramStart"/>
-      <w:r>
-        <w:rPr>
-          <w:rFonts w:ascii="Courier New" w:hAnsi="Courier New" w:cs="Courier New"/>
-          <w:lang w:val="en-US"/>
-        </w:rPr>
-        <w:t>ADD(</w:t>
-      </w:r>
-      <w:proofErr w:type="spellStart"/>
-      <w:proofErr w:type="gramEnd"/>
-      <w:r>
-        <w:rPr>
-          <w:rFonts w:ascii="Courier New" w:hAnsi="Courier New" w:cs="Courier New"/>
-          <w:lang w:val="en-US"/>
-        </w:rPr>
-        <w:t>booking_date</w:t>
-      </w:r>
-      <w:proofErr w:type="spellEnd"/>
-      <w:r>
-        <w:rPr>
-          <w:rFonts w:ascii="Courier New" w:hAnsi="Courier New" w:cs="Courier New"/>
-          <w:lang w:val="en-US"/>
-        </w:rPr>
-        <w:t>, INTERVAL nights-1 DAY))</w:t>
+        <w:t>WHERE '2016-11-25' BETWEEN booking_date AND DATE_ADD(booking_date, INTERVAL nights-1 DAY))</w:t>
       </w:r>
     </w:p>
     <w:p>
@@ -5176,7 +3346,7 @@
                     <pic:cNvPicPr/>
                   </pic:nvPicPr>
                   <pic:blipFill>
-                    <a:blip r:embed="rId19">
+                    <a:blip r:embed="rId20">
                       <a:extLst>
                         <a:ext uri="{28A0092B-C50C-407E-A947-70E740481C1C}">
                           <a14:useLocalDpi xmlns:a14="http://schemas.microsoft.com/office/drawing/2010/main" val="0"/>
@@ -5220,42 +3390,8 @@
           <w:rFonts w:ascii="Courier New" w:hAnsi="Courier New" w:cs="Courier New"/>
           <w:lang w:val="en-US"/>
         </w:rPr>
-        <w:t xml:space="preserve">SELECT </w:t>
-      </w:r>
-      <w:proofErr w:type="spellStart"/>
-      <w:proofErr w:type="gramStart"/>
-      <w:r>
-        <w:rPr>
-          <w:rFonts w:ascii="Courier New" w:hAnsi="Courier New" w:cs="Courier New"/>
-          <w:lang w:val="en-US"/>
-        </w:rPr>
-        <w:t>e.room</w:t>
-      </w:r>
-      <w:proofErr w:type="gramEnd"/>
-      <w:r>
-        <w:rPr>
-          <w:rFonts w:ascii="Courier New" w:hAnsi="Courier New" w:cs="Courier New"/>
-          <w:lang w:val="en-US"/>
-        </w:rPr>
-        <w:t>_no</w:t>
-      </w:r>
-      <w:proofErr w:type="spellEnd"/>
-      <w:r>
-        <w:rPr>
-          <w:rFonts w:ascii="Courier New" w:hAnsi="Courier New" w:cs="Courier New"/>
-          <w:lang w:val="en-US"/>
-        </w:rPr>
-        <w:t xml:space="preserve">, </w:t>
-      </w:r>
-      <w:proofErr w:type="spellStart"/>
-      <w:r>
-        <w:rPr>
-          <w:rFonts w:ascii="Courier New" w:hAnsi="Courier New" w:cs="Courier New"/>
-          <w:lang w:val="en-US"/>
-        </w:rPr>
-        <w:t>e.earliest_opening</w:t>
-      </w:r>
-      <w:proofErr w:type="spellEnd"/>
+        <w:t>SELECT e.room_no, e.earliest_opening</w:t>
+      </w:r>
     </w:p>
     <w:p>
       <w:pPr>
@@ -5265,7 +3401,6 @@
           <w:lang w:val="en-US"/>
         </w:rPr>
       </w:pPr>
-      <w:proofErr w:type="gramStart"/>
       <w:r>
         <w:rPr>
           <w:rFonts w:ascii="Courier New" w:hAnsi="Courier New" w:cs="Courier New"/>
@@ -5273,7 +3408,6 @@
         </w:rPr>
         <w:t>FROM(</w:t>
       </w:r>
-      <w:proofErr w:type="gramEnd"/>
     </w:p>
     <w:p>
       <w:pPr>
@@ -5288,74 +3422,8 @@
           <w:rFonts w:ascii="Courier New" w:hAnsi="Courier New" w:cs="Courier New"/>
           <w:lang w:val="en-US"/>
         </w:rPr>
-        <w:t xml:space="preserve">SELECT </w:t>
-      </w:r>
-      <w:proofErr w:type="spellStart"/>
-      <w:proofErr w:type="gramStart"/>
-      <w:r>
-        <w:rPr>
-          <w:rFonts w:ascii="Courier New" w:hAnsi="Courier New" w:cs="Courier New"/>
-          <w:lang w:val="en-US"/>
-        </w:rPr>
-        <w:t>d.room</w:t>
-      </w:r>
-      <w:proofErr w:type="gramEnd"/>
-      <w:r>
-        <w:rPr>
-          <w:rFonts w:ascii="Courier New" w:hAnsi="Courier New" w:cs="Courier New"/>
-          <w:lang w:val="en-US"/>
-        </w:rPr>
-        <w:t>_no</w:t>
-      </w:r>
-      <w:proofErr w:type="spellEnd"/>
-      <w:r>
-        <w:rPr>
-          <w:rFonts w:ascii="Courier New" w:hAnsi="Courier New" w:cs="Courier New"/>
-          <w:lang w:val="en-US"/>
-        </w:rPr>
-        <w:t>, MAX(DATE_ADD(</w:t>
-      </w:r>
-      <w:proofErr w:type="spellStart"/>
-      <w:r>
-        <w:rPr>
-          <w:rFonts w:ascii="Courier New" w:hAnsi="Courier New" w:cs="Courier New"/>
-          <w:lang w:val="en-US"/>
-        </w:rPr>
-        <w:t>d.next_booking</w:t>
-      </w:r>
-      <w:proofErr w:type="spellEnd"/>
-      <w:r>
-        <w:rPr>
-          <w:rFonts w:ascii="Courier New" w:hAnsi="Courier New" w:cs="Courier New"/>
-          <w:lang w:val="en-US"/>
-        </w:rPr>
-        <w:t xml:space="preserve">, INTERVAL </w:t>
-      </w:r>
-      <w:proofErr w:type="spellStart"/>
-      <w:r>
-        <w:rPr>
-          <w:rFonts w:ascii="Courier New" w:hAnsi="Courier New" w:cs="Courier New"/>
-          <w:lang w:val="en-US"/>
-        </w:rPr>
-        <w:t>d.nights</w:t>
-      </w:r>
-      <w:proofErr w:type="spellEnd"/>
-      <w:r>
-        <w:rPr>
-          <w:rFonts w:ascii="Courier New" w:hAnsi="Courier New" w:cs="Courier New"/>
-          <w:lang w:val="en-US"/>
-        </w:rPr>
-        <w:t xml:space="preserve"> DAY)) AS </w:t>
-      </w:r>
-      <w:proofErr w:type="spellStart"/>
-      <w:r>
-        <w:rPr>
-          <w:rFonts w:ascii="Courier New" w:hAnsi="Courier New" w:cs="Courier New"/>
-          <w:lang w:val="en-US"/>
-        </w:rPr>
-        <w:t>earliest_opening</w:t>
-      </w:r>
-      <w:proofErr w:type="spellEnd"/>
+        <w:t>SELECT d.room_no, MAX(DATE_ADD(d.next_booking, INTERVAL d.nights DAY)) AS earliest_opening</w:t>
+      </w:r>
     </w:p>
     <w:p>
       <w:pPr>
@@ -5365,7 +3433,6 @@
           <w:lang w:val="en-US"/>
         </w:rPr>
       </w:pPr>
-      <w:proofErr w:type="gramStart"/>
       <w:r>
         <w:rPr>
           <w:rFonts w:ascii="Courier New" w:hAnsi="Courier New" w:cs="Courier New"/>
@@ -5373,7 +3440,6 @@
         </w:rPr>
         <w:t>FROM(</w:t>
       </w:r>
-      <w:proofErr w:type="gramEnd"/>
     </w:p>
     <w:p>
       <w:pPr>
@@ -5420,64 +3486,8 @@
           <w:lang w:val="en-US"/>
         </w:rPr>
         <w:tab/>
-      </w:r>
-      <w:proofErr w:type="gramStart"/>
-      <w:r>
-        <w:rPr>
-          <w:rFonts w:ascii="Courier New" w:hAnsi="Courier New" w:cs="Courier New"/>
-          <w:lang w:val="en-US"/>
-        </w:rPr>
-        <w:t>TIMESTAMPDIFF(</w:t>
-      </w:r>
-      <w:proofErr w:type="gramEnd"/>
-      <w:r>
-        <w:rPr>
-          <w:rFonts w:ascii="Courier New" w:hAnsi="Courier New" w:cs="Courier New"/>
-          <w:lang w:val="en-US"/>
-        </w:rPr>
-        <w:t xml:space="preserve">DAY, </w:t>
-      </w:r>
-      <w:proofErr w:type="spellStart"/>
-      <w:r>
-        <w:rPr>
-          <w:rFonts w:ascii="Courier New" w:hAnsi="Courier New" w:cs="Courier New"/>
-          <w:lang w:val="en-US"/>
-        </w:rPr>
-        <w:t>c.booking_date</w:t>
-      </w:r>
-      <w:proofErr w:type="spellEnd"/>
-      <w:r>
-        <w:rPr>
-          <w:rFonts w:ascii="Courier New" w:hAnsi="Courier New" w:cs="Courier New"/>
-          <w:lang w:val="en-US"/>
-        </w:rPr>
-        <w:t xml:space="preserve">, </w:t>
-      </w:r>
-      <w:proofErr w:type="spellStart"/>
-      <w:r>
-        <w:rPr>
-          <w:rFonts w:ascii="Courier New" w:hAnsi="Courier New" w:cs="Courier New"/>
-          <w:lang w:val="en-US"/>
-        </w:rPr>
-        <w:t>c.next_booking</w:t>
-      </w:r>
-      <w:proofErr w:type="spellEnd"/>
-      <w:r>
-        <w:rPr>
-          <w:rFonts w:ascii="Courier New" w:hAnsi="Courier New" w:cs="Courier New"/>
-          <w:lang w:val="en-US"/>
-        </w:rPr>
-        <w:t xml:space="preserve">) - </w:t>
-      </w:r>
-      <w:proofErr w:type="spellStart"/>
-      <w:r>
-        <w:rPr>
-          <w:rFonts w:ascii="Courier New" w:hAnsi="Courier New" w:cs="Courier New"/>
-          <w:lang w:val="en-US"/>
-        </w:rPr>
-        <w:t>c.nights</w:t>
-      </w:r>
-      <w:proofErr w:type="spellEnd"/>
+        <w:t>TIMESTAMPDIFF(DAY, c.booking_date, c.next_booking) - c.nights</w:t>
+      </w:r>
     </w:p>
     <w:p>
       <w:pPr>
@@ -5508,90 +3518,8 @@
           <w:rFonts w:ascii="Courier New" w:hAnsi="Courier New" w:cs="Courier New"/>
           <w:lang w:val="en-US"/>
         </w:rPr>
-        <w:t xml:space="preserve">(SELECT </w:t>
-      </w:r>
-      <w:proofErr w:type="spellStart"/>
-      <w:proofErr w:type="gramStart"/>
-      <w:r>
-        <w:rPr>
-          <w:rFonts w:ascii="Courier New" w:hAnsi="Courier New" w:cs="Courier New"/>
-          <w:lang w:val="en-US"/>
-        </w:rPr>
-        <w:t>a.room</w:t>
-      </w:r>
-      <w:proofErr w:type="gramEnd"/>
-      <w:r>
-        <w:rPr>
-          <w:rFonts w:ascii="Courier New" w:hAnsi="Courier New" w:cs="Courier New"/>
-          <w:lang w:val="en-US"/>
-        </w:rPr>
-        <w:t>_no</w:t>
-      </w:r>
-      <w:proofErr w:type="spellEnd"/>
-      <w:r>
-        <w:rPr>
-          <w:rFonts w:ascii="Courier New" w:hAnsi="Courier New" w:cs="Courier New"/>
-          <w:lang w:val="en-US"/>
-        </w:rPr>
-        <w:t xml:space="preserve">, </w:t>
-      </w:r>
-      <w:proofErr w:type="spellStart"/>
-      <w:r>
-        <w:rPr>
-          <w:rFonts w:ascii="Courier New" w:hAnsi="Courier New" w:cs="Courier New"/>
-          <w:lang w:val="en-US"/>
-        </w:rPr>
-        <w:t>a.nights</w:t>
-      </w:r>
-      <w:proofErr w:type="spellEnd"/>
-      <w:r>
-        <w:rPr>
-          <w:rFonts w:ascii="Courier New" w:hAnsi="Courier New" w:cs="Courier New"/>
-          <w:lang w:val="en-US"/>
-        </w:rPr>
-        <w:t xml:space="preserve">, </w:t>
-      </w:r>
-      <w:proofErr w:type="spellStart"/>
-      <w:r>
-        <w:rPr>
-          <w:rFonts w:ascii="Courier New" w:hAnsi="Courier New" w:cs="Courier New"/>
-          <w:lang w:val="en-US"/>
-        </w:rPr>
-        <w:t>a.booking_date</w:t>
-      </w:r>
-      <w:proofErr w:type="spellEnd"/>
-      <w:r>
-        <w:rPr>
-          <w:rFonts w:ascii="Courier New" w:hAnsi="Courier New" w:cs="Courier New"/>
-          <w:lang w:val="en-US"/>
-        </w:rPr>
-        <w:t>, MIN(</w:t>
-      </w:r>
-      <w:proofErr w:type="spellStart"/>
-      <w:r>
-        <w:rPr>
-          <w:rFonts w:ascii="Courier New" w:hAnsi="Courier New" w:cs="Courier New"/>
-          <w:lang w:val="en-US"/>
-        </w:rPr>
-        <w:t>b.booking_date</w:t>
-      </w:r>
-      <w:proofErr w:type="spellEnd"/>
-      <w:r>
-        <w:rPr>
-          <w:rFonts w:ascii="Courier New" w:hAnsi="Courier New" w:cs="Courier New"/>
-          <w:lang w:val="en-US"/>
-        </w:rPr>
-        <w:t xml:space="preserve">) AS </w:t>
-      </w:r>
-      <w:proofErr w:type="spellStart"/>
-      <w:r>
-        <w:rPr>
-          <w:rFonts w:ascii="Courier New" w:hAnsi="Courier New" w:cs="Courier New"/>
-          <w:lang w:val="en-US"/>
-        </w:rPr>
-        <w:t>next_booking</w:t>
-      </w:r>
-      <w:proofErr w:type="spellEnd"/>
+        <w:t>(SELECT a.room_no, a.nights, a.booking_date, MIN(b.booking_date) AS next_booking</w:t>
+      </w:r>
     </w:p>
     <w:p>
       <w:pPr>
@@ -5606,74 +3534,8 @@
           <w:rFonts w:ascii="Courier New" w:hAnsi="Courier New" w:cs="Courier New"/>
           <w:lang w:val="en-US"/>
         </w:rPr>
-        <w:t xml:space="preserve">FROM booking AS a JOIN booking AS b ON </w:t>
-      </w:r>
-      <w:proofErr w:type="spellStart"/>
-      <w:proofErr w:type="gramStart"/>
-      <w:r>
-        <w:rPr>
-          <w:rFonts w:ascii="Courier New" w:hAnsi="Courier New" w:cs="Courier New"/>
-          <w:lang w:val="en-US"/>
-        </w:rPr>
-        <w:t>a.booking</w:t>
-      </w:r>
-      <w:proofErr w:type="gramEnd"/>
-      <w:r>
-        <w:rPr>
-          <w:rFonts w:ascii="Courier New" w:hAnsi="Courier New" w:cs="Courier New"/>
-          <w:lang w:val="en-US"/>
-        </w:rPr>
-        <w:t>_date</w:t>
-      </w:r>
-      <w:proofErr w:type="spellEnd"/>
-      <w:r>
-        <w:rPr>
-          <w:rFonts w:ascii="Courier New" w:hAnsi="Courier New" w:cs="Courier New"/>
-          <w:lang w:val="en-US"/>
-        </w:rPr>
-        <w:t xml:space="preserve"> &lt; </w:t>
-      </w:r>
-      <w:proofErr w:type="spellStart"/>
-      <w:r>
-        <w:rPr>
-          <w:rFonts w:ascii="Courier New" w:hAnsi="Courier New" w:cs="Courier New"/>
-          <w:lang w:val="en-US"/>
-        </w:rPr>
-        <w:t>b.booking_date</w:t>
-      </w:r>
-      <w:proofErr w:type="spellEnd"/>
-      <w:r>
-        <w:rPr>
-          <w:rFonts w:ascii="Courier New" w:hAnsi="Courier New" w:cs="Courier New"/>
-          <w:lang w:val="en-US"/>
-        </w:rPr>
-        <w:t xml:space="preserve"> AND </w:t>
-      </w:r>
-      <w:proofErr w:type="spellStart"/>
-      <w:r>
-        <w:rPr>
-          <w:rFonts w:ascii="Courier New" w:hAnsi="Courier New" w:cs="Courier New"/>
-          <w:lang w:val="en-US"/>
-        </w:rPr>
-        <w:t>a.room_no</w:t>
-      </w:r>
-      <w:proofErr w:type="spellEnd"/>
-      <w:r>
-        <w:rPr>
-          <w:rFonts w:ascii="Courier New" w:hAnsi="Courier New" w:cs="Courier New"/>
-          <w:lang w:val="en-US"/>
-        </w:rPr>
-        <w:t xml:space="preserve"> = </w:t>
-      </w:r>
-      <w:proofErr w:type="spellStart"/>
-      <w:r>
-        <w:rPr>
-          <w:rFonts w:ascii="Courier New" w:hAnsi="Courier New" w:cs="Courier New"/>
-          <w:lang w:val="en-US"/>
-        </w:rPr>
-        <w:t>b.room_no</w:t>
-      </w:r>
-      <w:proofErr w:type="spellEnd"/>
+        <w:t>FROM booking AS a JOIN booking AS b ON a.booking_date &lt; b.booking_date AND a.room_no = b.room_no</w:t>
+      </w:r>
     </w:p>
     <w:p>
       <w:pPr>
@@ -5688,64 +3550,7 @@
           <w:rFonts w:ascii="Courier New" w:hAnsi="Courier New" w:cs="Courier New"/>
           <w:lang w:val="en-US"/>
         </w:rPr>
-        <w:t xml:space="preserve">WHERE </w:t>
-      </w:r>
-      <w:proofErr w:type="spellStart"/>
-      <w:proofErr w:type="gramStart"/>
-      <w:r>
-        <w:rPr>
-          <w:rFonts w:ascii="Courier New" w:hAnsi="Courier New" w:cs="Courier New"/>
-          <w:lang w:val="en-US"/>
-        </w:rPr>
-        <w:t>a.room</w:t>
-      </w:r>
-      <w:proofErr w:type="gramEnd"/>
-      <w:r>
-        <w:rPr>
-          <w:rFonts w:ascii="Courier New" w:hAnsi="Courier New" w:cs="Courier New"/>
-          <w:lang w:val="en-US"/>
-        </w:rPr>
-        <w:t>_no</w:t>
-      </w:r>
-      <w:proofErr w:type="spellEnd"/>
-      <w:r>
-        <w:rPr>
-          <w:rFonts w:ascii="Courier New" w:hAnsi="Courier New" w:cs="Courier New"/>
-          <w:lang w:val="en-US"/>
-        </w:rPr>
-        <w:t xml:space="preserve"> IN (101, 201, 301) AND </w:t>
-      </w:r>
-      <w:proofErr w:type="spellStart"/>
-      <w:r>
-        <w:rPr>
-          <w:rFonts w:ascii="Courier New" w:hAnsi="Courier New" w:cs="Courier New"/>
-          <w:lang w:val="en-US"/>
-        </w:rPr>
-        <w:t>a.booking_date</w:t>
-      </w:r>
-      <w:proofErr w:type="spellEnd"/>
-      <w:r>
-        <w:rPr>
-          <w:rFonts w:ascii="Courier New" w:hAnsi="Courier New" w:cs="Courier New"/>
-          <w:lang w:val="en-US"/>
-        </w:rPr>
-        <w:t xml:space="preserve"> LIKE '2016-12%' AND </w:t>
-      </w:r>
-      <w:proofErr w:type="spellStart"/>
-      <w:r>
-        <w:rPr>
-          <w:rFonts w:ascii="Courier New" w:hAnsi="Courier New" w:cs="Courier New"/>
-          <w:lang w:val="en-US"/>
-        </w:rPr>
-        <w:t>b.booking_date</w:t>
-      </w:r>
-      <w:proofErr w:type="spellEnd"/>
-      <w:r>
-        <w:rPr>
-          <w:rFonts w:ascii="Courier New" w:hAnsi="Courier New" w:cs="Courier New"/>
-          <w:lang w:val="en-US"/>
-        </w:rPr>
-        <w:t xml:space="preserve"> LIKE '2016-12%'</w:t>
+        <w:t>WHERE a.room_no IN (101, 201, 301) AND a.booking_date LIKE '2016-12%' AND b.booking_date LIKE '2016-12%'</w:t>
       </w:r>
     </w:p>
     <w:p>
@@ -5761,58 +3566,8 @@
           <w:rFonts w:ascii="Courier New" w:hAnsi="Courier New" w:cs="Courier New"/>
           <w:lang w:val="en-US"/>
         </w:rPr>
-        <w:t xml:space="preserve">GROUP BY </w:t>
-      </w:r>
-      <w:proofErr w:type="spellStart"/>
-      <w:proofErr w:type="gramStart"/>
-      <w:r>
-        <w:rPr>
-          <w:rFonts w:ascii="Courier New" w:hAnsi="Courier New" w:cs="Courier New"/>
-          <w:lang w:val="en-US"/>
-        </w:rPr>
-        <w:t>a.room</w:t>
-      </w:r>
-      <w:proofErr w:type="gramEnd"/>
-      <w:r>
-        <w:rPr>
-          <w:rFonts w:ascii="Courier New" w:hAnsi="Courier New" w:cs="Courier New"/>
-          <w:lang w:val="en-US"/>
-        </w:rPr>
-        <w:t>_no</w:t>
-      </w:r>
-      <w:proofErr w:type="spellEnd"/>
-      <w:r>
-        <w:rPr>
-          <w:rFonts w:ascii="Courier New" w:hAnsi="Courier New" w:cs="Courier New"/>
-          <w:lang w:val="en-US"/>
-        </w:rPr>
-        <w:t xml:space="preserve">, </w:t>
-      </w:r>
-      <w:proofErr w:type="spellStart"/>
-      <w:r>
-        <w:rPr>
-          <w:rFonts w:ascii="Courier New" w:hAnsi="Courier New" w:cs="Courier New"/>
-          <w:lang w:val="en-US"/>
-        </w:rPr>
-        <w:t>a.nights</w:t>
-      </w:r>
-      <w:proofErr w:type="spellEnd"/>
-      <w:r>
-        <w:rPr>
-          <w:rFonts w:ascii="Courier New" w:hAnsi="Courier New" w:cs="Courier New"/>
-          <w:lang w:val="en-US"/>
-        </w:rPr>
-        <w:t xml:space="preserve">, </w:t>
-      </w:r>
-      <w:proofErr w:type="spellStart"/>
-      <w:r>
-        <w:rPr>
-          <w:rFonts w:ascii="Courier New" w:hAnsi="Courier New" w:cs="Courier New"/>
-          <w:lang w:val="en-US"/>
-        </w:rPr>
-        <w:t>a.booking_date</w:t>
-      </w:r>
-      <w:proofErr w:type="spellEnd"/>
+        <w:t>GROUP BY a.room_no, a.nights, a.booking_date</w:t>
+      </w:r>
     </w:p>
     <w:p>
       <w:pPr>
@@ -5827,48 +3582,7 @@
           <w:rFonts w:ascii="Courier New" w:hAnsi="Courier New" w:cs="Courier New"/>
           <w:lang w:val="en-US"/>
         </w:rPr>
-        <w:t xml:space="preserve">ORDER BY </w:t>
-      </w:r>
-      <w:proofErr w:type="spellStart"/>
-      <w:proofErr w:type="gramStart"/>
-      <w:r>
-        <w:rPr>
-          <w:rFonts w:ascii="Courier New" w:hAnsi="Courier New" w:cs="Courier New"/>
-          <w:lang w:val="en-US"/>
-        </w:rPr>
-        <w:t>a.room</w:t>
-      </w:r>
-      <w:proofErr w:type="gramEnd"/>
-      <w:r>
-        <w:rPr>
-          <w:rFonts w:ascii="Courier New" w:hAnsi="Courier New" w:cs="Courier New"/>
-          <w:lang w:val="en-US"/>
-        </w:rPr>
-        <w:t>_no</w:t>
-      </w:r>
-      <w:proofErr w:type="spellEnd"/>
-      <w:r>
-        <w:rPr>
-          <w:rFonts w:ascii="Courier New" w:hAnsi="Courier New" w:cs="Courier New"/>
-          <w:lang w:val="en-US"/>
-        </w:rPr>
-        <w:t xml:space="preserve">, </w:t>
-      </w:r>
-      <w:proofErr w:type="spellStart"/>
-      <w:r>
-        <w:rPr>
-          <w:rFonts w:ascii="Courier New" w:hAnsi="Courier New" w:cs="Courier New"/>
-          <w:lang w:val="en-US"/>
-        </w:rPr>
-        <w:t>a.booking_date</w:t>
-      </w:r>
-      <w:proofErr w:type="spellEnd"/>
-      <w:r>
-        <w:rPr>
-          <w:rFonts w:ascii="Courier New" w:hAnsi="Courier New" w:cs="Courier New"/>
-          <w:lang w:val="en-US"/>
-        </w:rPr>
-        <w:t>) AS c) AS d</w:t>
+        <w:t>ORDER BY a.room_no, a.booking_date) AS c) AS d</w:t>
       </w:r>
     </w:p>
     <w:p>
@@ -5884,32 +3598,7 @@
           <w:rFonts w:ascii="Courier New" w:hAnsi="Courier New" w:cs="Courier New"/>
           <w:lang w:val="en-US"/>
         </w:rPr>
-        <w:t xml:space="preserve">GROUP BY </w:t>
-      </w:r>
-      <w:proofErr w:type="spellStart"/>
-      <w:proofErr w:type="gramStart"/>
-      <w:r>
-        <w:rPr>
-          <w:rFonts w:ascii="Courier New" w:hAnsi="Courier New" w:cs="Courier New"/>
-          <w:lang w:val="en-US"/>
-        </w:rPr>
-        <w:t>d.room</w:t>
-      </w:r>
-      <w:proofErr w:type="gramEnd"/>
-      <w:r>
-        <w:rPr>
-          <w:rFonts w:ascii="Courier New" w:hAnsi="Courier New" w:cs="Courier New"/>
-          <w:lang w:val="en-US"/>
-        </w:rPr>
-        <w:t>_no</w:t>
-      </w:r>
-      <w:proofErr w:type="spellEnd"/>
-      <w:r>
-        <w:rPr>
-          <w:rFonts w:ascii="Courier New" w:hAnsi="Courier New" w:cs="Courier New"/>
-          <w:lang w:val="en-US"/>
-        </w:rPr>
-        <w:t>) AS e</w:t>
+        <w:t>GROUP BY d.room_no) AS e</w:t>
       </w:r>
     </w:p>
     <w:p>
@@ -5925,26 +3614,8 @@
           <w:rFonts w:ascii="Courier New" w:hAnsi="Courier New" w:cs="Courier New"/>
           <w:lang w:val="en-US"/>
         </w:rPr>
-        <w:t xml:space="preserve">ORDER BY </w:t>
-      </w:r>
-      <w:proofErr w:type="spellStart"/>
-      <w:proofErr w:type="gramStart"/>
-      <w:r>
-        <w:rPr>
-          <w:rFonts w:ascii="Courier New" w:hAnsi="Courier New" w:cs="Courier New"/>
-          <w:lang w:val="en-US"/>
-        </w:rPr>
-        <w:t>e.earliest</w:t>
-      </w:r>
-      <w:proofErr w:type="gramEnd"/>
-      <w:r>
-        <w:rPr>
-          <w:rFonts w:ascii="Courier New" w:hAnsi="Courier New" w:cs="Courier New"/>
-          <w:lang w:val="en-US"/>
-        </w:rPr>
-        <w:t>_opening</w:t>
-      </w:r>
-      <w:proofErr w:type="spellEnd"/>
+        <w:t>ORDER BY e.earliest_opening</w:t>
+      </w:r>
     </w:p>
     <w:p>
       <w:pPr>
@@ -5992,7 +3663,7 @@
                     <pic:cNvPicPr/>
                   </pic:nvPicPr>
                   <pic:blipFill>
-                    <a:blip r:embed="rId20">
+                    <a:blip r:embed="rId21">
                       <a:extLst>
                         <a:ext uri="{28A0092B-C50C-407E-A947-70E740481C1C}">
                           <a14:useLocalDpi xmlns:a14="http://schemas.microsoft.com/office/drawing/2010/main" val="0"/>
@@ -6052,23 +3723,7 @@
         <w:t xml:space="preserve"> </w:t>
       </w:r>
       <w:r>
-        <w:t xml:space="preserve">De las consultas </w:t>
-      </w:r>
-      <w:proofErr w:type="spellStart"/>
-      <w:r>
-        <w:t>hard</w:t>
-      </w:r>
-      <w:proofErr w:type="spellEnd"/>
-      <w:r>
-        <w:t xml:space="preserve"> seleccione la que considere más importante para adicionarla a uno de los </w:t>
-      </w:r>
-      <w:proofErr w:type="spellStart"/>
-      <w:r>
-        <w:t>cíclo</w:t>
-      </w:r>
-      <w:proofErr w:type="spellEnd"/>
-      <w:r>
-        <w:t xml:space="preserve"> de desarrollo. Diséñenla (no olvide generalizarlas). Preséntenla en un diagrama de casos de uso.</w:t>
+        <w:t>De las consultas hard seleccione la que considere más importante para adicionarla a uno de los cíclo de desarrollo. Diséñenla (no olvide generalizarlas). Preséntenla en un diagrama de casos de uso.</w:t>
       </w:r>
       <w:r>
         <w:t xml:space="preserve"> </w:t>
@@ -6241,15 +3896,7 @@
         </w:numPr>
       </w:pPr>
       <w:r>
-        <w:t xml:space="preserve">Pegar los códigos de SQL y las capturas de pantalla en el archivo </w:t>
-      </w:r>
-      <w:proofErr w:type="spellStart"/>
-      <w:r>
-        <w:t>docs</w:t>
-      </w:r>
-      <w:proofErr w:type="spellEnd"/>
-      <w:r>
-        <w:t>, ya que a veces el texto se alinea el texto erróneamente y es algo tedioso acomodarlo.</w:t>
+        <w:t>Pegar los códigos de SQL y las capturas de pantalla en el archivo docs, ya que a veces el texto se alinea el texto erróneamente y es algo tedioso acomodarlo.</w:t>
       </w:r>
     </w:p>
     <w:p>

</xml_diff>